<commit_message>
Updated Pre-Reg Document (Experiment 7) and Pilot  Study Scripts
</commit_message>
<xml_diff>
--- a/Experiment 7/preregistration.docx
+++ b/Experiment 7/preregistration.docx
@@ -1,6 +1,6 @@
 
 <file path=word/document.xml><?xml version="1.0" encoding="utf-8"?>
-<w:document xmlns:wpc="http://schemas.microsoft.com/office/word/2010/wordprocessingCanvas" xmlns:cx="http://schemas.microsoft.com/office/drawing/2014/chartex" xmlns:cx1="http://schemas.microsoft.com/office/drawing/2015/9/8/chartex" xmlns:cx2="http://schemas.microsoft.com/office/drawing/2015/10/21/chartex" xmlns:cx3="http://schemas.microsoft.com/office/drawing/2016/5/9/chartex" xmlns:cx4="http://schemas.microsoft.com/office/drawing/2016/5/10/chartex" xmlns:cx5="http://schemas.microsoft.com/office/drawing/2016/5/11/chartex" xmlns:cx6="http://schemas.microsoft.com/office/drawing/2016/5/12/chartex" xmlns:cx7="http://schemas.microsoft.com/office/drawing/2016/5/13/chartex" xmlns:cx8="http://schemas.microsoft.com/office/drawing/2016/5/14/chartex" xmlns:mc="http://schemas.openxmlformats.org/markup-compatibility/2006" xmlns:aink="http://schemas.microsoft.com/office/drawing/2016/ink" xmlns:am3d="http://schemas.microsoft.com/office/drawing/2017/model3d" xmlns:o="urn:schemas-microsoft-com:office:office" xmlns:r="http://schemas.openxmlformats.org/officeDocument/2006/relationships" xmlns:m="http://schemas.openxmlformats.org/officeDocument/2006/math" xmlns:v="urn:schemas-microsoft-com:vml" xmlns:wp14="http://schemas.microsoft.com/office/word/2010/wordprocessingDrawing" xmlns:wp="http://schemas.openxmlformats.org/drawingml/2006/wordprocessingDrawing" xmlns:w10="urn:schemas-microsoft-com:office:word" xmlns:w="http://schemas.openxmlformats.org/wordprocessingml/2006/main" xmlns:w14="http://schemas.microsoft.com/office/word/2010/wordml" xmlns:w15="http://schemas.microsoft.com/office/word/2012/wordml" xmlns:w16cid="http://schemas.microsoft.com/office/word/2016/wordml/cid" xmlns:w16se="http://schemas.microsoft.com/office/word/2015/wordml/symex" xmlns:wpg="http://schemas.microsoft.com/office/word/2010/wordprocessingGroup" xmlns:wpi="http://schemas.microsoft.com/office/word/2010/wordprocessingInk" xmlns:wne="http://schemas.microsoft.com/office/word/2006/wordml" xmlns:wps="http://schemas.microsoft.com/office/word/2010/wordprocessingShape" mc:Ignorable="w14 w15 w16se w16cid wp14">
+<w:document xmlns:wpc="http://schemas.microsoft.com/office/word/2010/wordprocessingCanvas" xmlns:cx="http://schemas.microsoft.com/office/drawing/2014/chartex" xmlns:cx1="http://schemas.microsoft.com/office/drawing/2015/9/8/chartex" xmlns:mc="http://schemas.openxmlformats.org/markup-compatibility/2006" xmlns:o="urn:schemas-microsoft-com:office:office" xmlns:r="http://schemas.openxmlformats.org/officeDocument/2006/relationships" xmlns:m="http://schemas.openxmlformats.org/officeDocument/2006/math" xmlns:v="urn:schemas-microsoft-com:vml" xmlns:wp14="http://schemas.microsoft.com/office/word/2010/wordprocessingDrawing" xmlns:wp="http://schemas.openxmlformats.org/drawingml/2006/wordprocessingDrawing" xmlns:w10="urn:schemas-microsoft-com:office:word" xmlns:w="http://schemas.openxmlformats.org/wordprocessingml/2006/main" xmlns:w14="http://schemas.microsoft.com/office/word/2010/wordml" xmlns:w15="http://schemas.microsoft.com/office/word/2012/wordml" xmlns:w16se="http://schemas.microsoft.com/office/word/2015/wordml/symex" xmlns:wpg="http://schemas.microsoft.com/office/word/2010/wordprocessingGroup" xmlns:wpi="http://schemas.microsoft.com/office/word/2010/wordprocessingInk" xmlns:wne="http://schemas.microsoft.com/office/word/2006/wordml" xmlns:wps="http://schemas.microsoft.com/office/word/2010/wordprocessingShape" mc:Ignorable="w14 w15 w16se wp14">
   <w:body>
     <w:p>
       <w:pPr>
@@ -84,6 +84,7 @@
       </w:r>
       <w:commentRangeStart w:id="0"/>
       <w:commentRangeStart w:id="1"/>
+      <w:commentRangeStart w:id="2"/>
       <w:commentRangeEnd w:id="0"/>
       <w:r>
         <w:rPr>
@@ -98,6 +99,13 @@
         </w:rPr>
         <w:commentReference w:id="1"/>
       </w:r>
+      <w:commentRangeEnd w:id="2"/>
+      <w:r>
+        <w:rPr>
+          <w:rStyle w:val="CommentReference"/>
+        </w:rPr>
+        <w:commentReference w:id="2"/>
+      </w:r>
     </w:p>
     <w:p>
       <w:r>
@@ -224,13 +232,7 @@
         <w:t>Video Type</w:t>
       </w:r>
       <w:r>
-        <w:t xml:space="preserve"> (Deepfaked vs. </w:t>
-      </w:r>
-      <w:r>
-        <w:t>g</w:t>
-      </w:r>
-      <w:r>
-        <w:t xml:space="preserve">enuine) will be counterbalanced </w:t>
+        <w:t xml:space="preserve"> (Deepfaked vs. genuine) will be counterbalanced </w:t>
       </w:r>
       <w:r>
         <w:t>between</w:t>
@@ -239,10 +241,7 @@
         <w:t xml:space="preserve"> participants</w:t>
       </w:r>
       <w:r>
-        <w:t xml:space="preserve">, and are used as Independent Variables in the </w:t>
-      </w:r>
-      <w:r>
-        <w:t>analyses</w:t>
+        <w:t>, and are used as Independent Variables in the analyses</w:t>
       </w:r>
       <w:r>
         <w:t xml:space="preserve">. </w:t>
@@ -341,36 +340,36 @@
       <w:pPr>
         <w:pStyle w:val="Heading2"/>
       </w:pPr>
-      <w:commentRangeStart w:id="2"/>
       <w:commentRangeStart w:id="3"/>
       <w:commentRangeStart w:id="4"/>
+      <w:commentRangeStart w:id="5"/>
       <w:r>
         <w:t>Sample</w:t>
       </w:r>
-      <w:commentRangeEnd w:id="2"/>
+      <w:commentRangeEnd w:id="3"/>
       <w:r>
         <w:rPr>
           <w:rStyle w:val="CommentReference"/>
         </w:rPr>
-        <w:commentReference w:id="2"/>
-      </w:r>
-      <w:commentRangeEnd w:id="3"/>
+        <w:commentReference w:id="3"/>
+      </w:r>
+      <w:commentRangeEnd w:id="4"/>
       <w:r>
         <w:rPr>
           <w:rStyle w:val="CommentReference"/>
           <w:b w:val="0"/>
           <w:color w:val="auto"/>
         </w:rPr>
-        <w:commentReference w:id="3"/>
-      </w:r>
-      <w:commentRangeEnd w:id="4"/>
+        <w:commentReference w:id="4"/>
+      </w:r>
+      <w:commentRangeEnd w:id="5"/>
       <w:r>
         <w:rPr>
           <w:rStyle w:val="CommentReference"/>
           <w:b w:val="0"/>
           <w:color w:val="auto"/>
         </w:rPr>
-        <w:commentReference w:id="4"/>
+        <w:commentReference w:id="5"/>
       </w:r>
       <w:r>
         <w:t xml:space="preserve"> size</w:t>
@@ -416,7 +415,7 @@
       <w:r>
         <w:t>(</w:t>
       </w:r>
-      <w:hyperlink r:id="rId11" w:history="1">
+      <w:hyperlink r:id="rId10" w:history="1">
         <w:r>
           <w:rPr>
             <w:rStyle w:val="Hyperlink"/>
@@ -611,7 +610,7 @@
                     </pic:cNvPicPr>
                   </pic:nvPicPr>
                   <pic:blipFill>
-                    <a:blip r:embed="rId12" cstate="print">
+                    <a:blip r:embed="rId11" cstate="print">
                       <a:extLst>
                         <a:ext uri="{28A0092B-C50C-407E-A947-70E740481C1C}">
                           <a14:useLocalDpi xmlns:a14="http://schemas.microsoft.com/office/drawing/2010/main" val="0"/>
@@ -672,7 +671,7 @@
                     </pic:cNvPicPr>
                   </pic:nvPicPr>
                   <pic:blipFill>
-                    <a:blip r:embed="rId13" cstate="print">
+                    <a:blip r:embed="rId12" cstate="print">
                       <a:extLst>
                         <a:ext uri="{28A0092B-C50C-407E-A947-70E740481C1C}">
                           <a14:useLocalDpi xmlns:a14="http://schemas.microsoft.com/office/drawing/2010/main" val="0"/>
@@ -733,7 +732,7 @@
                     </pic:cNvPicPr>
                   </pic:nvPicPr>
                   <pic:blipFill>
-                    <a:blip r:embed="rId14" cstate="print">
+                    <a:blip r:embed="rId13" cstate="print">
                       <a:extLst>
                         <a:ext uri="{28A0092B-C50C-407E-A947-70E740481C1C}">
                           <a14:useLocalDpi xmlns:a14="http://schemas.microsoft.com/office/drawing/2010/main" val="0"/>
@@ -794,7 +793,7 @@
                     </pic:cNvPicPr>
                   </pic:nvPicPr>
                   <pic:blipFill>
-                    <a:blip r:embed="rId15" cstate="print">
+                    <a:blip r:embed="rId14" cstate="print">
                       <a:extLst>
                         <a:ext uri="{28A0092B-C50C-407E-A947-70E740481C1C}">
                           <a14:useLocalDpi xmlns:a14="http://schemas.microsoft.com/office/drawing/2010/main" val="0"/>
@@ -856,7 +855,7 @@
                     </pic:cNvPicPr>
                   </pic:nvPicPr>
                   <pic:blipFill>
-                    <a:blip r:embed="rId16" cstate="print">
+                    <a:blip r:embed="rId15" cstate="print">
                       <a:extLst>
                         <a:ext uri="{28A0092B-C50C-407E-A947-70E740481C1C}">
                           <a14:useLocalDpi xmlns:a14="http://schemas.microsoft.com/office/drawing/2010/main" val="0"/>
@@ -910,7 +909,7 @@
                     </pic:cNvPicPr>
                   </pic:nvPicPr>
                   <pic:blipFill>
-                    <a:blip r:embed="rId17" cstate="print">
+                    <a:blip r:embed="rId16" cstate="print">
                       <a:extLst>
                         <a:ext uri="{28A0092B-C50C-407E-A947-70E740481C1C}">
                           <a14:useLocalDpi xmlns:a14="http://schemas.microsoft.com/office/drawing/2010/main" val="0"/>
@@ -964,7 +963,7 @@
                     </pic:cNvPicPr>
                   </pic:nvPicPr>
                   <pic:blipFill>
-                    <a:blip r:embed="rId18" cstate="print">
+                    <a:blip r:embed="rId17" cstate="print">
                       <a:extLst>
                         <a:ext uri="{28A0092B-C50C-407E-A947-70E740481C1C}">
                           <a14:useLocalDpi xmlns:a14="http://schemas.microsoft.com/office/drawing/2010/main" val="0"/>
@@ -1018,7 +1017,7 @@
                     </pic:cNvPicPr>
                   </pic:nvPicPr>
                   <pic:blipFill>
-                    <a:blip r:embed="rId19" cstate="print">
+                    <a:blip r:embed="rId18" cstate="print">
                       <a:extLst>
                         <a:ext uri="{28A0092B-C50C-407E-A947-70E740481C1C}">
                           <a14:useLocalDpi xmlns:a14="http://schemas.microsoft.com/office/drawing/2010/main" val="0"/>
@@ -1476,11 +1475,7 @@
         <w:t xml:space="preserve">Deepfaked content. </w:t>
       </w:r>
       <w:r>
-        <w:t xml:space="preserve">The Deepfaked </w:t>
-      </w:r>
-      <w:commentRangeStart w:id="5"/>
-      <w:r>
-        <w:t xml:space="preserve">videos </w:t>
+        <w:t xml:space="preserve">The Deepfaked videos </w:t>
       </w:r>
       <w:del w:id="6" w:author="sean hughes" w:date="2020-11-12T20:51:00Z">
         <w:r>
@@ -1584,32 +1579,37 @@
       </w:del>
       <w:ins w:id="29" w:author="sean hughes" w:date="2020-11-12T20:54:00Z">
         <w:r>
-          <w:t xml:space="preserve">were created by taking an authentic video and digitally manipulating it so that Chris was made to communicate things about himself that he never actually said (e.g., the positive authentic video was manipulated so that Chris now said the negative statements and vice-versa). These videos were created </w:t>
+          <w:t xml:space="preserve">were created by taking an authentic video and </w:t>
+        </w:r>
+      </w:ins>
+      <w:r>
+        <w:t xml:space="preserve">creating s synthetic alterative that </w:t>
+      </w:r>
+      <w:ins w:id="30" w:author="sean hughes" w:date="2020-11-12T20:54:00Z">
+        <w:r>
+          <w:t xml:space="preserve">made </w:t>
+        </w:r>
+      </w:ins>
+      <w:r>
+        <w:t xml:space="preserve">Chris </w:t>
+      </w:r>
+      <w:ins w:id="31" w:author="sean hughes" w:date="2020-11-12T20:54:00Z">
+        <w:r>
+          <w:t xml:space="preserve">communicate things about himself that he never actually said. These videos were created </w:t>
         </w:r>
         <w:r>
           <w:t xml:space="preserve">using </w:t>
         </w:r>
       </w:ins>
-      <w:del w:id="30" w:author="sean hughes" w:date="2020-11-12T20:54:00Z">
+      <w:del w:id="32" w:author="sean hughes" w:date="2020-11-12T20:54:00Z">
         <w:r>
           <w:delText xml:space="preserve">we use </w:delText>
         </w:r>
       </w:del>
       <w:r>
-        <w:t xml:space="preserve">the </w:t>
-      </w:r>
-      <w:commentRangeEnd w:id="5"/>
-      <w:r>
-        <w:rPr>
-          <w:rStyle w:val="CommentReference"/>
-        </w:rPr>
-        <w:lastRenderedPageBreak/>
-        <w:commentReference w:id="5"/>
-      </w:r>
-      <w:r>
-        <w:t xml:space="preserve">approach </w:t>
-      </w:r>
-      <w:ins w:id="31" w:author="sean hughes" w:date="2020-11-12T20:54:00Z">
+        <w:t xml:space="preserve">the approach </w:t>
+      </w:r>
+      <w:ins w:id="33" w:author="sean hughes" w:date="2020-11-12T20:54:00Z">
         <w:r>
           <w:t xml:space="preserve">of </w:t>
         </w:r>
@@ -1633,13 +1633,18 @@
         <w:t xml:space="preserve">Deepfaked </w:t>
       </w:r>
       <w:r>
-        <w:t xml:space="preserve">videos. Instead of producing 3D model parameters from existing data of the actor, Yao’s method leverages a large repository of speaking footage of a different actor to generate high quality 3D head model parameters for arbitrary spoken content, and allows easy iterative editing. Given recordings of only the negative statements, we use Yao’s method to iteratively perform localized edits (i.e. word or short phrase replacements) on clips of negative statements until they are edited into their positive counterparts. </w:t>
-      </w:r>
-      <w:commentRangeStart w:id="32"/>
+        <w:t xml:space="preserve">videos. Instead of </w:t>
+      </w:r>
+      <w:r>
+        <w:lastRenderedPageBreak/>
+        <w:t xml:space="preserve">producing 3D model parameters from existing data of the actor, Yao’s method leverages a large repository of speaking footage of a different actor to generate high quality 3D head model parameters for arbitrary spoken content, and allows easy iterative editing. Given recordings of only the negative statements, we use Yao’s method to iteratively perform localized edits (i.e. word or short phrase replacements) on clips of negative statements until they are edited into their positive counterparts. </w:t>
+      </w:r>
+      <w:commentRangeStart w:id="34"/>
+      <w:commentRangeStart w:id="35"/>
       <w:r>
         <w:t xml:space="preserve">At each iteration, we splice in real audio recordings of the actor </w:t>
       </w:r>
-      <w:del w:id="33" w:author="sean hughes" w:date="2020-11-12T21:06:00Z">
+      <w:del w:id="36" w:author="sean hughes" w:date="2020-11-12T21:06:00Z">
         <w:r>
           <w:delText xml:space="preserve">saying the changed phrase </w:delText>
         </w:r>
@@ -1647,12 +1652,12 @@
       <w:r>
         <w:t xml:space="preserve">to obtain the audio for </w:t>
       </w:r>
-      <w:del w:id="34" w:author="sean hughes" w:date="2020-11-12T21:06:00Z">
+      <w:del w:id="37" w:author="sean hughes" w:date="2020-11-12T21:06:00Z">
         <w:r>
           <w:delText xml:space="preserve">the </w:delText>
         </w:r>
       </w:del>
-      <w:ins w:id="35" w:author="sean hughes" w:date="2020-11-12T21:06:00Z">
+      <w:ins w:id="38" w:author="sean hughes" w:date="2020-11-12T21:06:00Z">
         <w:r>
           <w:t xml:space="preserve">that </w:t>
         </w:r>
@@ -1660,32 +1665,225 @@
       <w:r>
         <w:t xml:space="preserve">iteration. </w:t>
       </w:r>
-      <w:commentRangeEnd w:id="32"/>
+      <w:commentRangeEnd w:id="34"/>
       <w:r>
         <w:rPr>
           <w:rStyle w:val="CommentReference"/>
         </w:rPr>
-        <w:commentReference w:id="32"/>
-      </w:r>
-      <w:r>
-        <w:t>Deepfaked</w:t>
-      </w:r>
-      <w:bookmarkStart w:id="36" w:name="_GoBack"/>
-      <w:bookmarkEnd w:id="36"/>
+        <w:commentReference w:id="34"/>
+      </w:r>
+      <w:commentRangeEnd w:id="35"/>
+      <w:r>
+        <w:rPr>
+          <w:rStyle w:val="CommentReference"/>
+        </w:rPr>
+        <w:commentReference w:id="35"/>
+      </w:r>
+      <w:r>
+        <w:t xml:space="preserve">Deepfaked </w:t>
+      </w:r>
+      <w:r>
+        <w:t xml:space="preserve">videos of the actor saying negative statements </w:t>
+      </w:r>
+      <w:r>
+        <w:t xml:space="preserve">were </w:t>
+      </w:r>
+      <w:r>
+        <w:t>generated similarly.</w:t>
+      </w:r>
+      <w:r>
+        <w:t xml:space="preserve"> In this way the genuine and Deepfaked videos were similar in their content but differed in their origin (i.e., genuine vs synthetic). </w:t>
+      </w:r>
+    </w:p>
+    <w:p>
+      <w:r>
+        <w:rPr>
+          <w:b/>
+        </w:rPr>
+        <w:t xml:space="preserve">Personalized </w:t>
+      </w:r>
+      <w:r>
+        <w:rPr>
+          <w:b/>
+        </w:rPr>
+        <w:t>IAT</w:t>
+      </w:r>
+      <w:r>
+        <w:rPr>
+          <w:b/>
+        </w:rPr>
+        <w:t xml:space="preserve"> (pIAT)</w:t>
+      </w:r>
+      <w:r>
+        <w:t xml:space="preserve">. </w:t>
+      </w:r>
+      <w:r>
+        <w:t xml:space="preserve">A set of </w:t>
+      </w:r>
+      <w:r>
+        <w:t xml:space="preserve">eight </w:t>
+      </w:r>
+      <w:r>
+        <w:t xml:space="preserve">positive and </w:t>
+      </w:r>
+      <w:r>
+        <w:t xml:space="preserve">eight </w:t>
+      </w:r>
+      <w:r>
+        <w:t xml:space="preserve">negative </w:t>
+      </w:r>
+      <w:r>
+        <w:t xml:space="preserve">trait adjectives </w:t>
+      </w:r>
+      <w:r>
+        <w:t>were used as valenced stimuli</w:t>
+      </w:r>
+      <w:r>
+        <w:t xml:space="preserve"> during the IAT</w:t>
+      </w:r>
+      <w:r>
+        <w:t xml:space="preserve">. In the </w:t>
+      </w:r>
+      <w:r>
+        <w:t>task</w:t>
+      </w:r>
+      <w:r>
+        <w:t xml:space="preserve">, </w:t>
+      </w:r>
+      <w:r>
+        <w:t xml:space="preserve">the names of </w:t>
+      </w:r>
+      <w:r>
+        <w:t xml:space="preserve">two </w:t>
+      </w:r>
+      <w:r>
+        <w:t xml:space="preserve">unknown individuals (Chris and Bob) </w:t>
+      </w:r>
+      <w:r>
+        <w:t>served as target labels and the words ‘</w:t>
+      </w:r>
+      <w:r>
+        <w:rPr>
+          <w:i/>
+        </w:rPr>
+        <w:t>I like</w:t>
+      </w:r>
+      <w:r>
+        <w:t>’ and ‘</w:t>
+      </w:r>
+      <w:r>
+        <w:rPr>
+          <w:i/>
+        </w:rPr>
+        <w:t>I dislike</w:t>
+      </w:r>
+      <w:r>
+        <w:t>’ as attribute labels. Eight positively valenced and eight negatively valenced adjectives served as attribute stimuli (</w:t>
+      </w:r>
+      <w:r>
+        <w:rPr>
+          <w:i/>
+        </w:rPr>
+        <w:t>Confident, Friendly, Cheerful, Loyal, Generous, Loving, Funny, Warm vs. Liar, Cruel, Evil, Ignorant, Manipulative, Rude, Selfish, Disloyal</w:t>
+      </w:r>
+      <w:r>
+        <w:t xml:space="preserve">) while images of the two </w:t>
+      </w:r>
+      <w:r>
+        <w:t xml:space="preserve">individuals </w:t>
+      </w:r>
+      <w:r>
+        <w:t>served as the target stimuli</w:t>
+      </w:r>
+      <w:r>
+        <w:t xml:space="preserve"> (</w:t>
+      </w:r>
+      <w:r>
+        <w:rPr>
+          <w:i/>
+        </w:rPr>
+        <w:t>see above</w:t>
+      </w:r>
+      <w:r>
+        <w:t>)</w:t>
+      </w:r>
+      <w:r>
+        <w:t xml:space="preserve">. </w:t>
+      </w:r>
+    </w:p>
+    <w:p>
+      <w:pPr>
+        <w:pStyle w:val="Heading2"/>
+      </w:pPr>
+      <w:r>
+        <w:t>Procedure</w:t>
+      </w:r>
+    </w:p>
+    <w:p>
+      <w:r>
+        <w:t xml:space="preserve">Participants will be welcomed to the study, provided with guidelines for how to prepare for the study, and then provide informed consent. </w:t>
+      </w:r>
+      <w:r>
+        <w:t>They will then complete the following tasks in the stated order</w:t>
+      </w:r>
+      <w:r>
+        <w:t xml:space="preserve">, </w:t>
+      </w:r>
+      <w:r>
+        <w:t>unless previously noted that tasks will be counterbalanced</w:t>
+      </w:r>
+      <w:r>
+        <w:t xml:space="preserve"> (</w:t>
+      </w:r>
+      <w:r>
+        <w:t>i.e., pIAT vs self-reported evaluations).</w:t>
+      </w:r>
+    </w:p>
+    <w:p>
+      <w:r>
+        <w:rPr>
+          <w:b/>
+        </w:rPr>
+        <w:t>Demographics</w:t>
+      </w:r>
+      <w:r>
+        <w:rPr>
+          <w:b/>
+        </w:rPr>
+        <w:t>.</w:t>
+      </w:r>
       <w:r>
         <w:t xml:space="preserve"> </w:t>
       </w:r>
       <w:r>
-        <w:t xml:space="preserve">videos of the actor saying negative statements </w:t>
-      </w:r>
-      <w:r>
-        <w:t xml:space="preserve">were </w:t>
-      </w:r>
-      <w:r>
-        <w:t>generated similarly.</w:t>
-      </w:r>
-      <w:r>
-        <w:t xml:space="preserve"> In this way the genuine and Deepfaked videos were similar in their content but differed in their origin (i.e., genuine vs synthetic). </w:t>
+        <w:t xml:space="preserve">Participants will be asked to indicate their </w:t>
+      </w:r>
+      <w:r>
+        <w:t>age</w:t>
+      </w:r>
+      <w:r>
+        <w:t xml:space="preserve"> and </w:t>
+      </w:r>
+      <w:r>
+        <w:t>gender</w:t>
+      </w:r>
+      <w:r>
+        <w:t xml:space="preserve"> (</w:t>
+      </w:r>
+      <w:r>
+        <w:t>man</w:t>
+      </w:r>
+      <w:r>
+        <w:t xml:space="preserve">, </w:t>
+      </w:r>
+      <w:r>
+        <w:t>woman</w:t>
+      </w:r>
+      <w:r>
+        <w:t xml:space="preserve">, </w:t>
+      </w:r>
+      <w:r>
+        <w:t xml:space="preserve">non-binary, prefer not to disclose, prefer to self-describe). </w:t>
       </w:r>
     </w:p>
     <w:p>
@@ -1693,229 +1891,38 @@
         <w:rPr>
           <w:b/>
         </w:rPr>
-        <w:t xml:space="preserve">Personalized </w:t>
+        <w:t>Acquisition phase</w:t>
       </w:r>
       <w:r>
         <w:rPr>
           <w:b/>
         </w:rPr>
-        <w:t>IAT</w:t>
-      </w:r>
-      <w:r>
-        <w:rPr>
-          <w:b/>
-        </w:rPr>
-        <w:t xml:space="preserve"> (pIAT)</w:t>
-      </w:r>
-      <w:r>
         <w:t xml:space="preserve">. </w:t>
       </w:r>
       <w:r>
-        <w:t xml:space="preserve">A set of </w:t>
-      </w:r>
-      <w:r>
-        <w:t xml:space="preserve">eight </w:t>
-      </w:r>
-      <w:r>
-        <w:t xml:space="preserve">positive and </w:t>
-      </w:r>
-      <w:r>
-        <w:t xml:space="preserve">eight </w:t>
-      </w:r>
-      <w:r>
-        <w:t xml:space="preserve">negative </w:t>
-      </w:r>
-      <w:r>
-        <w:t xml:space="preserve">trait adjectives </w:t>
-      </w:r>
-      <w:r>
-        <w:t>were used as valenced stimuli</w:t>
-      </w:r>
-      <w:r>
-        <w:t xml:space="preserve"> during the IAT</w:t>
-      </w:r>
-      <w:r>
-        <w:t xml:space="preserve">. In the </w:t>
-      </w:r>
-      <w:r>
-        <w:t>task</w:t>
-      </w:r>
-      <w:r>
-        <w:t xml:space="preserve">, </w:t>
-      </w:r>
-      <w:r>
-        <w:t xml:space="preserve">the names of </w:t>
-      </w:r>
-      <w:r>
-        <w:t xml:space="preserve">two </w:t>
-      </w:r>
-      <w:r>
-        <w:t xml:space="preserve">unknown individuals (Chris and Bob) </w:t>
-      </w:r>
-      <w:r>
-        <w:t>served as target labels and the words ‘</w:t>
-      </w:r>
-      <w:r>
-        <w:rPr>
-          <w:i/>
-        </w:rPr>
-        <w:t>I like</w:t>
-      </w:r>
-      <w:r>
-        <w:t>’ and ‘</w:t>
-      </w:r>
-      <w:r>
-        <w:rPr>
-          <w:i/>
-        </w:rPr>
-        <w:t>I dislike</w:t>
-      </w:r>
-      <w:r>
-        <w:t>’ as attribute labels. Eight positively valenced and eight negatively valenced adjectives served as attribute stimuli (</w:t>
-      </w:r>
-      <w:r>
-        <w:rPr>
-          <w:i/>
-        </w:rPr>
-        <w:t>Confident, Friendly, Cheerful, Loyal, Generous, Loving, Funny, Warm vs. Liar, Cruel, Evil, Ignorant, Manipulative, Rude, Selfish, Disloyal</w:t>
-      </w:r>
-      <w:r>
-        <w:t xml:space="preserve">) while images of the two </w:t>
-      </w:r>
-      <w:r>
-        <w:t xml:space="preserve">individuals </w:t>
-      </w:r>
-      <w:r>
-        <w:t>served as the target stimuli</w:t>
-      </w:r>
-      <w:r>
-        <w:t xml:space="preserve"> (</w:t>
-      </w:r>
-      <w:r>
-        <w:rPr>
-          <w:i/>
-        </w:rPr>
-        <w:t>see above</w:t>
-      </w:r>
-      <w:r>
-        <w:t>)</w:t>
-      </w:r>
-      <w:r>
-        <w:t xml:space="preserve">. </w:t>
-      </w:r>
-    </w:p>
-    <w:p>
-      <w:pPr>
-        <w:pStyle w:val="Heading2"/>
-      </w:pPr>
-      <w:r>
-        <w:t>Procedure</w:t>
-      </w:r>
-    </w:p>
-    <w:p>
-      <w:r>
-        <w:t xml:space="preserve">Participants will be welcomed to the study, provided with guidelines for how to prepare for the study, and then provide informed consent. </w:t>
-      </w:r>
-      <w:r>
-        <w:t>They will then complete the following tasks in the stated order</w:t>
-      </w:r>
-      <w:r>
-        <w:t xml:space="preserve">, </w:t>
-      </w:r>
-      <w:r>
-        <w:t>unless previously noted that tasks will be counterbalanced</w:t>
-      </w:r>
-      <w:r>
-        <w:t xml:space="preserve"> (</w:t>
-      </w:r>
-      <w:r>
-        <w:t>i.e., pIAT vs self-reported evaluations).</w:t>
-      </w:r>
-    </w:p>
-    <w:p>
-      <w:r>
-        <w:rPr>
-          <w:b/>
-        </w:rPr>
-        <w:t>Demographics</w:t>
-      </w:r>
-      <w:r>
-        <w:rPr>
-          <w:b/>
-        </w:rPr>
-        <w:t>.</w:t>
+        <w:t>(Independent variable).</w:t>
       </w:r>
       <w:r>
         <w:t xml:space="preserve"> </w:t>
       </w:r>
       <w:r>
-        <w:t xml:space="preserve">Participants will be asked to indicate their </w:t>
-      </w:r>
-      <w:r>
-        <w:t>age</w:t>
-      </w:r>
-      <w:r>
-        <w:t xml:space="preserve"> and </w:t>
-      </w:r>
-      <w:r>
-        <w:t>gender</w:t>
-      </w:r>
-      <w:r>
-        <w:t xml:space="preserve"> (</w:t>
-      </w:r>
-      <w:r>
-        <w:t>man</w:t>
-      </w:r>
-      <w:r>
-        <w:t xml:space="preserve">, </w:t>
-      </w:r>
-      <w:r>
-        <w:t>woman</w:t>
-      </w:r>
-      <w:r>
-        <w:t xml:space="preserve">, </w:t>
-      </w:r>
-      <w:r>
-        <w:t xml:space="preserve">non-binary, prefer not to disclose, prefer to self-describe). </w:t>
-      </w:r>
-    </w:p>
-    <w:p>
-      <w:r>
-        <w:rPr>
-          <w:b/>
+        <w:t xml:space="preserve">Participants </w:t>
+      </w:r>
+      <w:r>
+        <w:t xml:space="preserve">will be provided with the following instructions: </w:t>
+      </w:r>
+    </w:p>
+    <w:p>
+      <w:pPr>
+        <w:rPr>
+          <w:lang w:eastAsia="nl-BE"/>
+        </w:rPr>
+      </w:pPr>
+      <w:r>
+        <w:rPr>
+          <w:lang w:eastAsia="nl-BE"/>
         </w:rPr>
         <w:lastRenderedPageBreak/>
-        <w:t>Acquisition phase</w:t>
-      </w:r>
-      <w:r>
-        <w:rPr>
-          <w:b/>
-        </w:rPr>
-        <w:t xml:space="preserve">. </w:t>
-      </w:r>
-      <w:r>
-        <w:t>(Independent variable).</w:t>
-      </w:r>
-      <w:r>
-        <w:t xml:space="preserve"> </w:t>
-      </w:r>
-      <w:r>
-        <w:t xml:space="preserve">Participants </w:t>
-      </w:r>
-      <w:r>
-        <w:t xml:space="preserve">will be provided with the following instructions: </w:t>
-      </w:r>
-    </w:p>
-    <w:p>
-      <w:pPr>
-        <w:rPr>
-          <w:lang w:eastAsia="nl-BE"/>
-        </w:rPr>
-      </w:pPr>
-      <w:r>
-        <w:rPr>
-          <w:lang w:eastAsia="nl-BE"/>
-        </w:rPr>
         <w:t>“</w:t>
       </w:r>
       <w:r>
@@ -1958,7 +1965,8 @@
           <w:lang w:val="nl-BE" w:eastAsia="nl-BE"/>
         </w:rPr>
       </w:pPr>
-      <w:commentRangeStart w:id="37"/>
+      <w:commentRangeStart w:id="39"/>
+      <w:commentRangeStart w:id="40"/>
       <w:r>
         <w:rPr>
           <w:noProof/>
@@ -1982,7 +1990,7 @@
                     </pic:cNvPicPr>
                   </pic:nvPicPr>
                   <pic:blipFill>
-                    <a:blip r:embed="rId20" cstate="print">
+                    <a:blip r:embed="rId19" cstate="print">
                       <a:extLst>
                         <a:ext uri="{28A0092B-C50C-407E-A947-70E740481C1C}">
                           <a14:useLocalDpi xmlns:a14="http://schemas.microsoft.com/office/drawing/2010/main" val="0"/>
@@ -2036,7 +2044,7 @@
                     </pic:cNvPicPr>
                   </pic:nvPicPr>
                   <pic:blipFill>
-                    <a:blip r:embed="rId21" cstate="print">
+                    <a:blip r:embed="rId20" cstate="print">
                       <a:extLst>
                         <a:ext uri="{28A0092B-C50C-407E-A947-70E740481C1C}">
                           <a14:useLocalDpi xmlns:a14="http://schemas.microsoft.com/office/drawing/2010/main" val="0"/>
@@ -2087,12 +2095,19 @@
       <w:r>
         <w:t>.</w:t>
       </w:r>
-      <w:commentRangeEnd w:id="37"/>
+      <w:commentRangeEnd w:id="39"/>
       <w:r>
         <w:rPr>
           <w:rStyle w:val="CommentReference"/>
         </w:rPr>
-        <w:commentReference w:id="37"/>
+        <w:commentReference w:id="39"/>
+      </w:r>
+      <w:commentRangeEnd w:id="40"/>
+      <w:r>
+        <w:rPr>
+          <w:rStyle w:val="CommentReference"/>
+        </w:rPr>
+        <w:commentReference w:id="40"/>
       </w:r>
     </w:p>
     <w:p>
@@ -2101,7 +2116,8 @@
       </w:pPr>
     </w:p>
     <w:p>
-      <w:commentRangeStart w:id="38"/>
+      <w:commentRangeStart w:id="41"/>
+      <w:commentRangeStart w:id="42"/>
       <w:r>
         <w:rPr>
           <w:b/>
@@ -2118,12 +2134,19 @@
       <w:r>
         <w:t xml:space="preserve"> </w:t>
       </w:r>
-      <w:commentRangeEnd w:id="38"/>
+      <w:commentRangeEnd w:id="41"/>
       <w:r>
         <w:rPr>
           <w:rStyle w:val="CommentReference"/>
         </w:rPr>
-        <w:commentReference w:id="38"/>
+        <w:commentReference w:id="41"/>
+      </w:r>
+      <w:commentRangeEnd w:id="42"/>
+      <w:r>
+        <w:rPr>
+          <w:rStyle w:val="CommentReference"/>
+        </w:rPr>
+        <w:commentReference w:id="42"/>
       </w:r>
       <w:r>
         <w:t>(</w:t>
@@ -2189,53 +2212,53 @@
         <w:t>(</w:t>
       </w:r>
       <w:r>
-        <w:t xml:space="preserve">Chris) </w:t>
+        <w:t>Chris) relative to an unknown individual (Bob</w:t>
+      </w:r>
+      <w:r>
+        <w:t xml:space="preserve">). Participants </w:t>
+      </w:r>
+      <w:r>
+        <w:t xml:space="preserve">will be </w:t>
+      </w:r>
+      <w:r>
+        <w:t xml:space="preserve">informed that </w:t>
+      </w:r>
+      <w:r>
+        <w:t xml:space="preserve">they will encounter two individuals </w:t>
+      </w:r>
+      <w:r>
+        <w:t>(</w:t>
+      </w:r>
+      <w:r>
+        <w:t xml:space="preserve">Chris </w:t>
+      </w:r>
+      <w:r>
+        <w:t xml:space="preserve">and </w:t>
+      </w:r>
+      <w:r>
+        <w:t>Bob</w:t>
+      </w:r>
+      <w:r>
+        <w:t xml:space="preserve">) </w:t>
+      </w:r>
+      <w:r>
+        <w:t xml:space="preserve">in the next task </w:t>
+      </w:r>
+      <w:r>
+        <w:t>as well as the words ‘</w:t>
+      </w:r>
+      <w:r>
+        <w:t xml:space="preserve">I like’ </w:t>
+      </w:r>
+      <w:r>
+        <w:t>and ‘</w:t>
+      </w:r>
+      <w:r>
+        <w:t xml:space="preserve">I </w:t>
       </w:r>
       <w:r>
         <w:lastRenderedPageBreak/>
-        <w:t>relative to an unknown individual (Bob</w:t>
-      </w:r>
-      <w:r>
-        <w:t xml:space="preserve">). Participants </w:t>
-      </w:r>
-      <w:r>
-        <w:t xml:space="preserve">will be </w:t>
-      </w:r>
-      <w:r>
-        <w:t xml:space="preserve">informed that </w:t>
-      </w:r>
-      <w:r>
-        <w:t xml:space="preserve">they will encounter two individuals </w:t>
-      </w:r>
-      <w:r>
-        <w:t>(</w:t>
-      </w:r>
-      <w:r>
-        <w:t xml:space="preserve">Chris </w:t>
-      </w:r>
-      <w:r>
-        <w:t xml:space="preserve">and </w:t>
-      </w:r>
-      <w:r>
-        <w:t>Bob</w:t>
-      </w:r>
-      <w:r>
-        <w:t xml:space="preserve">) </w:t>
-      </w:r>
-      <w:r>
-        <w:t xml:space="preserve">in the next task </w:t>
-      </w:r>
-      <w:r>
-        <w:t>as well as the words ‘</w:t>
-      </w:r>
-      <w:r>
-        <w:t xml:space="preserve">I like’ </w:t>
-      </w:r>
-      <w:r>
-        <w:t>and ‘</w:t>
-      </w:r>
-      <w:r>
-        <w:t>I dislike</w:t>
+        <w:t>dislike</w:t>
       </w:r>
       <w:r>
         <w:t xml:space="preserve">’ (attributes) </w:t>
@@ -2465,7 +2488,7 @@
                     </pic:cNvPicPr>
                   </pic:nvPicPr>
                   <pic:blipFill>
-                    <a:blip r:embed="rId22" cstate="print">
+                    <a:blip r:embed="rId21" cstate="print">
                       <a:extLst>
                         <a:ext uri="{28A0092B-C50C-407E-A947-70E740481C1C}">
                           <a14:useLocalDpi xmlns:a14="http://schemas.microsoft.com/office/drawing/2010/main" val="0"/>
@@ -2504,50 +2527,53 @@
         <w:rPr>
           <w:b/>
         </w:rPr>
+        <w:t>Se</w:t>
+      </w:r>
+      <w:r>
+        <w:rPr>
+          <w:b/>
+        </w:rPr>
+        <w:t>lf-report measures</w:t>
+      </w:r>
+      <w:r>
+        <w:t xml:space="preserve">. </w:t>
+      </w:r>
+      <w:r>
+        <w:t>(</w:t>
+      </w:r>
+      <w:r>
+        <w:t>D</w:t>
+      </w:r>
+      <w:r>
+        <w:t>ependent variable).</w:t>
+      </w:r>
+      <w:r>
+        <w:t xml:space="preserve"> </w:t>
+      </w:r>
+      <w:r>
+        <w:t xml:space="preserve">Self-reported ratings of Chris will be </w:t>
+      </w:r>
+      <w:r>
+        <w:t xml:space="preserve">assessed using </w:t>
+      </w:r>
+      <w:r>
+        <w:t xml:space="preserve">three </w:t>
+      </w:r>
+      <w:r>
+        <w:t xml:space="preserve">questions. On each trial, participants </w:t>
+      </w:r>
+      <w:r>
+        <w:t xml:space="preserve">will be </w:t>
+      </w:r>
+      <w:r>
+        <w:t xml:space="preserve">presented with </w:t>
+      </w:r>
+      <w:r>
+        <w:t xml:space="preserve">a picture of </w:t>
+      </w:r>
+      <w:r>
         <w:lastRenderedPageBreak/>
-        <w:t>Se</w:t>
-      </w:r>
-      <w:r>
-        <w:rPr>
-          <w:b/>
-        </w:rPr>
-        <w:t>lf-report measures</w:t>
-      </w:r>
-      <w:r>
-        <w:t xml:space="preserve">. </w:t>
-      </w:r>
-      <w:r>
-        <w:t>(</w:t>
-      </w:r>
-      <w:r>
-        <w:t>D</w:t>
-      </w:r>
-      <w:r>
-        <w:t>ependent variable).</w:t>
-      </w:r>
-      <w:r>
-        <w:t xml:space="preserve"> </w:t>
-      </w:r>
-      <w:r>
-        <w:t xml:space="preserve">Self-reported ratings of Chris will be </w:t>
-      </w:r>
-      <w:r>
-        <w:t xml:space="preserve">assessed using </w:t>
-      </w:r>
-      <w:r>
-        <w:t xml:space="preserve">three </w:t>
-      </w:r>
-      <w:r>
-        <w:t xml:space="preserve">questions. On each trial, participants </w:t>
-      </w:r>
-      <w:r>
-        <w:t xml:space="preserve">will be </w:t>
-      </w:r>
-      <w:r>
-        <w:t xml:space="preserve">presented with </w:t>
-      </w:r>
-      <w:r>
-        <w:t xml:space="preserve">a picture of Chris </w:t>
+        <w:t xml:space="preserve">Chris </w:t>
       </w:r>
       <w:r>
         <w:t xml:space="preserve">and asked to </w:t>
@@ -2649,7 +2675,7 @@
                     </pic:cNvPicPr>
                   </pic:nvPicPr>
                   <pic:blipFill>
-                    <a:blip r:embed="rId23" cstate="print">
+                    <a:blip r:embed="rId22" cstate="print">
                       <a:extLst>
                         <a:ext uri="{28A0092B-C50C-407E-A947-70E740481C1C}">
                           <a14:useLocalDpi xmlns:a14="http://schemas.microsoft.com/office/drawing/2010/main" val="0"/>
@@ -2843,10 +2869,7 @@
         <w:t xml:space="preserve"> </w:t>
       </w:r>
       <w:r>
-        <w:t>Par</w:t>
-      </w:r>
-      <w:r>
-        <w:t xml:space="preserve">ticipants </w:t>
+        <w:t xml:space="preserve">Participants </w:t>
       </w:r>
       <w:r>
         <w:t xml:space="preserve">in </w:t>
@@ -2872,534 +2895,540 @@
         <w:t>“</w:t>
       </w:r>
       <w:r>
-        <w:t>Artificial Intelligence algorithms are now so advanced that they can fabricate audio and video content that appears real but was never said by a real person. Content made this way are called ‘Deepfakes’, and can be very convincing or difficult to tell from real conent.</w:t>
+        <w:t>Artificial Intelligence algorithms are now so advanced that they can fabricate audio and video content that appears real but was never said by a real person. This type of content is known as a ‘Deepfake’, and can be very convincing or difficult to tell from real content.</w:t>
       </w:r>
     </w:p>
     <w:p>
       <w:r>
         <w:lastRenderedPageBreak/>
-        <w:t xml:space="preserve">A key goal of this study is to examine whether people can tell the difference between genuine audio-video content (footage of a real person) versus Deepfakes (videos created by computer algorithms that portray things that person never said). </w:t>
-      </w:r>
-    </w:p>
-    <w:p>
-      <w:r>
-        <w:t>Some participants in this study were shown genuine a video of Chris. Other participants were shown a video of Chris where some sentences were Deepfaked – Chris never really said them. It’s very important that you answer this question honestly:</w:t>
-      </w:r>
-    </w:p>
-    <w:p>
-      <w:r>
-        <w:t>Do you think that the video of Chris you watched earlier was genuine or Deepfaked?”</w:t>
-      </w:r>
-    </w:p>
-    <w:p>
-      <w:r>
-        <w:t>Response options: “The video I watched was Deepfaked: it was created by a computer algorithm” / “The video I watched was genuine: it was a video of an actual living person.”</w:t>
-      </w:r>
-    </w:p>
-    <w:p>
-      <w:r>
-        <w:t xml:space="preserve">An question with an open-ended response will then be asked: </w:t>
-      </w:r>
-      <w:commentRangeStart w:id="39"/>
+        <w:t xml:space="preserve"> </w:t>
+      </w:r>
+      <w:r>
+        <w:t xml:space="preserve">A key goal of this study is to examine whether people can tell the difference between genuine video content (footage of a real person) versus Deepfakes (videos created by computer algorithms that portray things that a person never said). </w:t>
+      </w:r>
+    </w:p>
+    <w:p>
+      <w:r>
+        <w:t>Some participants in this study were shown a genuine video of Chris. Other participants were shown a video of Chris where some sentences were Deepfaked (i.e., Chris never really said those things). It’s very important that you answer the following question honestly:</w:t>
+      </w:r>
+      <w:r>
+        <w:t xml:space="preserve"> </w:t>
+      </w:r>
+      <w:r>
+        <w:t>Do you think that the video of Chris you watched earlier in this study was genuine or Deepfaked?</w:t>
+      </w:r>
+      <w:r>
+        <w:t>”</w:t>
+      </w:r>
+    </w:p>
+    <w:p>
+      <w:r>
+        <w:t>Response options: “</w:t>
+      </w:r>
+      <w:r>
+        <w:t>The video I watched was Deepfaked: a computer algorithm was used to create footage of Chris saying things he never really said.</w:t>
+      </w:r>
+      <w:r>
+        <w:t>” / “</w:t>
+      </w:r>
+      <w:r>
+        <w:t>The video I watched was genuine: it only contained authentic video of an actual living person.</w:t>
+      </w:r>
+      <w:r>
+        <w:t>”</w:t>
+      </w:r>
+    </w:p>
+    <w:p>
+      <w:r>
+        <w:t>A</w:t>
+      </w:r>
+      <w:r>
+        <w:t xml:space="preserve"> question with an open-ended response will then be asked: </w:t>
+      </w:r>
+      <w:commentRangeStart w:id="43"/>
       <w:r>
         <w:t>(“</w:t>
       </w:r>
       <w:r>
-        <w:t xml:space="preserve">Please indicate why you </w:t>
-      </w:r>
-      <w:r>
-        <w:t>felt</w:t>
+        <w:t>Please give a reason for your answer in the text box below</w:t>
+      </w:r>
+      <w:r>
+        <w:t>.”</w:t>
+      </w:r>
+      <w:r>
+        <w:t>)</w:t>
+      </w:r>
+      <w:commentRangeEnd w:id="43"/>
+      <w:r>
+        <w:rPr>
+          <w:rStyle w:val="CommentReference"/>
+        </w:rPr>
+        <w:commentReference w:id="43"/>
+      </w:r>
+      <w:r>
+        <w:t>.</w:t>
+      </w:r>
+    </w:p>
+    <w:p>
+      <w:commentRangeStart w:id="44"/>
+      <w:commentRangeStart w:id="45"/>
+      <w:r>
+        <w:rPr>
+          <w:b/>
+        </w:rPr>
+        <w:t>Deepfake awareness</w:t>
+      </w:r>
+      <w:r>
+        <w:t xml:space="preserve">. </w:t>
+      </w:r>
+      <w:r>
+        <w:t>Afterwards, we assessed then an open-ended response completed using a te</w:t>
+      </w:r>
+      <w:r>
+        <w:t>xtbox for general awareness of D</w:t>
+      </w:r>
+      <w:r>
+        <w:t>eepfaking as a concept: “</w:t>
+      </w:r>
+      <w:r>
+        <w:t>Prior to this study did you know that videos could be 'Deepfaked'? Yes or No?</w:t>
       </w:r>
       <w:r>
         <w:t xml:space="preserve"> </w:t>
       </w:r>
       <w:r>
-        <w:t xml:space="preserve">that the video was either Deepfaked or genuine </w:t>
-      </w:r>
-      <w:r>
-        <w:t>using the text</w:t>
+        <w:t>Please give a reason for your answer in the text box below</w:t>
+      </w:r>
+      <w:r>
+        <w:t>.</w:t>
+      </w:r>
+      <w:r>
+        <w:t>” Response format: Yes/No and then an open-ended response completed using a textbox</w:t>
+      </w:r>
+      <w:r>
+        <w:t>.</w:t>
+      </w:r>
+      <w:commentRangeEnd w:id="44"/>
+      <w:r>
+        <w:rPr>
+          <w:rStyle w:val="CommentReference"/>
+        </w:rPr>
+        <w:commentReference w:id="44"/>
+      </w:r>
+      <w:commentRangeEnd w:id="45"/>
+      <w:r>
+        <w:rPr>
+          <w:rStyle w:val="CommentReference"/>
+        </w:rPr>
+        <w:commentReference w:id="45"/>
+      </w:r>
+    </w:p>
+    <w:p>
+      <w:pPr>
+        <w:rPr>
+          <w:b/>
+        </w:rPr>
+      </w:pPr>
+      <w:r>
+        <w:rPr>
+          <w:b/>
+        </w:rPr>
+        <w:t>Debriefing</w:t>
+      </w:r>
+      <w:r>
+        <w:rPr>
+          <w:b/>
+        </w:rPr>
+        <w:t xml:space="preserve">. </w:t>
+      </w:r>
+      <w:r>
+        <w:t xml:space="preserve">Participants where then debriefed to the nature of the study. Specifically they </w:t>
+      </w:r>
+      <w:r>
+        <w:t>will be</w:t>
       </w:r>
       <w:r>
         <w:t xml:space="preserve"> </w:t>
       </w:r>
       <w:r>
-        <w:t>box below</w:t>
-      </w:r>
-      <w:r>
-        <w:t>.”</w:t>
-      </w:r>
-      <w:r>
+        <w:t>presented with</w:t>
+      </w:r>
+      <w:r>
+        <w:t xml:space="preserve"> the following: </w:t>
+      </w:r>
+    </w:p>
+    <w:p>
+      <w:r>
+        <w:t>“</w:t>
+      </w:r>
+      <w:r>
+        <w:t>So what was this study actually about? In this study we were interested in a topic called impression formation (i.e., how we come to like or dislike people that we meet for the first time). During the study you encountered a video recording of a person (Chris) that was supposedly taken from YouTube. We actual</w:t>
+      </w:r>
+      <w:r>
+        <w:t>ly created this video ourselves.</w:t>
+      </w:r>
+    </w:p>
+    <w:p>
+      <w:r>
+        <w:lastRenderedPageBreak/>
+        <w:t xml:space="preserve">Half of the participants in the study encountered a video recording where Chris said three positive things and two neutral things about himself. The other half of participants encountered a video recording where Chris said three negative things and two neutral things about himself. Certain participants encountered genuine videos of Chris saying these things whereas others encountered </w:t>
+      </w:r>
+      <w:r>
+        <w:t>Deepfaked</w:t>
+      </w:r>
+      <w:r>
+        <w:t xml:space="preserve"> videos of Chris saying these things. You were in </w:t>
+      </w:r>
+      <w:r>
+        <w:t>the Deepfake video condition.</w:t>
+      </w:r>
+      <w:r>
+        <w:t xml:space="preserve"> </w:t>
+      </w:r>
+    </w:p>
+    <w:p>
+      <w:r>
+        <w:t>We then examined if what Chris said was enough to change people's first impressions of him. Specifically, would people in the first group like Chris while people in the second group dislike him? We tested this using self-report measures and a reaction time task. The former was designed to capture people's self-reported thoughts and feelings whereas the latter was designed to capture their more spont</w:t>
+      </w:r>
+      <w:r>
+        <w:t>aneous or automatic reactions.</w:t>
+      </w:r>
+    </w:p>
+    <w:p>
+      <w:r>
+        <w:t>Afterwards we asked you to reflect on the experiment and tell us about your experiences with the task.</w:t>
+      </w:r>
+      <w:r>
+        <w:t>”</w:t>
+      </w:r>
+    </w:p>
+    <w:p>
+      <w:pPr>
+        <w:pStyle w:val="Heading1"/>
+      </w:pPr>
+      <w:r>
+        <w:t>Results</w:t>
+      </w:r>
+    </w:p>
+    <w:p>
+      <w:pPr>
+        <w:pStyle w:val="Heading2"/>
+      </w:pPr>
+      <w:r>
+        <w:t>Preregistration of code implementations</w:t>
+      </w:r>
+    </w:p>
+    <w:p>
+      <w:r>
+        <w:t>T</w:t>
+      </w:r>
+      <w:r>
+        <w:t xml:space="preserve">he R code to implement all data processing, exclusion, standardization, and data analyses was written and preregistered </w:t>
+      </w:r>
+      <w:r>
+        <w:t xml:space="preserve">on OSF </w:t>
+      </w:r>
+      <w:r>
+        <w:t>alongside this document.</w:t>
+      </w:r>
+      <w:r>
+        <w:t xml:space="preserve"> </w:t>
+      </w:r>
+      <w:r>
+        <w:t>Additional details (e.g., regarding model hyper parameters)</w:t>
+      </w:r>
+      <w:r>
+        <w:t xml:space="preserve"> can therefore be found in the R code itself. </w:t>
+      </w:r>
+    </w:p>
+    <w:p>
+      <w:pPr>
+        <w:pStyle w:val="Heading2"/>
+        <w:rPr>
+          <w:lang w:eastAsia="it-IT"/>
+        </w:rPr>
+      </w:pPr>
+      <w:r>
+        <w:rPr>
+          <w:lang w:eastAsia="it-IT"/>
+        </w:rPr>
+        <w:t>Exclusions</w:t>
+      </w:r>
+    </w:p>
+    <w:p>
+      <w:pPr>
+        <w:rPr>
+          <w:lang w:eastAsia="it-IT"/>
+        </w:rPr>
+      </w:pPr>
+      <w:r>
+        <w:rPr>
+          <w:lang w:eastAsia="it-IT"/>
+        </w:rPr>
+        <w:t>Participants will be excluded if they meet any of the following criteria: (1) Incomplete data on the pIAT, self-reported evaluation</w:t>
+      </w:r>
+      <w:r>
+        <w:rPr>
+          <w:lang w:eastAsia="it-IT"/>
+        </w:rPr>
+        <w:t>s</w:t>
+      </w:r>
+      <w:r>
+        <w:rPr>
+          <w:lang w:eastAsia="it-IT"/>
+        </w:rPr>
+        <w:t>, or behavioral intentions</w:t>
+      </w:r>
+      <w:r>
+        <w:rPr>
+          <w:lang w:eastAsia="it-IT"/>
+        </w:rPr>
+        <w:t>;</w:t>
+      </w:r>
+      <w:r>
+        <w:rPr>
+          <w:lang w:eastAsia="it-IT"/>
+        </w:rPr>
+        <w:t xml:space="preserve"> (2)</w:t>
+      </w:r>
+      <w:r>
+        <w:rPr>
+          <w:lang w:eastAsia="it-IT"/>
+        </w:rPr>
+        <w:t xml:space="preserve"> Fail to maintain IAT performance criteria</w:t>
+      </w:r>
+      <w:r>
+        <w:rPr>
+          <w:lang w:eastAsia="it-IT"/>
+        </w:rPr>
+        <w:t xml:space="preserve"> (i.e., </w:t>
+      </w:r>
+      <w:r>
+        <w:rPr>
+          <w:lang w:eastAsia="it-IT"/>
+        </w:rPr>
+        <w:t>error rates</w:t>
+      </w:r>
+      <w:r>
+        <w:rPr>
+          <w:lang w:eastAsia="it-IT"/>
+        </w:rPr>
+        <w:t xml:space="preserve"> &gt;</w:t>
+      </w:r>
+      <w:r>
+        <w:rPr>
+          <w:lang w:eastAsia="it-IT"/>
+        </w:rPr>
+        <w:t xml:space="preserve"> </w:t>
+      </w:r>
+      <w:r>
+        <w:rPr>
+          <w:lang w:eastAsia="it-IT"/>
+        </w:rPr>
+        <w:t xml:space="preserve">30% </w:t>
+      </w:r>
+      <w:r>
+        <w:rPr>
+          <w:lang w:eastAsia="it-IT"/>
+        </w:rPr>
+        <w:t xml:space="preserve">when considering all </w:t>
+      </w:r>
+      <w:r>
+        <w:rPr>
+          <w:lang w:eastAsia="it-IT"/>
+        </w:rPr>
+        <w:t>four blocks</w:t>
+      </w:r>
+      <w:r>
+        <w:rPr>
+          <w:lang w:eastAsia="it-IT"/>
+        </w:rPr>
+        <w:t xml:space="preserve"> used to calculate D2 scores</w:t>
+      </w:r>
+      <w:r>
+        <w:rPr>
+          <w:lang w:eastAsia="it-IT"/>
+        </w:rPr>
+        <w:t xml:space="preserve">, or </w:t>
+      </w:r>
+      <w:r>
+        <w:rPr>
+          <w:lang w:eastAsia="it-IT"/>
+        </w:rPr>
+        <w:t>&gt;</w:t>
+      </w:r>
+      <w:r>
+        <w:rPr>
+          <w:lang w:eastAsia="it-IT"/>
+        </w:rPr>
+        <w:t xml:space="preserve"> </w:t>
+      </w:r>
+      <w:r>
+        <w:rPr>
+          <w:lang w:eastAsia="it-IT"/>
+        </w:rPr>
+        <w:t xml:space="preserve">40% </w:t>
+      </w:r>
+      <w:r>
+        <w:rPr>
+          <w:lang w:eastAsia="it-IT"/>
+        </w:rPr>
+        <w:t xml:space="preserve">in any </w:t>
+      </w:r>
+      <w:r>
+        <w:rPr>
+          <w:lang w:eastAsia="it-IT"/>
+        </w:rPr>
+        <w:t xml:space="preserve">one of </w:t>
+      </w:r>
+      <w:r>
+        <w:rPr>
+          <w:lang w:eastAsia="it-IT"/>
+        </w:rPr>
+        <w:t xml:space="preserve">those </w:t>
+      </w:r>
+      <w:r>
+        <w:rPr>
+          <w:lang w:eastAsia="it-IT"/>
+        </w:rPr>
+        <w:t>four blocks</w:t>
+      </w:r>
+      <w:r>
+        <w:rPr>
+          <w:lang w:eastAsia="it-IT"/>
+        </w:rPr>
+        <w:t>,</w:t>
+      </w:r>
+      <w:r>
+        <w:rPr>
+          <w:lang w:eastAsia="it-IT"/>
+        </w:rPr>
+        <w:t xml:space="preserve"> or </w:t>
+      </w:r>
+      <w:r>
+        <w:rPr>
+          <w:lang w:eastAsia="it-IT"/>
+        </w:rPr>
+        <w:t>if</w:t>
+      </w:r>
+      <w:r>
+        <w:rPr>
+          <w:lang w:eastAsia="it-IT"/>
+        </w:rPr>
+        <w:t xml:space="preserve"> </w:t>
+      </w:r>
+      <w:r>
+        <w:rPr>
+          <w:lang w:eastAsia="it-IT"/>
+        </w:rPr>
+        <w:t>&gt;</w:t>
+      </w:r>
+      <w:r>
+        <w:rPr>
+          <w:lang w:eastAsia="it-IT"/>
+        </w:rPr>
+        <w:t xml:space="preserve"> </w:t>
+      </w:r>
+      <w:r>
+        <w:rPr>
+          <w:lang w:eastAsia="it-IT"/>
+        </w:rPr>
+        <w:t xml:space="preserve">10% of </w:t>
+      </w:r>
+      <w:r>
+        <w:rPr>
+          <w:lang w:eastAsia="it-IT"/>
+        </w:rPr>
+        <w:t xml:space="preserve">their responses </w:t>
+      </w:r>
+      <w:r>
+        <w:rPr>
+          <w:lang w:eastAsia="it-IT"/>
+        </w:rPr>
+        <w:t xml:space="preserve">on those blocks </w:t>
+      </w:r>
+      <w:r>
+        <w:rPr>
+          <w:lang w:eastAsia="it-IT"/>
+        </w:rPr>
+        <w:t xml:space="preserve">were &lt; </w:t>
+      </w:r>
+      <w:r>
+        <w:rPr>
+          <w:lang w:eastAsia="it-IT"/>
+        </w:rPr>
+        <w:t>3</w:t>
+      </w:r>
+      <w:r>
+        <w:rPr>
+          <w:lang w:eastAsia="it-IT"/>
+        </w:rPr>
+        <w:t>00 ms</w:t>
+      </w:r>
+      <w:r>
+        <w:rPr>
+          <w:lang w:eastAsia="it-IT"/>
+        </w:rPr>
         <w:t>)</w:t>
       </w:r>
-      <w:commentRangeEnd w:id="39"/>
-      <w:r>
-        <w:rPr>
-          <w:rStyle w:val="CommentReference"/>
-        </w:rPr>
-        <w:commentReference w:id="39"/>
-      </w:r>
-      <w:r>
+      <w:r>
+        <w:rPr>
+          <w:lang w:eastAsia="it-IT"/>
+        </w:rPr>
         <w:t>.</w:t>
       </w:r>
-    </w:p>
-    <w:p>
-      <w:commentRangeStart w:id="40"/>
+      <w:r>
+        <w:rPr>
+          <w:lang w:eastAsia="it-IT"/>
+        </w:rPr>
+        <w:t xml:space="preserve"> </w:t>
+      </w:r>
+    </w:p>
+    <w:p>
+      <w:pPr>
+        <w:pStyle w:val="Heading2"/>
+        <w:rPr>
+          <w:lang w:eastAsia="it-IT"/>
+        </w:rPr>
+      </w:pPr>
+      <w:r>
+        <w:rPr>
+          <w:lang w:eastAsia="it-IT"/>
+        </w:rPr>
+        <w:t>Data processing</w:t>
+      </w:r>
+    </w:p>
+    <w:p>
+      <w:pPr>
+        <w:rPr>
+          <w:lang w:eastAsia="it-IT"/>
+        </w:rPr>
+      </w:pPr>
       <w:r>
         <w:rPr>
           <w:b/>
-        </w:rPr>
-        <w:t>Deepfake awareness</w:t>
-      </w:r>
-      <w:r>
-        <w:t xml:space="preserve">. </w:t>
-      </w:r>
-      <w:r>
-        <w:t>Afterwards, we assessed then an open-ended response completed using a textbox for general awareness of deepfaking as a concept: “</w:t>
-      </w:r>
-      <w:r>
-        <w:t>Before taking part in this study did you know that videos could be '</w:t>
-      </w:r>
-      <w:r>
-        <w:t>Deepfaked</w:t>
-      </w:r>
-      <w:r>
-        <w:t>'?</w:t>
-      </w:r>
-      <w:r>
+          <w:lang w:eastAsia="it-IT"/>
+        </w:rPr>
+        <w:lastRenderedPageBreak/>
+        <w:t>Self-reported ratings</w:t>
+      </w:r>
+      <w:r>
+        <w:rPr>
+          <w:lang w:eastAsia="it-IT"/>
+        </w:rPr>
+        <w:t>.</w:t>
+      </w:r>
+      <w:r>
+        <w:rPr>
+          <w:lang w:eastAsia="it-IT"/>
+        </w:rPr>
         <w:t xml:space="preserve"> </w:t>
       </w:r>
       <w:r>
-        <w:t>Yes or No? Please indicate why you said yes or no using the textbox below.</w:t>
-      </w:r>
-      <w:r>
-        <w:t>” Response format: Yes/No and then an open-ended response completed using a textbox</w:t>
-      </w:r>
-      <w:r>
-        <w:t>.</w:t>
-      </w:r>
-      <w:commentRangeEnd w:id="40"/>
-      <w:r>
-        <w:rPr>
-          <w:rStyle w:val="CommentReference"/>
-        </w:rPr>
-        <w:commentReference w:id="40"/>
-      </w:r>
-    </w:p>
-    <w:p>
-      <w:pPr>
-        <w:rPr>
-          <w:b/>
-        </w:rPr>
-      </w:pPr>
-      <w:r>
-        <w:rPr>
-          <w:b/>
-        </w:rPr>
-        <w:t>Debriefing</w:t>
-      </w:r>
-      <w:r>
-        <w:rPr>
-          <w:b/>
-        </w:rPr>
-        <w:t xml:space="preserve">. </w:t>
-      </w:r>
-      <w:r>
-        <w:t xml:space="preserve">Participants where then debriefed to the nature of the study. Specifically they </w:t>
-      </w:r>
-      <w:r>
-        <w:t>will be</w:t>
-      </w:r>
-      <w:r>
-        <w:t xml:space="preserve"> </w:t>
-      </w:r>
-      <w:r>
-        <w:t>presented with</w:t>
-      </w:r>
-      <w:r>
-        <w:t xml:space="preserve"> the following: </w:t>
-      </w:r>
-    </w:p>
-    <w:p>
-      <w:r>
-        <w:t>“</w:t>
-      </w:r>
-      <w:r>
-        <w:t>So what was this study actually about? In this study we were interested in a topic called impression formation (i.e., how we come to like or dislike people that we meet for the first time). During the study you encountered a video recording of a person (Chris) that was supposedly taken from YouTube. We actual</w:t>
-      </w:r>
-      <w:r>
-        <w:t>ly created this video ourselves.</w:t>
-      </w:r>
-    </w:p>
-    <w:p>
-      <w:r>
-        <w:t xml:space="preserve">Half of the participants in the study encountered a video recording where Chris said three positive things and two neutral things about himself. The other half of participants encountered a video recording where Chris said three negative things and two neutral things </w:t>
-      </w:r>
-      <w:r>
-        <w:lastRenderedPageBreak/>
-        <w:t xml:space="preserve">about himself. Certain participants encountered genuine videos of Chris saying these things whereas others encountered </w:t>
-      </w:r>
-      <w:r>
-        <w:t>Deepfaked</w:t>
-      </w:r>
-      <w:r>
-        <w:t xml:space="preserve"> videos of Chris saying these things. You were in </w:t>
-      </w:r>
-      <w:r>
-        <w:t>the Deepfake video condition.</w:t>
-      </w:r>
-      <w:r>
-        <w:t xml:space="preserve"> </w:t>
-      </w:r>
-    </w:p>
-    <w:p>
-      <w:r>
-        <w:t>We then examined if what Chris said was enough to change people's first impressions of him. Specifically, would people in the first group like Chris while people in the second group dislike him? We tested this using self-report measures and a reaction time task. The former was designed to capture people's self-reported thoughts and feelings whereas the latter was designed to capture their more spont</w:t>
-      </w:r>
-      <w:r>
-        <w:t>aneous or automatic reactions.</w:t>
-      </w:r>
-    </w:p>
-    <w:p>
-      <w:r>
-        <w:t>Afterwards we asked you to reflect on the experiment and tell us about your experiences with the task.</w:t>
-      </w:r>
-      <w:r>
-        <w:t>”</w:t>
-      </w:r>
-    </w:p>
-    <w:p>
-      <w:pPr>
-        <w:pStyle w:val="Heading1"/>
-      </w:pPr>
-      <w:r>
-        <w:t>Results</w:t>
-      </w:r>
-    </w:p>
-    <w:p>
-      <w:pPr>
-        <w:pStyle w:val="Heading2"/>
-      </w:pPr>
-      <w:r>
-        <w:t>Preregistration of code implementations</w:t>
-      </w:r>
-    </w:p>
-    <w:p>
-      <w:r>
-        <w:t>T</w:t>
-      </w:r>
-      <w:r>
-        <w:t xml:space="preserve">he R code to implement all data processing, exclusion, standardization, and data analyses was written and preregistered </w:t>
-      </w:r>
-      <w:r>
-        <w:t xml:space="preserve">on OSF </w:t>
-      </w:r>
-      <w:r>
-        <w:t>alongside this document.</w:t>
-      </w:r>
-      <w:r>
-        <w:t xml:space="preserve"> </w:t>
-      </w:r>
-      <w:r>
-        <w:t>Additional details (e.g., regarding model hyper parameters)</w:t>
-      </w:r>
-      <w:r>
-        <w:t xml:space="preserve"> can therefore be found in the R code itself. </w:t>
-      </w:r>
-    </w:p>
-    <w:p>
-      <w:pPr>
-        <w:pStyle w:val="Heading2"/>
-        <w:rPr>
-          <w:lang w:eastAsia="it-IT"/>
-        </w:rPr>
-      </w:pPr>
-      <w:r>
-        <w:rPr>
-          <w:lang w:eastAsia="it-IT"/>
-        </w:rPr>
-        <w:t>Exclusions</w:t>
-      </w:r>
-    </w:p>
-    <w:p>
-      <w:pPr>
-        <w:rPr>
-          <w:lang w:eastAsia="it-IT"/>
-        </w:rPr>
-      </w:pPr>
-      <w:r>
-        <w:rPr>
-          <w:lang w:eastAsia="it-IT"/>
-        </w:rPr>
-        <w:t>Participants will be excluded if they meet any of the following criteria: (1) Incomplete data on the pIAT, self-reported evaluation</w:t>
-      </w:r>
-      <w:r>
-        <w:rPr>
-          <w:lang w:eastAsia="it-IT"/>
-        </w:rPr>
-        <w:t>s</w:t>
-      </w:r>
-      <w:r>
-        <w:rPr>
-          <w:lang w:eastAsia="it-IT"/>
-        </w:rPr>
-        <w:t>, or behavioral intentions</w:t>
-      </w:r>
-      <w:r>
-        <w:rPr>
-          <w:lang w:eastAsia="it-IT"/>
-        </w:rPr>
-        <w:t>;</w:t>
-      </w:r>
-      <w:r>
-        <w:rPr>
-          <w:lang w:eastAsia="it-IT"/>
-        </w:rPr>
-        <w:t xml:space="preserve"> (2)</w:t>
-      </w:r>
-      <w:r>
-        <w:rPr>
-          <w:lang w:eastAsia="it-IT"/>
-        </w:rPr>
-        <w:t xml:space="preserve"> Fail to maintain IAT performance criteria</w:t>
-      </w:r>
-      <w:r>
-        <w:rPr>
-          <w:lang w:eastAsia="it-IT"/>
-        </w:rPr>
-        <w:t xml:space="preserve"> (i.e., </w:t>
-      </w:r>
-      <w:r>
-        <w:rPr>
-          <w:lang w:eastAsia="it-IT"/>
-        </w:rPr>
-        <w:t>error rates</w:t>
-      </w:r>
-      <w:r>
-        <w:rPr>
-          <w:lang w:eastAsia="it-IT"/>
-        </w:rPr>
-        <w:t xml:space="preserve"> &gt;</w:t>
-      </w:r>
-      <w:r>
-        <w:rPr>
-          <w:lang w:eastAsia="it-IT"/>
-        </w:rPr>
-        <w:t xml:space="preserve"> </w:t>
-      </w:r>
-      <w:r>
-        <w:rPr>
-          <w:lang w:eastAsia="it-IT"/>
-        </w:rPr>
-        <w:t xml:space="preserve">30% </w:t>
-      </w:r>
-      <w:r>
-        <w:rPr>
-          <w:lang w:eastAsia="it-IT"/>
-        </w:rPr>
-        <w:t xml:space="preserve">when considering all </w:t>
-      </w:r>
-      <w:r>
-        <w:rPr>
-          <w:lang w:eastAsia="it-IT"/>
-        </w:rPr>
-        <w:t>four blocks</w:t>
-      </w:r>
-      <w:r>
-        <w:rPr>
-          <w:lang w:eastAsia="it-IT"/>
-        </w:rPr>
-        <w:t xml:space="preserve"> used to calculate D2 scores</w:t>
-      </w:r>
-      <w:r>
-        <w:rPr>
-          <w:lang w:eastAsia="it-IT"/>
-        </w:rPr>
-        <w:t xml:space="preserve">, or </w:t>
-      </w:r>
-      <w:r>
-        <w:rPr>
-          <w:lang w:eastAsia="it-IT"/>
-        </w:rPr>
-        <w:t>&gt;</w:t>
-      </w:r>
-      <w:r>
-        <w:rPr>
-          <w:lang w:eastAsia="it-IT"/>
-        </w:rPr>
-        <w:t xml:space="preserve"> </w:t>
-      </w:r>
-      <w:r>
-        <w:rPr>
-          <w:lang w:eastAsia="it-IT"/>
-        </w:rPr>
-        <w:t xml:space="preserve">40% </w:t>
-      </w:r>
-      <w:r>
-        <w:rPr>
-          <w:lang w:eastAsia="it-IT"/>
-        </w:rPr>
-        <w:t xml:space="preserve">in any </w:t>
-      </w:r>
-      <w:r>
-        <w:rPr>
-          <w:lang w:eastAsia="it-IT"/>
-        </w:rPr>
-        <w:t xml:space="preserve">one of </w:t>
-      </w:r>
-      <w:r>
-        <w:rPr>
-          <w:lang w:eastAsia="it-IT"/>
-        </w:rPr>
-        <w:t xml:space="preserve">those </w:t>
-      </w:r>
-      <w:r>
-        <w:rPr>
-          <w:lang w:eastAsia="it-IT"/>
-        </w:rPr>
-        <w:t>four blocks</w:t>
-      </w:r>
-      <w:r>
-        <w:rPr>
-          <w:lang w:eastAsia="it-IT"/>
-        </w:rPr>
-        <w:t>,</w:t>
-      </w:r>
-      <w:r>
-        <w:rPr>
-          <w:lang w:eastAsia="it-IT"/>
-        </w:rPr>
-        <w:t xml:space="preserve"> or </w:t>
-      </w:r>
-      <w:r>
-        <w:rPr>
-          <w:lang w:eastAsia="it-IT"/>
-        </w:rPr>
-        <w:t>if</w:t>
-      </w:r>
-      <w:r>
-        <w:rPr>
-          <w:lang w:eastAsia="it-IT"/>
-        </w:rPr>
-        <w:t xml:space="preserve"> </w:t>
-      </w:r>
-      <w:r>
-        <w:rPr>
-          <w:lang w:eastAsia="it-IT"/>
-        </w:rPr>
-        <w:t>&gt;</w:t>
-      </w:r>
-      <w:r>
-        <w:rPr>
-          <w:lang w:eastAsia="it-IT"/>
-        </w:rPr>
-        <w:t xml:space="preserve"> </w:t>
-      </w:r>
-      <w:r>
-        <w:rPr>
-          <w:lang w:eastAsia="it-IT"/>
-        </w:rPr>
-        <w:t xml:space="preserve">10% of </w:t>
-      </w:r>
-      <w:r>
-        <w:rPr>
-          <w:lang w:eastAsia="it-IT"/>
-        </w:rPr>
-        <w:t xml:space="preserve">their responses </w:t>
-      </w:r>
-      <w:r>
-        <w:rPr>
-          <w:lang w:eastAsia="it-IT"/>
-        </w:rPr>
-        <w:t xml:space="preserve">on those blocks </w:t>
-      </w:r>
-      <w:r>
-        <w:rPr>
-          <w:lang w:eastAsia="it-IT"/>
-        </w:rPr>
-        <w:t xml:space="preserve">were &lt; </w:t>
-      </w:r>
-      <w:r>
-        <w:rPr>
-          <w:lang w:eastAsia="it-IT"/>
-        </w:rPr>
-        <w:t>3</w:t>
-      </w:r>
-      <w:r>
-        <w:rPr>
-          <w:lang w:eastAsia="it-IT"/>
-        </w:rPr>
-        <w:t>00 ms</w:t>
-      </w:r>
-      <w:r>
-        <w:rPr>
-          <w:lang w:eastAsia="it-IT"/>
-        </w:rPr>
-        <w:t>)</w:t>
-      </w:r>
-      <w:r>
-        <w:rPr>
-          <w:lang w:eastAsia="it-IT"/>
-        </w:rPr>
-        <w:t>.</w:t>
-      </w:r>
-      <w:r>
-        <w:rPr>
-          <w:lang w:eastAsia="it-IT"/>
-        </w:rPr>
-        <w:t xml:space="preserve"> </w:t>
-      </w:r>
-    </w:p>
-    <w:p>
-      <w:pPr>
-        <w:pStyle w:val="Heading2"/>
-        <w:rPr>
-          <w:lang w:eastAsia="it-IT"/>
-        </w:rPr>
-      </w:pPr>
-      <w:r>
-        <w:rPr>
-          <w:lang w:eastAsia="it-IT"/>
-        </w:rPr>
-        <w:t>Data processing</w:t>
-      </w:r>
-    </w:p>
-    <w:p>
-      <w:pPr>
-        <w:rPr>
-          <w:lang w:eastAsia="it-IT"/>
-        </w:rPr>
-      </w:pPr>
-      <w:r>
-        <w:rPr>
-          <w:b/>
-          <w:lang w:eastAsia="it-IT"/>
-        </w:rPr>
-        <w:t>Self-reported ratings</w:t>
-      </w:r>
-      <w:r>
-        <w:rPr>
-          <w:lang w:eastAsia="it-IT"/>
-        </w:rPr>
-        <w:t>.</w:t>
-      </w:r>
-      <w:r>
-        <w:rPr>
-          <w:lang w:eastAsia="it-IT"/>
-        </w:rPr>
-        <w:t xml:space="preserve"> </w:t>
-      </w:r>
-      <w:r>
-        <w:rPr>
-          <w:lang w:eastAsia="it-IT"/>
-        </w:rPr>
-        <w:t xml:space="preserve">A mean self-reported rating score will be calculated for Chris by averaging responses from the three Likert rating scales. Positive values will indicate </w:t>
-      </w:r>
-      <w:r>
-        <w:rPr>
-          <w:lang w:eastAsia="it-IT"/>
-        </w:rPr>
-        <w:lastRenderedPageBreak/>
-        <w:t>positive evaluations of Chris</w:t>
+        <w:rPr>
+          <w:lang w:eastAsia="it-IT"/>
+        </w:rPr>
+        <w:t>A mean self-reported rating score will be calculated for Chris by averaging responses from the three Likert rating scales. Positive values will indicate positive evaluations of Chris</w:t>
       </w:r>
       <w:r>
         <w:rPr>
@@ -3856,6 +3885,7 @@
         <w:pStyle w:val="Heading3"/>
       </w:pPr>
       <w:r>
+        <w:lastRenderedPageBreak/>
         <w:t xml:space="preserve">Research </w:t>
       </w:r>
       <w:r>
@@ -3892,7 +3922,6 @@
           <w:b/>
           <w:i/>
         </w:rPr>
-        <w:lastRenderedPageBreak/>
         <w:t xml:space="preserve">Findings from </w:t>
       </w:r>
       <w:r>
@@ -3954,7 +3983,8 @@
       <w:r>
         <w:t xml:space="preserve">containing negative self-statements dislike him. </w:t>
       </w:r>
-      <w:commentRangeStart w:id="41"/>
+      <w:commentRangeStart w:id="46"/>
+      <w:commentRangeStart w:id="47"/>
       <w:r>
         <w:t xml:space="preserve">Meta-analytic models indicated that </w:t>
       </w:r>
@@ -3964,7 +3994,7 @@
       <w:r>
         <w:t>led to strong self-reported (</w:t>
       </w:r>
-      <w:ins w:id="42" w:author="sean hughes" w:date="2020-11-13T11:08:00Z">
+      <w:ins w:id="48" w:author="sean hughes" w:date="2020-11-13T11:08:00Z">
         <w:r>
           <w:rPr>
             <w:i/>
@@ -3975,17 +4005,17 @@
           <w:t xml:space="preserve"> = 2.61, 95% CI [</w:t>
         </w:r>
       </w:ins>
-      <w:ins w:id="43" w:author="sean hughes" w:date="2020-11-13T11:09:00Z">
+      <w:ins w:id="49" w:author="sean hughes" w:date="2020-11-13T11:09:00Z">
         <w:r>
           <w:t>2.45; 2.73</w:t>
         </w:r>
       </w:ins>
-      <w:ins w:id="44" w:author="sean hughes" w:date="2020-11-13T11:08:00Z">
+      <w:ins w:id="50" w:author="sean hughes" w:date="2020-11-13T11:08:00Z">
         <w:r>
           <w:t>]</w:t>
         </w:r>
       </w:ins>
-      <w:ins w:id="45" w:author="sean hughes" w:date="2020-11-13T11:09:00Z">
+      <w:ins w:id="51" w:author="sean hughes" w:date="2020-11-13T11:09:00Z">
         <w:r>
           <w:t xml:space="preserve">, </w:t>
         </w:r>
@@ -4002,7 +4032,7 @@
       <w:r>
         <w:t>) and automatic evaluations (</w:t>
       </w:r>
-      <w:ins w:id="46" w:author="sean hughes" w:date="2020-11-13T11:09:00Z">
+      <w:ins w:id="52" w:author="sean hughes" w:date="2020-11-13T11:09:00Z">
         <w:r>
           <w:rPr>
             <w:i/>
@@ -4025,22 +4055,22 @@
       <w:r>
         <w:t>), and that the former was consistently stronger than the latter.</w:t>
       </w:r>
-      <w:ins w:id="47" w:author="sean hughes" w:date="2020-11-13T10:50:00Z">
+      <w:ins w:id="53" w:author="sean hughes" w:date="2020-11-13T10:50:00Z">
         <w:r>
           <w:t xml:space="preserve"> Informational content also influenced behavioral intentions </w:t>
         </w:r>
       </w:ins>
-      <w:ins w:id="48" w:author="Ian Hussey" w:date="2020-11-13T15:13:00Z">
+      <w:ins w:id="54" w:author="Ian Hussey" w:date="2020-11-13T15:13:00Z">
         <w:r>
           <w:t xml:space="preserve">in the predicted direction </w:t>
         </w:r>
       </w:ins>
-      <w:ins w:id="49" w:author="sean hughes" w:date="2020-11-13T10:50:00Z">
+      <w:ins w:id="55" w:author="sean hughes" w:date="2020-11-13T10:50:00Z">
         <w:r>
           <w:t>(</w:t>
         </w:r>
       </w:ins>
-      <w:ins w:id="50" w:author="sean hughes" w:date="2020-11-13T11:10:00Z">
+      <w:ins w:id="56" w:author="sean hughes" w:date="2020-11-13T11:10:00Z">
         <w:r>
           <w:rPr>
             <w:i/>
@@ -4060,12 +4090,12 @@
           <w:t xml:space="preserve"> &lt; .0001</w:t>
         </w:r>
       </w:ins>
-      <w:ins w:id="51" w:author="sean hughes" w:date="2020-11-13T10:50:00Z">
+      <w:ins w:id="57" w:author="sean hughes" w:date="2020-11-13T10:50:00Z">
         <w:r>
           <w:t>)</w:t>
         </w:r>
       </w:ins>
-      <w:ins w:id="52" w:author="sean hughes" w:date="2020-11-13T10:51:00Z">
+      <w:ins w:id="58" w:author="sean hughes" w:date="2020-11-13T10:51:00Z">
         <w:r>
           <w:t>.</w:t>
         </w:r>
@@ -4073,12 +4103,19 @@
       <w:r>
         <w:t xml:space="preserve"> </w:t>
       </w:r>
-      <w:commentRangeEnd w:id="41"/>
+      <w:commentRangeEnd w:id="46"/>
       <w:r>
         <w:rPr>
           <w:rStyle w:val="CommentReference"/>
         </w:rPr>
-        <w:commentReference w:id="41"/>
+        <w:commentReference w:id="46"/>
+      </w:r>
+      <w:commentRangeEnd w:id="47"/>
+      <w:r>
+        <w:rPr>
+          <w:rStyle w:val="CommentReference"/>
+        </w:rPr>
+        <w:commentReference w:id="47"/>
       </w:r>
     </w:p>
     <w:p>
@@ -4271,6 +4308,7 @@
         <w:rPr>
           <w:i/>
         </w:rPr>
+        <w:lastRenderedPageBreak/>
         <w:t>H1</w:t>
       </w:r>
       <w:r>
@@ -4313,257 +4351,250 @@
         <w:t xml:space="preserve">(model 1) </w:t>
       </w:r>
       <w:r>
-        <w:t>to estimate a 95% Confidence Interval on standardized effect size change in self-</w:t>
-      </w:r>
-      <w:r>
+        <w:t xml:space="preserve">to estimate a 95% Confidence Interval on standardized effect size change in self-reported evaluations between </w:t>
+      </w:r>
+      <w:r>
+        <w:t>Source Valence</w:t>
+      </w:r>
+      <w:r>
+        <w:t xml:space="preserve"> conditions in the </w:t>
+      </w:r>
+      <w:r>
+        <w:t>Deepfaked</w:t>
+      </w:r>
+      <w:r>
+        <w:t xml:space="preserve"> video condition subgroup. </w:t>
+      </w:r>
+      <w:r>
+        <w:t xml:space="preserve">Confidence Intervals </w:t>
+      </w:r>
+      <w:r>
+        <w:t>whose lower bounds are &gt; 0 will be considered evidence in support of this hypothesis.</w:t>
+      </w:r>
+    </w:p>
+    <w:p>
+      <w:r>
+        <w:rPr>
+          <w:i/>
+        </w:rPr>
+        <w:t>H1</w:t>
+      </w:r>
+      <w:r>
+        <w:rPr>
+          <w:i/>
+        </w:rPr>
+        <w:t>c</w:t>
+      </w:r>
+      <w:r>
+        <w:rPr>
+          <w:i/>
+        </w:rPr>
+        <w:t>.</w:t>
+      </w:r>
+      <w:r>
+        <w:t xml:space="preserve"> </w:t>
+      </w:r>
+      <w:r>
+        <w:t xml:space="preserve">The content of the </w:t>
+      </w:r>
+      <w:r>
+        <w:t xml:space="preserve">genuine </w:t>
+      </w:r>
+      <w:r>
+        <w:t xml:space="preserve">videos (i.e., </w:t>
+      </w:r>
+      <w:r>
+        <w:t>Source Valence</w:t>
+      </w:r>
+      <w:r>
+        <w:t xml:space="preserve">) will influence participants’ </w:t>
+      </w:r>
+      <w:r>
+        <w:t xml:space="preserve">IAT D2 scores. </w:t>
+      </w:r>
+      <w:r>
+        <w:t xml:space="preserve">Specifically, we will use a Bayesian linear model </w:t>
+      </w:r>
+      <w:r>
+        <w:t xml:space="preserve">(model 2) </w:t>
+      </w:r>
+      <w:r>
+        <w:t xml:space="preserve">to estimate a 95% Confidence Interval on standardized effect size change in IAT D2 scores between </w:t>
+      </w:r>
+      <w:r>
+        <w:t>Source Valence</w:t>
+      </w:r>
+      <w:r>
+        <w:t xml:space="preserve"> conditions in the genuine video condition subgroup. </w:t>
+      </w:r>
+      <w:r>
+        <w:t xml:space="preserve">Confidence Intervals </w:t>
+      </w:r>
+      <w:r>
+        <w:t>whose lower bounds are &gt; 0 will be considered evidence in support of this hypothesis.</w:t>
+      </w:r>
+    </w:p>
+    <w:p>
+      <w:r>
+        <w:rPr>
+          <w:i/>
+        </w:rPr>
+        <w:t>H1</w:t>
+      </w:r>
+      <w:r>
+        <w:rPr>
+          <w:i/>
+        </w:rPr>
+        <w:t>d</w:t>
+      </w:r>
+      <w:r>
+        <w:rPr>
+          <w:i/>
+        </w:rPr>
+        <w:t>.</w:t>
+      </w:r>
+      <w:r>
+        <w:t xml:space="preserve"> </w:t>
+      </w:r>
+      <w:r>
+        <w:t xml:space="preserve">The content of the </w:t>
+      </w:r>
+      <w:r>
+        <w:t xml:space="preserve">Deepfaked </w:t>
+      </w:r>
+      <w:r>
+        <w:t xml:space="preserve">videos (i.e., </w:t>
+      </w:r>
+      <w:r>
+        <w:t>Source Valence</w:t>
+      </w:r>
+      <w:r>
+        <w:t xml:space="preserve">) will influence participants’ </w:t>
+      </w:r>
+      <w:r>
+        <w:t>IAT D2 scores.</w:t>
+      </w:r>
+      <w:r>
+        <w:t xml:space="preserve"> </w:t>
+      </w:r>
+      <w:r>
+        <w:t xml:space="preserve">Specifically, we will use a Bayesian linear model </w:t>
+      </w:r>
+      <w:r>
+        <w:t xml:space="preserve">(model 2) </w:t>
+      </w:r>
+      <w:r>
+        <w:t xml:space="preserve">to estimate a 95% Confidence Interval on standardized effect size change in IAT D2 scores between </w:t>
+      </w:r>
+      <w:r>
+        <w:t>Source Valence</w:t>
+      </w:r>
+      <w:r>
+        <w:t xml:space="preserve"> conditions in the Deepfaked video condition subgroup. </w:t>
+      </w:r>
+      <w:r>
+        <w:t xml:space="preserve">Confidence Intervals </w:t>
+      </w:r>
+      <w:r>
+        <w:t>whose lower bounds are &gt; 0 will be considered evidence in support of this hypothesis.</w:t>
+      </w:r>
+    </w:p>
+    <w:p>
+      <w:r>
+        <w:rPr>
+          <w:i/>
+        </w:rPr>
+        <w:t>H1e</w:t>
+      </w:r>
+      <w:r>
+        <w:t xml:space="preserve">. </w:t>
+      </w:r>
+      <w:r>
+        <w:t xml:space="preserve">The content of the </w:t>
+      </w:r>
+      <w:r>
+        <w:t xml:space="preserve">genuine </w:t>
+      </w:r>
+      <w:r>
+        <w:t xml:space="preserve">videos (i.e., </w:t>
+      </w:r>
+      <w:r>
+        <w:t>Source Valence</w:t>
+      </w:r>
+      <w:r>
+        <w:t xml:space="preserve">) will influence participants’ </w:t>
+      </w:r>
+      <w:r>
+        <w:t>behavioral intention</w:t>
+      </w:r>
+      <w:r>
+        <w:t xml:space="preserve"> responses</w:t>
+      </w:r>
+      <w:r>
+        <w:t>.</w:t>
+      </w:r>
+      <w:r>
+        <w:t xml:space="preserve"> </w:t>
+      </w:r>
+      <w:r>
+        <w:t xml:space="preserve">Specifically, we will use a Bayesian linear model (model 2) to estimate a 95% Confidence Interval on standardized effect size change in behavioral intention scores between </w:t>
+      </w:r>
+      <w:r>
+        <w:t>Source Valence</w:t>
+      </w:r>
+      <w:r>
+        <w:t xml:space="preserve"> conditions in the genuine video condition subgroup. Confidence Intervals whose lower bounds are &gt; 0 will be considered evidence in support of this hypothesis.</w:t>
+      </w:r>
+    </w:p>
+    <w:p>
+      <w:r>
+        <w:rPr>
+          <w:i/>
+        </w:rPr>
         <w:lastRenderedPageBreak/>
-        <w:t xml:space="preserve">reported evaluations between </w:t>
+        <w:t>H1f</w:t>
+      </w:r>
+      <w:r>
+        <w:t xml:space="preserve">. </w:t>
+      </w:r>
+      <w:r>
+        <w:t xml:space="preserve">The content of the </w:t>
+      </w:r>
+      <w:r>
+        <w:t xml:space="preserve">Deepfaked </w:t>
+      </w:r>
+      <w:r>
+        <w:t xml:space="preserve">videos (i.e., </w:t>
       </w:r>
       <w:r>
         <w:t>Source Valence</w:t>
       </w:r>
       <w:r>
+        <w:t xml:space="preserve">) will influence participants’ </w:t>
+      </w:r>
+      <w:r>
+        <w:t>behavioral intention responses</w:t>
+      </w:r>
+      <w:r>
+        <w:t>.</w:t>
+      </w:r>
+      <w:r>
+        <w:t xml:space="preserve"> </w:t>
+      </w:r>
+      <w:r>
+        <w:t xml:space="preserve">Specifically, we will use a Bayesian linear model (model 2) to estimate a 95% Confidence Interval on standardized effect size change in behavioral intention scores between </w:t>
+      </w:r>
+      <w:r>
+        <w:t>Source Valence</w:t>
+      </w:r>
+      <w:r>
         <w:t xml:space="preserve"> conditions in the </w:t>
       </w:r>
       <w:r>
         <w:t>Deepfaked</w:t>
       </w:r>
       <w:r>
-        <w:t xml:space="preserve"> video condition subgroup. </w:t>
-      </w:r>
-      <w:r>
-        <w:t xml:space="preserve">Confidence Intervals </w:t>
-      </w:r>
-      <w:r>
-        <w:t>whose lower bounds are &gt; 0 will be considered evidence in support of this hypothesis.</w:t>
-      </w:r>
-    </w:p>
-    <w:p>
-      <w:r>
-        <w:rPr>
-          <w:i/>
-        </w:rPr>
-        <w:t>H1</w:t>
-      </w:r>
-      <w:r>
-        <w:rPr>
-          <w:i/>
-        </w:rPr>
-        <w:t>c</w:t>
-      </w:r>
-      <w:r>
-        <w:rPr>
-          <w:i/>
-        </w:rPr>
-        <w:t>.</w:t>
-      </w:r>
-      <w:r>
-        <w:t xml:space="preserve"> </w:t>
-      </w:r>
-      <w:r>
-        <w:t xml:space="preserve">The content of the </w:t>
-      </w:r>
-      <w:r>
-        <w:t xml:space="preserve">genuine </w:t>
-      </w:r>
-      <w:r>
-        <w:t xml:space="preserve">videos (i.e., </w:t>
-      </w:r>
-      <w:r>
-        <w:t>Source Valence</w:t>
-      </w:r>
-      <w:r>
-        <w:t xml:space="preserve">) will influence participants’ </w:t>
-      </w:r>
-      <w:r>
-        <w:t xml:space="preserve">IAT D2 scores. </w:t>
-      </w:r>
-      <w:r>
-        <w:t xml:space="preserve">Specifically, we will use a Bayesian linear model </w:t>
-      </w:r>
-      <w:r>
-        <w:t xml:space="preserve">(model 2) </w:t>
-      </w:r>
-      <w:r>
-        <w:t xml:space="preserve">to estimate a 95% Confidence Interval on standardized effect size change in IAT D2 scores between </w:t>
-      </w:r>
-      <w:r>
-        <w:t>Source Valence</w:t>
-      </w:r>
-      <w:r>
-        <w:t xml:space="preserve"> conditions in the genuine video condition subgroup. </w:t>
-      </w:r>
-      <w:r>
-        <w:t xml:space="preserve">Confidence Intervals </w:t>
-      </w:r>
-      <w:r>
-        <w:t>whose lower bounds are &gt; 0 will be considered evidence in support of this hypothesis.</w:t>
-      </w:r>
-    </w:p>
-    <w:p>
-      <w:r>
-        <w:rPr>
-          <w:i/>
-        </w:rPr>
-        <w:t>H1</w:t>
-      </w:r>
-      <w:r>
-        <w:rPr>
-          <w:i/>
-        </w:rPr>
-        <w:t>d</w:t>
-      </w:r>
-      <w:r>
-        <w:rPr>
-          <w:i/>
-        </w:rPr>
-        <w:t>.</w:t>
-      </w:r>
-      <w:r>
-        <w:t xml:space="preserve"> </w:t>
-      </w:r>
-      <w:r>
-        <w:t xml:space="preserve">The content of the </w:t>
-      </w:r>
-      <w:r>
-        <w:t xml:space="preserve">Deepfaked </w:t>
-      </w:r>
-      <w:r>
-        <w:t xml:space="preserve">videos (i.e., </w:t>
-      </w:r>
-      <w:r>
-        <w:t>Source Valence</w:t>
-      </w:r>
-      <w:r>
-        <w:t xml:space="preserve">) will influence participants’ </w:t>
-      </w:r>
-      <w:r>
-        <w:t>IAT D2 scores.</w:t>
-      </w:r>
-      <w:r>
-        <w:t xml:space="preserve"> </w:t>
-      </w:r>
-      <w:r>
-        <w:t xml:space="preserve">Specifically, we will use a Bayesian linear model </w:t>
-      </w:r>
-      <w:r>
-        <w:t xml:space="preserve">(model 2) </w:t>
-      </w:r>
-      <w:r>
-        <w:t xml:space="preserve">to estimate a 95% Confidence Interval on standardized effect size change in IAT D2 scores between </w:t>
-      </w:r>
-      <w:r>
-        <w:t>Source Valence</w:t>
-      </w:r>
-      <w:r>
-        <w:t xml:space="preserve"> conditions in the Deepfaked video condition subgroup. </w:t>
-      </w:r>
-      <w:r>
-        <w:t xml:space="preserve">Confidence Intervals </w:t>
-      </w:r>
-      <w:r>
-        <w:t>whose lower bounds are &gt; 0 will be considered evidence in support of this hypothesis.</w:t>
-      </w:r>
-    </w:p>
-    <w:p>
-      <w:r>
-        <w:rPr>
-          <w:i/>
-        </w:rPr>
-        <w:t>H1e</w:t>
-      </w:r>
-      <w:r>
-        <w:t xml:space="preserve">. </w:t>
-      </w:r>
-      <w:r>
-        <w:t xml:space="preserve">The content of the </w:t>
-      </w:r>
-      <w:r>
-        <w:t xml:space="preserve">genuine </w:t>
-      </w:r>
-      <w:r>
-        <w:t xml:space="preserve">videos (i.e., </w:t>
-      </w:r>
-      <w:r>
-        <w:t>Source Valence</w:t>
-      </w:r>
-      <w:r>
-        <w:t xml:space="preserve">) will influence participants’ </w:t>
-      </w:r>
-      <w:r>
-        <w:t>behavioral intention</w:t>
-      </w:r>
-      <w:r>
-        <w:t xml:space="preserve"> responses</w:t>
-      </w:r>
-      <w:r>
-        <w:t>.</w:t>
-      </w:r>
-      <w:r>
-        <w:t xml:space="preserve"> </w:t>
-      </w:r>
-      <w:r>
-        <w:t xml:space="preserve">Specifically, we will use a Bayesian linear model (model 2) to estimate a 95% Confidence Interval on standardized effect size change in behavioral intention scores between </w:t>
-      </w:r>
-      <w:r>
-        <w:t>Source Valence</w:t>
-      </w:r>
-      <w:r>
-        <w:t xml:space="preserve"> conditions in the genuine video condition subgroup. Confidence Intervals whose lower bounds are &gt; 0 will be considered evidence in support of this hypothesis.</w:t>
-      </w:r>
-    </w:p>
-    <w:p>
-      <w:r>
-        <w:rPr>
-          <w:i/>
-        </w:rPr>
-        <w:t>H1f</w:t>
-      </w:r>
-      <w:r>
-        <w:t xml:space="preserve">. </w:t>
-      </w:r>
-      <w:r>
-        <w:t xml:space="preserve">The content of the </w:t>
-      </w:r>
-      <w:r>
-        <w:t xml:space="preserve">Deepfaked </w:t>
-      </w:r>
-      <w:r>
-        <w:t xml:space="preserve">videos (i.e., </w:t>
-      </w:r>
-      <w:r>
-        <w:t>Source Valence</w:t>
-      </w:r>
-      <w:r>
-        <w:t xml:space="preserve">) will influence participants’ </w:t>
-      </w:r>
-      <w:r>
-        <w:t>behavioral intention responses</w:t>
-      </w:r>
-      <w:r>
-        <w:t>.</w:t>
-      </w:r>
-      <w:r>
-        <w:t xml:space="preserve"> </w:t>
-      </w:r>
-      <w:r>
-        <w:t xml:space="preserve">Specifically, we will use a Bayesian linear model (model 2) to estimate a 95% Confidence Interval on standardized effect size change in behavioral intention scores between </w:t>
-      </w:r>
-      <w:r>
-        <w:t>Source Valence</w:t>
-      </w:r>
-      <w:r>
-        <w:t xml:space="preserve"> conditions in the </w:t>
-      </w:r>
-      <w:r>
-        <w:t>Deepfaked</w:t>
-      </w:r>
-      <w:r>
-        <w:t xml:space="preserve"> video </w:t>
-      </w:r>
-      <w:r>
-        <w:lastRenderedPageBreak/>
-        <w:t>condition subgroup. Confidence Intervals whose lower bounds are &gt; 0 will be considered evidence in support of this hypothesis.</w:t>
+        <w:t xml:space="preserve"> video condition subgroup. Confidence Intervals whose lower bounds are &gt; 0 will be considered evidence in support of this hypothesis.</w:t>
       </w:r>
     </w:p>
     <w:p>
@@ -4622,17 +4653,17 @@
       <w:r>
         <w:t xml:space="preserve"> We consistently found that genuine and Deepfaked content (whether video or audio clips) produced </w:t>
       </w:r>
-      <w:ins w:id="53" w:author="sean hughes" w:date="2020-11-13T11:18:00Z">
+      <w:ins w:id="59" w:author="sean hughes" w:date="2020-11-13T11:18:00Z">
         <w:r>
           <w:t xml:space="preserve">self-reported </w:t>
         </w:r>
       </w:ins>
-      <w:ins w:id="54" w:author="sean hughes" w:date="2020-11-13T11:19:00Z">
+      <w:ins w:id="60" w:author="sean hughes" w:date="2020-11-13T11:19:00Z">
         <w:r>
           <w:t>(</w:t>
         </w:r>
       </w:ins>
-      <w:ins w:id="55" w:author="sean hughes" w:date="2020-11-13T11:20:00Z">
+      <w:ins w:id="61" w:author="sean hughes" w:date="2020-11-13T11:20:00Z">
         <w:r>
           <w:rPr>
             <w:i/>
@@ -4643,22 +4674,22 @@
           <w:t xml:space="preserve"> = 0.09, 95% CI [</w:t>
         </w:r>
       </w:ins>
-      <w:ins w:id="56" w:author="sean hughes" w:date="2020-11-13T11:22:00Z">
+      <w:ins w:id="62" w:author="sean hughes" w:date="2020-11-13T11:22:00Z">
         <w:r>
           <w:t>-0.08</w:t>
         </w:r>
       </w:ins>
-      <w:ins w:id="57" w:author="sean hughes" w:date="2020-11-13T11:20:00Z">
+      <w:ins w:id="63" w:author="sean hughes" w:date="2020-11-13T11:20:00Z">
         <w:r>
           <w:t xml:space="preserve">; </w:t>
         </w:r>
       </w:ins>
-      <w:ins w:id="58" w:author="sean hughes" w:date="2020-11-13T11:22:00Z">
+      <w:ins w:id="64" w:author="sean hughes" w:date="2020-11-13T11:22:00Z">
         <w:r>
           <w:t>0.25</w:t>
         </w:r>
       </w:ins>
-      <w:ins w:id="59" w:author="sean hughes" w:date="2020-11-13T11:20:00Z">
+      <w:ins w:id="65" w:author="sean hughes" w:date="2020-11-13T11:20:00Z">
         <w:r>
           <w:t xml:space="preserve">], </w:t>
         </w:r>
@@ -4672,17 +4703,17 @@
           <w:t xml:space="preserve"> = .</w:t>
         </w:r>
       </w:ins>
-      <w:ins w:id="60" w:author="sean hughes" w:date="2020-11-13T11:22:00Z">
+      <w:ins w:id="66" w:author="sean hughes" w:date="2020-11-13T11:22:00Z">
         <w:r>
           <w:t>14</w:t>
         </w:r>
       </w:ins>
-      <w:ins w:id="61" w:author="sean hughes" w:date="2020-11-13T11:19:00Z">
+      <w:ins w:id="67" w:author="sean hughes" w:date="2020-11-13T11:19:00Z">
         <w:r>
           <w:t xml:space="preserve">) </w:t>
         </w:r>
       </w:ins>
-      <w:ins w:id="62" w:author="sean hughes" w:date="2020-11-13T11:18:00Z">
+      <w:ins w:id="68" w:author="sean hughes" w:date="2020-11-13T11:18:00Z">
         <w:r>
           <w:t xml:space="preserve">and automatic </w:t>
         </w:r>
@@ -4690,12 +4721,12 @@
       <w:r>
         <w:t>evaluations of similar magnitude</w:t>
       </w:r>
-      <w:ins w:id="63" w:author="sean hughes" w:date="2020-11-13T11:18:00Z">
+      <w:ins w:id="69" w:author="sean hughes" w:date="2020-11-13T11:18:00Z">
         <w:r>
           <w:t xml:space="preserve"> (</w:t>
         </w:r>
       </w:ins>
-      <w:ins w:id="64" w:author="sean hughes" w:date="2020-11-13T11:23:00Z">
+      <w:ins w:id="70" w:author="sean hughes" w:date="2020-11-13T11:23:00Z">
         <w:r>
           <w:rPr>
             <w:i/>
@@ -4715,7 +4746,7 @@
           <w:t xml:space="preserve"> = .21</w:t>
         </w:r>
       </w:ins>
-      <w:ins w:id="65" w:author="sean hughes" w:date="2020-11-13T11:18:00Z">
+      <w:ins w:id="71" w:author="sean hughes" w:date="2020-11-13T11:18:00Z">
         <w:r>
           <w:t>)</w:t>
         </w:r>
@@ -4817,10 +4848,7 @@
         <w:t xml:space="preserve"> </w:t>
       </w:r>
       <w:r>
-        <w:t xml:space="preserve">Change </w:t>
-      </w:r>
-      <w:r>
-        <w:t>in IAT D2 scores</w:t>
+        <w:t>Change in IAT D2 scores</w:t>
       </w:r>
       <w:r>
         <w:t xml:space="preserve"> (i.e., between </w:t>
@@ -4837,6 +4865,7 @@
         <w:rPr>
           <w:i/>
         </w:rPr>
+        <w:lastRenderedPageBreak/>
         <w:t>H</w:t>
       </w:r>
       <w:r>
@@ -4866,10 +4895,7 @@
         <w:pStyle w:val="Heading3"/>
       </w:pPr>
       <w:r>
-        <w:t xml:space="preserve">Research question </w:t>
-      </w:r>
-      <w:r>
-        <w:t xml:space="preserve">3: </w:t>
+        <w:t xml:space="preserve">Research question 3: </w:t>
       </w:r>
       <w:r>
         <w:t>H</w:t>
@@ -4896,106 +4922,113 @@
           <w:b/>
           <w:i/>
         </w:rPr>
+        <w:t>Findings from our previous studies.</w:t>
+      </w:r>
+      <w:r>
+        <w:t xml:space="preserve"> At the end of Experiments 4-6, participants were asked two Deepfaked-related questions. First, they were told that they had encountered a Deepfaked video. Specifically, they were told what a Deepfaked was, that they had been exposed to one, and asked to indicate (in an open-ended format) whether they had been aware of this fact while watching the video (i.e., if they were aware that the video was Deepfaked while watching it). Second, they were asked to indicate if they were aware of the concept of a Deepfaked prior to participating in the study. </w:t>
+      </w:r>
+    </w:p>
+    <w:p>
+      <w:r>
+        <w:t xml:space="preserve">These open-ended responses were then coded as “Yes” or “No” by the lead experimenter (and checked by two other researchers). Of the </w:t>
+      </w:r>
+      <w:r>
+        <w:rPr>
+          <w:highlight w:val="yellow"/>
+        </w:rPr>
+        <w:t>393</w:t>
+      </w:r>
+      <w:r>
+        <w:t xml:space="preserve"> participants who were actually exposed to a Deepfaked video in Experiments 4-6 (i.e., those in the Deepfaked conditions), the various raters agreed that the responses of </w:t>
+      </w:r>
+      <w:r>
+        <w:rPr>
+          <w:highlight w:val="yellow"/>
+        </w:rPr>
+        <w:t xml:space="preserve">293 </w:t>
+      </w:r>
+      <w:r>
+        <w:rPr>
+          <w:highlight w:val="yellow"/>
+        </w:rPr>
+        <w:t>(</w:t>
+      </w:r>
+      <w:r>
+        <w:t>75</w:t>
+      </w:r>
+      <w:r>
+        <w:t xml:space="preserve">%) indicated that they had not recognized that the video they encountered was a Deepfaked, whereas the other </w:t>
+      </w:r>
+      <w:r>
+        <w:t xml:space="preserve">100 </w:t>
+      </w:r>
+      <w:r>
+        <w:t>did recognize this fact (</w:t>
+      </w:r>
+      <w:r>
+        <w:rPr>
+          <w:highlight w:val="yellow"/>
+        </w:rPr>
+        <w:t>25</w:t>
+      </w:r>
+      <w:r>
+        <w:t>%). Put another way, the vast majorit</w:t>
+      </w:r>
+      <w:bookmarkStart w:id="72" w:name="_GoBack"/>
+      <w:bookmarkEnd w:id="72"/>
+      <w:r>
+        <w:t xml:space="preserve">y of participants failed to recognize that the video they were exposed to contained Deepfaked content. </w:t>
+      </w:r>
+      <w:commentRangeStart w:id="73"/>
+      <w:r>
+        <w:t xml:space="preserve">With respect to their prior knowledge of Deepfaking as a technique (i.e., the second question), all participants in Experiments 5-6 were asked about this. Of these </w:t>
+      </w:r>
+      <w:r>
+        <w:rPr>
+          <w:highlight w:val="yellow"/>
+        </w:rPr>
+        <w:t>437</w:t>
+      </w:r>
+      <w:r>
+        <w:t xml:space="preserve"> participants, the various raters agreed that </w:t>
+      </w:r>
+      <w:r>
+        <w:rPr>
+          <w:highlight w:val="yellow"/>
+        </w:rPr>
+        <w:t>XX (XX%)</w:t>
+      </w:r>
+      <w:r>
+        <w:t xml:space="preserve"> participants indicated that they were aware of the concept of Deepfaking prior to the study whereas the remaining </w:t>
+      </w:r>
+      <w:r>
+        <w:rPr>
+          <w:highlight w:val="yellow"/>
+        </w:rPr>
+        <w:t>XX (XX%)</w:t>
+      </w:r>
+      <w:r>
+        <w:t xml:space="preserve"> were not. In short, whereas most participants were unaware they had come into contact with a Deepfaked video, more than half were aware of the concept of Deepfaked videos prior to the experiment. </w:t>
+      </w:r>
+      <w:commentRangeEnd w:id="73"/>
+      <w:r>
+        <w:rPr>
+          <w:rStyle w:val="CommentReference"/>
+        </w:rPr>
+        <w:commentReference w:id="73"/>
+      </w:r>
+    </w:p>
+    <w:p>
+      <w:r>
+        <w:t xml:space="preserve">Critically, however, these findings were based on subjective coding of open-ended responses. We therefore decided to refine these questions to a closed format alternative in </w:t>
+      </w:r>
+      <w:r>
         <w:lastRenderedPageBreak/>
-        <w:t>Findings from our previous studies.</w:t>
-      </w:r>
-      <w:r>
-        <w:t xml:space="preserve"> At the end of Experiments 4-6, participants were asked two Deepfaked-related questions. First, they were told that they had encountered a Deepfaked video. Specifically, they were told what a Deepfaked was, that they had been exposed to one, and asked to indicate (in an open-ended format) whether they had been aware of this fact while watching the video (i.e., if they were aware that the video was Deepfaked while watching it). Second, they were asked to indicate if they were aware of the concept of a Deepfaked prior to participating in the study. </w:t>
-      </w:r>
-    </w:p>
-    <w:p>
-      <w:r>
-        <w:t xml:space="preserve">These open-ended responses were then coded as “Yes” or “No” by the lead experimenter (and checked by two other researchers). Of the </w:t>
-      </w:r>
-      <w:r>
-        <w:rPr>
-          <w:highlight w:val="yellow"/>
-        </w:rPr>
-        <w:t>393</w:t>
-      </w:r>
-      <w:r>
-        <w:t xml:space="preserve"> participants who were actually exposed to a Deepfaked video in Experiments 4-6 (i.e., those in the Deepfaked conditions), the various raters agreed that the responses of </w:t>
-      </w:r>
-      <w:r>
-        <w:rPr>
-          <w:highlight w:val="yellow"/>
-        </w:rPr>
-        <w:t xml:space="preserve">293 </w:t>
-      </w:r>
-      <w:r>
-        <w:rPr>
-          <w:highlight w:val="yellow"/>
-        </w:rPr>
-        <w:t>(</w:t>
-      </w:r>
-      <w:r>
-        <w:t>75</w:t>
-      </w:r>
-      <w:r>
-        <w:t xml:space="preserve">%) indicated that they had not recognized that the video they encountered was a Deepfaked, whereas the other </w:t>
-      </w:r>
-      <w:r>
-        <w:t xml:space="preserve">100 </w:t>
-      </w:r>
-      <w:r>
-        <w:t>did recognize this fact (</w:t>
-      </w:r>
-      <w:r>
-        <w:rPr>
-          <w:highlight w:val="yellow"/>
-        </w:rPr>
-        <w:t>25</w:t>
-      </w:r>
-      <w:r>
-        <w:t xml:space="preserve">%). Put another way, the vast majority of participants failed to recognize that the video they were exposed to contained Deepfaked content. </w:t>
-      </w:r>
-      <w:commentRangeStart w:id="66"/>
-      <w:r>
-        <w:t xml:space="preserve">With respect to their prior knowledge of Deepfaking as a technique (i.e., the second question), all participants in Experiments 5-6 were asked about this. Of these </w:t>
-      </w:r>
-      <w:r>
-        <w:rPr>
-          <w:highlight w:val="yellow"/>
-        </w:rPr>
-        <w:t>437</w:t>
-      </w:r>
-      <w:r>
-        <w:t xml:space="preserve"> participants, the various raters agreed that </w:t>
-      </w:r>
-      <w:r>
-        <w:rPr>
-          <w:highlight w:val="yellow"/>
-        </w:rPr>
-        <w:t>XX (XX%)</w:t>
-      </w:r>
-      <w:r>
-        <w:t xml:space="preserve"> participants indicated that they were aware of the concept of Deepfaking prior to the study whereas the remaining </w:t>
-      </w:r>
-      <w:r>
-        <w:rPr>
-          <w:highlight w:val="yellow"/>
-        </w:rPr>
-        <w:t>XX (XX%)</w:t>
-      </w:r>
-      <w:r>
-        <w:t xml:space="preserve"> were not. In short, whereas most participants were unaware they had come into contact with a Deepfaked video, more than half were aware of the concept of Deepfaked videos prior to the experiment. </w:t>
-      </w:r>
-      <w:commentRangeEnd w:id="66"/>
-      <w:r>
-        <w:rPr>
-          <w:rStyle w:val="CommentReference"/>
-        </w:rPr>
-        <w:commentReference w:id="66"/>
-      </w:r>
-    </w:p>
-    <w:p>
-      <w:r>
-        <w:t xml:space="preserve">Critically, however, these findings were based on subjective coding of open-ended responses. We therefore decided to refine these questions to a closed format alternative in order to minimize potential subjectivity. In Experiment 7 we will now ask participants to respond using a “Yes”/ “No” response option to both questions (and provide them with additional space in a textbox to elaborate on their answers should they so desire). </w:t>
-      </w:r>
-    </w:p>
-    <w:p>
-      <w:r>
-        <w:lastRenderedPageBreak/>
+        <w:t xml:space="preserve">order to minimize potential subjectivity. In Experiment 7 we will now ask participants to respond using a “Yes”/ “No” response option to both questions (and provide them with additional space in a textbox to elaborate on their answers should they so desire). </w:t>
+      </w:r>
+    </w:p>
+    <w:p>
+      <w:r>
         <w:t>We predict that a similar pattern of outcomes will also emerge in Experiment 7 - namely - that most participants in the Deepfake condition will indicate that they were unware that the videos used in the study were Deepfaked, while the majority of participants (regardless of assignment to the Deepfake or genuine video condition) will say they were aware of Deepfaking as a technique prior to the study itself.</w:t>
       </w:r>
     </w:p>
@@ -5291,11 +5324,11 @@
         <w:t xml:space="preserve"> </w:t>
       </w:r>
       <w:r>
-        <w:t xml:space="preserve">In our earlier studies we wanted to know if (self-reported) awareness that one has been exposed to Deepfaked content would protect that person from being influenced by the Deepfake. If so, then those who self-report that they recognized the video was Deepfaked should show no change in liking or intentions. If not, </w:t>
+        <w:t xml:space="preserve">In our earlier studies we wanted to know if (self-reported) awareness that one has been exposed to Deepfaked content would protect that </w:t>
       </w:r>
       <w:r>
         <w:lastRenderedPageBreak/>
-        <w:t xml:space="preserve">and Deepfaked videos still influence attitudes regardless of a person’s awareness that what they are witnessing is false, then changes in evaluations and intentions should take place. </w:t>
+        <w:t xml:space="preserve">person from being influenced by the Deepfake. If so, then those who self-report that they recognized the video was Deepfaked should show no change in liking or intentions. If not, and Deepfaked videos still influence attitudes regardless of a person’s awareness that what they are witnessing is false, then changes in evaluations and intentions should take place. </w:t>
       </w:r>
     </w:p>
     <w:p>
@@ -5303,7 +5336,7 @@
         <w:tab/>
         <w:t>On the one hand, if we take the data from the subset of participants in Experiments 4-6 who were (a) exposed to a Deepfake and (b) who recognized that the video was a Deepfake when subsequently asked, then we see that these participants still show changes in self-reported (</w:t>
       </w:r>
-      <w:ins w:id="67" w:author="sean hughes" w:date="2020-11-13T14:13:00Z">
+      <w:ins w:id="74" w:author="sean hughes" w:date="2020-11-13T14:13:00Z">
         <w:r>
           <w:rPr>
             <w:i/>
@@ -5314,32 +5347,32 @@
           <w:t xml:space="preserve"> = </w:t>
         </w:r>
       </w:ins>
-      <w:ins w:id="68" w:author="sean hughes" w:date="2020-11-13T14:17:00Z">
+      <w:ins w:id="75" w:author="sean hughes" w:date="2020-11-13T14:17:00Z">
         <w:r>
           <w:t>2.63</w:t>
         </w:r>
       </w:ins>
-      <w:ins w:id="69" w:author="sean hughes" w:date="2020-11-13T14:13:00Z">
+      <w:ins w:id="76" w:author="sean hughes" w:date="2020-11-13T14:13:00Z">
         <w:r>
           <w:t>, 95% CI [</w:t>
         </w:r>
       </w:ins>
-      <w:ins w:id="70" w:author="sean hughes" w:date="2020-11-13T14:17:00Z">
+      <w:ins w:id="77" w:author="sean hughes" w:date="2020-11-13T14:17:00Z">
         <w:r>
           <w:t>2.19</w:t>
         </w:r>
       </w:ins>
-      <w:ins w:id="71" w:author="sean hughes" w:date="2020-11-13T14:13:00Z">
+      <w:ins w:id="78" w:author="sean hughes" w:date="2020-11-13T14:13:00Z">
         <w:r>
           <w:t xml:space="preserve">; </w:t>
         </w:r>
       </w:ins>
-      <w:ins w:id="72" w:author="sean hughes" w:date="2020-11-13T14:17:00Z">
+      <w:ins w:id="79" w:author="sean hughes" w:date="2020-11-13T14:17:00Z">
         <w:r>
           <w:t>3.07</w:t>
         </w:r>
       </w:ins>
-      <w:ins w:id="73" w:author="sean hughes" w:date="2020-11-13T14:13:00Z">
+      <w:ins w:id="80" w:author="sean hughes" w:date="2020-11-13T14:13:00Z">
         <w:r>
           <w:t xml:space="preserve">], </w:t>
         </w:r>
@@ -5353,7 +5386,7 @@
           <w:t xml:space="preserve"> &lt; .</w:t>
         </w:r>
       </w:ins>
-      <w:ins w:id="74" w:author="sean hughes" w:date="2020-11-13T14:17:00Z">
+      <w:ins w:id="81" w:author="sean hughes" w:date="2020-11-13T14:17:00Z">
         <w:r>
           <w:t>0001</w:t>
         </w:r>
@@ -5361,7 +5394,7 @@
       <w:r>
         <w:t>)</w:t>
       </w:r>
-      <w:ins w:id="75" w:author="sean hughes" w:date="2020-11-13T14:18:00Z">
+      <w:ins w:id="82" w:author="sean hughes" w:date="2020-11-13T14:18:00Z">
         <w:r>
           <w:t xml:space="preserve">, </w:t>
         </w:r>
@@ -5369,7 +5402,7 @@
       <w:r>
         <w:t>IAT scores (</w:t>
       </w:r>
-      <w:ins w:id="76" w:author="sean hughes" w:date="2020-11-13T14:17:00Z">
+      <w:ins w:id="83" w:author="sean hughes" w:date="2020-11-13T14:17:00Z">
         <w:r>
           <w:rPr>
             <w:i/>
@@ -5380,12 +5413,12 @@
           <w:t xml:space="preserve"> = 1.10, 95% CI [0.75; </w:t>
         </w:r>
       </w:ins>
-      <w:ins w:id="77" w:author="sean hughes" w:date="2020-11-13T14:18:00Z">
+      <w:ins w:id="84" w:author="sean hughes" w:date="2020-11-13T14:18:00Z">
         <w:r>
           <w:t>1.47</w:t>
         </w:r>
       </w:ins>
-      <w:ins w:id="78" w:author="sean hughes" w:date="2020-11-13T14:17:00Z">
+      <w:ins w:id="85" w:author="sean hughes" w:date="2020-11-13T14:17:00Z">
         <w:r>
           <w:t xml:space="preserve">], </w:t>
         </w:r>
@@ -5402,7 +5435,7 @@
       <w:r>
         <w:t>)</w:t>
       </w:r>
-      <w:ins w:id="79" w:author="sean hughes" w:date="2020-11-13T14:18:00Z">
+      <w:ins w:id="86" w:author="sean hughes" w:date="2020-11-13T14:18:00Z">
         <w:r>
           <w:t>, and behavioral intentions (</w:t>
         </w:r>
@@ -5445,7 +5478,7 @@
       <w:r>
         <w:t xml:space="preserve"> = </w:t>
       </w:r>
-      <w:ins w:id="80" w:author="sean hughes" w:date="2020-11-13T14:19:00Z">
+      <w:ins w:id="87" w:author="sean hughes" w:date="2020-11-13T14:19:00Z">
         <w:r>
           <w:t>100</w:t>
         </w:r>
@@ -5566,333 +5599,337 @@
         <w:t xml:space="preserve">videos (i.e., </w:t>
       </w:r>
       <w:r>
+        <w:t xml:space="preserve">Source </w:t>
+      </w:r>
+      <w:r>
+        <w:lastRenderedPageBreak/>
+        <w:t>Valence</w:t>
+      </w:r>
+      <w:r>
+        <w:t xml:space="preserve">) will influence participants’ </w:t>
+      </w:r>
+      <w:r>
+        <w:t>self-reported evaluations</w:t>
+      </w:r>
+      <w:r>
+        <w:t xml:space="preserve">. Specifically, we will use a Bayesian linear model </w:t>
+      </w:r>
+      <w:r>
+        <w:t xml:space="preserve">(model 3) </w:t>
+      </w:r>
+      <w:r>
+        <w:t xml:space="preserve">to estimate a 95% Confidence Interval on standardized effect size change in </w:t>
+      </w:r>
+      <w:r>
+        <w:t xml:space="preserve">self-reported evaluations </w:t>
+      </w:r>
+      <w:r>
+        <w:t xml:space="preserve">between </w:t>
+      </w:r>
+      <w:r>
         <w:t>Source Valence</w:t>
       </w:r>
       <w:r>
+        <w:t xml:space="preserve"> conditions in the genuine video condition subgroup. </w:t>
+      </w:r>
+      <w:r>
+        <w:t xml:space="preserve">Confidence Intervals </w:t>
+      </w:r>
+      <w:r>
+        <w:t>whose lower bounds are &gt; 0 will be considered evidence in support of this hypothesis.</w:t>
+      </w:r>
+    </w:p>
+    <w:p>
+      <w:r>
+        <w:rPr>
+          <w:i/>
+        </w:rPr>
+        <w:t>H</w:t>
+      </w:r>
+      <w:r>
+        <w:rPr>
+          <w:i/>
+        </w:rPr>
+        <w:t>4b</w:t>
+      </w:r>
+      <w:r>
+        <w:rPr>
+          <w:i/>
+        </w:rPr>
+        <w:t>.</w:t>
+      </w:r>
+      <w:r>
+        <w:t xml:space="preserve"> </w:t>
+      </w:r>
+      <w:r>
+        <w:t>In the subset of participants who were shown a Deepfaked video and accurately detected that the video was Deepfaked, the</w:t>
+      </w:r>
+      <w:r>
+        <w:t xml:space="preserve"> content of the </w:t>
+      </w:r>
+      <w:r>
+        <w:t xml:space="preserve">Deepfaked </w:t>
+      </w:r>
+      <w:r>
+        <w:t xml:space="preserve">videos (i.e., </w:t>
+      </w:r>
+      <w:r>
+        <w:t>Source Valence</w:t>
+      </w:r>
+      <w:r>
         <w:t xml:space="preserve">) will influence participants’ </w:t>
       </w:r>
       <w:r>
-        <w:t>self-reported evaluations</w:t>
-      </w:r>
-      <w:r>
-        <w:t xml:space="preserve">. Specifically, we will use a Bayesian linear model </w:t>
-      </w:r>
-      <w:r>
-        <w:t xml:space="preserve">(model 3) </w:t>
-      </w:r>
-      <w:r>
-        <w:t xml:space="preserve">to estimate a 95% Confidence Interval on standardized </w:t>
-      </w:r>
-      <w:r>
+        <w:t xml:space="preserve">IAT D2 scores. Specifically, we will use a Bayesian linear model </w:t>
+      </w:r>
+      <w:r>
+        <w:t xml:space="preserve">(model 4) </w:t>
+      </w:r>
+      <w:r>
+        <w:t xml:space="preserve">to estimate a 95% Confidence Interval on standardized effect size change in IAT D2 scores between </w:t>
+      </w:r>
+      <w:r>
+        <w:t>Source Valence</w:t>
+      </w:r>
+      <w:r>
+        <w:t xml:space="preserve"> conditions in the Deepfaked video condition subgroup. </w:t>
+      </w:r>
+      <w:r>
+        <w:t xml:space="preserve">Confidence Intervals </w:t>
+      </w:r>
+      <w:r>
+        <w:t>whose lower bounds are &gt; 0 will be considered evidence in support of this hypothesis.</w:t>
+      </w:r>
+    </w:p>
+    <w:p>
+      <w:r>
+        <w:rPr>
+          <w:i/>
+        </w:rPr>
+        <w:t>H</w:t>
+      </w:r>
+      <w:r>
+        <w:rPr>
+          <w:i/>
+        </w:rPr>
+        <w:t>4c</w:t>
+      </w:r>
+      <w:r>
+        <w:rPr>
+          <w:i/>
+        </w:rPr>
+        <w:t>.</w:t>
+      </w:r>
+      <w:r>
+        <w:t xml:space="preserve"> </w:t>
+      </w:r>
+      <w:r>
+        <w:t>In the subset of participants who were shown a Deepfaked video and accurately detected that the video was Deepfaked, the</w:t>
+      </w:r>
+      <w:r>
+        <w:t xml:space="preserve"> content of the </w:t>
+      </w:r>
+      <w:r>
+        <w:t xml:space="preserve">Deepfaked </w:t>
+      </w:r>
+      <w:r>
+        <w:t xml:space="preserve">videos (i.e., </w:t>
+      </w:r>
+      <w:r>
+        <w:t>Source Valence</w:t>
+      </w:r>
+      <w:r>
+        <w:t xml:space="preserve">) will influence participants’ </w:t>
+      </w:r>
+      <w:r>
+        <w:t xml:space="preserve">behavioral intention scores. Specifically, we will use a Bayesian linear model (model 4) to estimate a 95% Confidence Interval on standardized effect size change in behavioral intention scores between </w:t>
+      </w:r>
+      <w:r>
+        <w:t>Source Valence</w:t>
+      </w:r>
+      <w:r>
+        <w:t xml:space="preserve"> conditions in the Deepfaked video condition subgroup. Confidence Intervals whose lower bounds are &gt; 0 will be considered evidence in support of this hypothesis.</w:t>
+      </w:r>
+    </w:p>
+    <w:p>
+      <w:pPr>
+        <w:pStyle w:val="Heading2"/>
+      </w:pPr>
+      <w:r>
+        <w:t>Data analysis plan</w:t>
+      </w:r>
+    </w:p>
+    <w:p>
+      <w:pPr>
+        <w:pStyle w:val="Heading3"/>
+      </w:pPr>
+      <w:r>
+        <w:t xml:space="preserve">Bayesian </w:t>
+      </w:r>
+      <w:r>
+        <w:t xml:space="preserve">linear </w:t>
+      </w:r>
+      <w:r>
+        <w:t>model</w:t>
+      </w:r>
+      <w:r>
+        <w:t>s</w:t>
+      </w:r>
+      <w:r>
+        <w:t xml:space="preserve">. </w:t>
+      </w:r>
+    </w:p>
+    <w:p>
+      <w:pPr>
+        <w:pStyle w:val="Heading3"/>
+        <w:rPr>
+          <w:b w:val="0"/>
+        </w:rPr>
+      </w:pPr>
+      <w:r>
+        <w:rPr>
+          <w:i/>
+        </w:rPr>
+        <w:t>Model specification</w:t>
+      </w:r>
+      <w:r>
+        <w:rPr>
+          <w:i/>
+        </w:rPr>
+        <w:t>.</w:t>
+      </w:r>
+      <w:r>
+        <w:rPr>
+          <w:b w:val="0"/>
+        </w:rPr>
+        <w:t xml:space="preserve"> </w:t>
+      </w:r>
+      <w:r>
+        <w:rPr>
+          <w:b w:val="0"/>
+        </w:rPr>
+        <w:t xml:space="preserve">Bayesian linear models </w:t>
+      </w:r>
+      <w:r>
+        <w:rPr>
+          <w:b w:val="0"/>
+        </w:rPr>
+        <w:t xml:space="preserve">were implemented using </w:t>
+      </w:r>
+      <w:r>
+        <w:rPr>
+          <w:b w:val="0"/>
+        </w:rPr>
+        <w:t xml:space="preserve">the </w:t>
+      </w:r>
+      <w:r>
+        <w:rPr>
+          <w:b w:val="0"/>
+        </w:rPr>
+        <w:t>R</w:t>
+      </w:r>
+      <w:r>
+        <w:rPr>
+          <w:b w:val="0"/>
+        </w:rPr>
+        <w:t xml:space="preserve"> package </w:t>
+      </w:r>
+      <w:r>
+        <w:rPr>
+          <w:b w:val="0"/>
+        </w:rPr>
+        <w:t>brms</w:t>
+      </w:r>
+      <w:r>
+        <w:rPr>
+          <w:b w:val="0"/>
+        </w:rPr>
+        <w:t>, which</w:t>
+      </w:r>
+      <w:r>
+        <w:rPr>
+          <w:b w:val="0"/>
+        </w:rPr>
+        <w:t xml:space="preserve"> itself</w:t>
+      </w:r>
+      <w:r>
+        <w:rPr>
+          <w:b w:val="0"/>
+        </w:rPr>
+        <w:t xml:space="preserve"> leverages the </w:t>
+      </w:r>
+      <w:r>
+        <w:rPr>
+          <w:b w:val="0"/>
+        </w:rPr>
+        <w:t>STAN</w:t>
+      </w:r>
+      <w:r>
+        <w:rPr>
+          <w:b w:val="0"/>
+        </w:rPr>
+        <w:t xml:space="preserve"> language</w:t>
+      </w:r>
+      <w:r>
+        <w:rPr>
+          <w:b w:val="0"/>
+        </w:rPr>
+        <w:t xml:space="preserve"> to allow for </w:t>
+      </w:r>
+      <w:r>
+        <w:rPr>
+          <w:b w:val="0"/>
+        </w:rPr>
+        <w:t xml:space="preserve">Bayesian inference via MCMC sampling. </w:t>
+      </w:r>
+      <w:r>
+        <w:rPr>
+          <w:b w:val="0"/>
+        </w:rPr>
+        <w:t>All models (1-4) took the following generic format:</w:t>
+      </w:r>
+      <w:r>
+        <w:rPr>
+          <w:b w:val="0"/>
+        </w:rPr>
+        <w:t xml:space="preserve"> a dependent variable (IAT D2 score</w:t>
+      </w:r>
+      <w:r>
+        <w:rPr>
+          <w:b w:val="0"/>
+        </w:rPr>
+        <w:t xml:space="preserve">, </w:t>
+      </w:r>
+      <w:r>
+        <w:rPr>
+          <w:b w:val="0"/>
+        </w:rPr>
+        <w:t>self-reported ratings</w:t>
+      </w:r>
+      <w:r>
+        <w:rPr>
+          <w:b w:val="0"/>
+        </w:rPr>
+        <w:t>, or behavioural intentions</w:t>
+      </w:r>
+      <w:r>
+        <w:rPr>
+          <w:b w:val="0"/>
+        </w:rPr>
+        <w:t xml:space="preserve">); two dependent variables, </w:t>
+      </w:r>
+      <w:r>
+        <w:rPr>
+          <w:b w:val="0"/>
+        </w:rPr>
+        <w:t xml:space="preserve">Source </w:t>
+      </w:r>
+      <w:r>
+        <w:rPr>
+          <w:b w:val="0"/>
+        </w:rPr>
         <w:lastRenderedPageBreak/>
-        <w:t xml:space="preserve">effect size change in </w:t>
-      </w:r>
-      <w:r>
-        <w:t xml:space="preserve">self-reported evaluations </w:t>
-      </w:r>
-      <w:r>
-        <w:t xml:space="preserve">between </w:t>
-      </w:r>
-      <w:r>
-        <w:t>Source Valence</w:t>
-      </w:r>
-      <w:r>
-        <w:t xml:space="preserve"> conditions in the genuine video condition subgroup. </w:t>
-      </w:r>
-      <w:r>
-        <w:t xml:space="preserve">Confidence Intervals </w:t>
-      </w:r>
-      <w:r>
-        <w:t>whose lower bounds are &gt; 0 will be considered evidence in support of this hypothesis.</w:t>
-      </w:r>
-    </w:p>
-    <w:p>
-      <w:r>
-        <w:rPr>
-          <w:i/>
-        </w:rPr>
-        <w:t>H</w:t>
-      </w:r>
-      <w:r>
-        <w:rPr>
-          <w:i/>
-        </w:rPr>
-        <w:t>4b</w:t>
-      </w:r>
-      <w:r>
-        <w:rPr>
-          <w:i/>
-        </w:rPr>
-        <w:t>.</w:t>
-      </w:r>
-      <w:r>
-        <w:t xml:space="preserve"> </w:t>
-      </w:r>
-      <w:r>
-        <w:t>In the subset of participants who were shown a Deepfaked video and accurately detected that the video was Deepfaked, the</w:t>
-      </w:r>
-      <w:r>
-        <w:t xml:space="preserve"> content of the </w:t>
-      </w:r>
-      <w:r>
-        <w:t xml:space="preserve">Deepfaked </w:t>
-      </w:r>
-      <w:r>
-        <w:t xml:space="preserve">videos (i.e., </w:t>
-      </w:r>
-      <w:r>
-        <w:t>Source Valence</w:t>
-      </w:r>
-      <w:r>
-        <w:t xml:space="preserve">) will influence participants’ </w:t>
-      </w:r>
-      <w:r>
-        <w:t xml:space="preserve">IAT D2 scores. Specifically, we will use a Bayesian linear model </w:t>
-      </w:r>
-      <w:r>
-        <w:t xml:space="preserve">(model 4) </w:t>
-      </w:r>
-      <w:r>
-        <w:t xml:space="preserve">to estimate a 95% Confidence Interval on standardized effect size change in IAT D2 scores between </w:t>
-      </w:r>
-      <w:r>
-        <w:t>Source Valence</w:t>
-      </w:r>
-      <w:r>
-        <w:t xml:space="preserve"> conditions in the Deepfaked video condition subgroup. </w:t>
-      </w:r>
-      <w:r>
-        <w:t xml:space="preserve">Confidence Intervals </w:t>
-      </w:r>
-      <w:r>
-        <w:t xml:space="preserve">whose lower bounds are &gt; 0 will be considered </w:t>
-      </w:r>
-      <w:r>
-        <w:t>evidence in support of this hypothesis.</w:t>
-      </w:r>
-    </w:p>
-    <w:p>
-      <w:r>
-        <w:rPr>
-          <w:i/>
-        </w:rPr>
-        <w:t>H</w:t>
-      </w:r>
-      <w:r>
-        <w:rPr>
-          <w:i/>
-        </w:rPr>
-        <w:t>4c</w:t>
-      </w:r>
-      <w:r>
-        <w:rPr>
-          <w:i/>
-        </w:rPr>
-        <w:t>.</w:t>
-      </w:r>
-      <w:r>
-        <w:t xml:space="preserve"> </w:t>
-      </w:r>
-      <w:r>
-        <w:t>In the subset of participants who were shown a Deepfaked video and accurately detected that the video was Deepfaked, the</w:t>
-      </w:r>
-      <w:r>
-        <w:t xml:space="preserve"> content of the </w:t>
-      </w:r>
-      <w:r>
-        <w:t xml:space="preserve">Deepfaked </w:t>
-      </w:r>
-      <w:r>
-        <w:t xml:space="preserve">videos (i.e., </w:t>
-      </w:r>
-      <w:r>
-        <w:t>Source Valence</w:t>
-      </w:r>
-      <w:r>
-        <w:t xml:space="preserve">) will influence participants’ </w:t>
-      </w:r>
-      <w:r>
-        <w:t xml:space="preserve">behavioral intention scores. Specifically, we will use a Bayesian linear model (model 4) to estimate a 95% Confidence Interval on standardized effect size change in behavioral intention scores between </w:t>
-      </w:r>
-      <w:r>
-        <w:t>Source Valence</w:t>
-      </w:r>
-      <w:r>
-        <w:t xml:space="preserve"> conditions in the Deepfaked video condition subgroup. Confidence Intervals whose lower bounds are &gt; 0 will be considered evidence in support of this hypothesis.</w:t>
-      </w:r>
-    </w:p>
-    <w:p>
-      <w:pPr>
-        <w:pStyle w:val="Heading2"/>
-      </w:pPr>
-      <w:r>
-        <w:t>Data analysis plan</w:t>
-      </w:r>
-    </w:p>
-    <w:p>
-      <w:pPr>
-        <w:pStyle w:val="Heading3"/>
-      </w:pPr>
-      <w:r>
-        <w:t xml:space="preserve">Bayesian </w:t>
-      </w:r>
-      <w:r>
-        <w:t xml:space="preserve">linear </w:t>
-      </w:r>
-      <w:r>
-        <w:t>model</w:t>
-      </w:r>
-      <w:r>
-        <w:t>s</w:t>
-      </w:r>
-      <w:r>
-        <w:t xml:space="preserve">. </w:t>
-      </w:r>
-    </w:p>
-    <w:p>
-      <w:pPr>
-        <w:pStyle w:val="Heading3"/>
-        <w:rPr>
-          <w:b w:val="0"/>
-        </w:rPr>
-      </w:pPr>
-      <w:r>
-        <w:rPr>
-          <w:i/>
-        </w:rPr>
-        <w:t>Model specification</w:t>
-      </w:r>
-      <w:r>
-        <w:rPr>
-          <w:i/>
-        </w:rPr>
-        <w:t>.</w:t>
-      </w:r>
-      <w:r>
-        <w:rPr>
-          <w:b w:val="0"/>
-        </w:rPr>
-        <w:t xml:space="preserve"> </w:t>
-      </w:r>
-      <w:r>
-        <w:rPr>
-          <w:b w:val="0"/>
-        </w:rPr>
-        <w:t xml:space="preserve">Bayesian linear models </w:t>
-      </w:r>
-      <w:r>
-        <w:rPr>
-          <w:b w:val="0"/>
-        </w:rPr>
-        <w:t xml:space="preserve">were implemented using </w:t>
-      </w:r>
-      <w:r>
-        <w:rPr>
-          <w:b w:val="0"/>
-        </w:rPr>
-        <w:t xml:space="preserve">the </w:t>
-      </w:r>
-      <w:r>
-        <w:rPr>
-          <w:b w:val="0"/>
-        </w:rPr>
-        <w:t>R</w:t>
-      </w:r>
-      <w:r>
-        <w:rPr>
-          <w:b w:val="0"/>
-        </w:rPr>
-        <w:t xml:space="preserve"> package </w:t>
-      </w:r>
-      <w:r>
-        <w:rPr>
-          <w:b w:val="0"/>
-        </w:rPr>
-        <w:t>brms</w:t>
-      </w:r>
-      <w:r>
-        <w:rPr>
-          <w:b w:val="0"/>
-        </w:rPr>
-        <w:t>, which</w:t>
-      </w:r>
-      <w:r>
-        <w:rPr>
-          <w:b w:val="0"/>
-        </w:rPr>
-        <w:t xml:space="preserve"> itself</w:t>
-      </w:r>
-      <w:r>
-        <w:rPr>
-          <w:b w:val="0"/>
-        </w:rPr>
-        <w:t xml:space="preserve"> leverages the </w:t>
-      </w:r>
-      <w:r>
-        <w:rPr>
-          <w:b w:val="0"/>
-        </w:rPr>
-        <w:t>STAN</w:t>
-      </w:r>
-      <w:r>
-        <w:rPr>
-          <w:b w:val="0"/>
-        </w:rPr>
-        <w:t xml:space="preserve"> language</w:t>
-      </w:r>
-      <w:r>
-        <w:rPr>
-          <w:b w:val="0"/>
-        </w:rPr>
-        <w:t xml:space="preserve"> to allow for </w:t>
-      </w:r>
-      <w:r>
-        <w:rPr>
-          <w:b w:val="0"/>
-        </w:rPr>
-        <w:t xml:space="preserve">Bayesian inference via MCMC sampling. </w:t>
-      </w:r>
-      <w:r>
-        <w:rPr>
-          <w:b w:val="0"/>
-        </w:rPr>
-        <w:t>All models (1-4) took the following generic format:</w:t>
-      </w:r>
-      <w:r>
-        <w:rPr>
-          <w:b w:val="0"/>
-        </w:rPr>
-        <w:t xml:space="preserve"> a dependent variable (IAT D2 score</w:t>
-      </w:r>
-      <w:r>
-        <w:rPr>
-          <w:b w:val="0"/>
-        </w:rPr>
-        <w:t xml:space="preserve">, </w:t>
-      </w:r>
-      <w:r>
-        <w:rPr>
-          <w:b w:val="0"/>
-        </w:rPr>
-        <w:t>self-reported ratings</w:t>
-      </w:r>
-      <w:r>
-        <w:rPr>
-          <w:b w:val="0"/>
-        </w:rPr>
-        <w:t>, or behavioural intentions</w:t>
-      </w:r>
-      <w:r>
-        <w:rPr>
-          <w:b w:val="0"/>
-        </w:rPr>
-        <w:t xml:space="preserve">); two dependent variables, </w:t>
-      </w:r>
-      <w:r>
-        <w:rPr>
-          <w:b w:val="0"/>
-        </w:rPr>
-        <w:t>Source Valence</w:t>
+        <w:t>Valence</w:t>
       </w:r>
       <w:r>
         <w:rPr>
@@ -5917,7 +5954,6 @@
           <w:sz w:val="20"/>
           <w:szCs w:val="20"/>
         </w:rPr>
-        <w:lastRenderedPageBreak/>
         <w:t>f</w:t>
       </w:r>
       <w:r>
@@ -6086,7 +6122,7 @@
       <w:r>
         <w:t xml:space="preserve">STAN: </w:t>
       </w:r>
-      <w:hyperlink r:id="rId24" w:history="1">
+      <w:hyperlink r:id="rId23" w:history="1">
         <w:r>
           <w:rPr>
             <w:rStyle w:val="Hyperlink"/>
@@ -6252,6 +6288,7 @@
     </w:p>
     <w:p>
       <w:r>
+        <w:lastRenderedPageBreak/>
         <w:t xml:space="preserve">Bayesian </w:t>
       </w:r>
       <w:r>
@@ -6261,11 +6298,7 @@
         <w:t>p</w:t>
       </w:r>
       <w:r>
-        <w:t xml:space="preserve"> values will also be produced for the sake of familiarity for many readers. These are derived from the proportion of the posterior samples that are in the predicted </w:t>
-      </w:r>
-      <w:r>
-        <w:lastRenderedPageBreak/>
-        <w:t>direction</w:t>
+        <w:t xml:space="preserve"> values will also be produced for the sake of familiarity for many readers. These are derived from the proportion of the posterior samples that are in the predicted direction</w:t>
       </w:r>
       <w:r>
         <w:t xml:space="preserve">: Bayesian </w:t>
@@ -6579,11 +6612,11 @@
     </w:p>
     <w:p>
       <w:r>
-        <w:t xml:space="preserve">Many have argued that no one single classification metric is optimal. Therefore a confusion matrix and multiple classification metrics will therefore be calculated for participants using the true status of the video content (genuine or Deepfaked) and participants Deepfake detection responses), specifically: false positive rate, false negative rate, balanced </w:t>
+        <w:t xml:space="preserve">Many have argued that no one single classification metric is optimal. Therefore a confusion matrix and multiple classification metrics will therefore be calculated for </w:t>
       </w:r>
       <w:r>
         <w:lastRenderedPageBreak/>
-        <w:t>accuracy, and informedness</w:t>
+        <w:t>participants using the true status of the video content (genuine or Deepfaked) and participants Deepfake detection responses), specifically: false positive rate, false negative rate, balanced accuracy, and informedness</w:t>
       </w:r>
       <w:r>
         <w:t xml:space="preserve"> </w:t>
@@ -6608,9 +6641,9 @@
       </w:r>
     </w:p>
     <w:sectPr>
-      <w:headerReference w:type="even" r:id="rId25"/>
-      <w:headerReference w:type="default" r:id="rId26"/>
-      <w:footerReference w:type="default" r:id="rId27"/>
+      <w:headerReference w:type="even" r:id="rId24"/>
+      <w:headerReference w:type="default" r:id="rId25"/>
+      <w:footerReference w:type="default" r:id="rId26"/>
       <w:pgSz w:w="11906" w:h="16838"/>
       <w:pgMar w:top="1440" w:right="1440" w:bottom="1440" w:left="1440" w:header="708" w:footer="708" w:gutter="0"/>
       <w:cols w:space="708"/>
@@ -6621,7 +6654,7 @@
 </file>
 
 <file path=word/comments.xml><?xml version="1.0" encoding="utf-8"?>
-<w:comments xmlns:wpc="http://schemas.microsoft.com/office/word/2010/wordprocessingCanvas" xmlns:cx="http://schemas.microsoft.com/office/drawing/2014/chartex" xmlns:cx1="http://schemas.microsoft.com/office/drawing/2015/9/8/chartex" xmlns:cx2="http://schemas.microsoft.com/office/drawing/2015/10/21/chartex" xmlns:cx3="http://schemas.microsoft.com/office/drawing/2016/5/9/chartex" xmlns:cx4="http://schemas.microsoft.com/office/drawing/2016/5/10/chartex" xmlns:cx5="http://schemas.microsoft.com/office/drawing/2016/5/11/chartex" xmlns:cx6="http://schemas.microsoft.com/office/drawing/2016/5/12/chartex" xmlns:cx7="http://schemas.microsoft.com/office/drawing/2016/5/13/chartex" xmlns:cx8="http://schemas.microsoft.com/office/drawing/2016/5/14/chartex" xmlns:mc="http://schemas.openxmlformats.org/markup-compatibility/2006" xmlns:aink="http://schemas.microsoft.com/office/drawing/2016/ink" xmlns:am3d="http://schemas.microsoft.com/office/drawing/2017/model3d" xmlns:o="urn:schemas-microsoft-com:office:office" xmlns:r="http://schemas.openxmlformats.org/officeDocument/2006/relationships" xmlns:m="http://schemas.openxmlformats.org/officeDocument/2006/math" xmlns:v="urn:schemas-microsoft-com:vml" xmlns:wp14="http://schemas.microsoft.com/office/word/2010/wordprocessingDrawing" xmlns:wp="http://schemas.openxmlformats.org/drawingml/2006/wordprocessingDrawing" xmlns:w10="urn:schemas-microsoft-com:office:word" xmlns:w="http://schemas.openxmlformats.org/wordprocessingml/2006/main" xmlns:w14="http://schemas.microsoft.com/office/word/2010/wordml" xmlns:w15="http://schemas.microsoft.com/office/word/2012/wordml" xmlns:w16cid="http://schemas.microsoft.com/office/word/2016/wordml/cid" xmlns:w16se="http://schemas.microsoft.com/office/word/2015/wordml/symex" xmlns:wpg="http://schemas.microsoft.com/office/word/2010/wordprocessingGroup" xmlns:wpi="http://schemas.microsoft.com/office/word/2010/wordprocessingInk" xmlns:wne="http://schemas.microsoft.com/office/word/2006/wordml" xmlns:wps="http://schemas.microsoft.com/office/word/2010/wordprocessingShape" mc:Ignorable="w14 w15 w16se w16cid wp14">
+<w:comments xmlns:wpc="http://schemas.microsoft.com/office/word/2010/wordprocessingCanvas" xmlns:cx="http://schemas.microsoft.com/office/drawing/2014/chartex" xmlns:cx1="http://schemas.microsoft.com/office/drawing/2015/9/8/chartex" xmlns:mc="http://schemas.openxmlformats.org/markup-compatibility/2006" xmlns:o="urn:schemas-microsoft-com:office:office" xmlns:r="http://schemas.openxmlformats.org/officeDocument/2006/relationships" xmlns:m="http://schemas.openxmlformats.org/officeDocument/2006/math" xmlns:v="urn:schemas-microsoft-com:vml" xmlns:wp14="http://schemas.microsoft.com/office/word/2010/wordprocessingDrawing" xmlns:wp="http://schemas.openxmlformats.org/drawingml/2006/wordprocessingDrawing" xmlns:w10="urn:schemas-microsoft-com:office:word" xmlns:w="http://schemas.openxmlformats.org/wordprocessingml/2006/main" xmlns:w14="http://schemas.microsoft.com/office/word/2010/wordml" xmlns:w15="http://schemas.microsoft.com/office/word/2012/wordml" xmlns:w16se="http://schemas.microsoft.com/office/word/2015/wordml/symex" xmlns:wpg="http://schemas.microsoft.com/office/word/2010/wordprocessingGroup" xmlns:wpi="http://schemas.microsoft.com/office/word/2010/wordprocessingInk" xmlns:wne="http://schemas.microsoft.com/office/word/2006/wordml" xmlns:wps="http://schemas.microsoft.com/office/word/2010/wordprocessingShape" mc:Ignorable="w14 w15 w16se wp14">
   <w:comment w:id="0" w:author="sean hughes" w:date="2020-11-13T09:17:00Z" w:initials="sh">
     <w:p>
       <w:pPr>
@@ -6663,7 +6696,7 @@
       </w:r>
     </w:p>
   </w:comment>
-  <w:comment w:id="2" w:author="sean hughes" w:date="2020-10-16T17:38:00Z" w:initials="sh">
+  <w:comment w:id="2" w:author="sean hughes" w:date="2020-11-14T10:06:00Z" w:initials="sh">
     <w:p>
       <w:pPr>
         <w:pStyle w:val="CommentText"/>
@@ -6675,6 +6708,102 @@
         <w:annotationRef/>
       </w:r>
       <w:r>
+        <w:t>Fair point. Ultimately my aim is to generalize this out to include text (</w:t>
+      </w:r>
+      <w:r>
+        <w:rPr>
+          <w:rFonts w:ascii="Georgia" w:hAnsi="Georgia"/>
+          <w:color w:val="121212"/>
+          <w:sz w:val="30"/>
+          <w:szCs w:val="30"/>
+          <w:shd w:val="clear" w:color="auto" w:fill="FEF9F5"/>
+        </w:rPr>
+        <w:t>GPT-3</w:t>
+      </w:r>
+      <w:r>
+        <w:rPr>
+          <w:rFonts w:ascii="Georgia" w:hAnsi="Georgia"/>
+          <w:color w:val="121212"/>
+          <w:sz w:val="30"/>
+          <w:szCs w:val="30"/>
+          <w:shd w:val="clear" w:color="auto" w:fill="FEF9F5"/>
+        </w:rPr>
+        <w:t xml:space="preserve">; </w:t>
+      </w:r>
+      <w:r>
+        <w:rPr>
+          <w:rFonts w:ascii="Georgia" w:hAnsi="Georgia"/>
+          <w:color w:val="121212"/>
+          <w:sz w:val="30"/>
+          <w:szCs w:val="30"/>
+          <w:shd w:val="clear" w:color="auto" w:fill="FEF9F5"/>
+        </w:rPr>
+        <w:t>https://www.theguardian.com/commentisfree/2020/sep/08/robot-wrote-this-article-gpt-3</w:t>
+      </w:r>
+      <w:r>
+        <w:rPr>
+          <w:rFonts w:ascii="Georgia" w:hAnsi="Georgia"/>
+          <w:color w:val="121212"/>
+          <w:sz w:val="30"/>
+          <w:szCs w:val="30"/>
+          <w:shd w:val="clear" w:color="auto" w:fill="FEF9F5"/>
+        </w:rPr>
+        <w:t xml:space="preserve">) </w:t>
+      </w:r>
+      <w:r>
+        <w:rPr>
+          <w:rFonts w:ascii="Georgia" w:hAnsi="Georgia"/>
+          <w:color w:val="121212"/>
+          <w:sz w:val="30"/>
+          <w:szCs w:val="30"/>
+          <w:shd w:val="clear" w:color="auto" w:fill="FEF9F5"/>
+        </w:rPr>
+        <w:t xml:space="preserve">and ultimately explore if how people respond to </w:t>
+      </w:r>
+      <w:r>
+        <w:rPr>
+          <w:rFonts w:ascii="Georgia" w:hAnsi="Georgia"/>
+          <w:color w:val="121212"/>
+          <w:sz w:val="30"/>
+          <w:szCs w:val="30"/>
+          <w:shd w:val="clear" w:color="auto" w:fill="FEF9F5"/>
+        </w:rPr>
+        <w:t xml:space="preserve">all mediums of communication can be influenced </w:t>
+      </w:r>
+      <w:r>
+        <w:rPr>
+          <w:rFonts w:ascii="Georgia" w:hAnsi="Georgia"/>
+          <w:color w:val="121212"/>
+          <w:sz w:val="30"/>
+          <w:szCs w:val="30"/>
+          <w:shd w:val="clear" w:color="auto" w:fill="FEF9F5"/>
+        </w:rPr>
+        <w:t>via Deepfakes</w:t>
+      </w:r>
+      <w:r>
+        <w:rPr>
+          <w:rFonts w:ascii="Georgia" w:hAnsi="Georgia"/>
+          <w:color w:val="121212"/>
+          <w:sz w:val="30"/>
+          <w:szCs w:val="30"/>
+          <w:shd w:val="clear" w:color="auto" w:fill="FEF9F5"/>
+        </w:rPr>
+        <w:t>. Podcasts and YouTube videos are some nice concrete examples though of audio and video.</w:t>
+      </w:r>
+    </w:p>
+  </w:comment>
+  <w:comment w:id="3" w:author="sean hughes" w:date="2020-10-16T17:38:00Z" w:initials="sh">
+    <w:p>
+      <w:pPr>
+        <w:pStyle w:val="CommentText"/>
+      </w:pPr>
+      <w:r>
+        <w:rPr>
+          <w:rStyle w:val="CommentReference"/>
+        </w:rPr>
+        <w:annotationRef/>
+      </w:r>
+      <w:r>
         <w:t>Ian can you update</w:t>
       </w:r>
       <w:r>
@@ -6685,7 +6814,7 @@
       </w:r>
     </w:p>
   </w:comment>
-  <w:comment w:id="3" w:author="Ian Hussey" w:date="2020-11-12T20:07:00Z" w:initials="IH">
+  <w:comment w:id="4" w:author="Ian Hussey" w:date="2020-11-12T20:07:00Z" w:initials="IH">
     <w:p>
       <w:pPr>
         <w:pStyle w:val="CommentText"/>
@@ -6701,7 +6830,7 @@
       </w:r>
     </w:p>
   </w:comment>
-  <w:comment w:id="4" w:author="sean hughes" w:date="2020-11-12T20:45:00Z" w:initials="sh">
+  <w:comment w:id="5" w:author="sean hughes" w:date="2020-11-12T20:45:00Z" w:initials="sh">
     <w:p>
       <w:pPr>
         <w:pStyle w:val="CommentText"/>
@@ -6717,7 +6846,7 @@
       </w:r>
     </w:p>
   </w:comment>
-  <w:comment w:id="5" w:author="Ian Hussey" w:date="2020-11-13T14:52:00Z" w:initials="IH">
+  <w:comment w:id="34" w:author="Ian Hussey" w:date="2020-11-13T14:54:00Z" w:initials="IH">
     <w:p>
       <w:pPr>
         <w:pStyle w:val="CommentText"/>
@@ -6729,11 +6858,11 @@
         <w:annotationRef/>
       </w:r>
       <w:r>
-        <w:t>Digital manipulation has been around for decades. Also, it wasn’t manipulated, these sections were fabricated/synthesized from scratch and contain no original footage, correct? Is there any reason why we’re avoiding the phrase algorithm? These explanations of deepfaking still sound fairly unimpressive to me.</w:t>
+        <w:t>This reads like the audio is real and only the video is faked. Now im not sure what they actually did.</w:t>
       </w:r>
     </w:p>
   </w:comment>
-  <w:comment w:id="32" w:author="Ian Hussey" w:date="2020-11-13T14:54:00Z" w:initials="IH">
+  <w:comment w:id="35" w:author="sean hughes" w:date="2020-11-14T10:11:00Z" w:initials="sh">
     <w:p>
       <w:pPr>
         <w:pStyle w:val="CommentText"/>
@@ -6745,11 +6874,11 @@
         <w:annotationRef/>
       </w:r>
       <w:r>
-        <w:t>This reads like the audio is real and only the video is faked. Now im not sure what they actually did.</w:t>
+        <w:t>The Deepfaking approach the boys I work with use is not capable of both the video and audio manipulation (I don’t know if any video synthetization process is at the moment). So it is only the video that was Deepfaked – and the audio is real audio spliced in.</w:t>
       </w:r>
     </w:p>
   </w:comment>
-  <w:comment w:id="37" w:author="Ian Hussey" w:date="2020-11-13T16:56:00Z" w:initials="IH">
+  <w:comment w:id="39" w:author="Ian Hussey" w:date="2020-11-13T16:56:00Z" w:initials="IH">
     <w:p>
       <w:pPr>
         <w:pStyle w:val="CommentText"/>
@@ -6783,7 +6912,7 @@
       </w:r>
     </w:p>
   </w:comment>
-  <w:comment w:id="38" w:author="Ian Hussey" w:date="2020-11-13T16:58:00Z" w:initials="IH">
+  <w:comment w:id="40" w:author="sean hughes" w:date="2020-11-14T10:13:00Z" w:initials="sh">
     <w:p>
       <w:pPr>
         <w:pStyle w:val="CommentText"/>
@@ -6795,6 +6924,22 @@
         <w:annotationRef/>
       </w:r>
       <w:r>
+        <w:t>Ha! I might actually do that.</w:t>
+      </w:r>
+    </w:p>
+  </w:comment>
+  <w:comment w:id="41" w:author="Ian Hussey" w:date="2020-11-13T16:58:00Z" w:initials="IH">
+    <w:p>
+      <w:pPr>
+        <w:pStyle w:val="CommentText"/>
+      </w:pPr>
+      <w:r>
+        <w:rPr>
+          <w:rStyle w:val="CommentReference"/>
+        </w:rPr>
+        <w:annotationRef/>
+      </w:r>
+      <w:r>
         <w:t xml:space="preserve">I’ll save my political capital for things I feel more strongly about, but any </w:t>
       </w:r>
       <w:r>
@@ -6802,7 +6947,7 @@
       </w:r>
     </w:p>
   </w:comment>
-  <w:comment w:id="39" w:author="Ian Hussey" w:date="2020-11-12T14:53:00Z" w:initials="IH">
+  <w:comment w:id="42" w:author="sean hughes" w:date="2020-11-14T10:14:00Z" w:initials="sh">
     <w:p>
       <w:pPr>
         <w:pStyle w:val="CommentText"/>
@@ -6814,6 +6959,22 @@
         <w:annotationRef/>
       </w:r>
       <w:r>
+        <w:t>Perfectly happy to try out anything when it comes to piloting. Only down side is I’ll have to program it from scratch in Lab.js. So could take a wee bit of time. But I see the merit in it (i.e., get to act as if it is a non-relative measure and a pure measure of evaluations towards Chris).</w:t>
+      </w:r>
+    </w:p>
+  </w:comment>
+  <w:comment w:id="43" w:author="Ian Hussey" w:date="2020-11-12T14:53:00Z" w:initials="IH">
+    <w:p>
+      <w:pPr>
+        <w:pStyle w:val="CommentText"/>
+      </w:pPr>
+      <w:r>
+        <w:rPr>
+          <w:rStyle w:val="CommentReference"/>
+        </w:rPr>
+        <w:annotationRef/>
+      </w:r>
+      <w:r>
         <w:t xml:space="preserve">Remember to note somewhere that the closed ended will be used for the confirmatory analyses, and the congruence between the open and closed ended will be used to validate the scoring of the open ended responses used in previous studies. </w:t>
       </w:r>
     </w:p>
@@ -6844,7 +7005,7 @@
       </w:r>
     </w:p>
   </w:comment>
-  <w:comment w:id="40" w:author="Ian Hussey" w:date="2020-11-13T16:24:00Z" w:initials="IH">
+  <w:comment w:id="44" w:author="Ian Hussey" w:date="2020-11-13T16:24:00Z" w:initials="IH">
     <w:p>
       <w:pPr>
         <w:pStyle w:val="CommentText"/>
@@ -6869,17 +7030,11 @@
         <w:pStyle w:val="CommentText"/>
       </w:pPr>
       <w:r>
-        <w:t>NB see your comment below that reads “</w:t>
-      </w:r>
-      <w:r>
-        <w:t>I don’t think these analyses are currently conducted (unless I am missing them in the analyses files.)…</w:t>
-      </w:r>
-      <w:r>
-        <w:t xml:space="preserve">” for relevant content </w:t>
+        <w:t xml:space="preserve">NB see your comment below that reads “I don’t think these analyses are currently conducted (unless I am missing them in the analyses files.)…” for relevant content </w:t>
       </w:r>
     </w:p>
   </w:comment>
-  <w:comment w:id="41" w:author="Ian Hussey" w:date="2020-11-13T16:34:00Z" w:initials="IH">
+  <w:comment w:id="45" w:author="sean hughes" w:date="2020-11-14T11:31:00Z" w:initials="sh">
     <w:p>
       <w:pPr>
         <w:pStyle w:val="CommentText"/>
@@ -6891,11 +7046,241 @@
         <w:annotationRef/>
       </w:r>
       <w:r>
+        <w:t xml:space="preserve">Ok. So I would like </w:t>
+      </w:r>
+      <w:r>
+        <w:t xml:space="preserve">to know </w:t>
+      </w:r>
+      <w:r>
+        <w:t>the following</w:t>
+      </w:r>
+      <w:r>
+        <w:t xml:space="preserve"> (I’ve also been referring to this in the Science and SM manuscripts)</w:t>
+      </w:r>
+      <w:r>
+        <w:t xml:space="preserve">: </w:t>
+      </w:r>
+    </w:p>
+    <w:p>
+      <w:pPr>
+        <w:pStyle w:val="CommentText"/>
+      </w:pPr>
+    </w:p>
+    <w:p>
+      <w:pPr>
+        <w:pStyle w:val="CommentText"/>
+      </w:pPr>
+      <w:r>
+        <w:rPr>
+          <w:i/>
+        </w:rPr>
+        <w:t>Question 1</w:t>
+      </w:r>
+      <w:r>
+        <w:t>: Are people aware of Deepfakes prior to the study?</w:t>
+      </w:r>
+    </w:p>
+    <w:p>
+      <w:pPr>
+        <w:pStyle w:val="CommentText"/>
+        <w:numPr>
+          <w:ilvl w:val="0"/>
+          <w:numId w:val="5"/>
+        </w:numPr>
+      </w:pPr>
+      <w:r>
+        <w:t xml:space="preserve"> To know what percentage of people were aware of Deepfakes before taking part in the study </w:t>
+      </w:r>
+    </w:p>
+    <w:p>
+      <w:pPr>
+        <w:pStyle w:val="CommentText"/>
+        <w:ind w:firstLine="0"/>
+      </w:pPr>
+    </w:p>
+    <w:p>
+      <w:pPr>
+        <w:pStyle w:val="CommentText"/>
+        <w:numPr>
+          <w:ilvl w:val="0"/>
+          <w:numId w:val="6"/>
+        </w:numPr>
+      </w:pPr>
+      <w:r>
+        <w:t>I’m guessing this is just % for overall group</w:t>
+      </w:r>
+    </w:p>
+    <w:p>
+      <w:pPr>
+        <w:pStyle w:val="CommentText"/>
+      </w:pPr>
+    </w:p>
+    <w:p>
+      <w:pPr>
+        <w:pStyle w:val="CommentText"/>
+      </w:pPr>
+      <w:r>
+        <w:t xml:space="preserve">Question 2: Does awareness differ as a function of exposure to a Deepfake? </w:t>
+      </w:r>
+    </w:p>
+    <w:p>
+      <w:pPr>
+        <w:pStyle w:val="CommentText"/>
+        <w:numPr>
+          <w:ilvl w:val="1"/>
+          <w:numId w:val="5"/>
+        </w:numPr>
+      </w:pPr>
+      <w:r>
+        <w:t>S</w:t>
+      </w:r>
+      <w:r>
+        <w:t xml:space="preserve">ame question </w:t>
+      </w:r>
+      <w:r>
+        <w:t xml:space="preserve">as above </w:t>
+      </w:r>
+      <w:r>
+        <w:t>but broke</w:t>
+      </w:r>
+      <w:r>
+        <w:t>n</w:t>
+      </w:r>
+      <w:r>
+        <w:t xml:space="preserve"> down for Deepfake and Genuine conditions. I’m curious to know if being exposed to a Deepfake actually alters awareness relative to non-exposure. </w:t>
+      </w:r>
+    </w:p>
+    <w:p>
+      <w:pPr>
+        <w:pStyle w:val="CommentText"/>
+      </w:pPr>
+    </w:p>
+    <w:p>
+      <w:pPr>
+        <w:pStyle w:val="CommentText"/>
+        <w:numPr>
+          <w:ilvl w:val="0"/>
+          <w:numId w:val="6"/>
+        </w:numPr>
+      </w:pPr>
+      <w:r>
+        <w:t xml:space="preserve">I’d like to know if awareness was different for the Deepfake and Genuine conditions. </w:t>
+      </w:r>
+    </w:p>
+    <w:p>
+      <w:pPr>
+        <w:pStyle w:val="ListParagraph"/>
+      </w:pPr>
+      <w:r>
+        <w:t xml:space="preserve"> I’m guessing this is a Chi Square test for differences in awareness between the two groups?</w:t>
+      </w:r>
+    </w:p>
+    <w:p>
+      <w:pPr>
+        <w:pStyle w:val="CommentText"/>
+        <w:ind w:firstLine="0"/>
+      </w:pPr>
+    </w:p>
+    <w:p>
+      <w:pPr>
+        <w:pStyle w:val="CommentText"/>
+        <w:ind w:firstLine="0"/>
+      </w:pPr>
+      <w:r>
+        <w:t>Question 3: The real question I’m interested in: can one be aware of Deepfakes as a concept but be poor at detecting a Deepfake when exposed to it.</w:t>
+      </w:r>
+      <w:r>
+        <w:t xml:space="preserve"> This is a sexy finding for me (i.e., simple awareness does not make you immune to Deepfakes and their influence).</w:t>
+      </w:r>
+    </w:p>
+    <w:p>
+      <w:pPr>
+        <w:pStyle w:val="CommentText"/>
+        <w:ind w:firstLine="0"/>
+      </w:pPr>
+    </w:p>
+    <w:p>
+      <w:pPr>
+        <w:pStyle w:val="CommentText"/>
+        <w:numPr>
+          <w:ilvl w:val="0"/>
+          <w:numId w:val="5"/>
+        </w:numPr>
+      </w:pPr>
+      <w:r>
+        <w:t xml:space="preserve"> Based on eye balling the data it seems that most people are aware of what Deepfakes are prior to the study. But then if we look at Deepfake detection in the Deepfake condition we see that most people are NOT detecting that the video was a Deepfake.</w:t>
+      </w:r>
+    </w:p>
+    <w:p>
+      <w:pPr>
+        <w:pStyle w:val="CommentText"/>
+        <w:numPr>
+          <w:ilvl w:val="1"/>
+          <w:numId w:val="5"/>
+        </w:numPr>
+      </w:pPr>
+      <w:r>
+        <w:t>If I am right, then I would like to make the claim that most people are aware that Deepfakes are “out there” (i.e., that they exist). But they are  poor at detecting when they are actually faced with one themselves.</w:t>
+      </w:r>
+    </w:p>
+    <w:p>
+      <w:pPr>
+        <w:pStyle w:val="CommentText"/>
+        <w:numPr>
+          <w:ilvl w:val="1"/>
+          <w:numId w:val="5"/>
+        </w:numPr>
+      </w:pPr>
+      <w:r>
+        <w:t xml:space="preserve"> I don’t know what stats we need to run in order to test this. In my head a simple comparison of (a) Deepfake concept awareness % scores and (b) Deepfake detection % scores in the Deepfake condition would be sufficient. </w:t>
+      </w:r>
+    </w:p>
+    <w:p>
+      <w:pPr>
+        <w:pStyle w:val="CommentText"/>
+        <w:numPr>
+          <w:ilvl w:val="1"/>
+          <w:numId w:val="5"/>
+        </w:numPr>
+      </w:pPr>
+      <w:r>
+        <w:t xml:space="preserve">But I’m open to suggestions here. </w:t>
+      </w:r>
+    </w:p>
+  </w:comment>
+  <w:comment w:id="46" w:author="Ian Hussey" w:date="2020-11-13T16:34:00Z" w:initials="IH">
+    <w:p>
+      <w:pPr>
+        <w:pStyle w:val="CommentText"/>
+      </w:pPr>
+      <w:r>
+        <w:rPr>
+          <w:rStyle w:val="CommentReference"/>
+        </w:rPr>
+        <w:annotationRef/>
+      </w:r>
+      <w:r>
         <w:t>I’m going to double check all these before approving them, plus I’ll add a note saying that these are the same Bayesian models we preregister for this study applied to the data to data (with a random intercept for experiment).</w:t>
       </w:r>
     </w:p>
   </w:comment>
-  <w:comment w:id="66" w:author="sean hughes" w:date="2020-11-13T14:33:00Z" w:initials="sh">
+  <w:comment w:id="47" w:author="sean hughes" w:date="2020-11-14T11:42:00Z" w:initials="sh">
+    <w:p>
+      <w:pPr>
+        <w:pStyle w:val="CommentText"/>
+      </w:pPr>
+      <w:r>
+        <w:rPr>
+          <w:rStyle w:val="CommentReference"/>
+        </w:rPr>
+        <w:annotationRef/>
+      </w:r>
+      <w:r>
+        <w:t xml:space="preserve">Cool. </w:t>
+      </w:r>
+    </w:p>
+  </w:comment>
+  <w:comment w:id="73" w:author="sean hughes" w:date="2020-11-13T14:33:00Z" w:initials="sh">
     <w:p>
       <w:pPr>
         <w:pStyle w:val="CommentText"/>
@@ -6915,19 +7300,24 @@
 </file>
 
 <file path=word/commentsExtended.xml><?xml version="1.0" encoding="utf-8"?>
-<w15:commentsEx xmlns:wpc="http://schemas.microsoft.com/office/word/2010/wordprocessingCanvas" xmlns:cx="http://schemas.microsoft.com/office/drawing/2014/chartex" xmlns:cx1="http://schemas.microsoft.com/office/drawing/2015/9/8/chartex" xmlns:cx2="http://schemas.microsoft.com/office/drawing/2015/10/21/chartex" xmlns:cx3="http://schemas.microsoft.com/office/drawing/2016/5/9/chartex" xmlns:cx4="http://schemas.microsoft.com/office/drawing/2016/5/10/chartex" xmlns:cx5="http://schemas.microsoft.com/office/drawing/2016/5/11/chartex" xmlns:cx6="http://schemas.microsoft.com/office/drawing/2016/5/12/chartex" xmlns:cx7="http://schemas.microsoft.com/office/drawing/2016/5/13/chartex" xmlns:cx8="http://schemas.microsoft.com/office/drawing/2016/5/14/chartex" xmlns:mc="http://schemas.openxmlformats.org/markup-compatibility/2006" xmlns:aink="http://schemas.microsoft.com/office/drawing/2016/ink" xmlns:am3d="http://schemas.microsoft.com/office/drawing/2017/model3d" xmlns:o="urn:schemas-microsoft-com:office:office" xmlns:r="http://schemas.openxmlformats.org/officeDocument/2006/relationships" xmlns:m="http://schemas.openxmlformats.org/officeDocument/2006/math" xmlns:v="urn:schemas-microsoft-com:vml" xmlns:wp14="http://schemas.microsoft.com/office/word/2010/wordprocessingDrawing" xmlns:wp="http://schemas.openxmlformats.org/drawingml/2006/wordprocessingDrawing" xmlns:w10="urn:schemas-microsoft-com:office:word" xmlns:w="http://schemas.openxmlformats.org/wordprocessingml/2006/main" xmlns:w14="http://schemas.microsoft.com/office/word/2010/wordml" xmlns:w15="http://schemas.microsoft.com/office/word/2012/wordml" xmlns:w16cid="http://schemas.microsoft.com/office/word/2016/wordml/cid" xmlns:w16se="http://schemas.microsoft.com/office/word/2015/wordml/symex" xmlns:wpg="http://schemas.microsoft.com/office/word/2010/wordprocessingGroup" xmlns:wpi="http://schemas.microsoft.com/office/word/2010/wordprocessingInk" xmlns:wne="http://schemas.microsoft.com/office/word/2006/wordml" xmlns:wps="http://schemas.microsoft.com/office/word/2010/wordprocessingShape" mc:Ignorable="w14 w15 w16se w16cid wp14">
+<w15:commentsEx xmlns:wpc="http://schemas.microsoft.com/office/word/2010/wordprocessingCanvas" xmlns:cx="http://schemas.microsoft.com/office/drawing/2014/chartex" xmlns:cx1="http://schemas.microsoft.com/office/drawing/2015/9/8/chartex" xmlns:mc="http://schemas.openxmlformats.org/markup-compatibility/2006" xmlns:o="urn:schemas-microsoft-com:office:office" xmlns:r="http://schemas.openxmlformats.org/officeDocument/2006/relationships" xmlns:m="http://schemas.openxmlformats.org/officeDocument/2006/math" xmlns:v="urn:schemas-microsoft-com:vml" xmlns:wp14="http://schemas.microsoft.com/office/word/2010/wordprocessingDrawing" xmlns:wp="http://schemas.openxmlformats.org/drawingml/2006/wordprocessingDrawing" xmlns:w10="urn:schemas-microsoft-com:office:word" xmlns:w="http://schemas.openxmlformats.org/wordprocessingml/2006/main" xmlns:w14="http://schemas.microsoft.com/office/word/2010/wordml" xmlns:w15="http://schemas.microsoft.com/office/word/2012/wordml" xmlns:w16se="http://schemas.microsoft.com/office/word/2015/wordml/symex" xmlns:wpg="http://schemas.microsoft.com/office/word/2010/wordprocessingGroup" xmlns:wpi="http://schemas.microsoft.com/office/word/2010/wordprocessingInk" xmlns:wne="http://schemas.microsoft.com/office/word/2006/wordml" xmlns:wps="http://schemas.microsoft.com/office/word/2010/wordprocessingShape" mc:Ignorable="w14 w15 w16se wp14">
   <w15:commentEx w15:paraId="0472EE63" w15:done="0"/>
   <w15:commentEx w15:paraId="7AD337C0" w15:paraIdParent="0472EE63" w15:done="0"/>
+  <w15:commentEx w15:paraId="38FD6665" w15:paraIdParent="0472EE63" w15:done="0"/>
   <w15:commentEx w15:paraId="45526245" w15:done="0"/>
   <w15:commentEx w15:paraId="446B1826" w15:paraIdParent="45526245" w15:done="0"/>
   <w15:commentEx w15:paraId="72136B77" w15:paraIdParent="45526245" w15:done="0"/>
-  <w15:commentEx w15:paraId="73B87DEF" w15:done="0"/>
   <w15:commentEx w15:paraId="4A59ADC3" w15:done="0"/>
+  <w15:commentEx w15:paraId="18B16586" w15:paraIdParent="4A59ADC3" w15:done="0"/>
   <w15:commentEx w15:paraId="60691B94" w15:done="0"/>
+  <w15:commentEx w15:paraId="7CA6F2FE" w15:paraIdParent="60691B94" w15:done="0"/>
   <w15:commentEx w15:paraId="6992503B" w15:done="0"/>
+  <w15:commentEx w15:paraId="1AEB740B" w15:paraIdParent="6992503B" w15:done="0"/>
   <w15:commentEx w15:paraId="2BA1314D" w15:done="0"/>
   <w15:commentEx w15:paraId="1AE4B052" w15:done="0"/>
+  <w15:commentEx w15:paraId="46ADFFA8" w15:paraIdParent="1AE4B052" w15:done="0"/>
   <w15:commentEx w15:paraId="563D72BE" w15:done="0"/>
+  <w15:commentEx w15:paraId="5CEEF265" w15:paraIdParent="563D72BE" w15:done="0"/>
   <w15:commentEx w15:paraId="79BEE9C5" w15:done="0"/>
 </w15:commentsEx>
 </file>
@@ -6951,7 +7341,7 @@
 </file>
 
 <file path=word/endnotes.xml><?xml version="1.0" encoding="utf-8"?>
-<w:endnotes xmlns:wpc="http://schemas.microsoft.com/office/word/2010/wordprocessingCanvas" xmlns:cx="http://schemas.microsoft.com/office/drawing/2014/chartex" xmlns:cx1="http://schemas.microsoft.com/office/drawing/2015/9/8/chartex" xmlns:cx2="http://schemas.microsoft.com/office/drawing/2015/10/21/chartex" xmlns:cx3="http://schemas.microsoft.com/office/drawing/2016/5/9/chartex" xmlns:cx4="http://schemas.microsoft.com/office/drawing/2016/5/10/chartex" xmlns:cx5="http://schemas.microsoft.com/office/drawing/2016/5/11/chartex" xmlns:cx6="http://schemas.microsoft.com/office/drawing/2016/5/12/chartex" xmlns:cx7="http://schemas.microsoft.com/office/drawing/2016/5/13/chartex" xmlns:cx8="http://schemas.microsoft.com/office/drawing/2016/5/14/chartex" xmlns:mc="http://schemas.openxmlformats.org/markup-compatibility/2006" xmlns:aink="http://schemas.microsoft.com/office/drawing/2016/ink" xmlns:am3d="http://schemas.microsoft.com/office/drawing/2017/model3d" xmlns:o="urn:schemas-microsoft-com:office:office" xmlns:r="http://schemas.openxmlformats.org/officeDocument/2006/relationships" xmlns:m="http://schemas.openxmlformats.org/officeDocument/2006/math" xmlns:v="urn:schemas-microsoft-com:vml" xmlns:wp14="http://schemas.microsoft.com/office/word/2010/wordprocessingDrawing" xmlns:wp="http://schemas.openxmlformats.org/drawingml/2006/wordprocessingDrawing" xmlns:w10="urn:schemas-microsoft-com:office:word" xmlns:w="http://schemas.openxmlformats.org/wordprocessingml/2006/main" xmlns:w14="http://schemas.microsoft.com/office/word/2010/wordml" xmlns:w15="http://schemas.microsoft.com/office/word/2012/wordml" xmlns:w16cid="http://schemas.microsoft.com/office/word/2016/wordml/cid" xmlns:w16se="http://schemas.microsoft.com/office/word/2015/wordml/symex" xmlns:wpg="http://schemas.microsoft.com/office/word/2010/wordprocessingGroup" xmlns:wpi="http://schemas.microsoft.com/office/word/2010/wordprocessingInk" xmlns:wne="http://schemas.microsoft.com/office/word/2006/wordml" xmlns:wps="http://schemas.microsoft.com/office/word/2010/wordprocessingShape" mc:Ignorable="w14 w15 w16se w16cid wp14">
+<w:endnotes xmlns:wpc="http://schemas.microsoft.com/office/word/2010/wordprocessingCanvas" xmlns:cx="http://schemas.microsoft.com/office/drawing/2014/chartex" xmlns:cx1="http://schemas.microsoft.com/office/drawing/2015/9/8/chartex" xmlns:mc="http://schemas.openxmlformats.org/markup-compatibility/2006" xmlns:o="urn:schemas-microsoft-com:office:office" xmlns:r="http://schemas.openxmlformats.org/officeDocument/2006/relationships" xmlns:m="http://schemas.openxmlformats.org/officeDocument/2006/math" xmlns:v="urn:schemas-microsoft-com:vml" xmlns:wp14="http://schemas.microsoft.com/office/word/2010/wordprocessingDrawing" xmlns:wp="http://schemas.openxmlformats.org/drawingml/2006/wordprocessingDrawing" xmlns:w10="urn:schemas-microsoft-com:office:word" xmlns:w="http://schemas.openxmlformats.org/wordprocessingml/2006/main" xmlns:w14="http://schemas.microsoft.com/office/word/2010/wordml" xmlns:w15="http://schemas.microsoft.com/office/word/2012/wordml" xmlns:w16se="http://schemas.microsoft.com/office/word/2015/wordml/symex" xmlns:wpg="http://schemas.microsoft.com/office/word/2010/wordprocessingGroup" xmlns:wpi="http://schemas.microsoft.com/office/word/2010/wordprocessingInk" xmlns:wne="http://schemas.microsoft.com/office/word/2006/wordml" xmlns:wps="http://schemas.microsoft.com/office/word/2010/wordprocessingShape" mc:Ignorable="w14 w15 w16se wp14">
   <w:endnote w:type="separator" w:id="-1">
     <w:p>
       <w:r>
@@ -6970,7 +7360,7 @@
 </file>
 
 <file path=word/footer1.xml><?xml version="1.0" encoding="utf-8"?>
-<w:ftr xmlns:wpc="http://schemas.microsoft.com/office/word/2010/wordprocessingCanvas" xmlns:cx="http://schemas.microsoft.com/office/drawing/2014/chartex" xmlns:cx1="http://schemas.microsoft.com/office/drawing/2015/9/8/chartex" xmlns:cx2="http://schemas.microsoft.com/office/drawing/2015/10/21/chartex" xmlns:cx3="http://schemas.microsoft.com/office/drawing/2016/5/9/chartex" xmlns:cx4="http://schemas.microsoft.com/office/drawing/2016/5/10/chartex" xmlns:cx5="http://schemas.microsoft.com/office/drawing/2016/5/11/chartex" xmlns:cx6="http://schemas.microsoft.com/office/drawing/2016/5/12/chartex" xmlns:cx7="http://schemas.microsoft.com/office/drawing/2016/5/13/chartex" xmlns:cx8="http://schemas.microsoft.com/office/drawing/2016/5/14/chartex" xmlns:mc="http://schemas.openxmlformats.org/markup-compatibility/2006" xmlns:aink="http://schemas.microsoft.com/office/drawing/2016/ink" xmlns:am3d="http://schemas.microsoft.com/office/drawing/2017/model3d" xmlns:o="urn:schemas-microsoft-com:office:office" xmlns:r="http://schemas.openxmlformats.org/officeDocument/2006/relationships" xmlns:m="http://schemas.openxmlformats.org/officeDocument/2006/math" xmlns:v="urn:schemas-microsoft-com:vml" xmlns:wp14="http://schemas.microsoft.com/office/word/2010/wordprocessingDrawing" xmlns:wp="http://schemas.openxmlformats.org/drawingml/2006/wordprocessingDrawing" xmlns:w10="urn:schemas-microsoft-com:office:word" xmlns:w="http://schemas.openxmlformats.org/wordprocessingml/2006/main" xmlns:w14="http://schemas.microsoft.com/office/word/2010/wordml" xmlns:w15="http://schemas.microsoft.com/office/word/2012/wordml" xmlns:w16cid="http://schemas.microsoft.com/office/word/2016/wordml/cid" xmlns:w16se="http://schemas.microsoft.com/office/word/2015/wordml/symex" xmlns:wpg="http://schemas.microsoft.com/office/word/2010/wordprocessingGroup" xmlns:wpi="http://schemas.microsoft.com/office/word/2010/wordprocessingInk" xmlns:wne="http://schemas.microsoft.com/office/word/2006/wordml" xmlns:wps="http://schemas.microsoft.com/office/word/2010/wordprocessingShape" mc:Ignorable="w14 w15 w16se w16cid wp14">
+<w:ftr xmlns:wpc="http://schemas.microsoft.com/office/word/2010/wordprocessingCanvas" xmlns:cx="http://schemas.microsoft.com/office/drawing/2014/chartex" xmlns:cx1="http://schemas.microsoft.com/office/drawing/2015/9/8/chartex" xmlns:mc="http://schemas.openxmlformats.org/markup-compatibility/2006" xmlns:o="urn:schemas-microsoft-com:office:office" xmlns:r="http://schemas.openxmlformats.org/officeDocument/2006/relationships" xmlns:m="http://schemas.openxmlformats.org/officeDocument/2006/math" xmlns:v="urn:schemas-microsoft-com:vml" xmlns:wp14="http://schemas.microsoft.com/office/word/2010/wordprocessingDrawing" xmlns:wp="http://schemas.openxmlformats.org/drawingml/2006/wordprocessingDrawing" xmlns:w10="urn:schemas-microsoft-com:office:word" xmlns:w="http://schemas.openxmlformats.org/wordprocessingml/2006/main" xmlns:w14="http://schemas.microsoft.com/office/word/2010/wordml" xmlns:w15="http://schemas.microsoft.com/office/word/2012/wordml" xmlns:w16se="http://schemas.microsoft.com/office/word/2015/wordml/symex" xmlns:wpg="http://schemas.microsoft.com/office/word/2010/wordprocessingGroup" xmlns:wpi="http://schemas.microsoft.com/office/word/2010/wordprocessingInk" xmlns:wne="http://schemas.microsoft.com/office/word/2006/wordml" xmlns:wps="http://schemas.microsoft.com/office/word/2010/wordprocessingShape" mc:Ignorable="w14 w15 w16se wp14">
   <w:p>
     <w:pPr>
       <w:pStyle w:val="Footer"/>
@@ -6981,7 +7371,7 @@
 </file>
 
 <file path=word/footnotes.xml><?xml version="1.0" encoding="utf-8"?>
-<w:footnotes xmlns:wpc="http://schemas.microsoft.com/office/word/2010/wordprocessingCanvas" xmlns:cx="http://schemas.microsoft.com/office/drawing/2014/chartex" xmlns:cx1="http://schemas.microsoft.com/office/drawing/2015/9/8/chartex" xmlns:cx2="http://schemas.microsoft.com/office/drawing/2015/10/21/chartex" xmlns:cx3="http://schemas.microsoft.com/office/drawing/2016/5/9/chartex" xmlns:cx4="http://schemas.microsoft.com/office/drawing/2016/5/10/chartex" xmlns:cx5="http://schemas.microsoft.com/office/drawing/2016/5/11/chartex" xmlns:cx6="http://schemas.microsoft.com/office/drawing/2016/5/12/chartex" xmlns:cx7="http://schemas.microsoft.com/office/drawing/2016/5/13/chartex" xmlns:cx8="http://schemas.microsoft.com/office/drawing/2016/5/14/chartex" xmlns:mc="http://schemas.openxmlformats.org/markup-compatibility/2006" xmlns:aink="http://schemas.microsoft.com/office/drawing/2016/ink" xmlns:am3d="http://schemas.microsoft.com/office/drawing/2017/model3d" xmlns:o="urn:schemas-microsoft-com:office:office" xmlns:r="http://schemas.openxmlformats.org/officeDocument/2006/relationships" xmlns:m="http://schemas.openxmlformats.org/officeDocument/2006/math" xmlns:v="urn:schemas-microsoft-com:vml" xmlns:wp14="http://schemas.microsoft.com/office/word/2010/wordprocessingDrawing" xmlns:wp="http://schemas.openxmlformats.org/drawingml/2006/wordprocessingDrawing" xmlns:w10="urn:schemas-microsoft-com:office:word" xmlns:w="http://schemas.openxmlformats.org/wordprocessingml/2006/main" xmlns:w14="http://schemas.microsoft.com/office/word/2010/wordml" xmlns:w15="http://schemas.microsoft.com/office/word/2012/wordml" xmlns:w16cid="http://schemas.microsoft.com/office/word/2016/wordml/cid" xmlns:w16se="http://schemas.microsoft.com/office/word/2015/wordml/symex" xmlns:wpg="http://schemas.microsoft.com/office/word/2010/wordprocessingGroup" xmlns:wpi="http://schemas.microsoft.com/office/word/2010/wordprocessingInk" xmlns:wne="http://schemas.microsoft.com/office/word/2006/wordml" xmlns:wps="http://schemas.microsoft.com/office/word/2010/wordprocessingShape" mc:Ignorable="w14 w15 w16se w16cid wp14">
+<w:footnotes xmlns:wpc="http://schemas.microsoft.com/office/word/2010/wordprocessingCanvas" xmlns:cx="http://schemas.microsoft.com/office/drawing/2014/chartex" xmlns:cx1="http://schemas.microsoft.com/office/drawing/2015/9/8/chartex" xmlns:mc="http://schemas.openxmlformats.org/markup-compatibility/2006" xmlns:o="urn:schemas-microsoft-com:office:office" xmlns:r="http://schemas.openxmlformats.org/officeDocument/2006/relationships" xmlns:m="http://schemas.openxmlformats.org/officeDocument/2006/math" xmlns:v="urn:schemas-microsoft-com:vml" xmlns:wp14="http://schemas.microsoft.com/office/word/2010/wordprocessingDrawing" xmlns:wp="http://schemas.openxmlformats.org/drawingml/2006/wordprocessingDrawing" xmlns:w10="urn:schemas-microsoft-com:office:word" xmlns:w="http://schemas.openxmlformats.org/wordprocessingml/2006/main" xmlns:w14="http://schemas.microsoft.com/office/word/2010/wordml" xmlns:w15="http://schemas.microsoft.com/office/word/2012/wordml" xmlns:w16se="http://schemas.microsoft.com/office/word/2015/wordml/symex" xmlns:wpg="http://schemas.microsoft.com/office/word/2010/wordprocessingGroup" xmlns:wpi="http://schemas.microsoft.com/office/word/2010/wordprocessingInk" xmlns:wne="http://schemas.microsoft.com/office/word/2006/wordml" xmlns:wps="http://schemas.microsoft.com/office/word/2010/wordprocessingShape" mc:Ignorable="w14 w15 w16se wp14">
   <w:footnote w:type="separator" w:id="-1">
     <w:p>
       <w:r>
@@ -7000,7 +7390,7 @@
 </file>
 
 <file path=word/header1.xml><?xml version="1.0" encoding="utf-8"?>
-<w:hdr xmlns:wpc="http://schemas.microsoft.com/office/word/2010/wordprocessingCanvas" xmlns:cx="http://schemas.microsoft.com/office/drawing/2014/chartex" xmlns:cx1="http://schemas.microsoft.com/office/drawing/2015/9/8/chartex" xmlns:cx2="http://schemas.microsoft.com/office/drawing/2015/10/21/chartex" xmlns:cx3="http://schemas.microsoft.com/office/drawing/2016/5/9/chartex" xmlns:cx4="http://schemas.microsoft.com/office/drawing/2016/5/10/chartex" xmlns:cx5="http://schemas.microsoft.com/office/drawing/2016/5/11/chartex" xmlns:cx6="http://schemas.microsoft.com/office/drawing/2016/5/12/chartex" xmlns:cx7="http://schemas.microsoft.com/office/drawing/2016/5/13/chartex" xmlns:cx8="http://schemas.microsoft.com/office/drawing/2016/5/14/chartex" xmlns:mc="http://schemas.openxmlformats.org/markup-compatibility/2006" xmlns:aink="http://schemas.microsoft.com/office/drawing/2016/ink" xmlns:am3d="http://schemas.microsoft.com/office/drawing/2017/model3d" xmlns:o="urn:schemas-microsoft-com:office:office" xmlns:r="http://schemas.openxmlformats.org/officeDocument/2006/relationships" xmlns:m="http://schemas.openxmlformats.org/officeDocument/2006/math" xmlns:v="urn:schemas-microsoft-com:vml" xmlns:wp14="http://schemas.microsoft.com/office/word/2010/wordprocessingDrawing" xmlns:wp="http://schemas.openxmlformats.org/drawingml/2006/wordprocessingDrawing" xmlns:w10="urn:schemas-microsoft-com:office:word" xmlns:w="http://schemas.openxmlformats.org/wordprocessingml/2006/main" xmlns:w14="http://schemas.microsoft.com/office/word/2010/wordml" xmlns:w15="http://schemas.microsoft.com/office/word/2012/wordml" xmlns:w16cid="http://schemas.microsoft.com/office/word/2016/wordml/cid" xmlns:w16se="http://schemas.microsoft.com/office/word/2015/wordml/symex" xmlns:wpg="http://schemas.microsoft.com/office/word/2010/wordprocessingGroup" xmlns:wpi="http://schemas.microsoft.com/office/word/2010/wordprocessingInk" xmlns:wne="http://schemas.microsoft.com/office/word/2006/wordml" xmlns:wps="http://schemas.microsoft.com/office/word/2010/wordprocessingShape" mc:Ignorable="w14 w15 w16se w16cid wp14">
+<w:hdr xmlns:wpc="http://schemas.microsoft.com/office/word/2010/wordprocessingCanvas" xmlns:cx="http://schemas.microsoft.com/office/drawing/2014/chartex" xmlns:cx1="http://schemas.microsoft.com/office/drawing/2015/9/8/chartex" xmlns:mc="http://schemas.openxmlformats.org/markup-compatibility/2006" xmlns:o="urn:schemas-microsoft-com:office:office" xmlns:r="http://schemas.openxmlformats.org/officeDocument/2006/relationships" xmlns:m="http://schemas.openxmlformats.org/officeDocument/2006/math" xmlns:v="urn:schemas-microsoft-com:vml" xmlns:wp14="http://schemas.microsoft.com/office/word/2010/wordprocessingDrawing" xmlns:wp="http://schemas.openxmlformats.org/drawingml/2006/wordprocessingDrawing" xmlns:w10="urn:schemas-microsoft-com:office:word" xmlns:w="http://schemas.openxmlformats.org/wordprocessingml/2006/main" xmlns:w14="http://schemas.microsoft.com/office/word/2010/wordml" xmlns:w15="http://schemas.microsoft.com/office/word/2012/wordml" xmlns:w16se="http://schemas.microsoft.com/office/word/2015/wordml/symex" xmlns:wpg="http://schemas.microsoft.com/office/word/2010/wordprocessingGroup" xmlns:wpi="http://schemas.microsoft.com/office/word/2010/wordprocessingInk" xmlns:wne="http://schemas.microsoft.com/office/word/2006/wordml" xmlns:wps="http://schemas.microsoft.com/office/word/2010/wordprocessingShape" mc:Ignorable="w14 w15 w16se wp14">
   <w:sdt>
     <w:sdtPr>
       <w:rPr>
@@ -7057,7 +7447,7 @@
 </file>
 
 <file path=word/header2.xml><?xml version="1.0" encoding="utf-8"?>
-<w:hdr xmlns:wpc="http://schemas.microsoft.com/office/word/2010/wordprocessingCanvas" xmlns:cx="http://schemas.microsoft.com/office/drawing/2014/chartex" xmlns:cx1="http://schemas.microsoft.com/office/drawing/2015/9/8/chartex" xmlns:cx2="http://schemas.microsoft.com/office/drawing/2015/10/21/chartex" xmlns:cx3="http://schemas.microsoft.com/office/drawing/2016/5/9/chartex" xmlns:cx4="http://schemas.microsoft.com/office/drawing/2016/5/10/chartex" xmlns:cx5="http://schemas.microsoft.com/office/drawing/2016/5/11/chartex" xmlns:cx6="http://schemas.microsoft.com/office/drawing/2016/5/12/chartex" xmlns:cx7="http://schemas.microsoft.com/office/drawing/2016/5/13/chartex" xmlns:cx8="http://schemas.microsoft.com/office/drawing/2016/5/14/chartex" xmlns:mc="http://schemas.openxmlformats.org/markup-compatibility/2006" xmlns:aink="http://schemas.microsoft.com/office/drawing/2016/ink" xmlns:am3d="http://schemas.microsoft.com/office/drawing/2017/model3d" xmlns:o="urn:schemas-microsoft-com:office:office" xmlns:r="http://schemas.openxmlformats.org/officeDocument/2006/relationships" xmlns:m="http://schemas.openxmlformats.org/officeDocument/2006/math" xmlns:v="urn:schemas-microsoft-com:vml" xmlns:wp14="http://schemas.microsoft.com/office/word/2010/wordprocessingDrawing" xmlns:wp="http://schemas.openxmlformats.org/drawingml/2006/wordprocessingDrawing" xmlns:w10="urn:schemas-microsoft-com:office:word" xmlns:w="http://schemas.openxmlformats.org/wordprocessingml/2006/main" xmlns:w14="http://schemas.microsoft.com/office/word/2010/wordml" xmlns:w15="http://schemas.microsoft.com/office/word/2012/wordml" xmlns:w16cid="http://schemas.microsoft.com/office/word/2016/wordml/cid" xmlns:w16se="http://schemas.microsoft.com/office/word/2015/wordml/symex" xmlns:wpg="http://schemas.microsoft.com/office/word/2010/wordprocessingGroup" xmlns:wpi="http://schemas.microsoft.com/office/word/2010/wordprocessingInk" xmlns:wne="http://schemas.microsoft.com/office/word/2006/wordml" xmlns:wps="http://schemas.microsoft.com/office/word/2010/wordprocessingShape" mc:Ignorable="w14 w15 w16se w16cid wp14">
+<w:hdr xmlns:wpc="http://schemas.microsoft.com/office/word/2010/wordprocessingCanvas" xmlns:cx="http://schemas.microsoft.com/office/drawing/2014/chartex" xmlns:cx1="http://schemas.microsoft.com/office/drawing/2015/9/8/chartex" xmlns:mc="http://schemas.openxmlformats.org/markup-compatibility/2006" xmlns:o="urn:schemas-microsoft-com:office:office" xmlns:r="http://schemas.openxmlformats.org/officeDocument/2006/relationships" xmlns:m="http://schemas.openxmlformats.org/officeDocument/2006/math" xmlns:v="urn:schemas-microsoft-com:vml" xmlns:wp14="http://schemas.microsoft.com/office/word/2010/wordprocessingDrawing" xmlns:wp="http://schemas.openxmlformats.org/drawingml/2006/wordprocessingDrawing" xmlns:w10="urn:schemas-microsoft-com:office:word" xmlns:w="http://schemas.openxmlformats.org/wordprocessingml/2006/main" xmlns:w14="http://schemas.microsoft.com/office/word/2010/wordml" xmlns:w15="http://schemas.microsoft.com/office/word/2012/wordml" xmlns:w16se="http://schemas.microsoft.com/office/word/2015/wordml/symex" xmlns:wpg="http://schemas.microsoft.com/office/word/2010/wordprocessingGroup" xmlns:wpi="http://schemas.microsoft.com/office/word/2010/wordprocessingInk" xmlns:wne="http://schemas.microsoft.com/office/word/2006/wordml" xmlns:wps="http://schemas.microsoft.com/office/word/2010/wordprocessingShape" mc:Ignorable="w14 w15 w16se wp14">
   <w:sdt>
     <w:sdtPr>
       <w:rPr>
@@ -7106,7 +7496,7 @@
             <w:rStyle w:val="PageNumber"/>
             <w:noProof/>
           </w:rPr>
-          <w:t>25</w:t>
+          <w:t>21</w:t>
         </w:r>
         <w:r>
           <w:rPr>
@@ -7127,7 +7517,7 @@
 </file>
 
 <file path=word/numbering.xml><?xml version="1.0" encoding="utf-8"?>
-<w:numbering xmlns:wpc="http://schemas.microsoft.com/office/word/2010/wordprocessingCanvas" xmlns:cx="http://schemas.microsoft.com/office/drawing/2014/chartex" xmlns:cx1="http://schemas.microsoft.com/office/drawing/2015/9/8/chartex" xmlns:cx2="http://schemas.microsoft.com/office/drawing/2015/10/21/chartex" xmlns:cx3="http://schemas.microsoft.com/office/drawing/2016/5/9/chartex" xmlns:cx4="http://schemas.microsoft.com/office/drawing/2016/5/10/chartex" xmlns:cx5="http://schemas.microsoft.com/office/drawing/2016/5/11/chartex" xmlns:cx6="http://schemas.microsoft.com/office/drawing/2016/5/12/chartex" xmlns:cx7="http://schemas.microsoft.com/office/drawing/2016/5/13/chartex" xmlns:cx8="http://schemas.microsoft.com/office/drawing/2016/5/14/chartex" xmlns:mc="http://schemas.openxmlformats.org/markup-compatibility/2006" xmlns:aink="http://schemas.microsoft.com/office/drawing/2016/ink" xmlns:am3d="http://schemas.microsoft.com/office/drawing/2017/model3d" xmlns:o="urn:schemas-microsoft-com:office:office" xmlns:r="http://schemas.openxmlformats.org/officeDocument/2006/relationships" xmlns:m="http://schemas.openxmlformats.org/officeDocument/2006/math" xmlns:v="urn:schemas-microsoft-com:vml" xmlns:wp14="http://schemas.microsoft.com/office/word/2010/wordprocessingDrawing" xmlns:wp="http://schemas.openxmlformats.org/drawingml/2006/wordprocessingDrawing" xmlns:w10="urn:schemas-microsoft-com:office:word" xmlns:w="http://schemas.openxmlformats.org/wordprocessingml/2006/main" xmlns:w14="http://schemas.microsoft.com/office/word/2010/wordml" xmlns:w15="http://schemas.microsoft.com/office/word/2012/wordml" xmlns:w16cid="http://schemas.microsoft.com/office/word/2016/wordml/cid" xmlns:w16se="http://schemas.microsoft.com/office/word/2015/wordml/symex" xmlns:wpg="http://schemas.microsoft.com/office/word/2010/wordprocessingGroup" xmlns:wpi="http://schemas.microsoft.com/office/word/2010/wordprocessingInk" xmlns:wne="http://schemas.microsoft.com/office/word/2006/wordml" xmlns:wps="http://schemas.microsoft.com/office/word/2010/wordprocessingShape" mc:Ignorable="w14 w15 w16se w16cid wp14">
+<w:numbering xmlns:wpc="http://schemas.microsoft.com/office/word/2010/wordprocessingCanvas" xmlns:cx="http://schemas.microsoft.com/office/drawing/2014/chartex" xmlns:cx1="http://schemas.microsoft.com/office/drawing/2015/9/8/chartex" xmlns:mc="http://schemas.openxmlformats.org/markup-compatibility/2006" xmlns:o="urn:schemas-microsoft-com:office:office" xmlns:r="http://schemas.openxmlformats.org/officeDocument/2006/relationships" xmlns:m="http://schemas.openxmlformats.org/officeDocument/2006/math" xmlns:v="urn:schemas-microsoft-com:vml" xmlns:wp14="http://schemas.microsoft.com/office/word/2010/wordprocessingDrawing" xmlns:wp="http://schemas.openxmlformats.org/drawingml/2006/wordprocessingDrawing" xmlns:w10="urn:schemas-microsoft-com:office:word" xmlns:w="http://schemas.openxmlformats.org/wordprocessingml/2006/main" xmlns:w14="http://schemas.microsoft.com/office/word/2010/wordml" xmlns:w15="http://schemas.microsoft.com/office/word/2012/wordml" xmlns:w16se="http://schemas.microsoft.com/office/word/2015/wordml/symex" xmlns:wpg="http://schemas.microsoft.com/office/word/2010/wordprocessingGroup" xmlns:wpi="http://schemas.microsoft.com/office/word/2010/wordprocessingInk" xmlns:wne="http://schemas.microsoft.com/office/word/2006/wordml" xmlns:wps="http://schemas.microsoft.com/office/word/2010/wordprocessingShape" mc:Ignorable="w14 w15 w16se wp14">
   <w:abstractNum w:abstractNumId="0" w15:restartNumberingAfterBreak="0">
     <w:nsid w:val="314E4AB7"/>
     <w:multiLevelType w:val="hybridMultilevel"/>
@@ -7445,6 +7835,95 @@
     </w:lvl>
   </w:abstractNum>
   <w:abstractNum w:abstractNumId="3" w15:restartNumberingAfterBreak="0">
+    <w:nsid w:val="37BE3AAA"/>
+    <w:multiLevelType w:val="hybridMultilevel"/>
+    <w:tmpl w:val="08F4F396"/>
+    <w:lvl w:ilvl="0" w:tplc="93849F12">
+      <w:start w:val="1"/>
+      <w:numFmt w:val="decimal"/>
+      <w:lvlText w:val="%1."/>
+      <w:lvlJc w:val="left"/>
+      <w:pPr>
+        <w:ind w:left="1066" w:hanging="360"/>
+      </w:pPr>
+      <w:rPr>
+        <w:rFonts w:hint="default"/>
+      </w:rPr>
+    </w:lvl>
+    <w:lvl w:ilvl="1" w:tplc="08130019">
+      <w:start w:val="1"/>
+      <w:numFmt w:val="lowerLetter"/>
+      <w:lvlText w:val="%2."/>
+      <w:lvlJc w:val="left"/>
+      <w:pPr>
+        <w:ind w:left="1786" w:hanging="360"/>
+      </w:pPr>
+    </w:lvl>
+    <w:lvl w:ilvl="2" w:tplc="0813001B" w:tentative="1">
+      <w:start w:val="1"/>
+      <w:numFmt w:val="lowerRoman"/>
+      <w:lvlText w:val="%3."/>
+      <w:lvlJc w:val="right"/>
+      <w:pPr>
+        <w:ind w:left="2506" w:hanging="180"/>
+      </w:pPr>
+    </w:lvl>
+    <w:lvl w:ilvl="3" w:tplc="0813000F" w:tentative="1">
+      <w:start w:val="1"/>
+      <w:numFmt w:val="decimal"/>
+      <w:lvlText w:val="%4."/>
+      <w:lvlJc w:val="left"/>
+      <w:pPr>
+        <w:ind w:left="3226" w:hanging="360"/>
+      </w:pPr>
+    </w:lvl>
+    <w:lvl w:ilvl="4" w:tplc="08130019" w:tentative="1">
+      <w:start w:val="1"/>
+      <w:numFmt w:val="lowerLetter"/>
+      <w:lvlText w:val="%5."/>
+      <w:lvlJc w:val="left"/>
+      <w:pPr>
+        <w:ind w:left="3946" w:hanging="360"/>
+      </w:pPr>
+    </w:lvl>
+    <w:lvl w:ilvl="5" w:tplc="0813001B" w:tentative="1">
+      <w:start w:val="1"/>
+      <w:numFmt w:val="lowerRoman"/>
+      <w:lvlText w:val="%6."/>
+      <w:lvlJc w:val="right"/>
+      <w:pPr>
+        <w:ind w:left="4666" w:hanging="180"/>
+      </w:pPr>
+    </w:lvl>
+    <w:lvl w:ilvl="6" w:tplc="0813000F" w:tentative="1">
+      <w:start w:val="1"/>
+      <w:numFmt w:val="decimal"/>
+      <w:lvlText w:val="%7."/>
+      <w:lvlJc w:val="left"/>
+      <w:pPr>
+        <w:ind w:left="5386" w:hanging="360"/>
+      </w:pPr>
+    </w:lvl>
+    <w:lvl w:ilvl="7" w:tplc="08130019" w:tentative="1">
+      <w:start w:val="1"/>
+      <w:numFmt w:val="lowerLetter"/>
+      <w:lvlText w:val="%8."/>
+      <w:lvlJc w:val="left"/>
+      <w:pPr>
+        <w:ind w:left="6106" w:hanging="360"/>
+      </w:pPr>
+    </w:lvl>
+    <w:lvl w:ilvl="8" w:tplc="0813001B" w:tentative="1">
+      <w:start w:val="1"/>
+      <w:numFmt w:val="lowerRoman"/>
+      <w:lvlText w:val="%9."/>
+      <w:lvlJc w:val="right"/>
+      <w:pPr>
+        <w:ind w:left="6826" w:hanging="180"/>
+      </w:pPr>
+    </w:lvl>
+  </w:abstractNum>
+  <w:abstractNum w:abstractNumId="4" w15:restartNumberingAfterBreak="0">
     <w:nsid w:val="5F8A6C1D"/>
     <w:multiLevelType w:val="hybridMultilevel"/>
     <w:tmpl w:val="A9584A4E"/>
@@ -7557,11 +8036,124 @@
       </w:rPr>
     </w:lvl>
   </w:abstractNum>
+  <w:abstractNum w:abstractNumId="5" w15:restartNumberingAfterBreak="0">
+    <w:nsid w:val="672A1555"/>
+    <w:multiLevelType w:val="hybridMultilevel"/>
+    <w:tmpl w:val="5B52D326"/>
+    <w:lvl w:ilvl="0" w:tplc="DF903032">
+      <w:start w:val="3"/>
+      <w:numFmt w:val="bullet"/>
+      <w:lvlText w:val="-"/>
+      <w:lvlJc w:val="left"/>
+      <w:pPr>
+        <w:ind w:left="1066" w:hanging="360"/>
+      </w:pPr>
+      <w:rPr>
+        <w:rFonts w:ascii="Times New Roman" w:eastAsiaTheme="minorHAnsi" w:hAnsi="Times New Roman" w:cs="Times New Roman" w:hint="default"/>
+      </w:rPr>
+    </w:lvl>
+    <w:lvl w:ilvl="1" w:tplc="08130003" w:tentative="1">
+      <w:start w:val="1"/>
+      <w:numFmt w:val="bullet"/>
+      <w:lvlText w:val="o"/>
+      <w:lvlJc w:val="left"/>
+      <w:pPr>
+        <w:ind w:left="1786" w:hanging="360"/>
+      </w:pPr>
+      <w:rPr>
+        <w:rFonts w:ascii="Courier New" w:hAnsi="Courier New" w:cs="Courier New" w:hint="default"/>
+      </w:rPr>
+    </w:lvl>
+    <w:lvl w:ilvl="2" w:tplc="08130005" w:tentative="1">
+      <w:start w:val="1"/>
+      <w:numFmt w:val="bullet"/>
+      <w:lvlText w:val=""/>
+      <w:lvlJc w:val="left"/>
+      <w:pPr>
+        <w:ind w:left="2506" w:hanging="360"/>
+      </w:pPr>
+      <w:rPr>
+        <w:rFonts w:ascii="Wingdings" w:hAnsi="Wingdings" w:hint="default"/>
+      </w:rPr>
+    </w:lvl>
+    <w:lvl w:ilvl="3" w:tplc="08130001" w:tentative="1">
+      <w:start w:val="1"/>
+      <w:numFmt w:val="bullet"/>
+      <w:lvlText w:val=""/>
+      <w:lvlJc w:val="left"/>
+      <w:pPr>
+        <w:ind w:left="3226" w:hanging="360"/>
+      </w:pPr>
+      <w:rPr>
+        <w:rFonts w:ascii="Symbol" w:hAnsi="Symbol" w:hint="default"/>
+      </w:rPr>
+    </w:lvl>
+    <w:lvl w:ilvl="4" w:tplc="08130003" w:tentative="1">
+      <w:start w:val="1"/>
+      <w:numFmt w:val="bullet"/>
+      <w:lvlText w:val="o"/>
+      <w:lvlJc w:val="left"/>
+      <w:pPr>
+        <w:ind w:left="3946" w:hanging="360"/>
+      </w:pPr>
+      <w:rPr>
+        <w:rFonts w:ascii="Courier New" w:hAnsi="Courier New" w:cs="Courier New" w:hint="default"/>
+      </w:rPr>
+    </w:lvl>
+    <w:lvl w:ilvl="5" w:tplc="08130005" w:tentative="1">
+      <w:start w:val="1"/>
+      <w:numFmt w:val="bullet"/>
+      <w:lvlText w:val=""/>
+      <w:lvlJc w:val="left"/>
+      <w:pPr>
+        <w:ind w:left="4666" w:hanging="360"/>
+      </w:pPr>
+      <w:rPr>
+        <w:rFonts w:ascii="Wingdings" w:hAnsi="Wingdings" w:hint="default"/>
+      </w:rPr>
+    </w:lvl>
+    <w:lvl w:ilvl="6" w:tplc="08130001" w:tentative="1">
+      <w:start w:val="1"/>
+      <w:numFmt w:val="bullet"/>
+      <w:lvlText w:val=""/>
+      <w:lvlJc w:val="left"/>
+      <w:pPr>
+        <w:ind w:left="5386" w:hanging="360"/>
+      </w:pPr>
+      <w:rPr>
+        <w:rFonts w:ascii="Symbol" w:hAnsi="Symbol" w:hint="default"/>
+      </w:rPr>
+    </w:lvl>
+    <w:lvl w:ilvl="7" w:tplc="08130003" w:tentative="1">
+      <w:start w:val="1"/>
+      <w:numFmt w:val="bullet"/>
+      <w:lvlText w:val="o"/>
+      <w:lvlJc w:val="left"/>
+      <w:pPr>
+        <w:ind w:left="6106" w:hanging="360"/>
+      </w:pPr>
+      <w:rPr>
+        <w:rFonts w:ascii="Courier New" w:hAnsi="Courier New" w:cs="Courier New" w:hint="default"/>
+      </w:rPr>
+    </w:lvl>
+    <w:lvl w:ilvl="8" w:tplc="08130005" w:tentative="1">
+      <w:start w:val="1"/>
+      <w:numFmt w:val="bullet"/>
+      <w:lvlText w:val=""/>
+      <w:lvlJc w:val="left"/>
+      <w:pPr>
+        <w:ind w:left="6826" w:hanging="360"/>
+      </w:pPr>
+      <w:rPr>
+        <w:rFonts w:ascii="Wingdings" w:hAnsi="Wingdings" w:hint="default"/>
+      </w:rPr>
+    </w:lvl>
+  </w:abstractNum>
   <w:num w:numId="1">
     <w:abstractNumId w:val="1"/>
   </w:num>
   <w:num w:numId="2">
-    <w:abstractNumId w:val="3"/>
+    <w:abstractNumId w:val="4"/>
   </w:num>
   <w:num w:numId="3">
     <w:abstractNumId w:val="2"/>
@@ -7569,11 +8161,17 @@
   <w:num w:numId="4">
     <w:abstractNumId w:val="0"/>
   </w:num>
+  <w:num w:numId="5">
+    <w:abstractNumId w:val="3"/>
+  </w:num>
+  <w:num w:numId="6">
+    <w:abstractNumId w:val="5"/>
+  </w:num>
 </w:numbering>
 </file>
 
 <file path=word/people.xml><?xml version="1.0" encoding="utf-8"?>
-<w15:people xmlns:wpc="http://schemas.microsoft.com/office/word/2010/wordprocessingCanvas" xmlns:cx="http://schemas.microsoft.com/office/drawing/2014/chartex" xmlns:cx1="http://schemas.microsoft.com/office/drawing/2015/9/8/chartex" xmlns:cx2="http://schemas.microsoft.com/office/drawing/2015/10/21/chartex" xmlns:cx3="http://schemas.microsoft.com/office/drawing/2016/5/9/chartex" xmlns:cx4="http://schemas.microsoft.com/office/drawing/2016/5/10/chartex" xmlns:cx5="http://schemas.microsoft.com/office/drawing/2016/5/11/chartex" xmlns:cx6="http://schemas.microsoft.com/office/drawing/2016/5/12/chartex" xmlns:cx7="http://schemas.microsoft.com/office/drawing/2016/5/13/chartex" xmlns:cx8="http://schemas.microsoft.com/office/drawing/2016/5/14/chartex" xmlns:mc="http://schemas.openxmlformats.org/markup-compatibility/2006" xmlns:aink="http://schemas.microsoft.com/office/drawing/2016/ink" xmlns:am3d="http://schemas.microsoft.com/office/drawing/2017/model3d" xmlns:o="urn:schemas-microsoft-com:office:office" xmlns:r="http://schemas.openxmlformats.org/officeDocument/2006/relationships" xmlns:m="http://schemas.openxmlformats.org/officeDocument/2006/math" xmlns:v="urn:schemas-microsoft-com:vml" xmlns:wp14="http://schemas.microsoft.com/office/word/2010/wordprocessingDrawing" xmlns:wp="http://schemas.openxmlformats.org/drawingml/2006/wordprocessingDrawing" xmlns:w10="urn:schemas-microsoft-com:office:word" xmlns:w="http://schemas.openxmlformats.org/wordprocessingml/2006/main" xmlns:w14="http://schemas.microsoft.com/office/word/2010/wordml" xmlns:w15="http://schemas.microsoft.com/office/word/2012/wordml" xmlns:w16cid="http://schemas.microsoft.com/office/word/2016/wordml/cid" xmlns:w16se="http://schemas.microsoft.com/office/word/2015/wordml/symex" xmlns:wpg="http://schemas.microsoft.com/office/word/2010/wordprocessingGroup" xmlns:wpi="http://schemas.microsoft.com/office/word/2010/wordprocessingInk" xmlns:wne="http://schemas.microsoft.com/office/word/2006/wordml" xmlns:wps="http://schemas.microsoft.com/office/word/2010/wordprocessingShape" mc:Ignorable="w14 w15 w16se w16cid wp14">
+<w15:people xmlns:wpc="http://schemas.microsoft.com/office/word/2010/wordprocessingCanvas" xmlns:cx="http://schemas.microsoft.com/office/drawing/2014/chartex" xmlns:cx1="http://schemas.microsoft.com/office/drawing/2015/9/8/chartex" xmlns:mc="http://schemas.openxmlformats.org/markup-compatibility/2006" xmlns:o="urn:schemas-microsoft-com:office:office" xmlns:r="http://schemas.openxmlformats.org/officeDocument/2006/relationships" xmlns:m="http://schemas.openxmlformats.org/officeDocument/2006/math" xmlns:v="urn:schemas-microsoft-com:vml" xmlns:wp14="http://schemas.microsoft.com/office/word/2010/wordprocessingDrawing" xmlns:wp="http://schemas.openxmlformats.org/drawingml/2006/wordprocessingDrawing" xmlns:w10="urn:schemas-microsoft-com:office:word" xmlns:w="http://schemas.openxmlformats.org/wordprocessingml/2006/main" xmlns:w14="http://schemas.microsoft.com/office/word/2010/wordml" xmlns:w15="http://schemas.microsoft.com/office/word/2012/wordml" xmlns:w16se="http://schemas.microsoft.com/office/word/2015/wordml/symex" xmlns:wpg="http://schemas.microsoft.com/office/word/2010/wordprocessingGroup" xmlns:wpi="http://schemas.microsoft.com/office/word/2010/wordprocessingInk" xmlns:wne="http://schemas.microsoft.com/office/word/2006/wordml" xmlns:wps="http://schemas.microsoft.com/office/word/2010/wordprocessingShape" mc:Ignorable="w14 w15 w16se wp14">
   <w15:person w15:author="sean hughes">
     <w15:presenceInfo w15:providerId="Windows Live" w15:userId="290af962c17f5454"/>
   </w15:person>
@@ -7584,7 +8182,7 @@
 </file>
 
 <file path=word/styles.xml><?xml version="1.0" encoding="utf-8"?>
-<w:styles xmlns:mc="http://schemas.openxmlformats.org/markup-compatibility/2006" xmlns:r="http://schemas.openxmlformats.org/officeDocument/2006/relationships" xmlns:w="http://schemas.openxmlformats.org/wordprocessingml/2006/main" xmlns:w14="http://schemas.microsoft.com/office/word/2010/wordml" xmlns:w15="http://schemas.microsoft.com/office/word/2012/wordml" xmlns:w16cid="http://schemas.microsoft.com/office/word/2016/wordml/cid" xmlns:w16se="http://schemas.microsoft.com/office/word/2015/wordml/symex" mc:Ignorable="w14 w15 w16se w16cid">
+<w:styles xmlns:mc="http://schemas.openxmlformats.org/markup-compatibility/2006" xmlns:r="http://schemas.openxmlformats.org/officeDocument/2006/relationships" xmlns:w="http://schemas.openxmlformats.org/wordprocessingml/2006/main" xmlns:w14="http://schemas.microsoft.com/office/word/2010/wordml" xmlns:w15="http://schemas.microsoft.com/office/word/2012/wordml" xmlns:w16se="http://schemas.microsoft.com/office/word/2015/wordml/symex" mc:Ignorable="w14 w15 w16se">
   <w:docDefaults>
     <w:rPrDefault>
       <w:rPr>
@@ -7600,7 +8198,7 @@
       </w:pPr>
     </w:pPrDefault>
   </w:docDefaults>
-  <w:latentStyles w:defLockedState="0" w:defUIPriority="99" w:defSemiHidden="0" w:defUnhideWhenUsed="0" w:defQFormat="0" w:count="375">
+  <w:latentStyles w:defLockedState="0" w:defUIPriority="99" w:defSemiHidden="0" w:defUnhideWhenUsed="0" w:defQFormat="0" w:count="371">
     <w:lsdException w:name="Normal" w:uiPriority="0" w:qFormat="1"/>
     <w:lsdException w:name="heading 1" w:uiPriority="9" w:qFormat="1"/>
     <w:lsdException w:name="heading 2" w:semiHidden="1" w:uiPriority="9" w:unhideWhenUsed="1" w:qFormat="1"/>
@@ -7972,10 +8570,6 @@
     <w:lsdException w:name="List Table 5 Dark Accent 6" w:uiPriority="50"/>
     <w:lsdException w:name="List Table 6 Colorful Accent 6" w:uiPriority="51"/>
     <w:lsdException w:name="List Table 7 Colorful Accent 6" w:uiPriority="52"/>
-    <w:lsdException w:name="Mention" w:semiHidden="1" w:unhideWhenUsed="1"/>
-    <w:lsdException w:name="Smart Hyperlink" w:semiHidden="1" w:unhideWhenUsed="1"/>
-    <w:lsdException w:name="Hashtag" w:semiHidden="1" w:unhideWhenUsed="1"/>
-    <w:lsdException w:name="Unresolved Mention" w:semiHidden="1" w:unhideWhenUsed="1"/>
   </w:latentStyles>
   <w:style w:type="paragraph" w:default="1" w:styleId="Normal">
     <w:name w:val="Normal"/>
@@ -8665,7 +9259,7 @@
 </file>
 
 <file path=customXml/itemProps1.xml><?xml version="1.0" encoding="utf-8"?>
-<ds:datastoreItem xmlns:ds="http://schemas.openxmlformats.org/officeDocument/2006/customXml" ds:itemID="{730529B4-1DDC-564A-BB95-F9F419504129}">
+<ds:datastoreItem xmlns:ds="http://schemas.openxmlformats.org/officeDocument/2006/customXml" ds:itemID="{2CEC8F59-53E8-4492-A942-D7D3B8A2EEC8}">
   <ds:schemaRefs>
     <ds:schemaRef ds:uri="http://schemas.openxmlformats.org/officeDocument/2006/bibliography"/>
   </ds:schemaRefs>

</xml_diff>

<commit_message>
exploratory analyses 1-6 and prereg updated with assessment of prior's informativeness
</commit_message>
<xml_diff>
--- a/Experiment 7/preregistration.docx
+++ b/Experiment 7/preregistration.docx
@@ -1,6 +1,6 @@
 
 <file path=word/document.xml><?xml version="1.0" encoding="utf-8"?>
-<w:document xmlns:wpc="http://schemas.microsoft.com/office/word/2010/wordprocessingCanvas" xmlns:cx="http://schemas.microsoft.com/office/drawing/2014/chartex" xmlns:cx1="http://schemas.microsoft.com/office/drawing/2015/9/8/chartex" xmlns:mc="http://schemas.openxmlformats.org/markup-compatibility/2006" xmlns:o="urn:schemas-microsoft-com:office:office" xmlns:r="http://schemas.openxmlformats.org/officeDocument/2006/relationships" xmlns:m="http://schemas.openxmlformats.org/officeDocument/2006/math" xmlns:v="urn:schemas-microsoft-com:vml" xmlns:wp14="http://schemas.microsoft.com/office/word/2010/wordprocessingDrawing" xmlns:wp="http://schemas.openxmlformats.org/drawingml/2006/wordprocessingDrawing" xmlns:w10="urn:schemas-microsoft-com:office:word" xmlns:w="http://schemas.openxmlformats.org/wordprocessingml/2006/main" xmlns:w14="http://schemas.microsoft.com/office/word/2010/wordml" xmlns:w15="http://schemas.microsoft.com/office/word/2012/wordml" xmlns:w16se="http://schemas.microsoft.com/office/word/2015/wordml/symex" xmlns:wpg="http://schemas.microsoft.com/office/word/2010/wordprocessingGroup" xmlns:wpi="http://schemas.microsoft.com/office/word/2010/wordprocessingInk" xmlns:wne="http://schemas.microsoft.com/office/word/2006/wordml" xmlns:wps="http://schemas.microsoft.com/office/word/2010/wordprocessingShape" mc:Ignorable="w14 w15 w16se wp14">
+<w:document xmlns:wpc="http://schemas.microsoft.com/office/word/2010/wordprocessingCanvas" xmlns:cx="http://schemas.microsoft.com/office/drawing/2014/chartex" xmlns:cx1="http://schemas.microsoft.com/office/drawing/2015/9/8/chartex" xmlns:cx2="http://schemas.microsoft.com/office/drawing/2015/10/21/chartex" xmlns:cx3="http://schemas.microsoft.com/office/drawing/2016/5/9/chartex" xmlns:cx4="http://schemas.microsoft.com/office/drawing/2016/5/10/chartex" xmlns:cx5="http://schemas.microsoft.com/office/drawing/2016/5/11/chartex" xmlns:cx6="http://schemas.microsoft.com/office/drawing/2016/5/12/chartex" xmlns:cx7="http://schemas.microsoft.com/office/drawing/2016/5/13/chartex" xmlns:cx8="http://schemas.microsoft.com/office/drawing/2016/5/14/chartex" xmlns:mc="http://schemas.openxmlformats.org/markup-compatibility/2006" xmlns:aink="http://schemas.microsoft.com/office/drawing/2016/ink" xmlns:am3d="http://schemas.microsoft.com/office/drawing/2017/model3d" xmlns:o="urn:schemas-microsoft-com:office:office" xmlns:r="http://schemas.openxmlformats.org/officeDocument/2006/relationships" xmlns:m="http://schemas.openxmlformats.org/officeDocument/2006/math" xmlns:v="urn:schemas-microsoft-com:vml" xmlns:wp14="http://schemas.microsoft.com/office/word/2010/wordprocessingDrawing" xmlns:wp="http://schemas.openxmlformats.org/drawingml/2006/wordprocessingDrawing" xmlns:w10="urn:schemas-microsoft-com:office:word" xmlns:w="http://schemas.openxmlformats.org/wordprocessingml/2006/main" xmlns:w14="http://schemas.microsoft.com/office/word/2010/wordml" xmlns:w15="http://schemas.microsoft.com/office/word/2012/wordml" xmlns:w16cid="http://schemas.microsoft.com/office/word/2016/wordml/cid" xmlns:w16se="http://schemas.microsoft.com/office/word/2015/wordml/symex" xmlns:wpg="http://schemas.microsoft.com/office/word/2010/wordprocessingGroup" xmlns:wpi="http://schemas.microsoft.com/office/word/2010/wordprocessingInk" xmlns:wne="http://schemas.microsoft.com/office/word/2006/wordml" xmlns:wps="http://schemas.microsoft.com/office/word/2010/wordprocessingShape" mc:Ignorable="w14 w15 w16se w16cid wp14">
   <w:body>
     <w:p>
       <w:pPr>
@@ -668,11 +668,6 @@
     <w:p>
       <w:pPr>
         <w:pStyle w:val="Heading2"/>
-        <w:pPrChange w:id="54" w:author="sean hughes" w:date="2020-11-18T11:03:00Z">
-          <w:pPr>
-            <w:pStyle w:val="Heading2"/>
-          </w:pPr>
-        </w:pPrChange>
       </w:pPr>
       <w:r>
         <w:t>Participant</w:t>
@@ -2618,17 +2613,17 @@
       <w:r>
         <w:t xml:space="preserve">n. In contrast, an incorrect response </w:t>
       </w:r>
-      <w:ins w:id="55" w:author="sean hughes" w:date="2020-11-18T09:57:00Z">
+      <w:ins w:id="54" w:author="sean hughes" w:date="2020-11-18T09:57:00Z">
         <w:r>
           <w:t>(on the</w:t>
         </w:r>
       </w:ins>
-      <w:ins w:id="56" w:author="sean hughes" w:date="2020-11-18T09:58:00Z">
+      <w:ins w:id="55" w:author="sean hughes" w:date="2020-11-18T09:58:00Z">
         <w:r>
           <w:t xml:space="preserve"> target category trials</w:t>
         </w:r>
       </w:ins>
-      <w:ins w:id="57" w:author="sean hughes" w:date="2020-11-18T09:57:00Z">
+      <w:ins w:id="56" w:author="sean hughes" w:date="2020-11-18T09:57:00Z">
         <w:r>
           <w:t xml:space="preserve">) </w:t>
         </w:r>
@@ -2650,7 +2645,7 @@
       </w:r>
     </w:p>
     <w:p>
-      <w:commentRangeStart w:id="58"/>
+      <w:commentRangeStart w:id="57"/>
       <w:r>
         <w:t>Ove</w:t>
       </w:r>
@@ -2660,12 +2655,12 @@
       <w:r>
         <w:t xml:space="preserve"> seven blocks of trials. The </w:t>
       </w:r>
-      <w:commentRangeEnd w:id="58"/>
+      <w:commentRangeEnd w:id="57"/>
       <w:r>
         <w:rPr>
           <w:rStyle w:val="CommentReference"/>
         </w:rPr>
-        <w:commentReference w:id="58"/>
+        <w:commentReference w:id="57"/>
       </w:r>
       <w:r>
         <w:t xml:space="preserve">first block of </w:t>
@@ -2830,11 +2825,6 @@
     <w:p>
       <w:pPr>
         <w:jc w:val="center"/>
-        <w:pPrChange w:id="59" w:author="sean hughes" w:date="2020-11-18T11:03:00Z">
-          <w:pPr>
-            <w:jc w:val="center"/>
-          </w:pPr>
-        </w:pPrChange>
       </w:pPr>
       <w:r>
         <w:rPr>
@@ -2859,7 +2849,7 @@
                     </pic:cNvPicPr>
                   </pic:nvPicPr>
                   <pic:blipFill>
-                    <a:blip r:embed="rId21" cstate="print">
+                    <a:blip r:embed="rId22" cstate="print">
                       <a:extLst>
                         <a:ext uri="{28A0092B-C50C-407E-A947-70E740481C1C}">
                           <a14:useLocalDpi xmlns:a14="http://schemas.microsoft.com/office/drawing/2010/main" val="0"/>
@@ -2894,11 +2884,6 @@
       </w:r>
     </w:p>
     <w:p>
-      <w:pPr>
-        <w:pPrChange w:id="60" w:author="sean hughes" w:date="2020-11-18T11:03:00Z">
-          <w:pPr/>
-        </w:pPrChange>
-      </w:pPr>
       <w:r>
         <w:rPr>
           <w:b/>
@@ -3036,11 +3021,6 @@
     <w:p>
       <w:pPr>
         <w:jc w:val="center"/>
-        <w:pPrChange w:id="61" w:author="sean hughes" w:date="2020-11-18T11:03:00Z">
-          <w:pPr>
-            <w:jc w:val="center"/>
-          </w:pPr>
-        </w:pPrChange>
       </w:pPr>
       <w:r>
         <w:rPr>
@@ -3065,7 +3045,7 @@
                     </pic:cNvPicPr>
                   </pic:nvPicPr>
                   <pic:blipFill>
-                    <a:blip r:embed="rId22" cstate="print">
+                    <a:blip r:embed="rId23" cstate="print">
                       <a:extLst>
                         <a:ext uri="{28A0092B-C50C-407E-A947-70E740481C1C}">
                           <a14:useLocalDpi xmlns:a14="http://schemas.microsoft.com/office/drawing/2010/main" val="0"/>
@@ -3104,12 +3084,6 @@
         <w:rPr>
           <w:color w:val="000000" w:themeColor="text1"/>
         </w:rPr>
-        <w:pPrChange w:id="62" w:author="sean hughes" w:date="2020-11-18T11:03:00Z">
-          <w:pPr>
-            <w:ind w:firstLine="708"/>
-            <w:contextualSpacing/>
-          </w:pPr>
-        </w:pPrChange>
       </w:pPr>
       <w:r>
         <w:rPr>
@@ -3246,11 +3220,6 @@
       </w:r>
     </w:p>
     <w:p>
-      <w:pPr>
-        <w:pPrChange w:id="63" w:author="sean hughes" w:date="2020-11-18T11:03:00Z">
-          <w:pPr/>
-        </w:pPrChange>
-      </w:pPr>
       <w:r>
         <w:rPr>
           <w:b/>
@@ -3313,42 +3282,22 @@
       </w:r>
     </w:p>
     <w:p>
-      <w:pPr>
-        <w:pPrChange w:id="64" w:author="sean hughes" w:date="2020-11-18T11:03:00Z">
-          <w:pPr/>
-        </w:pPrChange>
-      </w:pPr>
       <w:r>
         <w:t>“Artificial Intelligence algorithms are now so advanced that they can fabricate audio and video content that appears real but was never said by a real person. This type of content is known as a ‘Deepfake’, and can be very convincing or difficult to tell from real content.</w:t>
       </w:r>
     </w:p>
     <w:p>
-      <w:pPr>
-        <w:pPrChange w:id="65" w:author="sean hughes" w:date="2020-11-18T11:03:00Z">
-          <w:pPr/>
-        </w:pPrChange>
-      </w:pPr>
       <w:r>
         <w:t xml:space="preserve"> A key goal of this study is to examine whether people can tell the difference between genuine video content (footage of a real person) versus Deepfakes (videos created by computer algorithms that portray things that a person never said). </w:t>
       </w:r>
     </w:p>
     <w:p>
-      <w:pPr>
-        <w:pPrChange w:id="66" w:author="sean hughes" w:date="2020-11-18T11:03:00Z">
-          <w:pPr/>
-        </w:pPrChange>
-      </w:pPr>
       <w:r>
         <w:lastRenderedPageBreak/>
         <w:t>Some participants in this study were shown a genuine video of Chris. Other participants were shown a video of Chris where some sentences were Deepfaked (i.e., Chris never really said those things). It’s very important that you answer the following question honestly: Do you think that the video of Chris you watched earlier in this study was genuine or Deepfaked?”</w:t>
       </w:r>
     </w:p>
     <w:p>
-      <w:pPr>
-        <w:pPrChange w:id="67" w:author="sean hughes" w:date="2020-11-18T11:03:00Z">
-          <w:pPr/>
-        </w:pPrChange>
-      </w:pPr>
       <w:r>
         <w:t>Response options: “</w:t>
       </w:r>
@@ -3366,11 +3315,6 @@
       </w:r>
     </w:p>
     <w:p>
-      <w:pPr>
-        <w:pPrChange w:id="68" w:author="sean hughes" w:date="2020-11-18T11:03:00Z">
-          <w:pPr/>
-        </w:pPrChange>
-      </w:pPr>
       <w:r>
         <w:t>A</w:t>
       </w:r>
@@ -3383,7 +3327,7 @@
       <w:r>
         <w:t xml:space="preserve">then asked: </w:t>
       </w:r>
-      <w:commentRangeStart w:id="69"/>
+      <w:commentRangeStart w:id="58"/>
       <w:r>
         <w:t>(“</w:t>
       </w:r>
@@ -3396,12 +3340,12 @@
       <w:r>
         <w:t>)</w:t>
       </w:r>
-      <w:commentRangeEnd w:id="69"/>
+      <w:commentRangeEnd w:id="58"/>
       <w:r>
         <w:rPr>
           <w:rStyle w:val="CommentReference"/>
         </w:rPr>
-        <w:commentReference w:id="69"/>
+        <w:commentReference w:id="58"/>
       </w:r>
       <w:r>
         <w:t>.</w:t>
@@ -3429,11 +3373,6 @@
       </w:r>
     </w:p>
     <w:p>
-      <w:pPr>
-        <w:pPrChange w:id="70" w:author="sean hughes" w:date="2020-11-18T11:03:00Z">
-          <w:pPr/>
-        </w:pPrChange>
-      </w:pPr>
       <w:r>
         <w:rPr>
           <w:b/>
@@ -3515,9 +3454,6 @@
         <w:rPr>
           <w:b/>
         </w:rPr>
-        <w:pPrChange w:id="71" w:author="sean hughes" w:date="2020-11-18T11:03:00Z">
-          <w:pPr/>
-        </w:pPrChange>
       </w:pPr>
       <w:r>
         <w:rPr>
@@ -3545,11 +3481,6 @@
       </w:r>
     </w:p>
     <w:p>
-      <w:pPr>
-        <w:pPrChange w:id="72" w:author="sean hughes" w:date="2020-11-18T11:03:00Z">
-          <w:pPr/>
-        </w:pPrChange>
-      </w:pPr>
       <w:r>
         <w:t>“</w:t>
       </w:r>
@@ -3565,11 +3496,6 @@
       </w:r>
     </w:p>
     <w:p>
-      <w:pPr>
-        <w:pPrChange w:id="73" w:author="sean hughes" w:date="2020-11-18T11:03:00Z">
-          <w:pPr/>
-        </w:pPrChange>
-      </w:pPr>
       <w:r>
         <w:t xml:space="preserve">Half of the participants in the study encountered a video recording where Chris said three positive things and two neutral things about himself. The other half of participants encountered a video recording where Chris said three negative things and two neutral things about himself. Certain participants encountered genuine videos of Chris saying these things whereas others encountered </w:t>
       </w:r>
@@ -3581,11 +3507,6 @@
       </w:r>
     </w:p>
     <w:p>
-      <w:pPr>
-        <w:pPrChange w:id="74" w:author="sean hughes" w:date="2020-11-18T11:03:00Z">
-          <w:pPr/>
-        </w:pPrChange>
-      </w:pPr>
       <w:r>
         <w:t>We then examined if what Chris said was enough to change people's first impressions of him. Specifically, would people in the first group like Chris while people in the second group dislike him? We tested this using self-report measures and a reaction time task. The former was designed to capture people's self-reported thoughts and feelings whereas the latter was designed to capture their more spont</w:t>
       </w:r>
@@ -3594,11 +3515,6 @@
       </w:r>
     </w:p>
     <w:p>
-      <w:pPr>
-        <w:pPrChange w:id="75" w:author="sean hughes" w:date="2020-11-18T11:03:00Z">
-          <w:pPr/>
-        </w:pPrChange>
-      </w:pPr>
       <w:r>
         <w:t>Afterwards we asked you to reflect on the experiment and tell us about your experiences with the task.</w:t>
       </w:r>
@@ -3609,11 +3525,6 @@
     <w:p>
       <w:pPr>
         <w:pStyle w:val="Heading1"/>
-        <w:pPrChange w:id="76" w:author="sean hughes" w:date="2020-11-18T11:03:00Z">
-          <w:pPr>
-            <w:pStyle w:val="Heading1"/>
-          </w:pPr>
-        </w:pPrChange>
       </w:pPr>
       <w:r>
         <w:t>Results</w:t>
@@ -3622,22 +3533,12 @@
     <w:p>
       <w:pPr>
         <w:pStyle w:val="Heading2"/>
-        <w:pPrChange w:id="77" w:author="sean hughes" w:date="2020-11-18T11:03:00Z">
-          <w:pPr>
-            <w:pStyle w:val="Heading2"/>
-          </w:pPr>
-        </w:pPrChange>
       </w:pPr>
       <w:r>
         <w:t>Preregistration of code implementations</w:t>
       </w:r>
     </w:p>
     <w:p>
-      <w:pPr>
-        <w:pPrChange w:id="78" w:author="sean hughes" w:date="2020-11-18T11:03:00Z">
-          <w:pPr/>
-        </w:pPrChange>
-      </w:pPr>
       <w:r>
         <w:t>T</w:t>
       </w:r>
@@ -3666,11 +3567,6 @@
         <w:rPr>
           <w:lang w:eastAsia="it-IT"/>
         </w:rPr>
-        <w:pPrChange w:id="79" w:author="sean hughes" w:date="2020-11-18T11:03:00Z">
-          <w:pPr>
-            <w:pStyle w:val="Heading2"/>
-          </w:pPr>
-        </w:pPrChange>
       </w:pPr>
       <w:r>
         <w:rPr>
@@ -3684,9 +3580,6 @@
         <w:rPr>
           <w:lang w:eastAsia="it-IT"/>
         </w:rPr>
-        <w:pPrChange w:id="80" w:author="sean hughes" w:date="2020-11-18T11:03:00Z">
-          <w:pPr/>
-        </w:pPrChange>
       </w:pPr>
       <w:r>
         <w:rPr>
@@ -3961,9 +3854,9 @@
         </w:rPr>
         <w:t xml:space="preserve">page linger time </w:t>
       </w:r>
-      <w:commentRangeStart w:id="81"/>
-      <w:commentRangeStart w:id="82"/>
-      <w:commentRangeStart w:id="83"/>
+      <w:commentRangeStart w:id="59"/>
+      <w:commentRangeStart w:id="60"/>
+      <w:commentRangeStart w:id="61"/>
       <w:r>
         <w:rPr>
           <w:highlight w:val="red"/>
@@ -3971,26 +3864,26 @@
         </w:rPr>
         <w:t xml:space="preserve">&lt; 1.5 minutes </w:t>
       </w:r>
-      <w:commentRangeEnd w:id="81"/>
+      <w:commentRangeEnd w:id="59"/>
       <w:r>
         <w:rPr>
           <w:rStyle w:val="CommentReference"/>
         </w:rPr>
-        <w:commentReference w:id="81"/>
-      </w:r>
-      <w:commentRangeEnd w:id="82"/>
+        <w:commentReference w:id="59"/>
+      </w:r>
+      <w:commentRangeEnd w:id="60"/>
       <w:r>
         <w:rPr>
           <w:rStyle w:val="CommentReference"/>
         </w:rPr>
-        <w:commentReference w:id="82"/>
-      </w:r>
-      <w:commentRangeEnd w:id="83"/>
+        <w:commentReference w:id="60"/>
+      </w:r>
+      <w:commentRangeEnd w:id="61"/>
       <w:r>
         <w:rPr>
           <w:rStyle w:val="CommentReference"/>
         </w:rPr>
-        <w:commentReference w:id="83"/>
+        <w:commentReference w:id="61"/>
       </w:r>
       <w:r>
         <w:rPr>
@@ -4026,11 +3919,6 @@
         <w:rPr>
           <w:lang w:eastAsia="it-IT"/>
         </w:rPr>
-        <w:pPrChange w:id="84" w:author="sean hughes" w:date="2020-11-18T11:03:00Z">
-          <w:pPr>
-            <w:pStyle w:val="Heading2"/>
-          </w:pPr>
-        </w:pPrChange>
       </w:pPr>
       <w:r>
         <w:rPr>
@@ -4044,9 +3932,6 @@
         <w:rPr>
           <w:lang w:eastAsia="it-IT"/>
         </w:rPr>
-        <w:pPrChange w:id="85" w:author="sean hughes" w:date="2020-11-18T11:03:00Z">
-          <w:pPr/>
-        </w:pPrChange>
       </w:pPr>
       <w:r>
         <w:rPr>
@@ -4115,9 +4000,6 @@
         <w:rPr>
           <w:lang w:eastAsia="it-IT"/>
         </w:rPr>
-        <w:pPrChange w:id="86" w:author="sean hughes" w:date="2020-11-18T11:03:00Z">
-          <w:pPr/>
-        </w:pPrChange>
       </w:pPr>
       <w:r>
         <w:rPr>
@@ -4288,9 +4170,6 @@
         <w:rPr>
           <w:lang w:eastAsia="it-IT"/>
         </w:rPr>
-        <w:pPrChange w:id="87" w:author="sean hughes" w:date="2020-11-18T11:03:00Z">
-          <w:pPr/>
-        </w:pPrChange>
       </w:pPr>
       <w:r>
         <w:rPr>
@@ -4415,11 +4294,6 @@
         <w:rPr>
           <w:lang w:eastAsia="it-IT"/>
         </w:rPr>
-        <w:pPrChange w:id="88" w:author="sean hughes" w:date="2020-11-18T11:03:00Z">
-          <w:pPr>
-            <w:pStyle w:val="Heading2"/>
-          </w:pPr>
-        </w:pPrChange>
       </w:pPr>
       <w:r>
         <w:rPr>
@@ -4433,9 +4307,6 @@
         <w:rPr>
           <w:lang w:eastAsia="it-IT"/>
         </w:rPr>
-        <w:pPrChange w:id="89" w:author="sean hughes" w:date="2020-11-18T11:03:00Z">
-          <w:pPr/>
-        </w:pPrChange>
       </w:pPr>
       <w:r>
         <w:rPr>
@@ -4756,11 +4627,6 @@
     <w:p>
       <w:pPr>
         <w:pStyle w:val="Heading2"/>
-        <w:pPrChange w:id="90" w:author="sean hughes" w:date="2020-11-18T11:03:00Z">
-          <w:pPr>
-            <w:pStyle w:val="Heading2"/>
-          </w:pPr>
-        </w:pPrChange>
       </w:pPr>
       <w:r>
         <w:t>Research questions</w:t>
@@ -4779,11 +4645,6 @@
       </w:r>
     </w:p>
     <w:p>
-      <w:pPr>
-        <w:pPrChange w:id="91" w:author="sean hughes" w:date="2020-11-18T11:03:00Z">
-          <w:pPr/>
-        </w:pPrChange>
-      </w:pPr>
       <w:r>
         <w:t>The original preregistrations for the studies contained both hypotheses and the specific analytic strategies that would be used to test them. However, these preregistrations did not include a meta-analytic strategy. Separately, a number of research questions/hypotheses were generated from exploration of the data from Experiments 1-6 that were not contained in the original preregistration, or where the specific analytic strategy to test them was poorly specified or more difficult to interpret. Separately, some methodological improvements were thought of after Experiments 1-6 was run (e.g., improved exclusion criteria to ensure participants stayed on the page where they watched/listened to the intervention in its entirety). We therefore elected to use the data from Experiments 1-6 to create this (non-preregistered) alternative analytic strategy that formalized our core research questions, hypotheses, analytic models, inference rules, and other researcher degrees of freedom. This analytic strategy (and code to implement it) will be preregistered for Experiment 7 which will provide strong confirmatory tests of these hypotheses.</w:t>
       </w:r>
@@ -4791,11 +4652,6 @@
     <w:p>
       <w:pPr>
         <w:pStyle w:val="Heading3"/>
-        <w:pPrChange w:id="92" w:author="sean hughes" w:date="2020-11-18T11:03:00Z">
-          <w:pPr>
-            <w:pStyle w:val="Heading3"/>
-          </w:pPr>
-        </w:pPrChange>
       </w:pPr>
       <w:r>
         <w:t xml:space="preserve">Research </w:t>
@@ -4829,11 +4685,6 @@
       </w:r>
     </w:p>
     <w:p>
-      <w:pPr>
-        <w:pPrChange w:id="93" w:author="sean hughes" w:date="2020-11-18T11:03:00Z">
-          <w:pPr/>
-        </w:pPrChange>
-      </w:pPr>
       <w:r>
         <w:rPr>
           <w:b/>
@@ -4927,11 +4778,6 @@
       </w:r>
     </w:p>
     <w:p>
-      <w:pPr>
-        <w:pPrChange w:id="94" w:author="sean hughes" w:date="2020-11-18T11:03:00Z">
-          <w:pPr/>
-        </w:pPrChange>
-      </w:pPr>
       <w:r>
         <w:rPr>
           <w:b/>
@@ -5031,11 +4877,6 @@
       </w:r>
     </w:p>
     <w:p>
-      <w:pPr>
-        <w:pPrChange w:id="95" w:author="sean hughes" w:date="2020-11-18T11:03:00Z">
-          <w:pPr/>
-        </w:pPrChange>
-      </w:pPr>
       <w:r>
         <w:rPr>
           <w:i/>
@@ -5128,15 +4969,6 @@
           <w:ilvl w:val="0"/>
           <w:numId w:val="8"/>
         </w:numPr>
-        <w:pPrChange w:id="96" w:author="sean hughes" w:date="2020-11-18T11:03:00Z">
-          <w:pPr>
-            <w:pStyle w:val="ListParagraph"/>
-            <w:numPr>
-              <w:numId w:val="8"/>
-            </w:numPr>
-            <w:ind w:left="1066"/>
-          </w:pPr>
-        </w:pPrChange>
       </w:pPr>
       <w:r>
         <w:t xml:space="preserve">Results from </w:t>
@@ -5203,11 +5035,6 @@
       </w:r>
     </w:p>
     <w:p>
-      <w:pPr>
-        <w:pPrChange w:id="97" w:author="sean hughes" w:date="2020-11-18T11:03:00Z">
-          <w:pPr/>
-        </w:pPrChange>
-      </w:pPr>
       <w:r>
         <w:rPr>
           <w:i/>
@@ -5282,15 +5109,6 @@
           <w:ilvl w:val="0"/>
           <w:numId w:val="8"/>
         </w:numPr>
-        <w:pPrChange w:id="98" w:author="sean hughes" w:date="2020-11-18T11:03:00Z">
-          <w:pPr>
-            <w:pStyle w:val="ListParagraph"/>
-            <w:numPr>
-              <w:numId w:val="8"/>
-            </w:numPr>
-            <w:ind w:left="1066"/>
-          </w:pPr>
-        </w:pPrChange>
       </w:pPr>
       <w:r>
         <w:t>Results</w:t>
@@ -5298,35 +5116,37 @@
       <w:r>
         <w:t xml:space="preserve"> from our previous studies</w:t>
       </w:r>
-      <w:commentRangeStart w:id="99"/>
-      <w:commentRangeStart w:id="100"/>
-      <w:commentRangeStart w:id="101"/>
+      <w:commentRangeStart w:id="62"/>
+      <w:commentRangeStart w:id="63"/>
+      <w:commentRangeStart w:id="64"/>
+      <w:commentRangeStart w:id="65"/>
+      <w:commentRangeEnd w:id="62"/>
       <w:r>
         <w:rPr>
           <w:rStyle w:val="CommentReference"/>
         </w:rPr>
-        <w:commentReference w:id="102"/>
-      </w:r>
-      <w:commentRangeEnd w:id="99"/>
+        <w:commentReference w:id="62"/>
+      </w:r>
+      <w:commentRangeEnd w:id="63"/>
       <w:r>
         <w:rPr>
           <w:rStyle w:val="CommentReference"/>
         </w:rPr>
-        <w:commentReference w:id="99"/>
-      </w:r>
-      <w:commentRangeEnd w:id="100"/>
+        <w:commentReference w:id="63"/>
+      </w:r>
+      <w:commentRangeEnd w:id="64"/>
       <w:r>
         <w:rPr>
           <w:rStyle w:val="CommentReference"/>
         </w:rPr>
-        <w:commentReference w:id="100"/>
-      </w:r>
-      <w:commentRangeEnd w:id="101"/>
+        <w:commentReference w:id="64"/>
+      </w:r>
+      <w:commentRangeEnd w:id="65"/>
       <w:r>
         <w:rPr>
           <w:rStyle w:val="CommentReference"/>
         </w:rPr>
-        <w:commentReference w:id="101"/>
+        <w:commentReference w:id="65"/>
       </w:r>
       <w:r>
         <w:t xml:space="preserve">: </w:t>
@@ -5384,11 +5204,6 @@
       </w:r>
     </w:p>
     <w:p>
-      <w:pPr>
-        <w:pPrChange w:id="103" w:author="sean hughes" w:date="2020-11-18T11:03:00Z">
-          <w:pPr/>
-        </w:pPrChange>
-      </w:pPr>
       <w:r>
         <w:rPr>
           <w:i/>
@@ -5458,15 +5273,6 @@
           <w:ilvl w:val="0"/>
           <w:numId w:val="8"/>
         </w:numPr>
-        <w:pPrChange w:id="104" w:author="sean hughes" w:date="2020-11-18T11:03:00Z">
-          <w:pPr>
-            <w:pStyle w:val="ListParagraph"/>
-            <w:numPr>
-              <w:numId w:val="8"/>
-            </w:numPr>
-            <w:ind w:left="1066"/>
-          </w:pPr>
-        </w:pPrChange>
       </w:pPr>
       <w:r>
         <w:t xml:space="preserve">Results </w:t>
@@ -5515,11 +5321,6 @@
       </w:r>
     </w:p>
     <w:p>
-      <w:pPr>
-        <w:pPrChange w:id="105" w:author="sean hughes" w:date="2020-11-18T11:03:00Z">
-          <w:pPr/>
-        </w:pPrChange>
-      </w:pPr>
       <w:r>
         <w:rPr>
           <w:i/>
@@ -5591,15 +5392,6 @@
           <w:ilvl w:val="0"/>
           <w:numId w:val="8"/>
         </w:numPr>
-        <w:pPrChange w:id="106" w:author="sean hughes" w:date="2020-11-18T11:03:00Z">
-          <w:pPr>
-            <w:pStyle w:val="ListParagraph"/>
-            <w:numPr>
-              <w:numId w:val="8"/>
-            </w:numPr>
-            <w:ind w:left="1066"/>
-          </w:pPr>
-        </w:pPrChange>
       </w:pPr>
       <w:r>
         <w:t xml:space="preserve">Results </w:t>
@@ -5666,11 +5458,6 @@
       </w:r>
     </w:p>
     <w:p>
-      <w:pPr>
-        <w:pPrChange w:id="107" w:author="sean hughes" w:date="2020-11-18T11:03:00Z">
-          <w:pPr/>
-        </w:pPrChange>
-      </w:pPr>
       <w:r>
         <w:rPr>
           <w:i/>
@@ -5724,15 +5511,6 @@
           <w:ilvl w:val="0"/>
           <w:numId w:val="8"/>
         </w:numPr>
-        <w:pPrChange w:id="108" w:author="sean hughes" w:date="2020-11-18T11:03:00Z">
-          <w:pPr>
-            <w:pStyle w:val="ListParagraph"/>
-            <w:numPr>
-              <w:numId w:val="8"/>
-            </w:numPr>
-            <w:ind w:left="1066"/>
-          </w:pPr>
-        </w:pPrChange>
       </w:pPr>
       <w:r>
         <w:t xml:space="preserve">Results </w:t>
@@ -5781,11 +5559,6 @@
       </w:r>
     </w:p>
     <w:p>
-      <w:pPr>
-        <w:pPrChange w:id="109" w:author="sean hughes" w:date="2020-11-18T11:03:00Z">
-          <w:pPr/>
-        </w:pPrChange>
-      </w:pPr>
       <w:r>
         <w:rPr>
           <w:i/>
@@ -5846,15 +5619,6 @@
           <w:ilvl w:val="0"/>
           <w:numId w:val="8"/>
         </w:numPr>
-        <w:pPrChange w:id="110" w:author="sean hughes" w:date="2020-11-18T11:03:00Z">
-          <w:pPr>
-            <w:pStyle w:val="ListParagraph"/>
-            <w:numPr>
-              <w:numId w:val="8"/>
-            </w:numPr>
-            <w:ind w:left="1066"/>
-          </w:pPr>
-        </w:pPrChange>
       </w:pPr>
       <w:r>
         <w:t xml:space="preserve">Results </w:t>
@@ -5917,11 +5681,6 @@
     <w:p>
       <w:pPr>
         <w:pStyle w:val="Heading3"/>
-        <w:pPrChange w:id="111" w:author="sean hughes" w:date="2020-11-18T11:03:00Z">
-          <w:pPr>
-            <w:pStyle w:val="Heading3"/>
-          </w:pPr>
-        </w:pPrChange>
       </w:pPr>
       <w:r>
         <w:t xml:space="preserve">Research </w:t>
@@ -5958,14 +5717,9 @@
       </w:r>
     </w:p>
     <w:p>
-      <w:pPr>
-        <w:pPrChange w:id="112" w:author="sean hughes" w:date="2020-11-18T11:03:00Z">
-          <w:pPr/>
-        </w:pPrChange>
-      </w:pPr>
-      <w:commentRangeStart w:id="113"/>
-      <w:commentRangeStart w:id="114"/>
-      <w:commentRangeStart w:id="115"/>
+      <w:commentRangeStart w:id="66"/>
+      <w:commentRangeStart w:id="67"/>
+      <w:commentRangeStart w:id="68"/>
       <w:r>
         <w:rPr>
           <w:b/>
@@ -5992,34 +5746,29 @@
         </w:rPr>
         <w:t>evaluations of similar magnitude, and which did not differ significantly from one another. Thus it appears that, at least for content involving first impressions of a novel individual, Deepfakes (as operationalized in Experiments 1-6) were comparable in their ability to alter evaluations as genuine content. We predict this same pattern will emerge in Experiment 7 (i.e., there will be no statistically significant difference between the evaluative effects produced by Deepfakes and genuine videos). This will be true for self-report and automatic evaluations as well as behavioral intentions.</w:t>
       </w:r>
-      <w:commentRangeEnd w:id="113"/>
+      <w:commentRangeEnd w:id="66"/>
       <w:r>
         <w:rPr>
           <w:rStyle w:val="CommentReference"/>
         </w:rPr>
-        <w:commentReference w:id="113"/>
-      </w:r>
-      <w:commentRangeEnd w:id="114"/>
+        <w:commentReference w:id="66"/>
+      </w:r>
+      <w:commentRangeEnd w:id="67"/>
       <w:r>
         <w:rPr>
           <w:rStyle w:val="CommentReference"/>
         </w:rPr>
-        <w:commentReference w:id="114"/>
-      </w:r>
-      <w:commentRangeEnd w:id="115"/>
+        <w:commentReference w:id="67"/>
+      </w:r>
+      <w:commentRangeEnd w:id="68"/>
       <w:r>
         <w:rPr>
           <w:rStyle w:val="CommentReference"/>
         </w:rPr>
-        <w:commentReference w:id="115"/>
-      </w:r>
-    </w:p>
-    <w:p>
-      <w:pPr>
-        <w:pPrChange w:id="116" w:author="sean hughes" w:date="2020-11-18T11:03:00Z">
-          <w:pPr/>
-        </w:pPrChange>
-      </w:pPr>
+        <w:commentReference w:id="68"/>
+      </w:r>
+    </w:p>
+    <w:p>
       <w:r>
         <w:rPr>
           <w:b/>
@@ -6061,11 +5810,6 @@
       </w:r>
     </w:p>
     <w:p>
-      <w:pPr>
-        <w:pPrChange w:id="117" w:author="sean hughes" w:date="2020-11-18T11:03:00Z">
-          <w:pPr/>
-        </w:pPrChange>
-      </w:pPr>
       <w:r>
         <w:rPr>
           <w:i/>
@@ -6107,15 +5851,6 @@
           <w:ilvl w:val="0"/>
           <w:numId w:val="8"/>
         </w:numPr>
-        <w:pPrChange w:id="118" w:author="sean hughes" w:date="2020-11-18T11:03:00Z">
-          <w:pPr>
-            <w:pStyle w:val="ListParagraph"/>
-            <w:numPr>
-              <w:numId w:val="8"/>
-            </w:numPr>
-            <w:ind w:left="1066"/>
-          </w:pPr>
-        </w:pPrChange>
       </w:pPr>
       <w:r>
         <w:t xml:space="preserve">Results </w:t>
@@ -6224,11 +5959,6 @@
       </w:r>
     </w:p>
     <w:p>
-      <w:pPr>
-        <w:pPrChange w:id="119" w:author="sean hughes" w:date="2020-11-18T11:03:00Z">
-          <w:pPr/>
-        </w:pPrChange>
-      </w:pPr>
       <w:r>
         <w:rPr>
           <w:i/>
@@ -6264,15 +5994,6 @@
           <w:ilvl w:val="0"/>
           <w:numId w:val="8"/>
         </w:numPr>
-        <w:pPrChange w:id="120" w:author="sean hughes" w:date="2020-11-18T11:03:00Z">
-          <w:pPr>
-            <w:pStyle w:val="ListParagraph"/>
-            <w:numPr>
-              <w:numId w:val="8"/>
-            </w:numPr>
-            <w:ind w:left="1066"/>
-          </w:pPr>
-        </w:pPrChange>
       </w:pPr>
       <w:r>
         <w:lastRenderedPageBreak/>
@@ -6370,11 +6091,6 @@
       </w:r>
     </w:p>
     <w:p>
-      <w:pPr>
-        <w:pPrChange w:id="121" w:author="sean hughes" w:date="2020-11-18T11:03:00Z">
-          <w:pPr/>
-        </w:pPrChange>
-      </w:pPr>
       <w:r>
         <w:rPr>
           <w:i/>
@@ -6410,15 +6126,6 @@
           <w:ilvl w:val="0"/>
           <w:numId w:val="8"/>
         </w:numPr>
-        <w:pPrChange w:id="122" w:author="sean hughes" w:date="2020-11-18T11:03:00Z">
-          <w:pPr>
-            <w:pStyle w:val="ListParagraph"/>
-            <w:numPr>
-              <w:numId w:val="8"/>
-            </w:numPr>
-            <w:ind w:left="1066"/>
-          </w:pPr>
-        </w:pPrChange>
       </w:pPr>
       <w:r>
         <w:t xml:space="preserve">Results </w:t>
@@ -6507,9 +6214,9 @@
         <w:pStyle w:val="Heading3"/>
         <w:ind w:firstLine="0"/>
         <w:rPr>
-          <w:ins w:id="123" w:author="sean hughes" w:date="2020-11-18T10:30:00Z"/>
-        </w:rPr>
-        <w:pPrChange w:id="124" w:author="sean hughes" w:date="2020-11-18T11:03:00Z">
+          <w:ins w:id="69" w:author="sean hughes" w:date="2020-11-18T10:30:00Z"/>
+        </w:rPr>
+        <w:pPrChange w:id="70" w:author="sean hughes" w:date="2020-11-18T11:03:00Z">
           <w:pPr>
             <w:pStyle w:val="Heading3"/>
           </w:pPr>
@@ -6520,28 +6227,28 @@
       <w:pPr>
         <w:pStyle w:val="Heading3"/>
         <w:rPr>
-          <w:ins w:id="125" w:author="sean hughes" w:date="2020-11-18T10:11:00Z"/>
+          <w:ins w:id="71" w:author="sean hughes" w:date="2020-11-18T10:11:00Z"/>
         </w:rPr>
       </w:pPr>
       <w:r>
         <w:t xml:space="preserve">Research question 3: </w:t>
       </w:r>
-      <w:ins w:id="126" w:author="sean hughes" w:date="2020-11-18T10:11:00Z">
+      <w:ins w:id="72" w:author="sean hughes" w:date="2020-11-18T10:11:00Z">
         <w:r>
           <w:t xml:space="preserve">Are people aware </w:t>
         </w:r>
       </w:ins>
-      <w:ins w:id="127" w:author="sean hughes" w:date="2020-11-18T10:12:00Z">
+      <w:ins w:id="73" w:author="sean hughes" w:date="2020-11-18T10:12:00Z">
         <w:r>
           <w:t xml:space="preserve">that content can be </w:t>
         </w:r>
       </w:ins>
-      <w:ins w:id="128" w:author="sean hughes" w:date="2020-11-18T10:11:00Z">
+      <w:ins w:id="74" w:author="sean hughes" w:date="2020-11-18T10:11:00Z">
         <w:r>
           <w:t>Deepfak</w:t>
         </w:r>
       </w:ins>
-      <w:ins w:id="129" w:author="sean hughes" w:date="2020-11-18T10:12:00Z">
+      <w:ins w:id="75" w:author="sean hughes" w:date="2020-11-18T10:12:00Z">
         <w:r>
           <w:t xml:space="preserve">ed before they take part in the study? </w:t>
         </w:r>
@@ -6550,13 +6257,10 @@
     <w:p>
       <w:pPr>
         <w:rPr>
-          <w:ins w:id="130" w:author="sean hughes" w:date="2020-11-18T10:11:00Z"/>
-        </w:rPr>
-        <w:pPrChange w:id="131" w:author="sean hughes" w:date="2020-11-18T11:03:00Z">
-          <w:pPr/>
-        </w:pPrChange>
-      </w:pPr>
-      <w:ins w:id="132" w:author="sean hughes" w:date="2020-11-18T10:12:00Z">
+          <w:ins w:id="76" w:author="sean hughes" w:date="2020-11-18T10:11:00Z"/>
+        </w:rPr>
+      </w:pPr>
+      <w:ins w:id="77" w:author="sean hughes" w:date="2020-11-18T10:12:00Z">
         <w:r>
           <w:rPr>
             <w:b/>
@@ -6565,7 +6269,7 @@
           <w:t>Findings from our previous studies.</w:t>
         </w:r>
       </w:ins>
-      <w:ins w:id="133" w:author="sean hughes" w:date="2020-11-18T10:16:00Z">
+      <w:ins w:id="78" w:author="sean hughes" w:date="2020-11-18T10:16:00Z">
         <w:r>
           <w:t xml:space="preserve"> </w:t>
         </w:r>
@@ -6573,12 +6277,12 @@
           <w:t xml:space="preserve">In Experiments 5-6, </w:t>
         </w:r>
       </w:ins>
-      <w:ins w:id="134" w:author="sean hughes" w:date="2020-11-18T10:27:00Z">
+      <w:ins w:id="79" w:author="sean hughes" w:date="2020-11-18T10:27:00Z">
         <w:r>
           <w:t xml:space="preserve">we asked </w:t>
         </w:r>
       </w:ins>
-      <w:ins w:id="135" w:author="sean hughes" w:date="2020-11-18T10:16:00Z">
+      <w:ins w:id="80" w:author="sean hughes" w:date="2020-11-18T10:16:00Z">
         <w:r>
           <w:t xml:space="preserve">participants </w:t>
         </w:r>
@@ -6586,12 +6290,12 @@
           <w:t>if</w:t>
         </w:r>
       </w:ins>
-      <w:ins w:id="136" w:author="sean hughes" w:date="2020-11-18T10:17:00Z">
+      <w:ins w:id="81" w:author="sean hughes" w:date="2020-11-18T10:17:00Z">
         <w:r>
           <w:t>, prior to the study,</w:t>
         </w:r>
       </w:ins>
-      <w:ins w:id="137" w:author="sean hughes" w:date="2020-11-18T10:16:00Z">
+      <w:ins w:id="82" w:author="sean hughes" w:date="2020-11-18T10:16:00Z">
         <w:r>
           <w:t xml:space="preserve"> they </w:t>
         </w:r>
@@ -6599,22 +6303,22 @@
           <w:t xml:space="preserve">knew that </w:t>
         </w:r>
       </w:ins>
-      <w:ins w:id="138" w:author="sean hughes" w:date="2020-11-18T10:17:00Z">
+      <w:ins w:id="83" w:author="sean hughes" w:date="2020-11-18T10:17:00Z">
         <w:r>
           <w:t xml:space="preserve">video or audio </w:t>
         </w:r>
       </w:ins>
-      <w:ins w:id="139" w:author="sean hughes" w:date="2020-11-18T10:16:00Z">
+      <w:ins w:id="84" w:author="sean hughes" w:date="2020-11-18T10:16:00Z">
         <w:r>
           <w:t xml:space="preserve">content </w:t>
         </w:r>
       </w:ins>
-      <w:ins w:id="140" w:author="sean hughes" w:date="2020-11-18T10:17:00Z">
+      <w:ins w:id="85" w:author="sean hughes" w:date="2020-11-18T10:17:00Z">
         <w:r>
           <w:t xml:space="preserve">could </w:t>
         </w:r>
       </w:ins>
-      <w:ins w:id="141" w:author="sean hughes" w:date="2020-11-18T10:16:00Z">
+      <w:ins w:id="86" w:author="sean hughes" w:date="2020-11-18T10:16:00Z">
         <w:r>
           <w:t xml:space="preserve">be </w:t>
         </w:r>
@@ -6622,17 +6326,17 @@
           <w:t xml:space="preserve">Deepfaked. </w:t>
         </w:r>
       </w:ins>
-      <w:ins w:id="142" w:author="sean hughes" w:date="2020-11-18T10:17:00Z">
+      <w:ins w:id="87" w:author="sean hughes" w:date="2020-11-18T10:17:00Z">
         <w:r>
           <w:t xml:space="preserve">They provided their responses in an open-ended fashion, and </w:t>
         </w:r>
       </w:ins>
-      <w:ins w:id="143" w:author="sean hughes" w:date="2020-11-18T10:18:00Z">
+      <w:ins w:id="88" w:author="sean hughes" w:date="2020-11-18T10:18:00Z">
         <w:r>
           <w:t xml:space="preserve">these </w:t>
         </w:r>
       </w:ins>
-      <w:ins w:id="144" w:author="sean hughes" w:date="2020-11-18T10:16:00Z">
+      <w:ins w:id="89" w:author="sean hughes" w:date="2020-11-18T10:16:00Z">
         <w:r>
           <w:t>responses were then coded as “Yes” or “No” by the lead experimenter (and checked by two other researchers).</w:t>
         </w:r>
@@ -6641,12 +6345,9 @@
     <w:p>
       <w:pPr>
         <w:rPr>
-          <w:ins w:id="145" w:author="sean hughes" w:date="2020-11-18T10:27:00Z"/>
+          <w:ins w:id="90" w:author="sean hughes" w:date="2020-11-18T10:27:00Z"/>
           <w:highlight w:val="yellow"/>
         </w:rPr>
-        <w:pPrChange w:id="146" w:author="sean hughes" w:date="2020-11-18T11:03:00Z">
-          <w:pPr/>
-        </w:pPrChange>
       </w:pPr>
       <w:r>
         <w:rPr>
@@ -6654,7 +6355,7 @@
         </w:rPr>
         <w:t xml:space="preserve">Of </w:t>
       </w:r>
-      <w:ins w:id="147" w:author="sean hughes" w:date="2020-11-18T10:18:00Z">
+      <w:ins w:id="91" w:author="sean hughes" w:date="2020-11-18T10:18:00Z">
         <w:r>
           <w:rPr>
             <w:highlight w:val="yellow"/>
@@ -6668,7 +6369,7 @@
         </w:rPr>
         <w:t>participants</w:t>
       </w:r>
-      <w:ins w:id="148" w:author="sean hughes" w:date="2020-11-18T10:18:00Z">
+      <w:ins w:id="92" w:author="sean hughes" w:date="2020-11-18T10:18:00Z">
         <w:r>
           <w:rPr>
             <w:highlight w:val="yellow"/>
@@ -6682,7 +6383,7 @@
         </w:rPr>
         <w:t xml:space="preserve">, the various raters agreed that XX (XX%) participants indicated that they were aware </w:t>
       </w:r>
-      <w:ins w:id="149" w:author="sean hughes" w:date="2020-11-18T10:18:00Z">
+      <w:ins w:id="93" w:author="sean hughes" w:date="2020-11-18T10:18:00Z">
         <w:r>
           <w:rPr>
             <w:highlight w:val="yellow"/>
@@ -6690,7 +6391,7 @@
           <w:t>that content could be</w:t>
         </w:r>
       </w:ins>
-      <w:ins w:id="150" w:author="sean hughes" w:date="2020-11-18T10:19:00Z">
+      <w:ins w:id="94" w:author="sean hughes" w:date="2020-11-18T10:19:00Z">
         <w:r>
           <w:rPr>
             <w:highlight w:val="yellow"/>
@@ -6698,7 +6399,7 @@
           <w:t xml:space="preserve"> </w:t>
         </w:r>
       </w:ins>
-      <w:del w:id="151" w:author="sean hughes" w:date="2020-11-18T10:19:00Z">
+      <w:del w:id="95" w:author="sean hughes" w:date="2020-11-18T10:19:00Z">
         <w:r>
           <w:rPr>
             <w:highlight w:val="yellow"/>
@@ -6712,7 +6413,7 @@
         </w:rPr>
         <w:t>Deepfak</w:t>
       </w:r>
-      <w:ins w:id="152" w:author="sean hughes" w:date="2020-11-18T10:27:00Z">
+      <w:ins w:id="96" w:author="sean hughes" w:date="2020-11-18T10:27:00Z">
         <w:r>
           <w:rPr>
             <w:highlight w:val="yellow"/>
@@ -6726,7 +6427,7 @@
         </w:rPr>
         <w:t xml:space="preserve"> prior to the study whereas the remaining XX (XX%) were not. </w:t>
       </w:r>
-      <w:ins w:id="153" w:author="sean hughes" w:date="2020-11-18T10:27:00Z">
+      <w:ins w:id="97" w:author="sean hughes" w:date="2020-11-18T10:27:00Z">
         <w:r>
           <w:rPr>
             <w:highlight w:val="yellow"/>
@@ -6734,7 +6435,7 @@
           <w:t xml:space="preserve">The rate of awareness did/did not vary as a function of </w:t>
         </w:r>
       </w:ins>
-      <w:ins w:id="154" w:author="sean hughes" w:date="2020-11-18T10:28:00Z">
+      <w:ins w:id="98" w:author="sean hughes" w:date="2020-11-18T10:28:00Z">
         <w:r>
           <w:rPr>
             <w:highlight w:val="yellow"/>
@@ -6746,13 +6447,10 @@
     <w:p>
       <w:pPr>
         <w:rPr>
-          <w:ins w:id="155" w:author="sean hughes" w:date="2020-11-18T10:30:00Z"/>
-        </w:rPr>
-        <w:pPrChange w:id="156" w:author="sean hughes" w:date="2020-11-18T11:03:00Z">
-          <w:pPr/>
-        </w:pPrChange>
-      </w:pPr>
-      <w:ins w:id="157" w:author="sean hughes" w:date="2020-11-18T10:30:00Z">
+          <w:ins w:id="99" w:author="sean hughes" w:date="2020-11-18T10:30:00Z"/>
+        </w:rPr>
+      </w:pPr>
+      <w:ins w:id="100" w:author="sean hughes" w:date="2020-11-18T10:30:00Z">
         <w:r>
           <w:t xml:space="preserve">Critically, however, these findings were based on subjective coding of open-ended responses. We therefore decided to refine these questions to a closed format alternative in order to minimize potential subjectivity. In Experiment 7 we will now ask participants to respond using a “Yes”/ “No” response option to both questions (and provide them with additional space in a textbox to elaborate on their answers). </w:t>
         </w:r>
@@ -6761,28 +6459,25 @@
     <w:p>
       <w:pPr>
         <w:rPr>
-          <w:ins w:id="158" w:author="sean hughes" w:date="2020-11-18T10:14:00Z"/>
-        </w:rPr>
-        <w:pPrChange w:id="159" w:author="sean hughes" w:date="2020-11-18T11:03:00Z">
-          <w:pPr/>
-        </w:pPrChange>
-      </w:pPr>
-      <w:ins w:id="160" w:author="sean hughes" w:date="2020-11-18T10:14:00Z">
+          <w:ins w:id="101" w:author="sean hughes" w:date="2020-11-18T10:14:00Z"/>
+        </w:rPr>
+      </w:pPr>
+      <w:ins w:id="102" w:author="sean hughes" w:date="2020-11-18T10:14:00Z">
         <w:r>
           <w:lastRenderedPageBreak/>
           <w:t xml:space="preserve">We predict that a similar pattern of outcomes will also emerge in Experiment 7 - namely - that </w:t>
         </w:r>
-        <w:commentRangeStart w:id="161"/>
+        <w:commentRangeStart w:id="103"/>
         <w:r>
           <w:t xml:space="preserve">the majority of participants will say they were aware </w:t>
         </w:r>
       </w:ins>
-      <w:ins w:id="162" w:author="sean hughes" w:date="2020-11-18T10:29:00Z">
+      <w:ins w:id="104" w:author="sean hughes" w:date="2020-11-18T10:29:00Z">
         <w:r>
           <w:t xml:space="preserve">that content could be </w:t>
         </w:r>
       </w:ins>
-      <w:ins w:id="163" w:author="sean hughes" w:date="2020-11-18T10:14:00Z">
+      <w:ins w:id="105" w:author="sean hughes" w:date="2020-11-18T10:14:00Z">
         <w:r>
           <w:t>Deepfaked</w:t>
         </w:r>
@@ -6796,21 +6491,21 @@
           <w:t>the study</w:t>
         </w:r>
       </w:ins>
-      <w:ins w:id="164" w:author="sean hughes" w:date="2020-11-18T10:29:00Z">
+      <w:ins w:id="106" w:author="sean hughes" w:date="2020-11-18T10:29:00Z">
         <w:r>
           <w:t>, and that awareness rates will/will not differ as a function of Video Type</w:t>
         </w:r>
       </w:ins>
-      <w:ins w:id="165" w:author="sean hughes" w:date="2020-11-18T10:14:00Z">
+      <w:ins w:id="107" w:author="sean hughes" w:date="2020-11-18T10:14:00Z">
         <w:r>
           <w:t>.</w:t>
         </w:r>
-        <w:commentRangeEnd w:id="161"/>
+        <w:commentRangeEnd w:id="103"/>
         <w:r>
           <w:rPr>
             <w:rStyle w:val="CommentReference"/>
           </w:rPr>
-          <w:commentReference w:id="161"/>
+          <w:commentReference w:id="103"/>
         </w:r>
       </w:ins>
     </w:p>
@@ -6818,15 +6513,10 @@
       <w:pPr>
         <w:pStyle w:val="Heading3"/>
         <w:rPr>
-          <w:ins w:id="166" w:author="sean hughes" w:date="2020-11-18T10:12:00Z"/>
-        </w:rPr>
-        <w:pPrChange w:id="167" w:author="sean hughes" w:date="2020-11-18T11:03:00Z">
-          <w:pPr>
-            <w:pStyle w:val="Heading3"/>
-          </w:pPr>
-        </w:pPrChange>
-      </w:pPr>
-      <w:ins w:id="168" w:author="sean hughes" w:date="2020-11-18T10:31:00Z">
+          <w:ins w:id="108" w:author="sean hughes" w:date="2020-11-18T10:12:00Z"/>
+        </w:rPr>
+      </w:pPr>
+      <w:ins w:id="109" w:author="sean hughes" w:date="2020-11-18T10:31:00Z">
         <w:r>
           <w:rPr>
             <w:i/>
@@ -6851,69 +6541,44 @@
       <w:pPr>
         <w:pStyle w:val="Heading3"/>
         <w:rPr>
-          <w:ins w:id="169" w:author="sean hughes" w:date="2020-11-18T10:31:00Z"/>
-        </w:rPr>
-        <w:pPrChange w:id="170" w:author="sean hughes" w:date="2020-11-18T11:03:00Z">
-          <w:pPr>
-            <w:pStyle w:val="Heading3"/>
-          </w:pPr>
-        </w:pPrChange>
+          <w:ins w:id="110" w:author="sean hughes" w:date="2020-11-18T10:31:00Z"/>
+        </w:rPr>
       </w:pPr>
     </w:p>
     <w:p>
       <w:pPr>
         <w:pStyle w:val="Heading3"/>
         <w:rPr>
-          <w:ins w:id="171" w:author="sean hughes" w:date="2020-11-18T10:31:00Z"/>
-        </w:rPr>
-        <w:pPrChange w:id="172" w:author="sean hughes" w:date="2020-11-18T11:03:00Z">
-          <w:pPr>
-            <w:pStyle w:val="Heading3"/>
-          </w:pPr>
-        </w:pPrChange>
+          <w:ins w:id="111" w:author="sean hughes" w:date="2020-11-18T10:31:00Z"/>
+        </w:rPr>
       </w:pPr>
     </w:p>
     <w:p>
       <w:pPr>
         <w:pStyle w:val="Heading3"/>
         <w:rPr>
-          <w:ins w:id="173" w:author="sean hughes" w:date="2020-11-18T10:31:00Z"/>
-        </w:rPr>
-        <w:pPrChange w:id="174" w:author="sean hughes" w:date="2020-11-18T11:03:00Z">
-          <w:pPr>
-            <w:pStyle w:val="Heading3"/>
-          </w:pPr>
-        </w:pPrChange>
+          <w:ins w:id="112" w:author="sean hughes" w:date="2020-11-18T10:31:00Z"/>
+        </w:rPr>
       </w:pPr>
     </w:p>
     <w:p>
       <w:pPr>
         <w:pStyle w:val="Heading3"/>
         <w:rPr>
-          <w:ins w:id="175" w:author="sean hughes" w:date="2020-11-18T10:31:00Z"/>
-        </w:rPr>
-        <w:pPrChange w:id="176" w:author="sean hughes" w:date="2020-11-18T11:03:00Z">
-          <w:pPr>
-            <w:pStyle w:val="Heading3"/>
-          </w:pPr>
-        </w:pPrChange>
+          <w:ins w:id="113" w:author="sean hughes" w:date="2020-11-18T10:31:00Z"/>
+        </w:rPr>
       </w:pPr>
     </w:p>
     <w:p>
       <w:pPr>
         <w:pStyle w:val="Heading3"/>
-        <w:pPrChange w:id="177" w:author="sean hughes" w:date="2020-11-18T11:03:00Z">
-          <w:pPr>
-            <w:pStyle w:val="Heading3"/>
-          </w:pPr>
-        </w:pPrChange>
-      </w:pPr>
-      <w:ins w:id="178" w:author="sean hughes" w:date="2020-11-18T10:11:00Z">
+      </w:pPr>
+      <w:ins w:id="114" w:author="sean hughes" w:date="2020-11-18T10:11:00Z">
         <w:r>
           <w:t xml:space="preserve">Research question 4: </w:t>
         </w:r>
       </w:ins>
-      <w:del w:id="179" w:author="sean hughes" w:date="2020-11-18T10:11:00Z">
+      <w:del w:id="115" w:author="sean hughes" w:date="2020-11-18T10:11:00Z">
         <w:r>
           <w:delText>H</w:delText>
         </w:r>
@@ -6927,7 +6592,7 @@
           <w:delText xml:space="preserve">do </w:delText>
         </w:r>
       </w:del>
-      <w:ins w:id="180" w:author="sean hughes" w:date="2020-11-18T10:11:00Z">
+      <w:ins w:id="116" w:author="sean hughes" w:date="2020-11-18T10:11:00Z">
         <w:r>
           <w:t xml:space="preserve">Are </w:t>
         </w:r>
@@ -6935,7 +6600,7 @@
       <w:r>
         <w:t xml:space="preserve">people </w:t>
       </w:r>
-      <w:ins w:id="181" w:author="sean hughes" w:date="2020-11-18T10:11:00Z">
+      <w:ins w:id="117" w:author="sean hughes" w:date="2020-11-18T10:11:00Z">
         <w:r>
           <w:t xml:space="preserve">good at </w:t>
         </w:r>
@@ -6943,7 +6608,7 @@
       <w:r>
         <w:t>detect</w:t>
       </w:r>
-      <w:ins w:id="182" w:author="sean hughes" w:date="2020-11-18T10:11:00Z">
+      <w:ins w:id="118" w:author="sean hughes" w:date="2020-11-18T10:11:00Z">
         <w:r>
           <w:t>ing</w:t>
         </w:r>
@@ -6951,22 +6616,22 @@
       <w:r>
         <w:t xml:space="preserve"> </w:t>
       </w:r>
-      <w:ins w:id="183" w:author="sean hughes" w:date="2020-11-18T10:11:00Z">
+      <w:ins w:id="119" w:author="sean hughes" w:date="2020-11-18T10:11:00Z">
         <w:r>
           <w:t xml:space="preserve">when they are </w:t>
         </w:r>
       </w:ins>
-      <w:ins w:id="184" w:author="sean hughes" w:date="2020-11-18T10:12:00Z">
+      <w:ins w:id="120" w:author="sean hughes" w:date="2020-11-18T10:12:00Z">
         <w:r>
           <w:t xml:space="preserve">actually </w:t>
         </w:r>
       </w:ins>
-      <w:ins w:id="185" w:author="sean hughes" w:date="2020-11-18T10:11:00Z">
+      <w:ins w:id="121" w:author="sean hughes" w:date="2020-11-18T10:11:00Z">
         <w:r>
           <w:t xml:space="preserve">exposed to </w:t>
         </w:r>
       </w:ins>
-      <w:ins w:id="186" w:author="sean hughes" w:date="2020-11-18T10:12:00Z">
+      <w:ins w:id="122" w:author="sean hughes" w:date="2020-11-18T10:12:00Z">
         <w:r>
           <w:t xml:space="preserve">a </w:t>
         </w:r>
@@ -6974,7 +6639,7 @@
       <w:r>
         <w:t>Deepfake</w:t>
       </w:r>
-      <w:del w:id="187" w:author="sean hughes" w:date="2020-11-18T10:12:00Z">
+      <w:del w:id="123" w:author="sean hughes" w:date="2020-11-18T10:12:00Z">
         <w:r>
           <w:delText>s</w:delText>
         </w:r>
@@ -6984,11 +6649,6 @@
       </w:r>
     </w:p>
     <w:p>
-      <w:pPr>
-        <w:pPrChange w:id="188" w:author="sean hughes" w:date="2020-11-18T11:03:00Z">
-          <w:pPr/>
-        </w:pPrChange>
-      </w:pPr>
       <w:r>
         <w:rPr>
           <w:b/>
@@ -7014,7 +6674,7 @@
       <w:r>
         <w:t xml:space="preserve">were </w:t>
       </w:r>
-      <w:ins w:id="189" w:author="sean hughes" w:date="2020-11-18T10:15:00Z">
+      <w:ins w:id="124" w:author="sean hughes" w:date="2020-11-18T10:15:00Z">
         <w:r>
           <w:t xml:space="preserve">first </w:t>
         </w:r>
@@ -7022,7 +6682,7 @@
       <w:r>
         <w:t xml:space="preserve">told what a Deepfaked was, </w:t>
       </w:r>
-      <w:ins w:id="190" w:author="sean hughes" w:date="2020-11-18T10:15:00Z">
+      <w:ins w:id="125" w:author="sean hughes" w:date="2020-11-18T10:15:00Z">
         <w:r>
           <w:t xml:space="preserve">informed </w:t>
         </w:r>
@@ -7048,9 +6708,6 @@
         <w:rPr>
           <w:highlight w:val="yellow"/>
         </w:rPr>
-        <w:pPrChange w:id="191" w:author="sean hughes" w:date="2020-11-18T11:03:00Z">
-          <w:pPr/>
-        </w:pPrChange>
       </w:pPr>
       <w:r>
         <w:t xml:space="preserve">These open-ended responses were then coded as “Yes” or “No” by the lead experimenter (and checked by two other researchers). Of the 393 participants who were actually exposed to a Deepfaked video in Experiments 4-6 (i.e., those in the Deepfaked conditions), the various raters agreed that the responses of </w:t>
@@ -7081,11 +6738,6 @@
       </w:r>
     </w:p>
     <w:p>
-      <w:pPr>
-        <w:pPrChange w:id="192" w:author="sean hughes" w:date="2020-11-18T11:03:00Z">
-          <w:pPr/>
-        </w:pPrChange>
-      </w:pPr>
       <w:r>
         <w:t xml:space="preserve">Critically, however, these findings were based on subjective coding of open-ended responses. We therefore decided to refine these questions to a closed format alternative in order to minimize potential subjectivity. In Experiment 7 we will now ask participants to </w:t>
       </w:r>
@@ -7095,35 +6747,25 @@
       </w:r>
     </w:p>
     <w:p>
-      <w:pPr>
-        <w:pPrChange w:id="193" w:author="sean hughes" w:date="2020-11-18T11:03:00Z">
-          <w:pPr/>
-        </w:pPrChange>
-      </w:pPr>
       <w:r>
         <w:t xml:space="preserve">We predict that a similar pattern of outcomes will also emerge in Experiment 7 - namely - that most participants in the Deepfake condition will indicate that they were unware that the videos used in the study were </w:t>
       </w:r>
-      <w:commentRangeStart w:id="194"/>
+      <w:commentRangeStart w:id="126"/>
       <w:r>
         <w:t>Deepfaked</w:t>
       </w:r>
-      <w:commentRangeEnd w:id="194"/>
+      <w:commentRangeEnd w:id="126"/>
       <w:r>
         <w:rPr>
           <w:rStyle w:val="CommentReference"/>
         </w:rPr>
-        <w:commentReference w:id="194"/>
+        <w:commentReference w:id="126"/>
       </w:r>
       <w:r>
         <w:t>.</w:t>
       </w:r>
     </w:p>
     <w:p>
-      <w:pPr>
-        <w:pPrChange w:id="195" w:author="sean hughes" w:date="2020-11-18T11:03:00Z">
-          <w:pPr/>
-        </w:pPrChange>
-      </w:pPr>
       <w:r>
         <w:rPr>
           <w:b/>
@@ -7138,7 +6780,7 @@
         </w:rPr>
         <w:t xml:space="preserve"> </w:t>
       </w:r>
-      <w:del w:id="196" w:author="sean hughes" w:date="2020-11-18T10:31:00Z">
+      <w:del w:id="127" w:author="sean hughes" w:date="2020-11-18T10:31:00Z">
         <w:r>
           <w:rPr>
             <w:b/>
@@ -7147,7 +6789,7 @@
           <w:delText>3</w:delText>
         </w:r>
       </w:del>
-      <w:ins w:id="197" w:author="sean hughes" w:date="2020-11-18T10:31:00Z">
+      <w:ins w:id="128" w:author="sean hughes" w:date="2020-11-18T10:31:00Z">
         <w:r>
           <w:rPr>
             <w:b/>
@@ -7194,16 +6836,16 @@
       <w:r>
         <w:t xml:space="preserve"> and informed judgements about whether </w:t>
       </w:r>
-      <w:commentRangeStart w:id="198"/>
+      <w:commentRangeStart w:id="129"/>
       <w:r>
         <w:t xml:space="preserve">online video content is genuine </w:t>
       </w:r>
-      <w:commentRangeEnd w:id="198"/>
+      <w:commentRangeEnd w:id="129"/>
       <w:r>
         <w:rPr>
           <w:rStyle w:val="CommentReference"/>
         </w:rPr>
-        <w:commentReference w:id="198"/>
+        <w:commentReference w:id="129"/>
       </w:r>
       <w:r>
         <w:t>or Deepfaked</w:t>
@@ -7231,13 +6873,8 @@
       </w:r>
     </w:p>
     <w:p>
-      <w:pPr>
-        <w:pPrChange w:id="199" w:author="sean hughes" w:date="2020-11-18T11:03:00Z">
-          <w:pPr/>
-        </w:pPrChange>
-      </w:pPr>
-      <w:commentRangeStart w:id="200"/>
-      <w:commentRangeStart w:id="201"/>
+      <w:commentRangeStart w:id="130"/>
+      <w:commentRangeStart w:id="131"/>
       <w:r>
         <w:rPr>
           <w:i/>
@@ -7304,15 +6941,6 @@
           <w:ilvl w:val="0"/>
           <w:numId w:val="8"/>
         </w:numPr>
-        <w:pPrChange w:id="202" w:author="sean hughes" w:date="2020-11-18T11:03:00Z">
-          <w:pPr>
-            <w:pStyle w:val="ListParagraph"/>
-            <w:numPr>
-              <w:numId w:val="8"/>
-            </w:numPr>
-            <w:ind w:left="1066"/>
-          </w:pPr>
-        </w:pPrChange>
       </w:pPr>
       <w:r>
         <w:t xml:space="preserve">Results </w:t>
@@ -7325,11 +6953,6 @@
       </w:r>
     </w:p>
     <w:p>
-      <w:pPr>
-        <w:pPrChange w:id="203" w:author="sean hughes" w:date="2020-11-18T11:03:00Z">
-          <w:pPr/>
-        </w:pPrChange>
-      </w:pPr>
       <w:r>
         <w:rPr>
           <w:i/>
@@ -7399,15 +7022,6 @@
           <w:ilvl w:val="0"/>
           <w:numId w:val="8"/>
         </w:numPr>
-        <w:pPrChange w:id="204" w:author="sean hughes" w:date="2020-11-18T11:03:00Z">
-          <w:pPr>
-            <w:pStyle w:val="ListParagraph"/>
-            <w:numPr>
-              <w:numId w:val="8"/>
-            </w:numPr>
-            <w:ind w:left="1066"/>
-          </w:pPr>
-        </w:pPrChange>
       </w:pPr>
       <w:r>
         <w:t xml:space="preserve">Results </w:t>
@@ -7430,27 +7044,22 @@
       <w:r>
         <w:t>.</w:t>
       </w:r>
-      <w:commentRangeEnd w:id="200"/>
+      <w:commentRangeEnd w:id="130"/>
       <w:r>
         <w:rPr>
           <w:rStyle w:val="CommentReference"/>
         </w:rPr>
-        <w:commentReference w:id="200"/>
-      </w:r>
-      <w:commentRangeEnd w:id="201"/>
+        <w:commentReference w:id="130"/>
+      </w:r>
+      <w:commentRangeEnd w:id="131"/>
       <w:r>
         <w:rPr>
           <w:rStyle w:val="CommentReference"/>
         </w:rPr>
-        <w:commentReference w:id="201"/>
-      </w:r>
-    </w:p>
-    <w:p>
-      <w:pPr>
-        <w:pPrChange w:id="206" w:author="sean hughes" w:date="2020-11-18T11:03:00Z">
-          <w:pPr/>
-        </w:pPrChange>
-      </w:pPr>
+        <w:commentReference w:id="131"/>
+      </w:r>
+    </w:p>
+    <w:p>
       <w:r>
         <w:rPr>
           <w:i/>
@@ -7519,15 +7128,6 @@
           <w:ilvl w:val="0"/>
           <w:numId w:val="8"/>
         </w:numPr>
-        <w:pPrChange w:id="207" w:author="sean hughes" w:date="2020-11-18T11:03:00Z">
-          <w:pPr>
-            <w:pStyle w:val="ListParagraph"/>
-            <w:numPr>
-              <w:numId w:val="8"/>
-            </w:numPr>
-            <w:ind w:left="1066"/>
-          </w:pPr>
-        </w:pPrChange>
       </w:pPr>
       <w:r>
         <w:t xml:space="preserve">Results </w:t>
@@ -7543,11 +7143,6 @@
       </w:r>
     </w:p>
     <w:p>
-      <w:pPr>
-        <w:pPrChange w:id="208" w:author="sean hughes" w:date="2020-11-18T11:03:00Z">
-          <w:pPr/>
-        </w:pPrChange>
-      </w:pPr>
       <w:r>
         <w:rPr>
           <w:i/>
@@ -7599,15 +7194,6 @@
           <w:ilvl w:val="0"/>
           <w:numId w:val="8"/>
         </w:numPr>
-        <w:pPrChange w:id="209" w:author="sean hughes" w:date="2020-11-18T11:03:00Z">
-          <w:pPr>
-            <w:pStyle w:val="ListParagraph"/>
-            <w:numPr>
-              <w:numId w:val="8"/>
-            </w:numPr>
-            <w:ind w:left="1066"/>
-          </w:pPr>
-        </w:pPrChange>
       </w:pPr>
       <w:r>
         <w:t xml:space="preserve">Results </w:t>
@@ -7656,33 +7242,23 @@
       <w:pPr>
         <w:pStyle w:val="Heading3"/>
         <w:rPr>
-          <w:ins w:id="210" w:author="sean hughes" w:date="2020-11-18T11:04:00Z"/>
-        </w:rPr>
-        <w:pPrChange w:id="211" w:author="sean hughes" w:date="2020-11-18T11:03:00Z">
-          <w:pPr>
-            <w:pStyle w:val="Heading3"/>
-          </w:pPr>
-        </w:pPrChange>
+          <w:ins w:id="132" w:author="sean hughes" w:date="2020-11-18T11:04:00Z"/>
+        </w:rPr>
       </w:pPr>
     </w:p>
     <w:p>
       <w:pPr>
         <w:pStyle w:val="Heading3"/>
-        <w:pPrChange w:id="212" w:author="sean hughes" w:date="2020-11-18T11:03:00Z">
-          <w:pPr>
-            <w:pStyle w:val="Heading3"/>
-          </w:pPr>
-        </w:pPrChange>
       </w:pPr>
       <w:r>
         <w:t xml:space="preserve">Research question </w:t>
       </w:r>
-      <w:ins w:id="213" w:author="sean hughes" w:date="2020-11-18T11:01:00Z">
+      <w:ins w:id="133" w:author="sean hughes" w:date="2020-11-18T11:01:00Z">
         <w:r>
           <w:t>5</w:t>
         </w:r>
       </w:ins>
-      <w:del w:id="214" w:author="sean hughes" w:date="2020-11-18T11:01:00Z">
+      <w:del w:id="134" w:author="sean hughes" w:date="2020-11-18T11:01:00Z">
         <w:r>
           <w:delText>4</w:delText>
         </w:r>
@@ -7799,7 +7375,7 @@
         </w:rPr>
         <w:t xml:space="preserve"> </w:t>
       </w:r>
-      <w:ins w:id="215" w:author="sean hughes" w:date="2020-11-18T11:06:00Z">
+      <w:ins w:id="135" w:author="sean hughes" w:date="2020-11-18T11:06:00Z">
         <w:r>
           <w:rPr>
             <w:b/>
@@ -7808,7 +7384,7 @@
           <w:t>5</w:t>
         </w:r>
       </w:ins>
-      <w:del w:id="216" w:author="sean hughes" w:date="2020-11-18T11:06:00Z">
+      <w:del w:id="136" w:author="sean hughes" w:date="2020-11-18T11:06:00Z">
         <w:r>
           <w:rPr>
             <w:b/>
@@ -7866,7 +7442,7 @@
       <w:r>
         <w:t xml:space="preserve">influence </w:t>
       </w:r>
-      <w:ins w:id="217" w:author="sean hughes" w:date="2020-11-18T11:06:00Z">
+      <w:ins w:id="137" w:author="sean hughes" w:date="2020-11-18T11:06:00Z">
         <w:r>
           <w:t xml:space="preserve">their </w:t>
         </w:r>
@@ -7889,7 +7465,7 @@
         <w:lastRenderedPageBreak/>
         <w:t>H</w:t>
       </w:r>
-      <w:ins w:id="218" w:author="sean hughes" w:date="2020-11-18T11:06:00Z">
+      <w:ins w:id="138" w:author="sean hughes" w:date="2020-11-18T11:06:00Z">
         <w:r>
           <w:rPr>
             <w:i/>
@@ -7897,7 +7473,7 @@
           <w:t>5</w:t>
         </w:r>
       </w:ins>
-      <w:del w:id="219" w:author="sean hughes" w:date="2020-11-18T11:06:00Z">
+      <w:del w:id="139" w:author="sean hughes" w:date="2020-11-18T11:06:00Z">
         <w:r>
           <w:rPr>
             <w:i/>
@@ -8048,7 +7624,7 @@
         </w:rPr>
         <w:t>H</w:t>
       </w:r>
-      <w:ins w:id="220" w:author="sean hughes" w:date="2020-11-18T11:06:00Z">
+      <w:ins w:id="140" w:author="sean hughes" w:date="2020-11-18T11:06:00Z">
         <w:r>
           <w:rPr>
             <w:i/>
@@ -8056,7 +7632,7 @@
           <w:t>5</w:t>
         </w:r>
       </w:ins>
-      <w:del w:id="221" w:author="sean hughes" w:date="2020-11-18T11:06:00Z">
+      <w:del w:id="141" w:author="sean hughes" w:date="2020-11-18T11:06:00Z">
         <w:r>
           <w:rPr>
             <w:i/>
@@ -8174,7 +7750,7 @@
         </w:rPr>
         <w:t>H</w:t>
       </w:r>
-      <w:ins w:id="222" w:author="sean hughes" w:date="2020-11-18T11:07:00Z">
+      <w:ins w:id="142" w:author="sean hughes" w:date="2020-11-18T11:07:00Z">
         <w:r>
           <w:rPr>
             <w:i/>
@@ -8182,7 +7758,7 @@
           <w:t>5</w:t>
         </w:r>
       </w:ins>
-      <w:del w:id="223" w:author="sean hughes" w:date="2020-11-18T11:07:00Z">
+      <w:del w:id="143" w:author="sean hughes" w:date="2020-11-18T11:07:00Z">
         <w:r>
           <w:rPr>
             <w:i/>
@@ -8548,7 +8124,25 @@
           <w:b/>
           <w:i/>
         </w:rPr>
-        <w:t>Model priors.</w:t>
+        <w:t>Model priors</w:t>
+      </w:r>
+      <w:ins w:id="144" w:author="Ian Hussey" w:date="2020-11-19T00:07:00Z">
+        <w:r>
+          <w:rPr>
+            <w:b/>
+            <w:i/>
+          </w:rPr>
+          <w:t xml:space="preserve"> and their informativeness</w:t>
+        </w:r>
+      </w:ins>
+      <w:bookmarkStart w:id="145" w:name="_GoBack"/>
+      <w:bookmarkEnd w:id="145"/>
+      <w:r>
+        <w:rPr>
+          <w:b/>
+          <w:i/>
+        </w:rPr>
+        <w:t>.</w:t>
       </w:r>
       <w:r>
         <w:t xml:space="preserve"> </w:t>
@@ -8607,7 +8201,7 @@
       <w:r>
         <w:t xml:space="preserve">STAN: </w:t>
       </w:r>
-      <w:hyperlink r:id="rId23" w:history="1">
+      <w:hyperlink r:id="rId24" w:history="1">
         <w:r>
           <w:rPr>
             <w:rStyle w:val="Hyperlink"/>
@@ -8616,13 +8210,287 @@
         </w:r>
       </w:hyperlink>
       <w:r>
-        <w:t>). Inspection of the posterior distributions when fitting these models to data obtained in our previous experiments allowed us to characterize these priors as very weakly informative</w:t>
-      </w:r>
-      <w:r>
-        <w:t xml:space="preserve"> (meaning that results would be close to what would be found using frequentist estimation methods</w:t>
-      </w:r>
-      <w:r>
-        <w:t>, driven in large part by the data rather than the prior</w:t>
+        <w:t xml:space="preserve">). </w:t>
+      </w:r>
+      <w:ins w:id="146" w:author="Ian Hussey" w:date="2020-11-19T00:02:00Z">
+        <w:r>
+          <w:t xml:space="preserve">We used </w:t>
+        </w:r>
+        <w:r>
+          <w:fldChar w:fldCharType="begin"/>
+        </w:r>
+        <w:r>
+          <w:instrText xml:space="preserve"> HYPERLINK "https://statmodeling.stat.columbia.edu/2019/08/10/for-each-parameter-or-other-qoi-compare-the-posterior-sd-to-the-prior-sd-if-the-posterior-sd-for-any-parameter-or-qoi-is-more-than-0-1-times-the-prior-sd-then-print-out-a-note-the-prior-dist/" </w:instrText>
+        </w:r>
+        <w:r>
+          <w:fldChar w:fldCharType="separate"/>
+        </w:r>
+        <w:r>
+          <w:rPr>
+            <w:rStyle w:val="Hyperlink"/>
+          </w:rPr>
+          <w:t>Gelman’s (2019)</w:t>
+        </w:r>
+        <w:r>
+          <w:fldChar w:fldCharType="end"/>
+        </w:r>
+        <w:r>
+          <w:t xml:space="preserve"> method to characterize in</w:t>
+        </w:r>
+      </w:ins>
+      <w:ins w:id="147" w:author="Ian Hussey" w:date="2020-11-19T00:01:00Z">
+        <w:r>
+          <w:t xml:space="preserve"> order to characterize</w:t>
+        </w:r>
+      </w:ins>
+      <w:ins w:id="148" w:author="Ian Hussey" w:date="2020-11-19T00:02:00Z">
+        <w:r>
+          <w:t xml:space="preserve"> the priors as uninformative: </w:t>
+        </w:r>
+      </w:ins>
+      <w:del w:id="149" w:author="Ian Hussey" w:date="2020-11-19T00:02:00Z">
+        <w:r>
+          <w:delText xml:space="preserve">Inspection of the posterior distributions when fitting these models to data obtained in our previous experiments </w:delText>
+        </w:r>
+      </w:del>
+      <w:ins w:id="150" w:author="Ian Hussey" w:date="2020-11-19T00:01:00Z">
+        <w:r>
+          <w:t xml:space="preserve">For each parameter, </w:t>
+        </w:r>
+      </w:ins>
+      <w:ins w:id="151" w:author="Ian Hussey" w:date="2020-11-19T00:02:00Z">
+        <w:r>
+          <w:t xml:space="preserve">we </w:t>
+        </w:r>
+      </w:ins>
+      <w:ins w:id="152" w:author="Ian Hussey" w:date="2020-11-19T00:01:00Z">
+        <w:r>
+          <w:t>compare</w:t>
+        </w:r>
+      </w:ins>
+      <w:ins w:id="153" w:author="Ian Hussey" w:date="2020-11-19T00:02:00Z">
+        <w:r>
+          <w:t>d</w:t>
+        </w:r>
+      </w:ins>
+      <w:ins w:id="154" w:author="Ian Hussey" w:date="2020-11-19T00:01:00Z">
+        <w:r>
+          <w:t xml:space="preserve"> the posterior </w:t>
+        </w:r>
+      </w:ins>
+      <w:ins w:id="155" w:author="Ian Hussey" w:date="2020-11-19T00:02:00Z">
+        <w:r>
+          <w:t>SD</w:t>
+        </w:r>
+      </w:ins>
+      <w:ins w:id="156" w:author="Ian Hussey" w:date="2020-11-19T00:01:00Z">
+        <w:r>
+          <w:t xml:space="preserve"> to the prior </w:t>
+        </w:r>
+      </w:ins>
+      <w:ins w:id="157" w:author="Ian Hussey" w:date="2020-11-19T00:02:00Z">
+        <w:r>
+          <w:t>SD</w:t>
+        </w:r>
+      </w:ins>
+      <w:ins w:id="158" w:author="Ian Hussey" w:date="2020-11-19T00:01:00Z">
+        <w:r>
+          <w:t xml:space="preserve">. If the posterior </w:t>
+        </w:r>
+      </w:ins>
+      <w:ins w:id="159" w:author="Ian Hussey" w:date="2020-11-19T00:03:00Z">
+        <w:r>
+          <w:t>SD</w:t>
+        </w:r>
+      </w:ins>
+      <w:ins w:id="160" w:author="Ian Hussey" w:date="2020-11-19T00:01:00Z">
+        <w:r>
+          <w:t xml:space="preserve"> for any parameter </w:t>
+        </w:r>
+      </w:ins>
+      <w:ins w:id="161" w:author="Ian Hussey" w:date="2020-11-19T00:03:00Z">
+        <w:r>
+          <w:t>was</w:t>
+        </w:r>
+      </w:ins>
+      <w:ins w:id="162" w:author="Ian Hussey" w:date="2020-11-19T00:01:00Z">
+        <w:r>
+          <w:t xml:space="preserve"> more than 0.1 times the prior </w:t>
+        </w:r>
+      </w:ins>
+      <w:ins w:id="163" w:author="Ian Hussey" w:date="2020-11-19T00:03:00Z">
+        <w:r>
+          <w:t>SD</w:t>
+        </w:r>
+      </w:ins>
+      <w:ins w:id="164" w:author="Ian Hussey" w:date="2020-11-19T00:01:00Z">
+        <w:r>
+          <w:t xml:space="preserve">, </w:t>
+        </w:r>
+      </w:ins>
+      <w:ins w:id="165" w:author="Ian Hussey" w:date="2020-11-19T00:03:00Z">
+        <w:r>
+          <w:t xml:space="preserve">we </w:t>
+        </w:r>
+      </w:ins>
+      <w:ins w:id="166" w:author="Ian Hussey" w:date="2020-11-19T00:01:00Z">
+        <w:r>
+          <w:t>note</w:t>
+        </w:r>
+      </w:ins>
+      <w:ins w:id="167" w:author="Ian Hussey" w:date="2020-11-19T00:03:00Z">
+        <w:r>
+          <w:t>d</w:t>
+        </w:r>
+      </w:ins>
+      <w:ins w:id="168" w:author="Ian Hussey" w:date="2020-11-19T00:01:00Z">
+        <w:r>
+          <w:t xml:space="preserve"> that the prior was informative</w:t>
+        </w:r>
+      </w:ins>
+      <w:ins w:id="169" w:author="Ian Hussey" w:date="2020-11-19T00:03:00Z">
+        <w:r>
+          <w:t xml:space="preserve">, otherwise it was noted as uninformative. </w:t>
+        </w:r>
+      </w:ins>
+      <w:ins w:id="170" w:author="Ian Hussey" w:date="2020-11-19T00:04:00Z">
+        <w:r>
+          <w:t xml:space="preserve">Inspection of </w:t>
+        </w:r>
+      </w:ins>
+      <w:ins w:id="171" w:author="Ian Hussey" w:date="2020-11-19T00:05:00Z">
+        <w:r>
+          <w:t>prior</w:t>
+        </w:r>
+      </w:ins>
+      <w:ins w:id="172" w:author="Ian Hussey" w:date="2020-11-19T00:04:00Z">
+        <w:r>
+          <w:t xml:space="preserve"> and posterior </w:t>
+        </w:r>
+      </w:ins>
+      <w:ins w:id="173" w:author="Ian Hussey" w:date="2020-11-19T00:05:00Z">
+        <w:r>
+          <w:t>distributions</w:t>
+        </w:r>
+      </w:ins>
+      <w:ins w:id="174" w:author="Ian Hussey" w:date="2020-11-19T00:04:00Z">
+        <w:r>
+          <w:t xml:space="preserve"> for the models fit to the data </w:t>
+        </w:r>
+      </w:ins>
+      <w:ins w:id="175" w:author="Ian Hussey" w:date="2020-11-19T00:05:00Z">
+        <w:r>
+          <w:lastRenderedPageBreak/>
+          <w:t xml:space="preserve">from our previous experiments (1-6) </w:t>
+        </w:r>
+      </w:ins>
+      <w:ins w:id="176" w:author="Ian Hussey" w:date="2020-11-19T00:04:00Z">
+        <w:r>
+          <w:t xml:space="preserve">allowed us to conclude </w:t>
+        </w:r>
+      </w:ins>
+      <w:ins w:id="177" w:author="Ian Hussey" w:date="2020-11-19T00:05:00Z">
+        <w:r>
+          <w:t xml:space="preserve">that all </w:t>
+        </w:r>
+      </w:ins>
+      <w:del w:id="178" w:author="Ian Hussey" w:date="2020-11-19T00:04:00Z">
+        <w:r>
+          <w:delText xml:space="preserve">allowed us to characterize these </w:delText>
+        </w:r>
+      </w:del>
+      <w:r>
+        <w:t xml:space="preserve">priors </w:t>
+      </w:r>
+      <w:del w:id="179" w:author="Ian Hussey" w:date="2020-11-19T00:05:00Z">
+        <w:r>
+          <w:delText xml:space="preserve">as very </w:delText>
+        </w:r>
+      </w:del>
+      <w:ins w:id="180" w:author="Ian Hussey" w:date="2020-11-19T00:05:00Z">
+        <w:r>
+          <w:t>were un</w:t>
+        </w:r>
+      </w:ins>
+      <w:del w:id="181" w:author="Ian Hussey" w:date="2020-11-19T00:05:00Z">
+        <w:r>
+          <w:delText xml:space="preserve">weakly </w:delText>
+        </w:r>
+      </w:del>
+      <w:r>
+        <w:t>informative</w:t>
+      </w:r>
+      <w:ins w:id="182" w:author="Ian Hussey" w:date="2020-11-19T00:05:00Z">
+        <w:r>
+          <w:t xml:space="preserve">. As such, </w:t>
+        </w:r>
+      </w:ins>
+      <w:del w:id="183" w:author="Ian Hussey" w:date="2020-11-19T00:05:00Z">
+        <w:r>
+          <w:delText xml:space="preserve"> (meaning that </w:delText>
+        </w:r>
+      </w:del>
+      <w:r>
+        <w:t xml:space="preserve">results </w:t>
+      </w:r>
+      <w:ins w:id="184" w:author="Ian Hussey" w:date="2020-11-19T00:05:00Z">
+        <w:r>
+          <w:t>(i.e., derived from posterior distribution</w:t>
+        </w:r>
+      </w:ins>
+      <w:ins w:id="185" w:author="Ian Hussey" w:date="2020-11-19T00:06:00Z">
+        <w:r>
+          <w:t xml:space="preserve">s) </w:t>
+        </w:r>
+      </w:ins>
+      <w:del w:id="186" w:author="Ian Hussey" w:date="2020-11-19T00:06:00Z">
+        <w:r>
+          <w:delText xml:space="preserve">would </w:delText>
+        </w:r>
+      </w:del>
+      <w:ins w:id="187" w:author="Ian Hussey" w:date="2020-11-19T00:06:00Z">
+        <w:r>
+          <w:t xml:space="preserve">were very weakly influenced by the prior, and therefore likely to be </w:t>
+        </w:r>
+      </w:ins>
+      <w:del w:id="188" w:author="Ian Hussey" w:date="2020-11-19T00:06:00Z">
+        <w:r>
+          <w:delText xml:space="preserve">be close </w:delText>
+        </w:r>
+      </w:del>
+      <w:ins w:id="189" w:author="Ian Hussey" w:date="2020-11-19T00:06:00Z">
+        <w:r>
+          <w:t xml:space="preserve">comparable </w:t>
+        </w:r>
+      </w:ins>
+      <w:r>
+        <w:t xml:space="preserve">to what would be found </w:t>
+      </w:r>
+      <w:del w:id="190" w:author="Ian Hussey" w:date="2020-11-19T00:06:00Z">
+        <w:r>
+          <w:delText xml:space="preserve">using </w:delText>
+        </w:r>
+      </w:del>
+      <w:ins w:id="191" w:author="Ian Hussey" w:date="2020-11-19T00:06:00Z">
+        <w:r>
+          <w:t xml:space="preserve">had we used </w:t>
+        </w:r>
+      </w:ins>
+      <w:r>
+        <w:t>frequentist estimation methods</w:t>
+      </w:r>
+      <w:ins w:id="192" w:author="Ian Hussey" w:date="2020-11-19T00:06:00Z">
+        <w:r>
+          <w:t xml:space="preserve"> (i.e., </w:t>
+        </w:r>
+      </w:ins>
+      <w:del w:id="193" w:author="Ian Hussey" w:date="2020-11-19T00:06:00Z">
+        <w:r>
+          <w:delText xml:space="preserve">, </w:delText>
+        </w:r>
+      </w:del>
+      <w:r>
+        <w:t>driven in large part by the data rather than the prior</w:t>
       </w:r>
       <w:r>
         <w:t>)</w:t>
@@ -8630,12 +8498,24 @@
       <w:r>
         <w:t xml:space="preserve">. </w:t>
       </w:r>
-      <w:r>
-        <w:t>We will inspect the posteriors of the these models when fitted to the current data in order to judge the informativeness of the priors here.</w:t>
-      </w:r>
-      <w:r>
-        <w:t xml:space="preserve"> </w:t>
-      </w:r>
+      <w:del w:id="194" w:author="Ian Hussey" w:date="2020-11-19T00:06:00Z">
+        <w:r>
+          <w:delText>We will inspect the posteriors of the these models when fitted to the current data in order to judge the informativeness of the priors here.</w:delText>
+        </w:r>
+        <w:r>
+          <w:delText xml:space="preserve"> </w:delText>
+        </w:r>
+      </w:del>
+      <w:ins w:id="195" w:author="Ian Hussey" w:date="2020-11-19T00:06:00Z">
+        <w:r>
+          <w:t xml:space="preserve">The </w:t>
+        </w:r>
+      </w:ins>
+      <w:ins w:id="196" w:author="Ian Hussey" w:date="2020-11-19T00:07:00Z">
+        <w:r>
+          <w:t>informativeness of the priors used in Experiment 7 will also be assessed using Gelman’s (2019) method.</w:t>
+        </w:r>
+      </w:ins>
     </w:p>
     <w:p>
       <w:pPr>
@@ -8648,7 +8528,6 @@
           <w:b/>
           <w:i/>
         </w:rPr>
-        <w:lastRenderedPageBreak/>
         <w:t>Model convergence.</w:t>
       </w:r>
       <w:r>
@@ -8968,6 +8847,7 @@
           <w:b/>
           <w:i/>
         </w:rPr>
+        <w:lastRenderedPageBreak/>
         <w:t>Non-inferiority test</w:t>
       </w:r>
       <w:r>
@@ -9070,11 +8950,7 @@
         <w:t xml:space="preserve"> conditions in each subgroups), this </w:t>
       </w:r>
       <w:r>
-        <w:t xml:space="preserve">will be considered evidence in </w:t>
-      </w:r>
-      <w:r>
-        <w:lastRenderedPageBreak/>
-        <w:t xml:space="preserve">support of </w:t>
+        <w:t xml:space="preserve">will be considered evidence in support of </w:t>
       </w:r>
       <w:r>
         <w:t xml:space="preserve">the alternative hypothesis (i.e., evidence of </w:t>
@@ -9234,9 +9110,9 @@
       </w:r>
     </w:p>
     <w:sectPr>
-      <w:headerReference w:type="even" r:id="rId24"/>
-      <w:headerReference w:type="default" r:id="rId25"/>
-      <w:footerReference w:type="default" r:id="rId26"/>
+      <w:headerReference w:type="even" r:id="rId25"/>
+      <w:headerReference w:type="default" r:id="rId26"/>
+      <w:footerReference w:type="default" r:id="rId27"/>
       <w:pgSz w:w="11906" w:h="16838"/>
       <w:pgMar w:top="1440" w:right="1440" w:bottom="1440" w:left="1440" w:header="708" w:footer="708" w:gutter="0"/>
       <w:cols w:space="708"/>
@@ -9247,8 +9123,8 @@
 </file>
 
 <file path=word/comments.xml><?xml version="1.0" encoding="utf-8"?>
-<w:comments xmlns:wpc="http://schemas.microsoft.com/office/word/2010/wordprocessingCanvas" xmlns:cx="http://schemas.microsoft.com/office/drawing/2014/chartex" xmlns:cx1="http://schemas.microsoft.com/office/drawing/2015/9/8/chartex" xmlns:mc="http://schemas.openxmlformats.org/markup-compatibility/2006" xmlns:o="urn:schemas-microsoft-com:office:office" xmlns:r="http://schemas.openxmlformats.org/officeDocument/2006/relationships" xmlns:m="http://schemas.openxmlformats.org/officeDocument/2006/math" xmlns:v="urn:schemas-microsoft-com:vml" xmlns:wp14="http://schemas.microsoft.com/office/word/2010/wordprocessingDrawing" xmlns:wp="http://schemas.openxmlformats.org/drawingml/2006/wordprocessingDrawing" xmlns:w10="urn:schemas-microsoft-com:office:word" xmlns:w="http://schemas.openxmlformats.org/wordprocessingml/2006/main" xmlns:w14="http://schemas.microsoft.com/office/word/2010/wordml" xmlns:w15="http://schemas.microsoft.com/office/word/2012/wordml" xmlns:w16se="http://schemas.microsoft.com/office/word/2015/wordml/symex" xmlns:wpg="http://schemas.microsoft.com/office/word/2010/wordprocessingGroup" xmlns:wpi="http://schemas.microsoft.com/office/word/2010/wordprocessingInk" xmlns:wne="http://schemas.microsoft.com/office/word/2006/wordml" xmlns:wps="http://schemas.microsoft.com/office/word/2010/wordprocessingShape" mc:Ignorable="w14 w15 w16se wp14">
-  <w:comment w:id="58" w:author="Ian Hussey" w:date="2020-11-16T18:03:00Z" w:initials="IH">
+<w:comments xmlns:wpc="http://schemas.microsoft.com/office/word/2010/wordprocessingCanvas" xmlns:cx="http://schemas.microsoft.com/office/drawing/2014/chartex" xmlns:cx1="http://schemas.microsoft.com/office/drawing/2015/9/8/chartex" xmlns:cx2="http://schemas.microsoft.com/office/drawing/2015/10/21/chartex" xmlns:cx3="http://schemas.microsoft.com/office/drawing/2016/5/9/chartex" xmlns:cx4="http://schemas.microsoft.com/office/drawing/2016/5/10/chartex" xmlns:cx5="http://schemas.microsoft.com/office/drawing/2016/5/11/chartex" xmlns:cx6="http://schemas.microsoft.com/office/drawing/2016/5/12/chartex" xmlns:cx7="http://schemas.microsoft.com/office/drawing/2016/5/13/chartex" xmlns:cx8="http://schemas.microsoft.com/office/drawing/2016/5/14/chartex" xmlns:mc="http://schemas.openxmlformats.org/markup-compatibility/2006" xmlns:aink="http://schemas.microsoft.com/office/drawing/2016/ink" xmlns:am3d="http://schemas.microsoft.com/office/drawing/2017/model3d" xmlns:o="urn:schemas-microsoft-com:office:office" xmlns:r="http://schemas.openxmlformats.org/officeDocument/2006/relationships" xmlns:m="http://schemas.openxmlformats.org/officeDocument/2006/math" xmlns:v="urn:schemas-microsoft-com:vml" xmlns:wp14="http://schemas.microsoft.com/office/word/2010/wordprocessingDrawing" xmlns:wp="http://schemas.openxmlformats.org/drawingml/2006/wordprocessingDrawing" xmlns:w10="urn:schemas-microsoft-com:office:word" xmlns:w="http://schemas.openxmlformats.org/wordprocessingml/2006/main" xmlns:w14="http://schemas.microsoft.com/office/word/2010/wordml" xmlns:w15="http://schemas.microsoft.com/office/word/2012/wordml" xmlns:w16cid="http://schemas.microsoft.com/office/word/2016/wordml/cid" xmlns:w16se="http://schemas.microsoft.com/office/word/2015/wordml/symex" xmlns:wpg="http://schemas.microsoft.com/office/word/2010/wordprocessingGroup" xmlns:wpi="http://schemas.microsoft.com/office/word/2010/wordprocessingInk" xmlns:wne="http://schemas.microsoft.com/office/word/2006/wordml" xmlns:wps="http://schemas.microsoft.com/office/word/2010/wordprocessingShape" mc:Ignorable="w14 w15 w16se w16cid wp14">
+  <w:comment w:id="57" w:author="Ian Hussey" w:date="2020-11-16T18:03:00Z" w:initials="IH">
     <w:p>
       <w:pPr>
         <w:pStyle w:val="CommentText"/>
@@ -9264,7 +9140,7 @@
       </w:r>
     </w:p>
   </w:comment>
-  <w:comment w:id="69" w:author="Ian Hussey" w:date="2020-11-12T14:53:00Z" w:initials="IH">
+  <w:comment w:id="58" w:author="Ian Hussey" w:date="2020-11-12T14:53:00Z" w:initials="IH">
     <w:p>
       <w:pPr>
         <w:pStyle w:val="CommentText"/>
@@ -9306,7 +9182,7 @@
       </w:r>
     </w:p>
   </w:comment>
-  <w:comment w:id="81" w:author="sean hughes" w:date="2020-11-16T15:53:00Z" w:initials="sh">
+  <w:comment w:id="59" w:author="sean hughes" w:date="2020-11-16T15:53:00Z" w:initials="sh">
     <w:p>
       <w:pPr>
         <w:pStyle w:val="CommentText"/>
@@ -9335,7 +9211,7 @@
       </w:r>
     </w:p>
   </w:comment>
-  <w:comment w:id="82" w:author="Ian Hussey" w:date="2020-11-16T18:46:00Z" w:initials="IH">
+  <w:comment w:id="60" w:author="Ian Hussey" w:date="2020-11-16T18:46:00Z" w:initials="IH">
     <w:p>
       <w:pPr>
         <w:pStyle w:val="CommentText"/>
@@ -9364,7 +9240,7 @@
       </w:r>
     </w:p>
   </w:comment>
-  <w:comment w:id="83" w:author="sean hughes" w:date="2020-11-18T10:00:00Z" w:initials="sh">
+  <w:comment w:id="61" w:author="sean hughes" w:date="2020-11-18T10:00:00Z" w:initials="sh">
     <w:p>
       <w:pPr>
         <w:pStyle w:val="CommentText"/>
@@ -9380,7 +9256,7 @@
       </w:r>
     </w:p>
   </w:comment>
-  <w:comment w:id="102" w:author="sean hughes" w:date="2020-11-16T16:06:00Z" w:initials="sh">
+  <w:comment w:id="62" w:author="sean hughes" w:date="2020-11-16T16:06:00Z" w:initials="sh">
     <w:p>
       <w:pPr>
         <w:pStyle w:val="CommentText"/>
@@ -9396,7 +9272,7 @@
       </w:r>
     </w:p>
   </w:comment>
-  <w:comment w:id="99" w:author="Ian Hussey" w:date="2020-11-16T18:28:00Z" w:initials="IH">
+  <w:comment w:id="63" w:author="Ian Hussey" w:date="2020-11-16T18:28:00Z" w:initials="IH">
     <w:p>
       <w:pPr>
         <w:pStyle w:val="CommentText"/>
@@ -9412,7 +9288,7 @@
       </w:r>
     </w:p>
   </w:comment>
-  <w:comment w:id="100" w:author="Ian Hussey" w:date="2020-11-16T18:39:00Z" w:initials="IH">
+  <w:comment w:id="64" w:author="Ian Hussey" w:date="2020-11-16T18:39:00Z" w:initials="IH">
     <w:p>
       <w:pPr>
         <w:pStyle w:val="CommentText"/>
@@ -9459,7 +9335,7 @@
       </w:r>
     </w:p>
   </w:comment>
-  <w:comment w:id="101" w:author="sean hughes" w:date="2020-11-18T10:02:00Z" w:initials="sh">
+  <w:comment w:id="65" w:author="sean hughes" w:date="2020-11-18T10:02:00Z" w:initials="sh">
     <w:p>
       <w:pPr>
         <w:pStyle w:val="CommentText"/>
@@ -9488,7 +9364,7 @@
       </w:r>
     </w:p>
   </w:comment>
-  <w:comment w:id="113" w:author="sean hughes" w:date="2020-11-16T16:02:00Z" w:initials="sh">
+  <w:comment w:id="66" w:author="sean hughes" w:date="2020-11-16T16:02:00Z" w:initials="sh">
     <w:p>
       <w:pPr>
         <w:pStyle w:val="CommentText"/>
@@ -9504,7 +9380,7 @@
       </w:r>
     </w:p>
   </w:comment>
-  <w:comment w:id="114" w:author="Ian Hussey" w:date="2020-11-16T18:38:00Z" w:initials="IH">
+  <w:comment w:id="67" w:author="Ian Hussey" w:date="2020-11-16T18:38:00Z" w:initials="IH">
     <w:p>
       <w:pPr>
         <w:pStyle w:val="CommentText"/>
@@ -9533,7 +9409,7 @@
       </w:r>
     </w:p>
   </w:comment>
-  <w:comment w:id="115" w:author="sean hughes" w:date="2020-11-18T10:05:00Z" w:initials="sh">
+  <w:comment w:id="68" w:author="sean hughes" w:date="2020-11-18T10:05:00Z" w:initials="sh">
     <w:p>
       <w:pPr>
         <w:pStyle w:val="CommentText"/>
@@ -9549,7 +9425,7 @@
       </w:r>
     </w:p>
   </w:comment>
-  <w:comment w:id="161" w:author="sean hughes" w:date="2020-11-16T16:04:00Z" w:initials="sh">
+  <w:comment w:id="103" w:author="sean hughes" w:date="2020-11-16T16:04:00Z" w:initials="sh">
     <w:p>
       <w:pPr>
         <w:pStyle w:val="CommentText"/>
@@ -9565,7 +9441,7 @@
       </w:r>
     </w:p>
   </w:comment>
-  <w:comment w:id="194" w:author="sean hughes" w:date="2020-11-18T10:13:00Z" w:initials="sh">
+  <w:comment w:id="126" w:author="sean hughes" w:date="2020-11-18T10:13:00Z" w:initials="sh">
     <w:p>
       <w:pPr>
         <w:pStyle w:val="CommentText"/>
@@ -9584,7 +9460,7 @@
       </w:r>
     </w:p>
   </w:comment>
-  <w:comment w:id="198" w:author="sean hughes" w:date="2020-11-18T10:33:00Z" w:initials="sh">
+  <w:comment w:id="129" w:author="sean hughes" w:date="2020-11-18T10:33:00Z" w:initials="sh">
     <w:p>
       <w:pPr>
         <w:pStyle w:val="CommentText"/>
@@ -9653,7 +9529,7 @@
       </w:r>
     </w:p>
   </w:comment>
-  <w:comment w:id="200" w:author="Ian Hussey" w:date="2020-11-16T18:49:00Z" w:initials="IH">
+  <w:comment w:id="130" w:author="Ian Hussey" w:date="2020-11-16T18:49:00Z" w:initials="IH">
     <w:p>
       <w:pPr>
         <w:pStyle w:val="CommentText"/>
@@ -9669,7 +9545,7 @@
       </w:r>
     </w:p>
   </w:comment>
-  <w:comment w:id="201" w:author="sean hughes" w:date="2020-11-18T10:40:00Z" w:initials="sh">
+  <w:comment w:id="131" w:author="sean hughes" w:date="2020-11-18T10:40:00Z" w:initials="sh">
     <w:p>
       <w:pPr>
         <w:pStyle w:val="CommentText"/>
@@ -9926,15 +9802,13 @@
       <w:r>
         <w:t xml:space="preserve">If you agree then these values and claims need to be changed. Happy to chat this through, though, as it’s a bitch to get right in one’s head. </w:t>
       </w:r>
-      <w:bookmarkStart w:id="205" w:name="_GoBack"/>
-      <w:bookmarkEnd w:id="205"/>
     </w:p>
   </w:comment>
 </w:comments>
 </file>
 
 <file path=word/commentsExtended.xml><?xml version="1.0" encoding="utf-8"?>
-<w15:commentsEx xmlns:wpc="http://schemas.microsoft.com/office/word/2010/wordprocessingCanvas" xmlns:cx="http://schemas.microsoft.com/office/drawing/2014/chartex" xmlns:cx1="http://schemas.microsoft.com/office/drawing/2015/9/8/chartex" xmlns:mc="http://schemas.openxmlformats.org/markup-compatibility/2006" xmlns:o="urn:schemas-microsoft-com:office:office" xmlns:r="http://schemas.openxmlformats.org/officeDocument/2006/relationships" xmlns:m="http://schemas.openxmlformats.org/officeDocument/2006/math" xmlns:v="urn:schemas-microsoft-com:vml" xmlns:wp14="http://schemas.microsoft.com/office/word/2010/wordprocessingDrawing" xmlns:wp="http://schemas.openxmlformats.org/drawingml/2006/wordprocessingDrawing" xmlns:w10="urn:schemas-microsoft-com:office:word" xmlns:w="http://schemas.openxmlformats.org/wordprocessingml/2006/main" xmlns:w14="http://schemas.microsoft.com/office/word/2010/wordml" xmlns:w15="http://schemas.microsoft.com/office/word/2012/wordml" xmlns:w16se="http://schemas.microsoft.com/office/word/2015/wordml/symex" xmlns:wpg="http://schemas.microsoft.com/office/word/2010/wordprocessingGroup" xmlns:wpi="http://schemas.microsoft.com/office/word/2010/wordprocessingInk" xmlns:wne="http://schemas.microsoft.com/office/word/2006/wordml" xmlns:wps="http://schemas.microsoft.com/office/word/2010/wordprocessingShape" mc:Ignorable="w14 w15 w16se wp14">
+<w15:commentsEx xmlns:wpc="http://schemas.microsoft.com/office/word/2010/wordprocessingCanvas" xmlns:cx="http://schemas.microsoft.com/office/drawing/2014/chartex" xmlns:cx1="http://schemas.microsoft.com/office/drawing/2015/9/8/chartex" xmlns:cx2="http://schemas.microsoft.com/office/drawing/2015/10/21/chartex" xmlns:cx3="http://schemas.microsoft.com/office/drawing/2016/5/9/chartex" xmlns:cx4="http://schemas.microsoft.com/office/drawing/2016/5/10/chartex" xmlns:cx5="http://schemas.microsoft.com/office/drawing/2016/5/11/chartex" xmlns:cx6="http://schemas.microsoft.com/office/drawing/2016/5/12/chartex" xmlns:cx7="http://schemas.microsoft.com/office/drawing/2016/5/13/chartex" xmlns:cx8="http://schemas.microsoft.com/office/drawing/2016/5/14/chartex" xmlns:mc="http://schemas.openxmlformats.org/markup-compatibility/2006" xmlns:aink="http://schemas.microsoft.com/office/drawing/2016/ink" xmlns:am3d="http://schemas.microsoft.com/office/drawing/2017/model3d" xmlns:o="urn:schemas-microsoft-com:office:office" xmlns:r="http://schemas.openxmlformats.org/officeDocument/2006/relationships" xmlns:m="http://schemas.openxmlformats.org/officeDocument/2006/math" xmlns:v="urn:schemas-microsoft-com:vml" xmlns:wp14="http://schemas.microsoft.com/office/word/2010/wordprocessingDrawing" xmlns:wp="http://schemas.openxmlformats.org/drawingml/2006/wordprocessingDrawing" xmlns:w10="urn:schemas-microsoft-com:office:word" xmlns:w="http://schemas.openxmlformats.org/wordprocessingml/2006/main" xmlns:w14="http://schemas.microsoft.com/office/word/2010/wordml" xmlns:w15="http://schemas.microsoft.com/office/word/2012/wordml" xmlns:w16cid="http://schemas.microsoft.com/office/word/2016/wordml/cid" xmlns:w16se="http://schemas.microsoft.com/office/word/2015/wordml/symex" xmlns:wpg="http://schemas.microsoft.com/office/word/2010/wordprocessingGroup" xmlns:wpi="http://schemas.microsoft.com/office/word/2010/wordprocessingInk" xmlns:wne="http://schemas.microsoft.com/office/word/2006/wordml" xmlns:wps="http://schemas.microsoft.com/office/word/2010/wordprocessingShape" mc:Ignorable="w14 w15 w16se w16cid wp14">
   <w15:commentEx w15:paraId="2B586475" w15:done="0"/>
   <w15:commentEx w15:paraId="2BA1314D" w15:done="0"/>
   <w15:commentEx w15:paraId="75EA3C88" w15:done="0"/>
@@ -9957,27 +9831,28 @@
 
 <file path=word/commentsIds.xml><?xml version="1.0" encoding="utf-8"?>
 <w16cid:commentsIds xmlns:wpc="http://schemas.microsoft.com/office/word/2010/wordprocessingCanvas" xmlns:cx="http://schemas.microsoft.com/office/drawing/2014/chartex" xmlns:cx1="http://schemas.microsoft.com/office/drawing/2015/9/8/chartex" xmlns:cx2="http://schemas.microsoft.com/office/drawing/2015/10/21/chartex" xmlns:cx3="http://schemas.microsoft.com/office/drawing/2016/5/9/chartex" xmlns:cx4="http://schemas.microsoft.com/office/drawing/2016/5/10/chartex" xmlns:cx5="http://schemas.microsoft.com/office/drawing/2016/5/11/chartex" xmlns:cx6="http://schemas.microsoft.com/office/drawing/2016/5/12/chartex" xmlns:cx7="http://schemas.microsoft.com/office/drawing/2016/5/13/chartex" xmlns:cx8="http://schemas.microsoft.com/office/drawing/2016/5/14/chartex" xmlns:mc="http://schemas.openxmlformats.org/markup-compatibility/2006" xmlns:aink="http://schemas.microsoft.com/office/drawing/2016/ink" xmlns:am3d="http://schemas.microsoft.com/office/drawing/2017/model3d" xmlns:o="urn:schemas-microsoft-com:office:office" xmlns:r="http://schemas.openxmlformats.org/officeDocument/2006/relationships" xmlns:m="http://schemas.openxmlformats.org/officeDocument/2006/math" xmlns:v="urn:schemas-microsoft-com:vml" xmlns:wp14="http://schemas.microsoft.com/office/word/2010/wordprocessingDrawing" xmlns:wp="http://schemas.openxmlformats.org/drawingml/2006/wordprocessingDrawing" xmlns:w10="urn:schemas-microsoft-com:office:word" xmlns:w="http://schemas.openxmlformats.org/wordprocessingml/2006/main" xmlns:w14="http://schemas.microsoft.com/office/word/2010/wordml" xmlns:w15="http://schemas.microsoft.com/office/word/2012/wordml" xmlns:w16cid="http://schemas.microsoft.com/office/word/2016/wordml/cid" xmlns:w16se="http://schemas.microsoft.com/office/word/2015/wordml/symex" xmlns:wpg="http://schemas.microsoft.com/office/word/2010/wordprocessingGroup" xmlns:wpi="http://schemas.microsoft.com/office/word/2010/wordprocessingInk" xmlns:wne="http://schemas.microsoft.com/office/word/2006/wordml" xmlns:wps="http://schemas.microsoft.com/office/word/2010/wordprocessingShape" mc:Ignorable="w14 w15 w16se w16cid wp14">
-  <w16cid:commentId w16cid:paraId="1409C8CE" w16cid:durableId="235D3A39"/>
-  <w16cid:commentId w16cid:paraId="38D95FAC" w16cid:durableId="235E9BAD"/>
   <w16cid:commentId w16cid:paraId="2B586475" w16cid:durableId="235D3D66"/>
   <w16cid:commentId w16cid:paraId="2BA1314D" w16cid:durableId="2357CAF2"/>
-  <w16cid:commentId w16cid:paraId="0806BEB7" w16cid:durableId="235D418C"/>
   <w16cid:commentId w16cid:paraId="75EA3C88" w16cid:durableId="235D35B5"/>
   <w16cid:commentId w16cid:paraId="6B2CB80B" w16cid:durableId="235D478D"/>
+  <w16cid:commentId w16cid:paraId="1FB19C88" w16cid:durableId="2360341E"/>
   <w16cid:commentId w16cid:paraId="60281B8C" w16cid:durableId="235D35B7"/>
   <w16cid:commentId w16cid:paraId="1A425FB2" w16cid:durableId="235D4337"/>
   <w16cid:commentId w16cid:paraId="0AB72063" w16cid:durableId="235D45FD"/>
+  <w16cid:commentId w16cid:paraId="512ADEEF" w16cid:durableId="23603422"/>
   <w16cid:commentId w16cid:paraId="3090D8F8" w16cid:durableId="235D35B8"/>
   <w16cid:commentId w16cid:paraId="4283CC7C" w16cid:durableId="235D4588"/>
-  <w16cid:commentId w16cid:paraId="79BEE9C5" w16cid:durableId="23591A3E"/>
-  <w16cid:commentId w16cid:paraId="18A49314" w16cid:durableId="235D35BA"/>
-  <w16cid:commentId w16cid:paraId="24D01780" w16cid:durableId="235D35BB"/>
+  <w16cid:commentId w16cid:paraId="1737D7A2" w16cid:durableId="23603425"/>
+  <w16cid:commentId w16cid:paraId="420C3794" w16cid:durableId="23603426"/>
+  <w16cid:commentId w16cid:paraId="04820B0B" w16cid:durableId="23603427"/>
+  <w16cid:commentId w16cid:paraId="5E6E735B" w16cid:durableId="23603428"/>
   <w16cid:commentId w16cid:paraId="35BC146F" w16cid:durableId="235D483C"/>
+  <w16cid:commentId w16cid:paraId="74B3B294" w16cid:durableId="2360342A"/>
 </w16cid:commentsIds>
 </file>
 
 <file path=word/endnotes.xml><?xml version="1.0" encoding="utf-8"?>
-<w:endnotes xmlns:wpc="http://schemas.microsoft.com/office/word/2010/wordprocessingCanvas" xmlns:cx="http://schemas.microsoft.com/office/drawing/2014/chartex" xmlns:cx1="http://schemas.microsoft.com/office/drawing/2015/9/8/chartex" xmlns:mc="http://schemas.openxmlformats.org/markup-compatibility/2006" xmlns:o="urn:schemas-microsoft-com:office:office" xmlns:r="http://schemas.openxmlformats.org/officeDocument/2006/relationships" xmlns:m="http://schemas.openxmlformats.org/officeDocument/2006/math" xmlns:v="urn:schemas-microsoft-com:vml" xmlns:wp14="http://schemas.microsoft.com/office/word/2010/wordprocessingDrawing" xmlns:wp="http://schemas.openxmlformats.org/drawingml/2006/wordprocessingDrawing" xmlns:w10="urn:schemas-microsoft-com:office:word" xmlns:w="http://schemas.openxmlformats.org/wordprocessingml/2006/main" xmlns:w14="http://schemas.microsoft.com/office/word/2010/wordml" xmlns:w15="http://schemas.microsoft.com/office/word/2012/wordml" xmlns:w16se="http://schemas.microsoft.com/office/word/2015/wordml/symex" xmlns:wpg="http://schemas.microsoft.com/office/word/2010/wordprocessingGroup" xmlns:wpi="http://schemas.microsoft.com/office/word/2010/wordprocessingInk" xmlns:wne="http://schemas.microsoft.com/office/word/2006/wordml" xmlns:wps="http://schemas.microsoft.com/office/word/2010/wordprocessingShape" mc:Ignorable="w14 w15 w16se wp14">
+<w:endnotes xmlns:wpc="http://schemas.microsoft.com/office/word/2010/wordprocessingCanvas" xmlns:cx="http://schemas.microsoft.com/office/drawing/2014/chartex" xmlns:cx1="http://schemas.microsoft.com/office/drawing/2015/9/8/chartex" xmlns:cx2="http://schemas.microsoft.com/office/drawing/2015/10/21/chartex" xmlns:cx3="http://schemas.microsoft.com/office/drawing/2016/5/9/chartex" xmlns:cx4="http://schemas.microsoft.com/office/drawing/2016/5/10/chartex" xmlns:cx5="http://schemas.microsoft.com/office/drawing/2016/5/11/chartex" xmlns:cx6="http://schemas.microsoft.com/office/drawing/2016/5/12/chartex" xmlns:cx7="http://schemas.microsoft.com/office/drawing/2016/5/13/chartex" xmlns:cx8="http://schemas.microsoft.com/office/drawing/2016/5/14/chartex" xmlns:mc="http://schemas.openxmlformats.org/markup-compatibility/2006" xmlns:aink="http://schemas.microsoft.com/office/drawing/2016/ink" xmlns:am3d="http://schemas.microsoft.com/office/drawing/2017/model3d" xmlns:o="urn:schemas-microsoft-com:office:office" xmlns:r="http://schemas.openxmlformats.org/officeDocument/2006/relationships" xmlns:m="http://schemas.openxmlformats.org/officeDocument/2006/math" xmlns:v="urn:schemas-microsoft-com:vml" xmlns:wp14="http://schemas.microsoft.com/office/word/2010/wordprocessingDrawing" xmlns:wp="http://schemas.openxmlformats.org/drawingml/2006/wordprocessingDrawing" xmlns:w10="urn:schemas-microsoft-com:office:word" xmlns:w="http://schemas.openxmlformats.org/wordprocessingml/2006/main" xmlns:w14="http://schemas.microsoft.com/office/word/2010/wordml" xmlns:w15="http://schemas.microsoft.com/office/word/2012/wordml" xmlns:w16cid="http://schemas.microsoft.com/office/word/2016/wordml/cid" xmlns:w16se="http://schemas.microsoft.com/office/word/2015/wordml/symex" xmlns:wpg="http://schemas.microsoft.com/office/word/2010/wordprocessingGroup" xmlns:wpi="http://schemas.microsoft.com/office/word/2010/wordprocessingInk" xmlns:wne="http://schemas.microsoft.com/office/word/2006/wordml" xmlns:wps="http://schemas.microsoft.com/office/word/2010/wordprocessingShape" mc:Ignorable="w14 w15 w16se w16cid wp14">
   <w:endnote w:type="separator" w:id="-1">
     <w:p>
       <w:r>
@@ -9996,7 +9871,7 @@
 </file>
 
 <file path=word/footer1.xml><?xml version="1.0" encoding="utf-8"?>
-<w:ftr xmlns:wpc="http://schemas.microsoft.com/office/word/2010/wordprocessingCanvas" xmlns:cx="http://schemas.microsoft.com/office/drawing/2014/chartex" xmlns:cx1="http://schemas.microsoft.com/office/drawing/2015/9/8/chartex" xmlns:mc="http://schemas.openxmlformats.org/markup-compatibility/2006" xmlns:o="urn:schemas-microsoft-com:office:office" xmlns:r="http://schemas.openxmlformats.org/officeDocument/2006/relationships" xmlns:m="http://schemas.openxmlformats.org/officeDocument/2006/math" xmlns:v="urn:schemas-microsoft-com:vml" xmlns:wp14="http://schemas.microsoft.com/office/word/2010/wordprocessingDrawing" xmlns:wp="http://schemas.openxmlformats.org/drawingml/2006/wordprocessingDrawing" xmlns:w10="urn:schemas-microsoft-com:office:word" xmlns:w="http://schemas.openxmlformats.org/wordprocessingml/2006/main" xmlns:w14="http://schemas.microsoft.com/office/word/2010/wordml" xmlns:w15="http://schemas.microsoft.com/office/word/2012/wordml" xmlns:w16se="http://schemas.microsoft.com/office/word/2015/wordml/symex" xmlns:wpg="http://schemas.microsoft.com/office/word/2010/wordprocessingGroup" xmlns:wpi="http://schemas.microsoft.com/office/word/2010/wordprocessingInk" xmlns:wne="http://schemas.microsoft.com/office/word/2006/wordml" xmlns:wps="http://schemas.microsoft.com/office/word/2010/wordprocessingShape" mc:Ignorable="w14 w15 w16se wp14">
+<w:ftr xmlns:wpc="http://schemas.microsoft.com/office/word/2010/wordprocessingCanvas" xmlns:cx="http://schemas.microsoft.com/office/drawing/2014/chartex" xmlns:cx1="http://schemas.microsoft.com/office/drawing/2015/9/8/chartex" xmlns:cx2="http://schemas.microsoft.com/office/drawing/2015/10/21/chartex" xmlns:cx3="http://schemas.microsoft.com/office/drawing/2016/5/9/chartex" xmlns:cx4="http://schemas.microsoft.com/office/drawing/2016/5/10/chartex" xmlns:cx5="http://schemas.microsoft.com/office/drawing/2016/5/11/chartex" xmlns:cx6="http://schemas.microsoft.com/office/drawing/2016/5/12/chartex" xmlns:cx7="http://schemas.microsoft.com/office/drawing/2016/5/13/chartex" xmlns:cx8="http://schemas.microsoft.com/office/drawing/2016/5/14/chartex" xmlns:mc="http://schemas.openxmlformats.org/markup-compatibility/2006" xmlns:aink="http://schemas.microsoft.com/office/drawing/2016/ink" xmlns:am3d="http://schemas.microsoft.com/office/drawing/2017/model3d" xmlns:o="urn:schemas-microsoft-com:office:office" xmlns:r="http://schemas.openxmlformats.org/officeDocument/2006/relationships" xmlns:m="http://schemas.openxmlformats.org/officeDocument/2006/math" xmlns:v="urn:schemas-microsoft-com:vml" xmlns:wp14="http://schemas.microsoft.com/office/word/2010/wordprocessingDrawing" xmlns:wp="http://schemas.openxmlformats.org/drawingml/2006/wordprocessingDrawing" xmlns:w10="urn:schemas-microsoft-com:office:word" xmlns:w="http://schemas.openxmlformats.org/wordprocessingml/2006/main" xmlns:w14="http://schemas.microsoft.com/office/word/2010/wordml" xmlns:w15="http://schemas.microsoft.com/office/word/2012/wordml" xmlns:w16cid="http://schemas.microsoft.com/office/word/2016/wordml/cid" xmlns:w16se="http://schemas.microsoft.com/office/word/2015/wordml/symex" xmlns:wpg="http://schemas.microsoft.com/office/word/2010/wordprocessingGroup" xmlns:wpi="http://schemas.microsoft.com/office/word/2010/wordprocessingInk" xmlns:wne="http://schemas.microsoft.com/office/word/2006/wordml" xmlns:wps="http://schemas.microsoft.com/office/word/2010/wordprocessingShape" mc:Ignorable="w14 w15 w16se w16cid wp14">
   <w:p>
     <w:pPr>
       <w:pStyle w:val="Footer"/>
@@ -10007,7 +9882,7 @@
 </file>
 
 <file path=word/footnotes.xml><?xml version="1.0" encoding="utf-8"?>
-<w:footnotes xmlns:wpc="http://schemas.microsoft.com/office/word/2010/wordprocessingCanvas" xmlns:cx="http://schemas.microsoft.com/office/drawing/2014/chartex" xmlns:cx1="http://schemas.microsoft.com/office/drawing/2015/9/8/chartex" xmlns:mc="http://schemas.openxmlformats.org/markup-compatibility/2006" xmlns:o="urn:schemas-microsoft-com:office:office" xmlns:r="http://schemas.openxmlformats.org/officeDocument/2006/relationships" xmlns:m="http://schemas.openxmlformats.org/officeDocument/2006/math" xmlns:v="urn:schemas-microsoft-com:vml" xmlns:wp14="http://schemas.microsoft.com/office/word/2010/wordprocessingDrawing" xmlns:wp="http://schemas.openxmlformats.org/drawingml/2006/wordprocessingDrawing" xmlns:w10="urn:schemas-microsoft-com:office:word" xmlns:w="http://schemas.openxmlformats.org/wordprocessingml/2006/main" xmlns:w14="http://schemas.microsoft.com/office/word/2010/wordml" xmlns:w15="http://schemas.microsoft.com/office/word/2012/wordml" xmlns:w16se="http://schemas.microsoft.com/office/word/2015/wordml/symex" xmlns:wpg="http://schemas.microsoft.com/office/word/2010/wordprocessingGroup" xmlns:wpi="http://schemas.microsoft.com/office/word/2010/wordprocessingInk" xmlns:wne="http://schemas.microsoft.com/office/word/2006/wordml" xmlns:wps="http://schemas.microsoft.com/office/word/2010/wordprocessingShape" mc:Ignorable="w14 w15 w16se wp14">
+<w:footnotes xmlns:wpc="http://schemas.microsoft.com/office/word/2010/wordprocessingCanvas" xmlns:cx="http://schemas.microsoft.com/office/drawing/2014/chartex" xmlns:cx1="http://schemas.microsoft.com/office/drawing/2015/9/8/chartex" xmlns:cx2="http://schemas.microsoft.com/office/drawing/2015/10/21/chartex" xmlns:cx3="http://schemas.microsoft.com/office/drawing/2016/5/9/chartex" xmlns:cx4="http://schemas.microsoft.com/office/drawing/2016/5/10/chartex" xmlns:cx5="http://schemas.microsoft.com/office/drawing/2016/5/11/chartex" xmlns:cx6="http://schemas.microsoft.com/office/drawing/2016/5/12/chartex" xmlns:cx7="http://schemas.microsoft.com/office/drawing/2016/5/13/chartex" xmlns:cx8="http://schemas.microsoft.com/office/drawing/2016/5/14/chartex" xmlns:mc="http://schemas.openxmlformats.org/markup-compatibility/2006" xmlns:aink="http://schemas.microsoft.com/office/drawing/2016/ink" xmlns:am3d="http://schemas.microsoft.com/office/drawing/2017/model3d" xmlns:o="urn:schemas-microsoft-com:office:office" xmlns:r="http://schemas.openxmlformats.org/officeDocument/2006/relationships" xmlns:m="http://schemas.openxmlformats.org/officeDocument/2006/math" xmlns:v="urn:schemas-microsoft-com:vml" xmlns:wp14="http://schemas.microsoft.com/office/word/2010/wordprocessingDrawing" xmlns:wp="http://schemas.openxmlformats.org/drawingml/2006/wordprocessingDrawing" xmlns:w10="urn:schemas-microsoft-com:office:word" xmlns:w="http://schemas.openxmlformats.org/wordprocessingml/2006/main" xmlns:w14="http://schemas.microsoft.com/office/word/2010/wordml" xmlns:w15="http://schemas.microsoft.com/office/word/2012/wordml" xmlns:w16cid="http://schemas.microsoft.com/office/word/2016/wordml/cid" xmlns:w16se="http://schemas.microsoft.com/office/word/2015/wordml/symex" xmlns:wpg="http://schemas.microsoft.com/office/word/2010/wordprocessingGroup" xmlns:wpi="http://schemas.microsoft.com/office/word/2010/wordprocessingInk" xmlns:wne="http://schemas.microsoft.com/office/word/2006/wordml" xmlns:wps="http://schemas.microsoft.com/office/word/2010/wordprocessingShape" mc:Ignorable="w14 w15 w16se w16cid wp14">
   <w:footnote w:type="separator" w:id="-1">
     <w:p>
       <w:r>
@@ -10026,7 +9901,7 @@
 </file>
 
 <file path=word/header1.xml><?xml version="1.0" encoding="utf-8"?>
-<w:hdr xmlns:wpc="http://schemas.microsoft.com/office/word/2010/wordprocessingCanvas" xmlns:cx="http://schemas.microsoft.com/office/drawing/2014/chartex" xmlns:cx1="http://schemas.microsoft.com/office/drawing/2015/9/8/chartex" xmlns:mc="http://schemas.openxmlformats.org/markup-compatibility/2006" xmlns:o="urn:schemas-microsoft-com:office:office" xmlns:r="http://schemas.openxmlformats.org/officeDocument/2006/relationships" xmlns:m="http://schemas.openxmlformats.org/officeDocument/2006/math" xmlns:v="urn:schemas-microsoft-com:vml" xmlns:wp14="http://schemas.microsoft.com/office/word/2010/wordprocessingDrawing" xmlns:wp="http://schemas.openxmlformats.org/drawingml/2006/wordprocessingDrawing" xmlns:w10="urn:schemas-microsoft-com:office:word" xmlns:w="http://schemas.openxmlformats.org/wordprocessingml/2006/main" xmlns:w14="http://schemas.microsoft.com/office/word/2010/wordml" xmlns:w15="http://schemas.microsoft.com/office/word/2012/wordml" xmlns:w16se="http://schemas.microsoft.com/office/word/2015/wordml/symex" xmlns:wpg="http://schemas.microsoft.com/office/word/2010/wordprocessingGroup" xmlns:wpi="http://schemas.microsoft.com/office/word/2010/wordprocessingInk" xmlns:wne="http://schemas.microsoft.com/office/word/2006/wordml" xmlns:wps="http://schemas.microsoft.com/office/word/2010/wordprocessingShape" mc:Ignorable="w14 w15 w16se wp14">
+<w:hdr xmlns:wpc="http://schemas.microsoft.com/office/word/2010/wordprocessingCanvas" xmlns:cx="http://schemas.microsoft.com/office/drawing/2014/chartex" xmlns:cx1="http://schemas.microsoft.com/office/drawing/2015/9/8/chartex" xmlns:cx2="http://schemas.microsoft.com/office/drawing/2015/10/21/chartex" xmlns:cx3="http://schemas.microsoft.com/office/drawing/2016/5/9/chartex" xmlns:cx4="http://schemas.microsoft.com/office/drawing/2016/5/10/chartex" xmlns:cx5="http://schemas.microsoft.com/office/drawing/2016/5/11/chartex" xmlns:cx6="http://schemas.microsoft.com/office/drawing/2016/5/12/chartex" xmlns:cx7="http://schemas.microsoft.com/office/drawing/2016/5/13/chartex" xmlns:cx8="http://schemas.microsoft.com/office/drawing/2016/5/14/chartex" xmlns:mc="http://schemas.openxmlformats.org/markup-compatibility/2006" xmlns:aink="http://schemas.microsoft.com/office/drawing/2016/ink" xmlns:am3d="http://schemas.microsoft.com/office/drawing/2017/model3d" xmlns:o="urn:schemas-microsoft-com:office:office" xmlns:r="http://schemas.openxmlformats.org/officeDocument/2006/relationships" xmlns:m="http://schemas.openxmlformats.org/officeDocument/2006/math" xmlns:v="urn:schemas-microsoft-com:vml" xmlns:wp14="http://schemas.microsoft.com/office/word/2010/wordprocessingDrawing" xmlns:wp="http://schemas.openxmlformats.org/drawingml/2006/wordprocessingDrawing" xmlns:w10="urn:schemas-microsoft-com:office:word" xmlns:w="http://schemas.openxmlformats.org/wordprocessingml/2006/main" xmlns:w14="http://schemas.microsoft.com/office/word/2010/wordml" xmlns:w15="http://schemas.microsoft.com/office/word/2012/wordml" xmlns:w16cid="http://schemas.microsoft.com/office/word/2016/wordml/cid" xmlns:w16se="http://schemas.microsoft.com/office/word/2015/wordml/symex" xmlns:wpg="http://schemas.microsoft.com/office/word/2010/wordprocessingGroup" xmlns:wpi="http://schemas.microsoft.com/office/word/2010/wordprocessingInk" xmlns:wne="http://schemas.microsoft.com/office/word/2006/wordml" xmlns:wps="http://schemas.microsoft.com/office/word/2010/wordprocessingShape" mc:Ignorable="w14 w15 w16se w16cid wp14">
   <w:sdt>
     <w:sdtPr>
       <w:rPr>
@@ -10038,6 +9913,11 @@
         <w:docPartUnique/>
       </w:docPartObj>
     </w:sdtPr>
+    <w:sdtEndPr>
+      <w:rPr>
+        <w:rStyle w:val="PageNumber"/>
+      </w:rPr>
+    </w:sdtEndPr>
     <w:sdtContent>
       <w:p>
         <w:pPr>
@@ -10078,7 +9958,7 @@
 </file>
 
 <file path=word/header2.xml><?xml version="1.0" encoding="utf-8"?>
-<w:hdr xmlns:wpc="http://schemas.microsoft.com/office/word/2010/wordprocessingCanvas" xmlns:cx="http://schemas.microsoft.com/office/drawing/2014/chartex" xmlns:cx1="http://schemas.microsoft.com/office/drawing/2015/9/8/chartex" xmlns:mc="http://schemas.openxmlformats.org/markup-compatibility/2006" xmlns:o="urn:schemas-microsoft-com:office:office" xmlns:r="http://schemas.openxmlformats.org/officeDocument/2006/relationships" xmlns:m="http://schemas.openxmlformats.org/officeDocument/2006/math" xmlns:v="urn:schemas-microsoft-com:vml" xmlns:wp14="http://schemas.microsoft.com/office/word/2010/wordprocessingDrawing" xmlns:wp="http://schemas.openxmlformats.org/drawingml/2006/wordprocessingDrawing" xmlns:w10="urn:schemas-microsoft-com:office:word" xmlns:w="http://schemas.openxmlformats.org/wordprocessingml/2006/main" xmlns:w14="http://schemas.microsoft.com/office/word/2010/wordml" xmlns:w15="http://schemas.microsoft.com/office/word/2012/wordml" xmlns:w16se="http://schemas.microsoft.com/office/word/2015/wordml/symex" xmlns:wpg="http://schemas.microsoft.com/office/word/2010/wordprocessingGroup" xmlns:wpi="http://schemas.microsoft.com/office/word/2010/wordprocessingInk" xmlns:wne="http://schemas.microsoft.com/office/word/2006/wordml" xmlns:wps="http://schemas.microsoft.com/office/word/2010/wordprocessingShape" mc:Ignorable="w14 w15 w16se wp14">
+<w:hdr xmlns:wpc="http://schemas.microsoft.com/office/word/2010/wordprocessingCanvas" xmlns:cx="http://schemas.microsoft.com/office/drawing/2014/chartex" xmlns:cx1="http://schemas.microsoft.com/office/drawing/2015/9/8/chartex" xmlns:cx2="http://schemas.microsoft.com/office/drawing/2015/10/21/chartex" xmlns:cx3="http://schemas.microsoft.com/office/drawing/2016/5/9/chartex" xmlns:cx4="http://schemas.microsoft.com/office/drawing/2016/5/10/chartex" xmlns:cx5="http://schemas.microsoft.com/office/drawing/2016/5/11/chartex" xmlns:cx6="http://schemas.microsoft.com/office/drawing/2016/5/12/chartex" xmlns:cx7="http://schemas.microsoft.com/office/drawing/2016/5/13/chartex" xmlns:cx8="http://schemas.microsoft.com/office/drawing/2016/5/14/chartex" xmlns:mc="http://schemas.openxmlformats.org/markup-compatibility/2006" xmlns:aink="http://schemas.microsoft.com/office/drawing/2016/ink" xmlns:am3d="http://schemas.microsoft.com/office/drawing/2017/model3d" xmlns:o="urn:schemas-microsoft-com:office:office" xmlns:r="http://schemas.openxmlformats.org/officeDocument/2006/relationships" xmlns:m="http://schemas.openxmlformats.org/officeDocument/2006/math" xmlns:v="urn:schemas-microsoft-com:vml" xmlns:wp14="http://schemas.microsoft.com/office/word/2010/wordprocessingDrawing" xmlns:wp="http://schemas.openxmlformats.org/drawingml/2006/wordprocessingDrawing" xmlns:w10="urn:schemas-microsoft-com:office:word" xmlns:w="http://schemas.openxmlformats.org/wordprocessingml/2006/main" xmlns:w14="http://schemas.microsoft.com/office/word/2010/wordml" xmlns:w15="http://schemas.microsoft.com/office/word/2012/wordml" xmlns:w16cid="http://schemas.microsoft.com/office/word/2016/wordml/cid" xmlns:w16se="http://schemas.microsoft.com/office/word/2015/wordml/symex" xmlns:wpg="http://schemas.microsoft.com/office/word/2010/wordprocessingGroup" xmlns:wpi="http://schemas.microsoft.com/office/word/2010/wordprocessingInk" xmlns:wne="http://schemas.microsoft.com/office/word/2006/wordml" xmlns:wps="http://schemas.microsoft.com/office/word/2010/wordprocessingShape" mc:Ignorable="w14 w15 w16se w16cid wp14">
   <w:sdt>
     <w:sdtPr>
       <w:rPr>
@@ -10090,6 +9970,11 @@
         <w:docPartUnique/>
       </w:docPartObj>
     </w:sdtPr>
+    <w:sdtEndPr>
+      <w:rPr>
+        <w:rStyle w:val="PageNumber"/>
+      </w:rPr>
+    </w:sdtEndPr>
     <w:sdtContent>
       <w:p>
         <w:pPr>
@@ -10143,7 +10028,7 @@
 </file>
 
 <file path=word/numbering.xml><?xml version="1.0" encoding="utf-8"?>
-<w:numbering xmlns:wpc="http://schemas.microsoft.com/office/word/2010/wordprocessingCanvas" xmlns:cx="http://schemas.microsoft.com/office/drawing/2014/chartex" xmlns:cx1="http://schemas.microsoft.com/office/drawing/2015/9/8/chartex" xmlns:mc="http://schemas.openxmlformats.org/markup-compatibility/2006" xmlns:o="urn:schemas-microsoft-com:office:office" xmlns:r="http://schemas.openxmlformats.org/officeDocument/2006/relationships" xmlns:m="http://schemas.openxmlformats.org/officeDocument/2006/math" xmlns:v="urn:schemas-microsoft-com:vml" xmlns:wp14="http://schemas.microsoft.com/office/word/2010/wordprocessingDrawing" xmlns:wp="http://schemas.openxmlformats.org/drawingml/2006/wordprocessingDrawing" xmlns:w10="urn:schemas-microsoft-com:office:word" xmlns:w="http://schemas.openxmlformats.org/wordprocessingml/2006/main" xmlns:w14="http://schemas.microsoft.com/office/word/2010/wordml" xmlns:w15="http://schemas.microsoft.com/office/word/2012/wordml" xmlns:w16se="http://schemas.microsoft.com/office/word/2015/wordml/symex" xmlns:wpg="http://schemas.microsoft.com/office/word/2010/wordprocessingGroup" xmlns:wpi="http://schemas.microsoft.com/office/word/2010/wordprocessingInk" xmlns:wne="http://schemas.microsoft.com/office/word/2006/wordml" xmlns:wps="http://schemas.microsoft.com/office/word/2010/wordprocessingShape" mc:Ignorable="w14 w15 w16se wp14">
+<w:numbering xmlns:wpc="http://schemas.microsoft.com/office/word/2010/wordprocessingCanvas" xmlns:cx="http://schemas.microsoft.com/office/drawing/2014/chartex" xmlns:cx1="http://schemas.microsoft.com/office/drawing/2015/9/8/chartex" xmlns:cx2="http://schemas.microsoft.com/office/drawing/2015/10/21/chartex" xmlns:cx3="http://schemas.microsoft.com/office/drawing/2016/5/9/chartex" xmlns:cx4="http://schemas.microsoft.com/office/drawing/2016/5/10/chartex" xmlns:cx5="http://schemas.microsoft.com/office/drawing/2016/5/11/chartex" xmlns:cx6="http://schemas.microsoft.com/office/drawing/2016/5/12/chartex" xmlns:cx7="http://schemas.microsoft.com/office/drawing/2016/5/13/chartex" xmlns:cx8="http://schemas.microsoft.com/office/drawing/2016/5/14/chartex" xmlns:mc="http://schemas.openxmlformats.org/markup-compatibility/2006" xmlns:aink="http://schemas.microsoft.com/office/drawing/2016/ink" xmlns:am3d="http://schemas.microsoft.com/office/drawing/2017/model3d" xmlns:o="urn:schemas-microsoft-com:office:office" xmlns:r="http://schemas.openxmlformats.org/officeDocument/2006/relationships" xmlns:m="http://schemas.openxmlformats.org/officeDocument/2006/math" xmlns:v="urn:schemas-microsoft-com:vml" xmlns:wp14="http://schemas.microsoft.com/office/word/2010/wordprocessingDrawing" xmlns:wp="http://schemas.openxmlformats.org/drawingml/2006/wordprocessingDrawing" xmlns:w10="urn:schemas-microsoft-com:office:word" xmlns:w="http://schemas.openxmlformats.org/wordprocessingml/2006/main" xmlns:w14="http://schemas.microsoft.com/office/word/2010/wordml" xmlns:w15="http://schemas.microsoft.com/office/word/2012/wordml" xmlns:w16cid="http://schemas.microsoft.com/office/word/2016/wordml/cid" xmlns:w16se="http://schemas.microsoft.com/office/word/2015/wordml/symex" xmlns:wpg="http://schemas.microsoft.com/office/word/2010/wordprocessingGroup" xmlns:wpi="http://schemas.microsoft.com/office/word/2010/wordprocessingInk" xmlns:wne="http://schemas.microsoft.com/office/word/2006/wordml" xmlns:wps="http://schemas.microsoft.com/office/word/2010/wordprocessingShape" mc:Ignorable="w14 w15 w16se w16cid wp14">
   <w:abstractNum w:abstractNumId="0" w15:restartNumberingAfterBreak="0">
     <w:nsid w:val="014D0AB1"/>
     <w:multiLevelType w:val="hybridMultilevel"/>
@@ -11418,7 +11303,7 @@
 </file>
 
 <file path=word/people.xml><?xml version="1.0" encoding="utf-8"?>
-<w15:people xmlns:wpc="http://schemas.microsoft.com/office/word/2010/wordprocessingCanvas" xmlns:cx="http://schemas.microsoft.com/office/drawing/2014/chartex" xmlns:cx1="http://schemas.microsoft.com/office/drawing/2015/9/8/chartex" xmlns:mc="http://schemas.openxmlformats.org/markup-compatibility/2006" xmlns:o="urn:schemas-microsoft-com:office:office" xmlns:r="http://schemas.openxmlformats.org/officeDocument/2006/relationships" xmlns:m="http://schemas.openxmlformats.org/officeDocument/2006/math" xmlns:v="urn:schemas-microsoft-com:vml" xmlns:wp14="http://schemas.microsoft.com/office/word/2010/wordprocessingDrawing" xmlns:wp="http://schemas.openxmlformats.org/drawingml/2006/wordprocessingDrawing" xmlns:w10="urn:schemas-microsoft-com:office:word" xmlns:w="http://schemas.openxmlformats.org/wordprocessingml/2006/main" xmlns:w14="http://schemas.microsoft.com/office/word/2010/wordml" xmlns:w15="http://schemas.microsoft.com/office/word/2012/wordml" xmlns:w16se="http://schemas.microsoft.com/office/word/2015/wordml/symex" xmlns:wpg="http://schemas.microsoft.com/office/word/2010/wordprocessingGroup" xmlns:wpi="http://schemas.microsoft.com/office/word/2010/wordprocessingInk" xmlns:wne="http://schemas.microsoft.com/office/word/2006/wordml" xmlns:wps="http://schemas.microsoft.com/office/word/2010/wordprocessingShape" mc:Ignorable="w14 w15 w16se wp14">
+<w15:people xmlns:wpc="http://schemas.microsoft.com/office/word/2010/wordprocessingCanvas" xmlns:cx="http://schemas.microsoft.com/office/drawing/2014/chartex" xmlns:cx1="http://schemas.microsoft.com/office/drawing/2015/9/8/chartex" xmlns:cx2="http://schemas.microsoft.com/office/drawing/2015/10/21/chartex" xmlns:cx3="http://schemas.microsoft.com/office/drawing/2016/5/9/chartex" xmlns:cx4="http://schemas.microsoft.com/office/drawing/2016/5/10/chartex" xmlns:cx5="http://schemas.microsoft.com/office/drawing/2016/5/11/chartex" xmlns:cx6="http://schemas.microsoft.com/office/drawing/2016/5/12/chartex" xmlns:cx7="http://schemas.microsoft.com/office/drawing/2016/5/13/chartex" xmlns:cx8="http://schemas.microsoft.com/office/drawing/2016/5/14/chartex" xmlns:mc="http://schemas.openxmlformats.org/markup-compatibility/2006" xmlns:aink="http://schemas.microsoft.com/office/drawing/2016/ink" xmlns:am3d="http://schemas.microsoft.com/office/drawing/2017/model3d" xmlns:o="urn:schemas-microsoft-com:office:office" xmlns:r="http://schemas.openxmlformats.org/officeDocument/2006/relationships" xmlns:m="http://schemas.openxmlformats.org/officeDocument/2006/math" xmlns:v="urn:schemas-microsoft-com:vml" xmlns:wp14="http://schemas.microsoft.com/office/word/2010/wordprocessingDrawing" xmlns:wp="http://schemas.openxmlformats.org/drawingml/2006/wordprocessingDrawing" xmlns:w10="urn:schemas-microsoft-com:office:word" xmlns:w="http://schemas.openxmlformats.org/wordprocessingml/2006/main" xmlns:w14="http://schemas.microsoft.com/office/word/2010/wordml" xmlns:w15="http://schemas.microsoft.com/office/word/2012/wordml" xmlns:w16cid="http://schemas.microsoft.com/office/word/2016/wordml/cid" xmlns:w16se="http://schemas.microsoft.com/office/word/2015/wordml/symex" xmlns:wpg="http://schemas.microsoft.com/office/word/2010/wordprocessingGroup" xmlns:wpi="http://schemas.microsoft.com/office/word/2010/wordprocessingInk" xmlns:wne="http://schemas.microsoft.com/office/word/2006/wordml" xmlns:wps="http://schemas.microsoft.com/office/word/2010/wordprocessingShape" mc:Ignorable="w14 w15 w16se w16cid wp14">
   <w15:person w15:author="Ian Hussey">
     <w15:presenceInfo w15:providerId="None" w15:userId="Ian Hussey"/>
   </w15:person>
@@ -11429,7 +11314,7 @@
 </file>
 
 <file path=word/styles.xml><?xml version="1.0" encoding="utf-8"?>
-<w:styles xmlns:mc="http://schemas.openxmlformats.org/markup-compatibility/2006" xmlns:r="http://schemas.openxmlformats.org/officeDocument/2006/relationships" xmlns:w="http://schemas.openxmlformats.org/wordprocessingml/2006/main" xmlns:w14="http://schemas.microsoft.com/office/word/2010/wordml" xmlns:w15="http://schemas.microsoft.com/office/word/2012/wordml" xmlns:w16se="http://schemas.microsoft.com/office/word/2015/wordml/symex" mc:Ignorable="w14 w15 w16se">
+<w:styles xmlns:mc="http://schemas.openxmlformats.org/markup-compatibility/2006" xmlns:r="http://schemas.openxmlformats.org/officeDocument/2006/relationships" xmlns:w="http://schemas.openxmlformats.org/wordprocessingml/2006/main" xmlns:w14="http://schemas.microsoft.com/office/word/2010/wordml" xmlns:w15="http://schemas.microsoft.com/office/word/2012/wordml" xmlns:w16cid="http://schemas.microsoft.com/office/word/2016/wordml/cid" xmlns:w16se="http://schemas.microsoft.com/office/word/2015/wordml/symex" mc:Ignorable="w14 w15 w16se w16cid">
   <w:docDefaults>
     <w:rPrDefault>
       <w:rPr>
@@ -11445,7 +11330,7 @@
       </w:pPr>
     </w:pPrDefault>
   </w:docDefaults>
-  <w:latentStyles w:defLockedState="0" w:defUIPriority="99" w:defSemiHidden="0" w:defUnhideWhenUsed="0" w:defQFormat="0" w:count="371">
+  <w:latentStyles w:defLockedState="0" w:defUIPriority="99" w:defSemiHidden="0" w:defUnhideWhenUsed="0" w:defQFormat="0" w:count="375">
     <w:lsdException w:name="Normal" w:uiPriority="0" w:qFormat="1"/>
     <w:lsdException w:name="heading 1" w:uiPriority="9" w:qFormat="1"/>
     <w:lsdException w:name="heading 2" w:semiHidden="1" w:uiPriority="9" w:unhideWhenUsed="1" w:qFormat="1"/>
@@ -11551,7 +11436,6 @@
     <w:lsdException w:name="HTML Sample" w:semiHidden="1" w:unhideWhenUsed="1"/>
     <w:lsdException w:name="HTML Typewriter" w:semiHidden="1" w:unhideWhenUsed="1"/>
     <w:lsdException w:name="HTML Variable" w:semiHidden="1" w:unhideWhenUsed="1"/>
-    <w:lsdException w:name="Normal Table" w:semiHidden="1" w:unhideWhenUsed="1"/>
     <w:lsdException w:name="annotation subject" w:semiHidden="1" w:unhideWhenUsed="1"/>
     <w:lsdException w:name="No List" w:semiHidden="1" w:unhideWhenUsed="1"/>
     <w:lsdException w:name="Outline List 1" w:semiHidden="1" w:unhideWhenUsed="1"/>
@@ -11595,10 +11479,8 @@
     <w:lsdException w:name="Table Elegant" w:semiHidden="1" w:unhideWhenUsed="1"/>
     <w:lsdException w:name="Table Professional" w:semiHidden="1" w:unhideWhenUsed="1"/>
     <w:lsdException w:name="Table Subtle 1" w:semiHidden="1" w:unhideWhenUsed="1"/>
-    <w:lsdException w:name="Table Subtle 2" w:semiHidden="1" w:unhideWhenUsed="1"/>
     <w:lsdException w:name="Table Web 1" w:semiHidden="1" w:unhideWhenUsed="1"/>
     <w:lsdException w:name="Table Web 2" w:semiHidden="1" w:unhideWhenUsed="1"/>
-    <w:lsdException w:name="Table Web 3" w:semiHidden="1" w:unhideWhenUsed="1"/>
     <w:lsdException w:name="Balloon Text" w:semiHidden="1" w:unhideWhenUsed="1"/>
     <w:lsdException w:name="Table Grid" w:uiPriority="39"/>
     <w:lsdException w:name="Table Theme" w:semiHidden="1" w:unhideWhenUsed="1"/>
@@ -11817,6 +11699,10 @@
     <w:lsdException w:name="List Table 5 Dark Accent 6" w:uiPriority="50"/>
     <w:lsdException w:name="List Table 6 Colorful Accent 6" w:uiPriority="51"/>
     <w:lsdException w:name="List Table 7 Colorful Accent 6" w:uiPriority="52"/>
+    <w:lsdException w:name="Mention" w:semiHidden="1" w:unhideWhenUsed="1"/>
+    <w:lsdException w:name="Smart Hyperlink" w:semiHidden="1" w:unhideWhenUsed="1"/>
+    <w:lsdException w:name="Hashtag" w:semiHidden="1" w:unhideWhenUsed="1"/>
+    <w:lsdException w:name="Unresolved Mention" w:semiHidden="1" w:unhideWhenUsed="1"/>
   </w:latentStyles>
   <w:style w:type="paragraph" w:default="1" w:styleId="Normal">
     <w:name w:val="Normal"/>
@@ -12237,13 +12123,25 @@
       <w:shd w:val="clear" w:color="auto" w:fill="E1DFDD"/>
     </w:rPr>
   </w:style>
-  <w:style w:type="character" w:customStyle="1" w:styleId="UnresolvedMention">
+  <w:style w:type="character" w:customStyle="1" w:styleId="UnresolvedMention2">
+    <w:name w:val="Unresolved Mention2"/>
+    <w:basedOn w:val="DefaultParagraphFont"/>
+    <w:uiPriority w:val="99"/>
+    <w:semiHidden/>
+    <w:unhideWhenUsed/>
+    <w:rsid w:val="00457771"/>
+    <w:rPr>
+      <w:color w:val="605E5C"/>
+      <w:shd w:val="clear" w:color="auto" w:fill="E1DFDD"/>
+    </w:rPr>
+  </w:style>
+  <w:style w:type="character" w:styleId="UnresolvedMention">
     <w:name w:val="Unresolved Mention"/>
     <w:basedOn w:val="DefaultParagraphFont"/>
     <w:uiPriority w:val="99"/>
     <w:semiHidden/>
     <w:unhideWhenUsed/>
-    <w:rsid w:val="00457771"/>
+    <w:rsid w:val="00CB2D59"/>
     <w:rPr>
       <w:color w:val="605E5C"/>
       <w:shd w:val="clear" w:color="auto" w:fill="E1DFDD"/>
@@ -12518,7 +12416,7 @@
 </file>
 
 <file path=customXml/itemProps1.xml><?xml version="1.0" encoding="utf-8"?>
-<ds:datastoreItem xmlns:ds="http://schemas.openxmlformats.org/officeDocument/2006/customXml" ds:itemID="{C6C44E96-0C54-491D-B55F-C3222F289F8C}">
+<ds:datastoreItem xmlns:ds="http://schemas.openxmlformats.org/officeDocument/2006/customXml" ds:itemID="{99F5F9EE-5779-4442-85BD-662D28416BA9}">
   <ds:schemaRefs>
     <ds:schemaRef ds:uri="http://schemas.openxmlformats.org/officeDocument/2006/bibliography"/>
   </ds:schemaRefs>

</xml_diff>

<commit_message>
added to do to to do and prereg
</commit_message>
<xml_diff>
--- a/Experiment 7/preregistration.docx
+++ b/Experiment 7/preregistration.docx
@@ -61,13 +61,7 @@
         </w:numPr>
       </w:pPr>
       <w:r>
-        <w:t>Can online content establish first impressions</w:t>
-      </w:r>
-      <w:r>
-        <w:t xml:space="preserve"> towards a novel individual</w:t>
-      </w:r>
-      <w:r>
-        <w:t>, even when the content is not real?</w:t>
+        <w:t>Can online content establish first impressions towards a novel individual, even when the content is not real?</w:t>
       </w:r>
       <w:r>
         <w:t xml:space="preserve"> </w:t>
@@ -511,6 +505,7 @@
       </w:r>
     </w:p>
     <w:p>
+      <w:commentRangeStart w:id="0"/>
       <w:r>
         <w:rPr>
           <w:highlight w:val="yellow"/>
@@ -526,6 +521,13 @@
       <w:r>
         <w:t xml:space="preserve"> </w:t>
       </w:r>
+      <w:commentRangeEnd w:id="0"/>
+      <w:r>
+        <w:rPr>
+          <w:rStyle w:val="CommentReference"/>
+        </w:rPr>
+        <w:commentReference w:id="0"/>
+      </w:r>
     </w:p>
     <w:p>
       <w:pPr>
@@ -559,7 +561,7 @@
       <w:r>
         <w:t>(</w:t>
       </w:r>
-      <w:hyperlink r:id="rId10" w:history="1">
+      <w:hyperlink r:id="rId13" w:history="1">
         <w:r>
           <w:rPr>
             <w:rStyle w:val="Hyperlink"/>
@@ -810,7 +812,7 @@
                     </pic:cNvPicPr>
                   </pic:nvPicPr>
                   <pic:blipFill>
-                    <a:blip r:embed="rId11" cstate="print">
+                    <a:blip r:embed="rId14" cstate="print">
                       <a:extLst>
                         <a:ext uri="{28A0092B-C50C-407E-A947-70E740481C1C}">
                           <a14:useLocalDpi xmlns:a14="http://schemas.microsoft.com/office/drawing/2010/main" val="0"/>
@@ -871,7 +873,7 @@
                     </pic:cNvPicPr>
                   </pic:nvPicPr>
                   <pic:blipFill>
-                    <a:blip r:embed="rId12" cstate="print">
+                    <a:blip r:embed="rId15" cstate="print">
                       <a:extLst>
                         <a:ext uri="{28A0092B-C50C-407E-A947-70E740481C1C}">
                           <a14:useLocalDpi xmlns:a14="http://schemas.microsoft.com/office/drawing/2010/main" val="0"/>
@@ -932,7 +934,7 @@
                     </pic:cNvPicPr>
                   </pic:nvPicPr>
                   <pic:blipFill>
-                    <a:blip r:embed="rId13" cstate="print">
+                    <a:blip r:embed="rId16" cstate="print">
                       <a:extLst>
                         <a:ext uri="{28A0092B-C50C-407E-A947-70E740481C1C}">
                           <a14:useLocalDpi xmlns:a14="http://schemas.microsoft.com/office/drawing/2010/main" val="0"/>
@@ -993,7 +995,7 @@
                     </pic:cNvPicPr>
                   </pic:nvPicPr>
                   <pic:blipFill>
-                    <a:blip r:embed="rId14" cstate="print">
+                    <a:blip r:embed="rId17" cstate="print">
                       <a:extLst>
                         <a:ext uri="{28A0092B-C50C-407E-A947-70E740481C1C}">
                           <a14:useLocalDpi xmlns:a14="http://schemas.microsoft.com/office/drawing/2010/main" val="0"/>
@@ -1055,7 +1057,7 @@
                     </pic:cNvPicPr>
                   </pic:nvPicPr>
                   <pic:blipFill>
-                    <a:blip r:embed="rId15" cstate="print">
+                    <a:blip r:embed="rId18" cstate="print">
                       <a:extLst>
                         <a:ext uri="{28A0092B-C50C-407E-A947-70E740481C1C}">
                           <a14:useLocalDpi xmlns:a14="http://schemas.microsoft.com/office/drawing/2010/main" val="0"/>
@@ -1109,7 +1111,7 @@
                     </pic:cNvPicPr>
                   </pic:nvPicPr>
                   <pic:blipFill>
-                    <a:blip r:embed="rId16" cstate="print">
+                    <a:blip r:embed="rId19" cstate="print">
                       <a:extLst>
                         <a:ext uri="{28A0092B-C50C-407E-A947-70E740481C1C}">
                           <a14:useLocalDpi xmlns:a14="http://schemas.microsoft.com/office/drawing/2010/main" val="0"/>
@@ -1163,7 +1165,7 @@
                     </pic:cNvPicPr>
                   </pic:nvPicPr>
                   <pic:blipFill>
-                    <a:blip r:embed="rId17" cstate="print">
+                    <a:blip r:embed="rId20" cstate="print">
                       <a:extLst>
                         <a:ext uri="{28A0092B-C50C-407E-A947-70E740481C1C}">
                           <a14:useLocalDpi xmlns:a14="http://schemas.microsoft.com/office/drawing/2010/main" val="0"/>
@@ -1217,7 +1219,7 @@
                     </pic:cNvPicPr>
                   </pic:nvPicPr>
                   <pic:blipFill>
-                    <a:blip r:embed="rId18" cstate="print">
+                    <a:blip r:embed="rId21" cstate="print">
                       <a:extLst>
                         <a:ext uri="{28A0092B-C50C-407E-A947-70E740481C1C}">
                           <a14:useLocalDpi xmlns:a14="http://schemas.microsoft.com/office/drawing/2010/main" val="0"/>
@@ -2239,7 +2241,7 @@
                     </pic:cNvPicPr>
                   </pic:nvPicPr>
                   <pic:blipFill rotWithShape="1">
-                    <a:blip r:embed="rId19" cstate="print">
+                    <a:blip r:embed="rId22" cstate="print">
                       <a:extLst>
                         <a:ext uri="{28A0092B-C50C-407E-A947-70E740481C1C}">
                           <a14:useLocalDpi xmlns:a14="http://schemas.microsoft.com/office/drawing/2010/main" val="0"/>
@@ -2303,7 +2305,7 @@
                     </pic:cNvPicPr>
                   </pic:nvPicPr>
                   <pic:blipFill>
-                    <a:blip r:embed="rId20" cstate="print">
+                    <a:blip r:embed="rId23" cstate="print">
                       <a:extLst>
                         <a:ext uri="{28A0092B-C50C-407E-A947-70E740481C1C}">
                           <a14:useLocalDpi xmlns:a14="http://schemas.microsoft.com/office/drawing/2010/main" val="0"/>
@@ -2557,7 +2559,7 @@
       </w:r>
     </w:p>
     <w:p>
-      <w:commentRangeStart w:id="0"/>
+      <w:commentRangeStart w:id="2"/>
       <w:r>
         <w:t>Ove</w:t>
       </w:r>
@@ -2567,12 +2569,12 @@
       <w:r>
         <w:t xml:space="preserve"> seven blocks of trials. The </w:t>
       </w:r>
-      <w:commentRangeEnd w:id="0"/>
+      <w:commentRangeEnd w:id="2"/>
       <w:r>
         <w:rPr>
           <w:rStyle w:val="CommentReference"/>
         </w:rPr>
-        <w:commentReference w:id="0"/>
+        <w:commentReference w:id="2"/>
       </w:r>
       <w:r>
         <w:t xml:space="preserve">first block of </w:t>
@@ -3816,9 +3818,9 @@
         </w:rPr>
         <w:t xml:space="preserve">page linger time </w:t>
       </w:r>
-      <w:commentRangeStart w:id="1"/>
-      <w:commentRangeStart w:id="2"/>
       <w:commentRangeStart w:id="3"/>
+      <w:commentRangeStart w:id="4"/>
+      <w:commentRangeStart w:id="5"/>
       <w:r>
         <w:rPr>
           <w:highlight w:val="red"/>
@@ -3826,26 +3828,26 @@
         </w:rPr>
         <w:t xml:space="preserve">&lt; 1.5 minutes </w:t>
       </w:r>
-      <w:commentRangeEnd w:id="1"/>
+      <w:commentRangeEnd w:id="3"/>
       <w:r>
         <w:rPr>
           <w:rStyle w:val="CommentReference"/>
         </w:rPr>
-        <w:commentReference w:id="1"/>
-      </w:r>
-      <w:commentRangeEnd w:id="2"/>
+        <w:commentReference w:id="3"/>
+      </w:r>
+      <w:commentRangeEnd w:id="4"/>
       <w:r>
         <w:rPr>
           <w:rStyle w:val="CommentReference"/>
         </w:rPr>
-        <w:commentReference w:id="2"/>
-      </w:r>
-      <w:commentRangeEnd w:id="3"/>
+        <w:commentReference w:id="4"/>
+      </w:r>
+      <w:commentRangeEnd w:id="5"/>
       <w:r>
         <w:rPr>
           <w:rStyle w:val="CommentReference"/>
         </w:rPr>
-        <w:commentReference w:id="3"/>
+        <w:commentReference w:id="5"/>
       </w:r>
       <w:r>
         <w:rPr>
@@ -4724,7 +4726,7 @@
       </w:r>
     </w:p>
     <w:p>
-      <w:commentRangeStart w:id="4"/>
+      <w:commentRangeStart w:id="6"/>
       <w:r>
         <w:rPr>
           <w:b/>
@@ -4812,12 +4814,12 @@
       <w:r>
         <w:t xml:space="preserve"> </w:t>
       </w:r>
-      <w:commentRangeEnd w:id="4"/>
+      <w:commentRangeEnd w:id="6"/>
       <w:r>
         <w:rPr>
           <w:rStyle w:val="CommentReference"/>
         </w:rPr>
-        <w:commentReference w:id="4"/>
+        <w:commentReference w:id="6"/>
       </w:r>
     </w:p>
     <w:p>
@@ -6469,36 +6471,36 @@
       <w:r>
         <w:t xml:space="preserve"> and informed judgements about whether </w:t>
       </w:r>
-      <w:commentRangeStart w:id="5"/>
-      <w:commentRangeStart w:id="6"/>
-      <w:r>
-        <w:t xml:space="preserve">online video content is genuine </w:t>
-      </w:r>
-      <w:commentRangeEnd w:id="5"/>
-      <w:r>
-        <w:rPr>
-          <w:rStyle w:val="CommentReference"/>
-        </w:rPr>
-        <w:commentReference w:id="5"/>
-      </w:r>
-      <w:commentRangeEnd w:id="6"/>
-      <w:r>
-        <w:rPr>
-          <w:rStyle w:val="CommentReference"/>
-        </w:rPr>
-        <w:commentReference w:id="6"/>
-      </w:r>
-      <w:r>
-        <w:t>or Deepfaked.</w:t>
-      </w:r>
-      <w:r>
-        <w:t xml:space="preserve"> This can be broken down into component hypotheses (see the data analysis plan below for details of the analytic methods). In this case, our predictions are descriptive/continuous based on our previous studies rather than involving cut-off based inference rules.</w:t>
-      </w:r>
-    </w:p>
-    <w:p>
       <w:commentRangeStart w:id="7"/>
       <w:commentRangeStart w:id="8"/>
+      <w:r>
+        <w:t xml:space="preserve">online video content is genuine </w:t>
+      </w:r>
+      <w:commentRangeEnd w:id="7"/>
+      <w:r>
+        <w:rPr>
+          <w:rStyle w:val="CommentReference"/>
+        </w:rPr>
+        <w:commentReference w:id="7"/>
+      </w:r>
+      <w:commentRangeEnd w:id="8"/>
+      <w:r>
+        <w:rPr>
+          <w:rStyle w:val="CommentReference"/>
+        </w:rPr>
+        <w:commentReference w:id="8"/>
+      </w:r>
+      <w:r>
+        <w:t>or Deepfaked.</w:t>
+      </w:r>
+      <w:r>
+        <w:t xml:space="preserve"> This can be broken down into component hypotheses (see the data analysis plan below for details of the analytic methods). In this case, our predictions are descriptive/continuous based on our previous studies rather than involving cut-off based inference rules.</w:t>
+      </w:r>
+    </w:p>
+    <w:p>
       <w:commentRangeStart w:id="9"/>
+      <w:commentRangeStart w:id="10"/>
+      <w:commentRangeStart w:id="11"/>
       <w:r>
         <w:rPr>
           <w:i/>
@@ -6657,26 +6659,26 @@
       <w:r>
         <w:t>Results from our previous studies: FPR = .08, 95% CI [.04, 0.12].</w:t>
       </w:r>
-      <w:commentRangeEnd w:id="7"/>
+      <w:commentRangeEnd w:id="9"/>
       <w:r>
         <w:rPr>
           <w:rStyle w:val="CommentReference"/>
         </w:rPr>
-        <w:commentReference w:id="7"/>
-      </w:r>
-      <w:commentRangeEnd w:id="8"/>
+        <w:commentReference w:id="9"/>
+      </w:r>
+      <w:commentRangeEnd w:id="10"/>
       <w:r>
         <w:rPr>
           <w:rStyle w:val="CommentReference"/>
         </w:rPr>
-        <w:commentReference w:id="8"/>
-      </w:r>
-      <w:commentRangeEnd w:id="9"/>
+        <w:commentReference w:id="10"/>
+      </w:r>
+      <w:commentRangeEnd w:id="11"/>
       <w:r>
         <w:rPr>
           <w:rStyle w:val="CommentReference"/>
         </w:rPr>
-        <w:commentReference w:id="9"/>
+        <w:commentReference w:id="11"/>
       </w:r>
     </w:p>
     <w:p>
@@ -6912,16 +6914,11 @@
       <w:r>
         <w:t xml:space="preserve">aware </w:t>
       </w:r>
-      <w:bookmarkStart w:id="10" w:name="_GoBack"/>
-      <w:bookmarkEnd w:id="10"/>
       <w:r>
         <w:t xml:space="preserve">then it was scored as such. </w:t>
       </w:r>
       <w:r>
-        <w:t xml:space="preserve">Results suggested that roughly half participants were </w:t>
-      </w:r>
-      <w:r>
-        <w:t xml:space="preserve">aware of the concept of </w:t>
+        <w:t xml:space="preserve">Results suggested that roughly half participants were aware of the concept of </w:t>
       </w:r>
       <w:proofErr w:type="spellStart"/>
       <w:r>
@@ -7232,61 +7229,55 @@
       <w:r>
         <w:t>.</w:t>
       </w:r>
-      <w:commentRangeStart w:id="11"/>
+      <w:r>
+        <w:br/>
+      </w:r>
+    </w:p>
+    <w:p>
+      <w:pPr>
+        <w:pStyle w:val="Heading3"/>
+      </w:pPr>
       <w:commentRangeStart w:id="12"/>
-      <w:commentRangeStart w:id="13"/>
-      <w:commentRangeEnd w:id="11"/>
+      <w:r>
+        <w:t xml:space="preserve">Research question </w:t>
+      </w:r>
+      <w:r>
+        <w:t>5</w:t>
+      </w:r>
+      <w:r>
+        <w:t xml:space="preserve">: Does </w:t>
+      </w:r>
+      <w:r>
+        <w:t xml:space="preserve">knowing </w:t>
+      </w:r>
+      <w:r>
+        <w:t xml:space="preserve">content </w:t>
+      </w:r>
+      <w:r>
+        <w:t>is</w:t>
+      </w:r>
+      <w:r>
+        <w:t xml:space="preserve"> Deepfake</w:t>
+      </w:r>
+      <w:r>
+        <w:t>d</w:t>
+      </w:r>
+      <w:r>
+        <w:t xml:space="preserve"> make you immune </w:t>
+      </w:r>
+      <w:r>
+        <w:t>to its influence</w:t>
+      </w:r>
+      <w:r>
+        <w:t>?</w:t>
+      </w:r>
       <w:commentRangeEnd w:id="12"/>
-      <w:commentRangeEnd w:id="13"/>
-      <w:r>
-        <w:br/>
-      </w:r>
-    </w:p>
-    <w:p>
-      <w:pPr>
-        <w:pStyle w:val="Heading3"/>
-      </w:pPr>
-      <w:commentRangeStart w:id="14"/>
-      <w:r>
-        <w:t xml:space="preserve">Research question </w:t>
-      </w:r>
-      <w:r>
-        <w:t>5</w:t>
-      </w:r>
-      <w:r>
-        <w:t xml:space="preserve">: Does </w:t>
-      </w:r>
-      <w:r>
-        <w:t xml:space="preserve">knowing </w:t>
-      </w:r>
-      <w:r>
-        <w:t xml:space="preserve">content </w:t>
-      </w:r>
-      <w:r>
-        <w:t>is</w:t>
-      </w:r>
-      <w:r>
-        <w:t xml:space="preserve"> Deepfake</w:t>
-      </w:r>
-      <w:r>
-        <w:t>d</w:t>
-      </w:r>
-      <w:r>
-        <w:t xml:space="preserve"> make you immune </w:t>
-      </w:r>
-      <w:r>
-        <w:t>to its influence</w:t>
-      </w:r>
-      <w:r>
-        <w:t>?</w:t>
-      </w:r>
-      <w:commentRangeEnd w:id="14"/>
       <w:r>
         <w:rPr>
           <w:rStyle w:val="CommentReference"/>
           <w:b w:val="0"/>
         </w:rPr>
-        <w:commentReference w:id="14"/>
+        <w:commentReference w:id="12"/>
       </w:r>
     </w:p>
     <w:p>
@@ -8798,13 +8789,7 @@
                       <w:rPr>
                         <w:rFonts w:ascii="Cambria Math" w:hAnsi="Cambria Math"/>
                       </w:rPr>
-                      <m:t>Beta&gt;</m:t>
-                    </m:r>
-                    <m:r>
-                      <w:rPr>
-                        <w:rFonts w:ascii="Cambria Math" w:hAnsi="Cambria Math"/>
-                      </w:rPr>
-                      <m:t>null</m:t>
+                      <m:t>Beta&gt;null</m:t>
                     </m:r>
                   </m:e>
                 </m:d>
@@ -8857,16 +8842,7 @@
         <w:t xml:space="preserve"> </w:t>
       </w:r>
       <w:r>
-        <w:t>refers</w:t>
-      </w:r>
-      <w:r>
-        <w:t xml:space="preserve"> </w:t>
-      </w:r>
-      <w:r>
-        <w:t>to</w:t>
-      </w:r>
-      <w:r>
-        <w:t xml:space="preserve"> </w:t>
+        <w:t xml:space="preserve">refers to </w:t>
       </w:r>
       <m:oMath>
         <m:r>
@@ -8963,10 +8939,7 @@
         </m:r>
       </m:oMath>
       <w:r>
-        <w:t xml:space="preserve"> (</w:t>
-      </w:r>
-      <w:r>
-        <w:t xml:space="preserve">where </w:t>
+        <w:t xml:space="preserve"> (where </w:t>
       </w:r>
       <m:oMath>
         <m:r>
@@ -8992,10 +8965,7 @@
         </m:r>
       </m:oMath>
       <w:r>
-        <w:t xml:space="preserve"> = 0 in the linear models or IRR = 1 in the Poisson model</w:t>
-      </w:r>
-      <w:r>
-        <w:t>)</w:t>
+        <w:t xml:space="preserve"> = 0 in the linear models or IRR = 1 in the Poisson model)</w:t>
       </w:r>
       <w:r>
         <w:t xml:space="preserve">, this </w:t>
@@ -9321,7 +9291,7 @@
 
 <file path=word/comments.xml><?xml version="1.0" encoding="utf-8"?>
 <w:comments xmlns:wpc="http://schemas.microsoft.com/office/word/2010/wordprocessingCanvas" xmlns:cx="http://schemas.microsoft.com/office/drawing/2014/chartex" xmlns:cx1="http://schemas.microsoft.com/office/drawing/2015/9/8/chartex" xmlns:cx2="http://schemas.microsoft.com/office/drawing/2015/10/21/chartex" xmlns:cx3="http://schemas.microsoft.com/office/drawing/2016/5/9/chartex" xmlns:cx4="http://schemas.microsoft.com/office/drawing/2016/5/10/chartex" xmlns:cx5="http://schemas.microsoft.com/office/drawing/2016/5/11/chartex" xmlns:cx6="http://schemas.microsoft.com/office/drawing/2016/5/12/chartex" xmlns:cx7="http://schemas.microsoft.com/office/drawing/2016/5/13/chartex" xmlns:cx8="http://schemas.microsoft.com/office/drawing/2016/5/14/chartex" xmlns:mc="http://schemas.openxmlformats.org/markup-compatibility/2006" xmlns:aink="http://schemas.microsoft.com/office/drawing/2016/ink" xmlns:am3d="http://schemas.microsoft.com/office/drawing/2017/model3d" xmlns:o="urn:schemas-microsoft-com:office:office" xmlns:r="http://schemas.openxmlformats.org/officeDocument/2006/relationships" xmlns:m="http://schemas.openxmlformats.org/officeDocument/2006/math" xmlns:v="urn:schemas-microsoft-com:vml" xmlns:wp14="http://schemas.microsoft.com/office/word/2010/wordprocessingDrawing" xmlns:wp="http://schemas.openxmlformats.org/drawingml/2006/wordprocessingDrawing" xmlns:w10="urn:schemas-microsoft-com:office:word" xmlns:w="http://schemas.openxmlformats.org/wordprocessingml/2006/main" xmlns:w14="http://schemas.microsoft.com/office/word/2010/wordml" xmlns:w15="http://schemas.microsoft.com/office/word/2012/wordml" xmlns:w16cid="http://schemas.microsoft.com/office/word/2016/wordml/cid" xmlns:w16se="http://schemas.microsoft.com/office/word/2015/wordml/symex" xmlns:wpg="http://schemas.microsoft.com/office/word/2010/wordprocessingGroup" xmlns:wpi="http://schemas.microsoft.com/office/word/2010/wordprocessingInk" xmlns:wne="http://schemas.microsoft.com/office/word/2006/wordml" xmlns:wps="http://schemas.microsoft.com/office/word/2010/wordprocessingShape" mc:Ignorable="w14 w15 w16se w16cid wp14">
-  <w:comment w:id="0" w:author="Ian Hussey" w:date="2020-11-16T18:03:00Z" w:initials="IH">
+  <w:comment w:id="0" w:author="Ian Hussey" w:date="2020-11-20T21:31:00Z" w:initials="IH">
     <w:p>
       <w:pPr>
         <w:pStyle w:val="CommentText"/>
@@ -9333,11 +9303,35 @@
         <w:annotationRef/>
       </w:r>
       <w:r>
+        <w:t xml:space="preserve">explicate that power analyses not conducted for H3 or H5 (or whatever we call </w:t>
+      </w:r>
+      <w:r>
+        <w:t>Poisson</w:t>
+      </w:r>
+      <w:bookmarkStart w:id="1" w:name="_GoBack"/>
+      <w:bookmarkEnd w:id="1"/>
+      <w:r>
+        <w:t xml:space="preserve"> model)</w:t>
+      </w:r>
+    </w:p>
+  </w:comment>
+  <w:comment w:id="2" w:author="Ian Hussey" w:date="2020-11-16T18:03:00Z" w:initials="IH">
+    <w:p>
+      <w:pPr>
+        <w:pStyle w:val="CommentText"/>
+      </w:pPr>
+      <w:r>
+        <w:rPr>
+          <w:rStyle w:val="CommentReference"/>
+        </w:rPr>
+        <w:annotationRef/>
+      </w:r>
+      <w:r>
         <w:t>Note to self: this has data processing implications as N correct rows per participant is hard coded</w:t>
       </w:r>
     </w:p>
   </w:comment>
-  <w:comment w:id="1" w:author="sean hughes" w:date="2020-11-16T15:53:00Z" w:initials="sh">
+  <w:comment w:id="3" w:author="sean hughes" w:date="2020-11-16T15:53:00Z" w:initials="sh">
     <w:p>
       <w:pPr>
         <w:pStyle w:val="CommentText"/>
@@ -9366,7 +9360,7 @@
       </w:r>
     </w:p>
   </w:comment>
-  <w:comment w:id="2" w:author="Ian Hussey" w:date="2020-11-16T18:46:00Z" w:initials="IH">
+  <w:comment w:id="4" w:author="Ian Hussey" w:date="2020-11-16T18:46:00Z" w:initials="IH">
     <w:p>
       <w:pPr>
         <w:pStyle w:val="CommentText"/>
@@ -9403,7 +9397,7 @@
       </w:r>
     </w:p>
   </w:comment>
-  <w:comment w:id="3" w:author="sean hughes" w:date="2020-11-18T10:00:00Z" w:initials="sh">
+  <w:comment w:id="5" w:author="sean hughes" w:date="2020-11-18T10:00:00Z" w:initials="sh">
     <w:p>
       <w:pPr>
         <w:pStyle w:val="CommentText"/>
@@ -9419,7 +9413,7 @@
       </w:r>
     </w:p>
   </w:comment>
-  <w:comment w:id="4" w:author="Ian Hussey" w:date="2020-11-20T16:30:00Z" w:initials="IH">
+  <w:comment w:id="6" w:author="Ian Hussey" w:date="2020-11-20T16:30:00Z" w:initials="IH">
     <w:p>
       <w:pPr>
         <w:pStyle w:val="CommentText"/>
@@ -9443,7 +9437,7 @@
       </w:r>
     </w:p>
   </w:comment>
-  <w:comment w:id="5" w:author="sean hughes" w:date="2020-11-18T10:33:00Z" w:initials="sh">
+  <w:comment w:id="7" w:author="sean hughes" w:date="2020-11-18T10:33:00Z" w:initials="sh">
     <w:p>
       <w:pPr>
         <w:pStyle w:val="CommentText"/>
@@ -9500,7 +9494,7 @@
       </w:r>
     </w:p>
   </w:comment>
-  <w:comment w:id="6" w:author="Ian Hussey" w:date="2020-11-20T16:45:00Z" w:initials="IH">
+  <w:comment w:id="8" w:author="Ian Hussey" w:date="2020-11-20T16:45:00Z" w:initials="IH">
     <w:p>
       <w:pPr>
         <w:pStyle w:val="CommentText"/>
@@ -9532,7 +9526,7 @@
       </w:r>
     </w:p>
   </w:comment>
-  <w:comment w:id="7" w:author="Ian Hussey" w:date="2020-11-16T18:49:00Z" w:initials="IH">
+  <w:comment w:id="9" w:author="Ian Hussey" w:date="2020-11-16T18:49:00Z" w:initials="IH">
     <w:p>
       <w:pPr>
         <w:pStyle w:val="CommentText"/>
@@ -9556,7 +9550,7 @@
       </w:r>
     </w:p>
   </w:comment>
-  <w:comment w:id="8" w:author="sean hughes" w:date="2020-11-18T10:40:00Z" w:initials="sh">
+  <w:comment w:id="10" w:author="sean hughes" w:date="2020-11-18T10:40:00Z" w:initials="sh">
     <w:p>
       <w:pPr>
         <w:pStyle w:val="CommentText"/>
@@ -9761,7 +9755,7 @@
       </w:r>
     </w:p>
   </w:comment>
-  <w:comment w:id="9" w:author="Ian Hussey" w:date="2020-11-20T20:04:00Z" w:initials="IH">
+  <w:comment w:id="11" w:author="Ian Hussey" w:date="2020-11-20T20:04:00Z" w:initials="IH">
     <w:p>
       <w:pPr>
         <w:pStyle w:val="CommentText"/>
@@ -9804,31 +9798,7 @@
         <w:t>True positive</w:t>
       </w:r>
       <w:r>
-        <w:t xml:space="preserve">: </w:t>
-      </w:r>
-      <w:r>
-        <w:t xml:space="preserve">Reality: </w:t>
-      </w:r>
-      <w:r>
-        <w:t xml:space="preserve">Deepfake </w:t>
-      </w:r>
-      <w:r>
-        <w:t xml:space="preserve">presented. Participant response: </w:t>
-      </w:r>
-      <w:r>
-        <w:t xml:space="preserve">Deepfake </w:t>
-      </w:r>
-      <w:r>
-        <w:t>wa</w:t>
-      </w:r>
-      <w:r>
-        <w:t>s present</w:t>
-      </w:r>
-      <w:r>
-        <w:t>ed</w:t>
-      </w:r>
-      <w:r>
-        <w:t>.</w:t>
+        <w:t>: Reality: Deepfake presented. Participant response: Deepfake was presented.</w:t>
       </w:r>
     </w:p>
     <w:p>
@@ -9884,13 +9854,7 @@
         <w:t>False positive</w:t>
       </w:r>
       <w:r>
-        <w:t xml:space="preserve">: Reality: </w:t>
-      </w:r>
-      <w:r>
-        <w:t>Genuine</w:t>
-      </w:r>
-      <w:r>
-        <w:t xml:space="preserve"> presented. Participant response: Deepfake was presented.</w:t>
+        <w:t>: Reality: Genuine presented. Participant response: Deepfake was presented.</w:t>
       </w:r>
     </w:p>
     <w:p>
@@ -9943,31 +9907,7 @@
         <w:rPr>
           <w:highlight w:val="yellow"/>
         </w:rPr>
-        <w:t xml:space="preserve">Reality: </w:t>
-      </w:r>
-      <w:r>
-        <w:rPr>
-          <w:highlight w:val="yellow"/>
-        </w:rPr>
-        <w:t>Deepfake</w:t>
-      </w:r>
-      <w:r>
-        <w:rPr>
-          <w:highlight w:val="yellow"/>
-        </w:rPr>
-        <w:t xml:space="preserve"> presented. Participant response: </w:t>
-      </w:r>
-      <w:r>
-        <w:rPr>
-          <w:highlight w:val="yellow"/>
-        </w:rPr>
-        <w:t>Genuine</w:t>
-      </w:r>
-      <w:r>
-        <w:rPr>
-          <w:highlight w:val="yellow"/>
-        </w:rPr>
-        <w:t xml:space="preserve"> was presented.</w:t>
+        <w:t>Reality: Deepfake presented. Participant response: Genuine was presented.</w:t>
       </w:r>
     </w:p>
     <w:p>
@@ -10121,7 +10061,7 @@
       </w:r>
     </w:p>
   </w:comment>
-  <w:comment w:id="14" w:author="Ian Hussey" w:date="2020-11-20T19:56:00Z" w:initials="IH">
+  <w:comment w:id="12" w:author="Ian Hussey" w:date="2020-11-20T19:56:00Z" w:initials="IH">
     <w:p>
       <w:pPr>
         <w:pStyle w:val="CommentText"/>
@@ -10142,6 +10082,7 @@
 
 <file path=word/commentsExtended.xml><?xml version="1.0" encoding="utf-8"?>
 <w15:commentsEx xmlns:wpc="http://schemas.microsoft.com/office/word/2010/wordprocessingCanvas" xmlns:cx="http://schemas.microsoft.com/office/drawing/2014/chartex" xmlns:cx1="http://schemas.microsoft.com/office/drawing/2015/9/8/chartex" xmlns:cx2="http://schemas.microsoft.com/office/drawing/2015/10/21/chartex" xmlns:cx3="http://schemas.microsoft.com/office/drawing/2016/5/9/chartex" xmlns:cx4="http://schemas.microsoft.com/office/drawing/2016/5/10/chartex" xmlns:cx5="http://schemas.microsoft.com/office/drawing/2016/5/11/chartex" xmlns:cx6="http://schemas.microsoft.com/office/drawing/2016/5/12/chartex" xmlns:cx7="http://schemas.microsoft.com/office/drawing/2016/5/13/chartex" xmlns:cx8="http://schemas.microsoft.com/office/drawing/2016/5/14/chartex" xmlns:mc="http://schemas.openxmlformats.org/markup-compatibility/2006" xmlns:aink="http://schemas.microsoft.com/office/drawing/2016/ink" xmlns:am3d="http://schemas.microsoft.com/office/drawing/2017/model3d" xmlns:o="urn:schemas-microsoft-com:office:office" xmlns:r="http://schemas.openxmlformats.org/officeDocument/2006/relationships" xmlns:m="http://schemas.openxmlformats.org/officeDocument/2006/math" xmlns:v="urn:schemas-microsoft-com:vml" xmlns:wp14="http://schemas.microsoft.com/office/word/2010/wordprocessingDrawing" xmlns:wp="http://schemas.openxmlformats.org/drawingml/2006/wordprocessingDrawing" xmlns:w10="urn:schemas-microsoft-com:office:word" xmlns:w="http://schemas.openxmlformats.org/wordprocessingml/2006/main" xmlns:w14="http://schemas.microsoft.com/office/word/2010/wordml" xmlns:w15="http://schemas.microsoft.com/office/word/2012/wordml" xmlns:w16cid="http://schemas.microsoft.com/office/word/2016/wordml/cid" xmlns:w16se="http://schemas.microsoft.com/office/word/2015/wordml/symex" xmlns:wpg="http://schemas.microsoft.com/office/word/2010/wordprocessingGroup" xmlns:wpi="http://schemas.microsoft.com/office/word/2010/wordprocessingInk" xmlns:wne="http://schemas.microsoft.com/office/word/2006/wordml" xmlns:wps="http://schemas.microsoft.com/office/word/2010/wordprocessingShape" mc:Ignorable="w14 w15 w16se w16cid wp14">
+  <w15:commentEx w15:paraId="06E95DBE" w15:done="0"/>
   <w15:commentEx w15:paraId="2B586475" w15:done="0"/>
   <w15:commentEx w15:paraId="75EA3C88" w15:done="0"/>
   <w15:commentEx w15:paraId="6B2CB80B" w15:paraIdParent="75EA3C88" w15:done="0"/>
@@ -10158,6 +10099,7 @@
 
 <file path=word/commentsIds.xml><?xml version="1.0" encoding="utf-8"?>
 <w16cid:commentsIds xmlns:wpc="http://schemas.microsoft.com/office/word/2010/wordprocessingCanvas" xmlns:cx="http://schemas.microsoft.com/office/drawing/2014/chartex" xmlns:cx1="http://schemas.microsoft.com/office/drawing/2015/9/8/chartex" xmlns:cx2="http://schemas.microsoft.com/office/drawing/2015/10/21/chartex" xmlns:cx3="http://schemas.microsoft.com/office/drawing/2016/5/9/chartex" xmlns:cx4="http://schemas.microsoft.com/office/drawing/2016/5/10/chartex" xmlns:cx5="http://schemas.microsoft.com/office/drawing/2016/5/11/chartex" xmlns:cx6="http://schemas.microsoft.com/office/drawing/2016/5/12/chartex" xmlns:cx7="http://schemas.microsoft.com/office/drawing/2016/5/13/chartex" xmlns:cx8="http://schemas.microsoft.com/office/drawing/2016/5/14/chartex" xmlns:mc="http://schemas.openxmlformats.org/markup-compatibility/2006" xmlns:aink="http://schemas.microsoft.com/office/drawing/2016/ink" xmlns:am3d="http://schemas.microsoft.com/office/drawing/2017/model3d" xmlns:o="urn:schemas-microsoft-com:office:office" xmlns:r="http://schemas.openxmlformats.org/officeDocument/2006/relationships" xmlns:m="http://schemas.openxmlformats.org/officeDocument/2006/math" xmlns:v="urn:schemas-microsoft-com:vml" xmlns:wp14="http://schemas.microsoft.com/office/word/2010/wordprocessingDrawing" xmlns:wp="http://schemas.openxmlformats.org/drawingml/2006/wordprocessingDrawing" xmlns:w10="urn:schemas-microsoft-com:office:word" xmlns:w="http://schemas.openxmlformats.org/wordprocessingml/2006/main" xmlns:w14="http://schemas.microsoft.com/office/word/2010/wordml" xmlns:w15="http://schemas.microsoft.com/office/word/2012/wordml" xmlns:w16cid="http://schemas.microsoft.com/office/word/2016/wordml/cid" xmlns:w16se="http://schemas.microsoft.com/office/word/2015/wordml/symex" xmlns:wpg="http://schemas.microsoft.com/office/word/2010/wordprocessingGroup" xmlns:wpi="http://schemas.microsoft.com/office/word/2010/wordprocessingInk" xmlns:wne="http://schemas.microsoft.com/office/word/2006/wordml" xmlns:wps="http://schemas.microsoft.com/office/word/2010/wordprocessingShape" mc:Ignorable="w14 w15 w16se w16cid wp14">
+  <w16cid:commentId w16cid:paraId="06E95DBE" w16cid:durableId="2362B431"/>
   <w16cid:commentId w16cid:paraId="2B586475" w16cid:durableId="235D3D66"/>
   <w16cid:commentId w16cid:paraId="75EA3C88" w16cid:durableId="235D35B5"/>
   <w16cid:commentId w16cid:paraId="6B2CB80B" w16cid:durableId="235D478D"/>
@@ -13015,7 +12957,7 @@
 </file>
 
 <file path=customXml/itemProps1.xml><?xml version="1.0" encoding="utf-8"?>
-<ds:datastoreItem xmlns:ds="http://schemas.openxmlformats.org/officeDocument/2006/customXml" ds:itemID="{6FAA2FD6-EBCF-F74D-A6CA-FE0693DE4E4E}">
+<ds:datastoreItem xmlns:ds="http://schemas.openxmlformats.org/officeDocument/2006/customXml" ds:itemID="{939846DE-6713-4141-8D8E-E40E76EB0C6F}">
   <ds:schemaRefs>
     <ds:schemaRef ds:uri="http://schemas.openxmlformats.org/officeDocument/2006/bibliography"/>
   </ds:schemaRefs>

</xml_diff>